<commit_message>
GlobalMethods.h - Remove obsolete comments. ReachRouting.cpp - Remove the old version of SolveReachKinematicWave(). The new version calls ApplyEnergyFluxes().
</commit_message>
<xml_diff>
--- a/DataCW3M/CW3MdigitalHandbook/Specification for Wetland Persistence Model.docx
+++ b/DataCW3M/CW3MdigitalHandbook/Specification for Wetland Persistence Model.docx
@@ -4955,10 +4955,7 @@
           </w:tcPr>
           <w:p>
             <w:r>
-              <w:t>622 Seasonally flooded unconsolidated bed</w:t>
-            </w:r>
-            <w:r>
-              <w:t xml:space="preserve"> palustrine wetland</w:t>
+              <w:t>622 Seasonally flooded unconsolidated bed palustrine wetland</w:t>
             </w:r>
           </w:p>
         </w:tc>
@@ -5341,11 +5338,520 @@
       <w:pPr>
         <w:pStyle w:val="Heading2"/>
       </w:pPr>
-      <w:bookmarkStart w:id="440" w:name="_Toc57214172"/>
+    </w:p>
+    <w:tbl>
+      <w:tblPr>
+        <w:tblStyle w:val="TableGrid"/>
+        <w:tblW w:w="0" w:type="auto"/>
+        <w:tblLook w:val="04A0" w:firstRow="1" w:lastRow="0" w:firstColumn="1" w:lastColumn="0" w:noHBand="0" w:noVBand="1"/>
+      </w:tblPr>
+      <w:tblGrid>
+        <w:gridCol w:w="2433"/>
+        <w:gridCol w:w="3786"/>
+        <w:gridCol w:w="3131"/>
+      </w:tblGrid>
+      <w:tr>
+        <w:tc>
+          <w:tcPr>
+            <w:tcW w:w="0" w:type="auto"/>
+          </w:tcPr>
+          <w:p>
+            <w:r>
+              <w:t>LULC_A</w:t>
+            </w:r>
+          </w:p>
+        </w:tc>
+        <w:tc>
+          <w:tcPr>
+            <w:tcW w:w="0" w:type="auto"/>
+          </w:tcPr>
+          <w:p>
+            <w:r>
+              <w:t>LULC_B</w:t>
+            </w:r>
+          </w:p>
+        </w:tc>
+        <w:tc>
+          <w:tcPr>
+            <w:tcW w:w="0" w:type="auto"/>
+          </w:tcPr>
+          <w:p>
+            <w:r>
+              <w:t>VEGCLASS</w:t>
+            </w:r>
+          </w:p>
+        </w:tc>
+      </w:tr>
+      <w:tr>
+        <w:tc>
+          <w:tcPr>
+            <w:tcW w:w="0" w:type="auto"/>
+          </w:tcPr>
+          <w:p>
+            <w:r>
+              <w:t>62 Palustrine isolated wetlands</w:t>
+            </w:r>
+          </w:p>
+        </w:tc>
+        <w:tc>
+          <w:tcPr>
+            <w:tcW w:w="0" w:type="auto"/>
+          </w:tcPr>
+          <w:p>
+            <w:r>
+              <w:t xml:space="preserve">621 Perennially flooded unconsolidated bed </w:t>
+            </w:r>
+            <w:commentRangeStart w:id="440"/>
+            <w:r>
+              <w:t xml:space="preserve">palustrine </w:t>
+            </w:r>
+            <w:commentRangeEnd w:id="440"/>
+            <w:r>
+              <w:rPr>
+                <w:rStyle w:val="CommentReference"/>
+              </w:rPr>
+              <w:commentReference w:id="440"/>
+            </w:r>
+            <w:r>
+              <w:t xml:space="preserve">wetland </w:t>
+            </w:r>
+            <w:r>
+              <w:rPr>
+                <w:rFonts w:cs="Times New Roman"/>
+                <w:szCs w:val="24"/>
+              </w:rPr>
+              <w:t xml:space="preserve"> </w:t>
+            </w:r>
+          </w:p>
+        </w:tc>
+        <w:tc>
+          <w:tcPr>
+            <w:tcW w:w="0" w:type="auto"/>
+          </w:tcPr>
+          <w:p>
+            <w:r>
+              <w:rPr>
+                <w:rFonts w:cs="Times New Roman"/>
+                <w:szCs w:val="24"/>
+              </w:rPr>
+              <w:t>6211 Unvegetated open water</w:t>
+            </w:r>
+          </w:p>
+        </w:tc>
+      </w:tr>
+      <w:tr>
+        <w:tc>
+          <w:tcPr>
+            <w:tcW w:w="0" w:type="auto"/>
+          </w:tcPr>
+          <w:p/>
+        </w:tc>
+        <w:tc>
+          <w:tcPr>
+            <w:tcW w:w="0" w:type="auto"/>
+          </w:tcPr>
+          <w:p>
+            <w:r>
+              <w:t>622 Seasonally flooded unconsolidated bed palustrine wetland</w:t>
+            </w:r>
+          </w:p>
+        </w:tc>
+        <w:tc>
+          <w:tcPr>
+            <w:tcW w:w="0" w:type="auto"/>
+          </w:tcPr>
+          <w:p>
+            <w:pPr>
+              <w:rPr>
+                <w:rFonts w:cs="Times New Roman"/>
+                <w:szCs w:val="24"/>
+              </w:rPr>
+            </w:pPr>
+            <w:r>
+              <w:rPr>
+                <w:rFonts w:cs="Times New Roman"/>
+                <w:szCs w:val="24"/>
+              </w:rPr>
+              <w:t>6221 mudflat</w:t>
+            </w:r>
+          </w:p>
+        </w:tc>
+      </w:tr>
+      <w:tr>
+        <w:tc>
+          <w:tcPr>
+            <w:tcW w:w="0" w:type="auto"/>
+          </w:tcPr>
+          <w:p/>
+        </w:tc>
+        <w:tc>
+          <w:tcPr>
+            <w:tcW w:w="0" w:type="auto"/>
+          </w:tcPr>
+          <w:p>
+            <w:r>
+              <w:t xml:space="preserve">623 Aquatic bed palustrine wetland </w:t>
+            </w:r>
+          </w:p>
+        </w:tc>
+        <w:tc>
+          <w:tcPr>
+            <w:tcW w:w="0" w:type="auto"/>
+          </w:tcPr>
+          <w:p>
+            <w:pPr>
+              <w:rPr>
+                <w:rFonts w:cs="Times New Roman"/>
+                <w:szCs w:val="24"/>
+              </w:rPr>
+            </w:pPr>
+            <w:r>
+              <w:t>6231 submerged or floating aquatic vegetation</w:t>
+            </w:r>
+          </w:p>
+        </w:tc>
+      </w:tr>
+      <w:tr>
+        <w:tc>
+          <w:tcPr>
+            <w:tcW w:w="0" w:type="auto"/>
+          </w:tcPr>
+          <w:p/>
+        </w:tc>
+        <w:tc>
+          <w:tcPr>
+            <w:tcW w:w="0" w:type="auto"/>
+          </w:tcPr>
+          <w:p>
+            <w:r>
+              <w:t xml:space="preserve">624 Seasonally flooded emergent wetland </w:t>
+            </w:r>
+          </w:p>
+        </w:tc>
+        <w:tc>
+          <w:tcPr>
+            <w:tcW w:w="0" w:type="auto"/>
+          </w:tcPr>
+          <w:p>
+            <w:r>
+              <w:t>6241 seasonal marsh</w:t>
+            </w:r>
+          </w:p>
+        </w:tc>
+      </w:tr>
+      <w:tr>
+        <w:tc>
+          <w:tcPr>
+            <w:tcW w:w="0" w:type="auto"/>
+          </w:tcPr>
+          <w:p/>
+        </w:tc>
+        <w:tc>
+          <w:tcPr>
+            <w:tcW w:w="0" w:type="auto"/>
+          </w:tcPr>
+          <w:p/>
+        </w:tc>
+        <w:tc>
+          <w:tcPr>
+            <w:tcW w:w="0" w:type="auto"/>
+          </w:tcPr>
+          <w:p>
+            <w:r>
+              <w:t>6242 seasonal wet meadow</w:t>
+            </w:r>
+          </w:p>
+        </w:tc>
+      </w:tr>
+      <w:tr>
+        <w:tc>
+          <w:tcPr>
+            <w:tcW w:w="0" w:type="auto"/>
+          </w:tcPr>
+          <w:p/>
+        </w:tc>
+        <w:tc>
+          <w:tcPr>
+            <w:tcW w:w="0" w:type="auto"/>
+          </w:tcPr>
+          <w:p>
+            <w:r>
+              <w:t>625 Semi-permanently flooded wetland</w:t>
+            </w:r>
+          </w:p>
+        </w:tc>
+        <w:tc>
+          <w:tcPr>
+            <w:tcW w:w="0" w:type="auto"/>
+          </w:tcPr>
+          <w:p>
+            <w:r>
+              <w:t>6251 perennial marsh</w:t>
+            </w:r>
+          </w:p>
+        </w:tc>
+      </w:tr>
+      <w:tr>
+        <w:tc>
+          <w:tcPr>
+            <w:tcW w:w="0" w:type="auto"/>
+          </w:tcPr>
+          <w:p/>
+        </w:tc>
+        <w:tc>
+          <w:tcPr>
+            <w:tcW w:w="0" w:type="auto"/>
+          </w:tcPr>
+          <w:p>
+            <w:r>
+              <w:t>626 Continuously saturated wetland</w:t>
+            </w:r>
+          </w:p>
+        </w:tc>
+        <w:tc>
+          <w:tcPr>
+            <w:tcW w:w="0" w:type="auto"/>
+          </w:tcPr>
+          <w:p>
+            <w:r>
+              <w:t>6261 fen</w:t>
+            </w:r>
+          </w:p>
+        </w:tc>
+      </w:tr>
+      <w:tr>
+        <w:tc>
+          <w:tcPr>
+            <w:tcW w:w="0" w:type="auto"/>
+          </w:tcPr>
+          <w:p/>
+        </w:tc>
+        <w:tc>
+          <w:tcPr>
+            <w:tcW w:w="0" w:type="auto"/>
+          </w:tcPr>
+          <w:p>
+            <w:r>
+              <w:t xml:space="preserve">627 Seasonally flooded forested wetland </w:t>
+            </w:r>
+          </w:p>
+        </w:tc>
+        <w:tc>
+          <w:tcPr>
+            <w:tcW w:w="0" w:type="auto"/>
+          </w:tcPr>
+          <w:p>
+            <w:r>
+              <w:t>6271 wet woodland</w:t>
+            </w:r>
+          </w:p>
+        </w:tc>
+      </w:tr>
+      <w:tr>
+        <w:tc>
+          <w:tcPr>
+            <w:tcW w:w="0" w:type="auto"/>
+          </w:tcPr>
+          <w:p/>
+        </w:tc>
+        <w:tc>
+          <w:tcPr>
+            <w:tcW w:w="0" w:type="auto"/>
+          </w:tcPr>
+          <w:p/>
+        </w:tc>
+        <w:tc>
+          <w:tcPr>
+            <w:tcW w:w="0" w:type="auto"/>
+          </w:tcPr>
+          <w:p>
+            <w:r>
+              <w:t>6272 wet forest</w:t>
+            </w:r>
+          </w:p>
+        </w:tc>
+      </w:tr>
+      <w:tr>
+        <w:tc>
+          <w:tcPr>
+            <w:tcW w:w="0" w:type="auto"/>
+          </w:tcPr>
+          <w:p/>
+        </w:tc>
+        <w:tc>
+          <w:tcPr>
+            <w:tcW w:w="0" w:type="auto"/>
+          </w:tcPr>
+          <w:p>
+            <w:r>
+              <w:t xml:space="preserve">628 Semi-permanently flooded forested wetland </w:t>
+            </w:r>
+          </w:p>
+        </w:tc>
+        <w:tc>
+          <w:tcPr>
+            <w:tcW w:w="0" w:type="auto"/>
+          </w:tcPr>
+          <w:p>
+            <w:r>
+              <w:t>6281 swamp</w:t>
+            </w:r>
+          </w:p>
+        </w:tc>
+      </w:tr>
+      <w:tr>
+        <w:tc>
+          <w:tcPr>
+            <w:tcW w:w="0" w:type="auto"/>
+          </w:tcPr>
+          <w:p>
+            <w:r>
+              <w:t>6</w:t>
+            </w:r>
+            <w:r>
+              <w:t>3</w:t>
+            </w:r>
+            <w:r>
+              <w:t xml:space="preserve"> Palustrine depression wetland</w:t>
+            </w:r>
+          </w:p>
+        </w:tc>
+        <w:tc>
+          <w:tcPr>
+            <w:tcW w:w="0" w:type="auto"/>
+          </w:tcPr>
+          <w:p/>
+        </w:tc>
+        <w:tc>
+          <w:tcPr>
+            <w:tcW w:w="0" w:type="auto"/>
+          </w:tcPr>
+          <w:p/>
+        </w:tc>
+      </w:tr>
+      <w:tr>
+        <w:tc>
+          <w:tcPr>
+            <w:tcW w:w="0" w:type="auto"/>
+          </w:tcPr>
+          <w:p>
+            <w:r>
+              <w:t>6</w:t>
+            </w:r>
+            <w:r>
+              <w:t>4</w:t>
+            </w:r>
+            <w:r>
+              <w:t xml:space="preserve"> Palustrine toeslope wetland</w:t>
+            </w:r>
+          </w:p>
+        </w:tc>
+        <w:tc>
+          <w:tcPr>
+            <w:tcW w:w="0" w:type="auto"/>
+          </w:tcPr>
+          <w:p/>
+        </w:tc>
+        <w:tc>
+          <w:tcPr>
+            <w:tcW w:w="0" w:type="auto"/>
+          </w:tcPr>
+          <w:p/>
+        </w:tc>
+      </w:tr>
+      <w:tr>
+        <w:tc>
+          <w:tcPr>
+            <w:tcW w:w="0" w:type="auto"/>
+          </w:tcPr>
+          <w:p>
+            <w:r>
+              <w:lastRenderedPageBreak/>
+              <w:t>6</w:t>
+            </w:r>
+            <w:r>
+              <w:t>5</w:t>
+            </w:r>
+            <w:r>
+              <w:t xml:space="preserve"> Palustrine floodplain wetland</w:t>
+            </w:r>
+          </w:p>
+        </w:tc>
+        <w:tc>
+          <w:tcPr>
+            <w:tcW w:w="0" w:type="auto"/>
+          </w:tcPr>
+          <w:p>
+            <w:r>
+              <w:t>6</w:t>
+            </w:r>
+            <w:r>
+              <w:t>24</w:t>
+            </w:r>
+            <w:r>
+              <w:t>1 ... unconsolidated bottom</w:t>
+            </w:r>
+          </w:p>
+        </w:tc>
+        <w:tc>
+          <w:tcPr>
+            <w:tcW w:w="0" w:type="auto"/>
+          </w:tcPr>
+          <w:p>
+            <w:r>
+              <w:t>6</w:t>
+            </w:r>
+            <w:r>
+              <w:t>24</w:t>
+            </w:r>
+            <w:r>
+              <w:t>1 open water pond (semi-permanently flooded)</w:t>
+            </w:r>
+          </w:p>
+        </w:tc>
+      </w:tr>
+      <w:tr>
+        <w:tc>
+          <w:tcPr>
+            <w:tcW w:w="0" w:type="auto"/>
+          </w:tcPr>
+          <w:p>
+            <w:r>
+              <w:t>6</w:t>
+            </w:r>
+            <w:r>
+              <w:t>6</w:t>
+            </w:r>
+            <w:r>
+              <w:t xml:space="preserve"> Lacustrine stream channel wetland</w:t>
+            </w:r>
+          </w:p>
+        </w:tc>
+        <w:tc>
+          <w:tcPr>
+            <w:tcW w:w="0" w:type="auto"/>
+          </w:tcPr>
+          <w:p/>
+        </w:tc>
+        <w:tc>
+          <w:tcPr>
+            <w:tcW w:w="0" w:type="auto"/>
+          </w:tcPr>
+          <w:p/>
+        </w:tc>
+      </w:tr>
+    </w:tbl>
+    <w:p/>
+    <w:p/>
+    <w:p>
+      <w:pPr>
+        <w:pStyle w:val="Heading2"/>
+      </w:pPr>
+      <w:bookmarkStart w:id="441" w:name="_Toc57214172"/>
       <w:r>
         <w:t>Wetland state descriptions with example transitions</w:t>
       </w:r>
-      <w:bookmarkEnd w:id="440"/>
+      <w:bookmarkEnd w:id="441"/>
     </w:p>
     <w:p>
       <w:r>
@@ -5426,7 +5932,6 @@
     </w:p>
     <w:p>
       <w:r>
-        <w:lastRenderedPageBreak/>
         <w:t>6261 Fen - Continuously saturated soil without persistent standing water.  Can transition to marsh states with increasing periods of inundation.</w:t>
       </w:r>
     </w:p>
@@ -5465,14 +5970,8 @@
     </w:p>
     <w:p>
       <w:r>
-        <w:t>64</w:t>
+        <w:t>6421 Riparian wetland – An undifferentiated placeholder state, to be refined later.</w:t>
       </w:r>
-      <w:r>
-        <w:t xml:space="preserve">21 Riparian </w:t>
-      </w:r>
-      <w:r>
-        <w:t>wetland – An undifferentiated placeholder state, to be refined later.</w:t>
-      </w:r>
     </w:p>
     <w:p>
       <w:pPr>
@@ -5482,9 +5981,9 @@
     <w:p>
       <w:pPr>
         <w:rPr>
-          <w:del w:id="441" w:author="David Conklin" w:date="2020-11-16T09:43:00Z"/>
-        </w:rPr>
-        <w:pPrChange w:id="442" w:author="David Conklin" w:date="2020-11-16T11:13:00Z">
+          <w:del w:id="442" w:author="David Conklin" w:date="2020-11-16T09:43:00Z"/>
+        </w:rPr>
+        <w:pPrChange w:id="443" w:author="David Conklin" w:date="2020-11-16T11:13:00Z">
           <w:pPr>
             <w:pStyle w:val="ListParagraph"/>
             <w:numPr>
@@ -5498,15 +5997,15 @@
     <w:p>
       <w:pPr>
         <w:rPr>
-          <w:del w:id="443" w:author="David Conklin" w:date="2020-11-16T09:46:00Z"/>
-        </w:rPr>
-        <w:pPrChange w:id="444" w:author="David Conklin" w:date="2020-11-16T11:13:00Z">
+          <w:del w:id="444" w:author="David Conklin" w:date="2020-11-16T09:46:00Z"/>
+        </w:rPr>
+        <w:pPrChange w:id="445" w:author="David Conklin" w:date="2020-11-16T11:13:00Z">
           <w:pPr>
             <w:ind w:firstLine="720"/>
           </w:pPr>
         </w:pPrChange>
       </w:pPr>
-      <w:del w:id="445" w:author="David Conklin" w:date="2020-11-16T09:46:00Z">
+      <w:del w:id="446" w:author="David Conklin" w:date="2020-11-16T09:46:00Z">
         <w:r>
           <w:delText>CW3M refers to the Community Willamette Whole Watershed Model.  CW3M will be used in this project to simulate the McKenzie River basin; the McKenzie is a tributary of the Willamette River, with its headwaters in the Cascade Mountains east of Eugene.</w:delText>
         </w:r>
@@ -5518,15 +6017,15 @@
     <w:p>
       <w:pPr>
         <w:rPr>
-          <w:del w:id="446" w:author="David Conklin" w:date="2020-11-16T09:46:00Z"/>
-        </w:rPr>
-        <w:pPrChange w:id="447" w:author="David Conklin" w:date="2020-11-16T11:13:00Z">
+          <w:del w:id="447" w:author="David Conklin" w:date="2020-11-16T09:46:00Z"/>
+        </w:rPr>
+        <w:pPrChange w:id="448" w:author="David Conklin" w:date="2020-11-16T11:13:00Z">
           <w:pPr>
             <w:ind w:firstLine="720"/>
           </w:pPr>
         </w:pPrChange>
       </w:pPr>
-      <w:del w:id="448" w:author="David Conklin" w:date="2020-11-16T09:46:00Z">
+      <w:del w:id="449" w:author="David Conklin" w:date="2020-11-16T09:46:00Z">
         <w:r>
           <w:delText xml:space="preserve">The source code and data for CW3M are held in a Subversion repository on GitHub, and, due to </w:delText>
         </w:r>
@@ -5577,9 +6076,9 @@
     <w:p>
       <w:pPr>
         <w:rPr>
-          <w:del w:id="449" w:author="David Conklin" w:date="2020-11-16T11:13:00Z"/>
-        </w:rPr>
-        <w:pPrChange w:id="450" w:author="David Conklin" w:date="2020-11-16T11:13:00Z">
+          <w:del w:id="450" w:author="David Conklin" w:date="2020-11-16T11:13:00Z"/>
+        </w:rPr>
+        <w:pPrChange w:id="451" w:author="David Conklin" w:date="2020-11-16T11:13:00Z">
           <w:pPr>
             <w:ind w:firstLine="720"/>
           </w:pPr>
@@ -5589,48 +6088,48 @@
     <w:p>
       <w:pPr>
         <w:rPr>
-          <w:del w:id="451" w:author="David Conklin" w:date="2020-11-16T11:13:00Z"/>
-        </w:rPr>
-        <w:pPrChange w:id="452" w:author="David Conklin" w:date="2020-11-16T11:13:00Z">
+          <w:del w:id="452" w:author="David Conklin" w:date="2020-11-16T11:13:00Z"/>
+        </w:rPr>
+        <w:pPrChange w:id="453" w:author="David Conklin" w:date="2020-11-16T11:13:00Z">
           <w:pPr>
             <w:pStyle w:val="Heading1"/>
           </w:pPr>
         </w:pPrChange>
       </w:pPr>
-      <w:bookmarkStart w:id="453" w:name="_Toc50800502"/>
-      <w:del w:id="454" w:author="David Conklin" w:date="2020-11-16T11:13:00Z">
+      <w:bookmarkStart w:id="454" w:name="_Toc50800502"/>
+      <w:del w:id="455" w:author="David Conklin" w:date="2020-11-16T11:13:00Z">
         <w:r>
           <w:delText>Stream flow and stream temperature</w:delText>
         </w:r>
-        <w:bookmarkEnd w:id="453"/>
-      </w:del>
-    </w:p>
-    <w:p>
-      <w:pPr>
-        <w:rPr>
-          <w:del w:id="455" w:author="David Conklin" w:date="2020-11-16T11:13:00Z"/>
-        </w:rPr>
-        <w:pPrChange w:id="456" w:author="David Conklin" w:date="2020-11-16T11:13:00Z">
+        <w:bookmarkEnd w:id="454"/>
+      </w:del>
+    </w:p>
+    <w:p>
+      <w:pPr>
+        <w:rPr>
+          <w:del w:id="456" w:author="David Conklin" w:date="2020-11-16T11:13:00Z"/>
+        </w:rPr>
+        <w:pPrChange w:id="457" w:author="David Conklin" w:date="2020-11-16T11:13:00Z">
           <w:pPr>
             <w:pStyle w:val="Heading2"/>
           </w:pPr>
         </w:pPrChange>
       </w:pPr>
-      <w:bookmarkStart w:id="457" w:name="_Toc50800503"/>
-      <w:del w:id="458" w:author="David Conklin" w:date="2020-11-16T11:13:00Z">
+      <w:bookmarkStart w:id="458" w:name="_Toc50800503"/>
+      <w:del w:id="459" w:author="David Conklin" w:date="2020-11-16T11:13:00Z">
         <w:r>
           <w:delText>Water parcels</w:delText>
         </w:r>
-        <w:bookmarkEnd w:id="457"/>
-      </w:del>
-    </w:p>
-    <w:p>
-      <w:pPr>
-        <w:rPr>
-          <w:del w:id="459" w:author="David Conklin" w:date="2020-11-16T11:13:00Z"/>
-        </w:rPr>
-      </w:pPr>
-      <w:del w:id="460" w:author="David Conklin" w:date="2020-11-16T11:13:00Z">
+        <w:bookmarkEnd w:id="458"/>
+      </w:del>
+    </w:p>
+    <w:p>
+      <w:pPr>
+        <w:rPr>
+          <w:del w:id="460" w:author="David Conklin" w:date="2020-11-16T11:13:00Z"/>
+        </w:rPr>
+      </w:pPr>
+      <w:del w:id="461" w:author="David Conklin" w:date="2020-11-16T11:13:00Z">
         <w:r>
           <w:tab/>
           <w:delText>Water flows continuously.  Digital computers use discrete quantities to represent, approximately, the continuous elements and properties of the real world.  CW3M accounts for the water on a landscape as “parcels”, represented in the C++ code as objects of the class WaterParcel.  The properties of a water parcel, represented in C++ as members of the WaterParcel class, are</w:delText>
@@ -5640,10 +6139,10 @@
     <w:p>
       <w:pPr>
         <w:rPr>
-          <w:del w:id="461" w:author="David Conklin" w:date="2020-11-16T11:13:00Z"/>
-        </w:rPr>
-      </w:pPr>
-      <w:del w:id="462" w:author="David Conklin" w:date="2020-11-16T11:13:00Z">
+          <w:del w:id="462" w:author="David Conklin" w:date="2020-11-16T11:13:00Z"/>
+        </w:rPr>
+      </w:pPr>
+      <w:del w:id="463" w:author="David Conklin" w:date="2020-11-16T11:13:00Z">
         <w:r>
           <w:tab/>
         </w:r>
@@ -5656,10 +6155,10 @@
     <w:p>
       <w:pPr>
         <w:rPr>
-          <w:del w:id="463" w:author="David Conklin" w:date="2020-11-16T11:13:00Z"/>
-        </w:rPr>
-      </w:pPr>
-      <w:del w:id="464" w:author="David Conklin" w:date="2020-11-16T11:13:00Z">
+          <w:del w:id="464" w:author="David Conklin" w:date="2020-11-16T11:13:00Z"/>
+        </w:rPr>
+      </w:pPr>
+      <w:del w:id="465" w:author="David Conklin" w:date="2020-11-16T11:13:00Z">
         <w:r>
           <w:tab/>
         </w:r>
@@ -5672,10 +6171,10 @@
     <w:p>
       <w:pPr>
         <w:rPr>
-          <w:del w:id="465" w:author="David Conklin" w:date="2020-11-16T11:13:00Z"/>
-        </w:rPr>
-      </w:pPr>
-      <w:del w:id="466" w:author="David Conklin" w:date="2020-11-16T11:13:00Z">
+          <w:del w:id="466" w:author="David Conklin" w:date="2020-11-16T11:13:00Z"/>
+        </w:rPr>
+      </w:pPr>
+      <w:del w:id="467" w:author="David Conklin" w:date="2020-11-16T11:13:00Z">
         <w:r>
           <w:delText>The volume property is used as a surrogate for mass, at a constant density of 998.2 kg per cubic meter.  This approximation reflects the fact that observational data for water</w:delText>
         </w:r>
@@ -5696,10 +6195,10 @@
     <w:p>
       <w:pPr>
         <w:rPr>
-          <w:del w:id="467" w:author="David Conklin" w:date="2020-11-16T11:13:00Z"/>
-        </w:rPr>
-      </w:pPr>
-      <w:del w:id="468" w:author="David Conklin" w:date="2020-11-16T11:13:00Z">
+          <w:del w:id="468" w:author="David Conklin" w:date="2020-11-16T11:13:00Z"/>
+        </w:rPr>
+      </w:pPr>
+      <w:del w:id="469" w:author="David Conklin" w:date="2020-11-16T11:13:00Z">
         <w:r>
           <w:tab/>
           <w:delText>In CW3M, spatial units have water parcels associated with them.  Each subreach in the stream network has a parcel of water in it, whose properties change from one daily timestep to the next.  The total volume of a reach is the sum of the subreach volumes.  Landscape polygons (“IDUs”) and bodies of water also have associated water parcels.</w:delText>
@@ -5712,34 +6211,34 @@
     <w:p>
       <w:pPr>
         <w:rPr>
-          <w:del w:id="469" w:author="David Conklin" w:date="2020-11-16T11:13:00Z"/>
-        </w:rPr>
-        <w:pPrChange w:id="470" w:author="David Conklin" w:date="2020-11-16T11:13:00Z">
+          <w:del w:id="470" w:author="David Conklin" w:date="2020-11-16T11:13:00Z"/>
+        </w:rPr>
+        <w:pPrChange w:id="471" w:author="David Conklin" w:date="2020-11-16T11:13:00Z">
           <w:pPr>
             <w:pStyle w:val="Heading2"/>
           </w:pPr>
         </w:pPrChange>
       </w:pPr>
-      <w:bookmarkStart w:id="471" w:name="_Toc50800504"/>
-      <w:del w:id="472" w:author="David Conklin" w:date="2020-11-16T11:13:00Z">
+      <w:bookmarkStart w:id="472" w:name="_Toc50800504"/>
+      <w:del w:id="473" w:author="David Conklin" w:date="2020-11-16T11:13:00Z">
         <w:r>
           <w:delText>Daily water mass and energy balance</w:delText>
         </w:r>
-        <w:bookmarkEnd w:id="471"/>
-      </w:del>
-    </w:p>
-    <w:p>
-      <w:pPr>
-        <w:rPr>
-          <w:del w:id="473" w:author="David Conklin" w:date="2020-11-16T11:13:00Z"/>
-        </w:rPr>
-        <w:pPrChange w:id="474" w:author="David Conklin" w:date="2020-11-16T11:13:00Z">
+        <w:bookmarkEnd w:id="472"/>
+      </w:del>
+    </w:p>
+    <w:p>
+      <w:pPr>
+        <w:rPr>
+          <w:del w:id="474" w:author="David Conklin" w:date="2020-11-16T11:13:00Z"/>
+        </w:rPr>
+        <w:pPrChange w:id="475" w:author="David Conklin" w:date="2020-11-16T11:13:00Z">
           <w:pPr>
             <w:ind w:firstLine="720"/>
           </w:pPr>
         </w:pPrChange>
       </w:pPr>
-      <w:del w:id="475" w:author="David Conklin" w:date="2020-11-16T11:13:00Z">
+      <w:del w:id="476" w:author="David Conklin" w:date="2020-11-16T11:13:00Z">
         <w:r>
           <w:delText xml:space="preserve">Thermal energy algorithms </w:delText>
         </w:r>
@@ -5766,10 +6265,10 @@
     <w:p>
       <w:pPr>
         <w:rPr>
-          <w:del w:id="476" w:author="David Conklin" w:date="2020-11-16T11:13:00Z"/>
-        </w:rPr>
-      </w:pPr>
-      <w:del w:id="477" w:author="David Conklin" w:date="2020-11-16T11:13:00Z">
+          <w:del w:id="477" w:author="David Conklin" w:date="2020-11-16T11:13:00Z"/>
+        </w:rPr>
+      </w:pPr>
+      <w:del w:id="478" w:author="David Conklin" w:date="2020-11-16T11:13:00Z">
         <w:r>
           <w:tab/>
           <w:delText>CW3M estimates the properties of water parcels at a daily timestep.  The basic equation for daily subreach volume is straightforward</w:delText>
@@ -5779,12 +6278,12 @@
     <w:p>
       <w:pPr>
         <w:rPr>
-          <w:del w:id="478" w:author="David Conklin" w:date="2020-11-16T11:13:00Z"/>
+          <w:del w:id="479" w:author="David Conklin" w:date="2020-11-16T11:13:00Z"/>
           <w:rFonts w:ascii="Times New Roman" w:hAnsi="Times New Roman" w:cs="Times New Roman"/>
           <w:vertAlign w:val="subscript"/>
         </w:rPr>
       </w:pPr>
-      <w:del w:id="479" w:author="David Conklin" w:date="2020-11-16T11:13:00Z">
+      <w:del w:id="480" w:author="David Conklin" w:date="2020-11-16T11:13:00Z">
         <w:r>
           <w:rPr>
             <w:rFonts w:ascii="Times New Roman" w:hAnsi="Times New Roman" w:cs="Times New Roman"/>
@@ -5888,10 +6387,10 @@
     <w:p>
       <w:pPr>
         <w:rPr>
-          <w:del w:id="480" w:author="David Conklin" w:date="2020-11-16T11:13:00Z"/>
-        </w:rPr>
-      </w:pPr>
-      <w:del w:id="481" w:author="David Conklin" w:date="2020-11-16T11:13:00Z">
+          <w:del w:id="481" w:author="David Conklin" w:date="2020-11-16T11:13:00Z"/>
+        </w:rPr>
+      </w:pPr>
+      <w:del w:id="482" w:author="David Conklin" w:date="2020-11-16T11:13:00Z">
         <w:r>
           <w:delText>where (all quantities in m</w:delText>
         </w:r>
@@ -5909,16 +6408,16 @@
     <w:p>
       <w:pPr>
         <w:rPr>
-          <w:del w:id="482" w:author="David Conklin" w:date="2020-11-16T11:13:00Z"/>
+          <w:del w:id="483" w:author="David Conklin" w:date="2020-11-16T11:13:00Z"/>
           <w:rFonts w:ascii="Times New Roman" w:hAnsi="Times New Roman" w:cs="Times New Roman"/>
         </w:rPr>
-        <w:pPrChange w:id="483" w:author="David Conklin" w:date="2020-11-16T11:13:00Z">
+        <w:pPrChange w:id="484" w:author="David Conklin" w:date="2020-11-16T11:13:00Z">
           <w:pPr>
             <w:ind w:left="720"/>
           </w:pPr>
         </w:pPrChange>
       </w:pPr>
-      <w:del w:id="484" w:author="David Conklin" w:date="2020-11-16T11:13:00Z">
+      <w:del w:id="485" w:author="David Conklin" w:date="2020-11-16T11:13:00Z">
         <w:r>
           <w:rPr>
             <w:rFonts w:ascii="Times New Roman" w:hAnsi="Times New Roman" w:cs="Times New Roman"/>
@@ -5943,16 +6442,16 @@
     <w:p>
       <w:pPr>
         <w:rPr>
-          <w:del w:id="485" w:author="David Conklin" w:date="2020-11-16T11:13:00Z"/>
+          <w:del w:id="486" w:author="David Conklin" w:date="2020-11-16T11:13:00Z"/>
           <w:rFonts w:ascii="Times New Roman" w:hAnsi="Times New Roman" w:cs="Times New Roman"/>
         </w:rPr>
-        <w:pPrChange w:id="486" w:author="David Conklin" w:date="2020-11-16T11:13:00Z">
+        <w:pPrChange w:id="487" w:author="David Conklin" w:date="2020-11-16T11:13:00Z">
           <w:pPr>
             <w:ind w:left="720"/>
           </w:pPr>
         </w:pPrChange>
       </w:pPr>
-      <w:del w:id="487" w:author="David Conklin" w:date="2020-11-16T11:13:00Z">
+      <w:del w:id="488" w:author="David Conklin" w:date="2020-11-16T11:13:00Z">
         <w:r>
           <w:rPr>
             <w:rFonts w:ascii="Times New Roman" w:hAnsi="Times New Roman" w:cs="Times New Roman"/>
@@ -5977,16 +6476,16 @@
     <w:p>
       <w:pPr>
         <w:rPr>
-          <w:del w:id="488" w:author="David Conklin" w:date="2020-11-16T11:13:00Z"/>
+          <w:del w:id="489" w:author="David Conklin" w:date="2020-11-16T11:13:00Z"/>
           <w:rFonts w:ascii="Times New Roman" w:hAnsi="Times New Roman" w:cs="Times New Roman"/>
         </w:rPr>
-        <w:pPrChange w:id="489" w:author="David Conklin" w:date="2020-11-16T11:13:00Z">
+        <w:pPrChange w:id="490" w:author="David Conklin" w:date="2020-11-16T11:13:00Z">
           <w:pPr>
             <w:ind w:left="720"/>
           </w:pPr>
         </w:pPrChange>
       </w:pPr>
-      <w:del w:id="490" w:author="David Conklin" w:date="2020-11-16T11:13:00Z">
+      <w:del w:id="491" w:author="David Conklin" w:date="2020-11-16T11:13:00Z">
         <w:r>
           <w:rPr>
             <w:rFonts w:ascii="Times New Roman" w:hAnsi="Times New Roman" w:cs="Times New Roman"/>
@@ -6011,16 +6510,16 @@
     <w:p>
       <w:pPr>
         <w:rPr>
-          <w:del w:id="491" w:author="David Conklin" w:date="2020-11-16T11:13:00Z"/>
+          <w:del w:id="492" w:author="David Conklin" w:date="2020-11-16T11:13:00Z"/>
           <w:rFonts w:ascii="Times New Roman" w:hAnsi="Times New Roman" w:cs="Times New Roman"/>
         </w:rPr>
-        <w:pPrChange w:id="492" w:author="David Conklin" w:date="2020-11-16T11:13:00Z">
+        <w:pPrChange w:id="493" w:author="David Conklin" w:date="2020-11-16T11:13:00Z">
           <w:pPr>
             <w:ind w:left="1440" w:hanging="720"/>
           </w:pPr>
         </w:pPrChange>
       </w:pPr>
-      <w:del w:id="493" w:author="David Conklin" w:date="2020-11-16T11:13:00Z">
+      <w:del w:id="494" w:author="David Conklin" w:date="2020-11-16T11:13:00Z">
         <w:r>
           <w:rPr>
             <w:rFonts w:ascii="Times New Roman" w:hAnsi="Times New Roman" w:cs="Times New Roman"/>
@@ -6045,16 +6544,16 @@
     <w:p>
       <w:pPr>
         <w:rPr>
-          <w:del w:id="494" w:author="David Conklin" w:date="2020-11-16T11:13:00Z"/>
+          <w:del w:id="495" w:author="David Conklin" w:date="2020-11-16T11:13:00Z"/>
           <w:rFonts w:ascii="Times New Roman" w:hAnsi="Times New Roman" w:cs="Times New Roman"/>
         </w:rPr>
-        <w:pPrChange w:id="495" w:author="David Conklin" w:date="2020-11-16T11:13:00Z">
+        <w:pPrChange w:id="496" w:author="David Conklin" w:date="2020-11-16T11:13:00Z">
           <w:pPr>
             <w:ind w:left="1440" w:hanging="720"/>
           </w:pPr>
         </w:pPrChange>
       </w:pPr>
-      <w:del w:id="496" w:author="David Conklin" w:date="2020-11-16T11:13:00Z">
+      <w:del w:id="497" w:author="David Conklin" w:date="2020-11-16T11:13:00Z">
         <w:r>
           <w:rPr>
             <w:rFonts w:ascii="Times New Roman" w:hAnsi="Times New Roman" w:cs="Times New Roman"/>
@@ -6079,16 +6578,16 @@
     <w:p>
       <w:pPr>
         <w:rPr>
-          <w:del w:id="497" w:author="David Conklin" w:date="2020-11-16T11:13:00Z"/>
+          <w:del w:id="498" w:author="David Conklin" w:date="2020-11-16T11:13:00Z"/>
           <w:rFonts w:ascii="Times New Roman" w:hAnsi="Times New Roman" w:cs="Times New Roman"/>
         </w:rPr>
-        <w:pPrChange w:id="498" w:author="David Conklin" w:date="2020-11-16T11:13:00Z">
+        <w:pPrChange w:id="499" w:author="David Conklin" w:date="2020-11-16T11:13:00Z">
           <w:pPr>
             <w:ind w:left="1440" w:hanging="720"/>
           </w:pPr>
         </w:pPrChange>
       </w:pPr>
-      <w:del w:id="499" w:author="David Conklin" w:date="2020-11-16T11:13:00Z">
+      <w:del w:id="500" w:author="David Conklin" w:date="2020-11-16T11:13:00Z">
         <w:r>
           <w:rPr>
             <w:rFonts w:ascii="Times New Roman" w:hAnsi="Times New Roman" w:cs="Times New Roman"/>
@@ -6113,16 +6612,16 @@
     <w:p>
       <w:pPr>
         <w:rPr>
-          <w:del w:id="500" w:author="David Conklin" w:date="2020-11-16T11:13:00Z"/>
+          <w:del w:id="501" w:author="David Conklin" w:date="2020-11-16T11:13:00Z"/>
           <w:rFonts w:ascii="Times New Roman" w:hAnsi="Times New Roman" w:cs="Times New Roman"/>
         </w:rPr>
-        <w:pPrChange w:id="501" w:author="David Conklin" w:date="2020-11-16T11:13:00Z">
+        <w:pPrChange w:id="502" w:author="David Conklin" w:date="2020-11-16T11:13:00Z">
           <w:pPr>
             <w:ind w:left="1440" w:hanging="720"/>
           </w:pPr>
         </w:pPrChange>
       </w:pPr>
-      <w:del w:id="502" w:author="David Conklin" w:date="2020-11-16T11:13:00Z">
+      <w:del w:id="503" w:author="David Conklin" w:date="2020-11-16T11:13:00Z">
         <w:r>
           <w:rPr>
             <w:rFonts w:ascii="Times New Roman" w:hAnsi="Times New Roman" w:cs="Times New Roman"/>
@@ -6153,9 +6652,9 @@
     <w:p>
       <w:pPr>
         <w:rPr>
-          <w:del w:id="503" w:author="David Conklin" w:date="2020-11-16T11:13:00Z"/>
-        </w:rPr>
-        <w:pPrChange w:id="504" w:author="David Conklin" w:date="2020-11-16T11:13:00Z">
+          <w:del w:id="504" w:author="David Conklin" w:date="2020-11-16T11:13:00Z"/>
+        </w:rPr>
+        <w:pPrChange w:id="505" w:author="David Conklin" w:date="2020-11-16T11:13:00Z">
           <w:pPr>
             <w:ind w:left="720" w:hanging="720"/>
           </w:pPr>
@@ -6165,15 +6664,15 @@
     <w:p>
       <w:pPr>
         <w:rPr>
-          <w:del w:id="505" w:author="David Conklin" w:date="2020-11-16T11:13:00Z"/>
-        </w:rPr>
-        <w:pPrChange w:id="506" w:author="David Conklin" w:date="2020-11-16T11:13:00Z">
+          <w:del w:id="506" w:author="David Conklin" w:date="2020-11-16T11:13:00Z"/>
+        </w:rPr>
+        <w:pPrChange w:id="507" w:author="David Conklin" w:date="2020-11-16T11:13:00Z">
           <w:pPr>
             <w:ind w:left="720" w:hanging="720"/>
           </w:pPr>
         </w:pPrChange>
       </w:pPr>
-      <w:del w:id="507" w:author="David Conklin" w:date="2020-11-16T11:13:00Z">
+      <w:del w:id="508" w:author="David Conklin" w:date="2020-11-16T11:13:00Z">
         <w:r>
           <w:tab/>
           <w:delText>The equation for subreach thermal energy has additional terms</w:delText>
@@ -6183,16 +6682,16 @@
     <w:p>
       <w:pPr>
         <w:rPr>
-          <w:del w:id="508" w:author="David Conklin" w:date="2020-11-16T11:13:00Z"/>
+          <w:del w:id="509" w:author="David Conklin" w:date="2020-11-16T11:13:00Z"/>
           <w:vertAlign w:val="subscript"/>
         </w:rPr>
-        <w:pPrChange w:id="509" w:author="David Conklin" w:date="2020-11-16T11:13:00Z">
+        <w:pPrChange w:id="510" w:author="David Conklin" w:date="2020-11-16T11:13:00Z">
           <w:pPr>
             <w:pStyle w:val="Body"/>
           </w:pPr>
         </w:pPrChange>
       </w:pPr>
-      <w:del w:id="510" w:author="David Conklin" w:date="2020-11-16T11:13:00Z">
+      <w:del w:id="511" w:author="David Conklin" w:date="2020-11-16T11:13:00Z">
         <w:r>
           <w:tab/>
         </w:r>
@@ -6283,10 +6782,10 @@
     <w:p>
       <w:pPr>
         <w:rPr>
-          <w:del w:id="511" w:author="David Conklin" w:date="2020-11-16T11:13:00Z"/>
-        </w:rPr>
-      </w:pPr>
-      <w:del w:id="512" w:author="David Conklin" w:date="2020-11-16T11:13:00Z">
+          <w:del w:id="512" w:author="David Conklin" w:date="2020-11-16T11:13:00Z"/>
+        </w:rPr>
+      </w:pPr>
+      <w:del w:id="513" w:author="David Conklin" w:date="2020-11-16T11:13:00Z">
         <w:r>
           <w:delText>where (all quantities in kJ)</w:delText>
         </w:r>
@@ -6295,16 +6794,16 @@
     <w:p>
       <w:pPr>
         <w:rPr>
-          <w:del w:id="513" w:author="David Conklin" w:date="2020-11-16T11:13:00Z"/>
-        </w:rPr>
-        <w:pPrChange w:id="514" w:author="David Conklin" w:date="2020-11-16T11:13:00Z">
+          <w:del w:id="514" w:author="David Conklin" w:date="2020-11-16T11:13:00Z"/>
+        </w:rPr>
+        <w:pPrChange w:id="515" w:author="David Conklin" w:date="2020-11-16T11:13:00Z">
           <w:pPr>
             <w:pStyle w:val="Body"/>
             <w:ind w:left="720"/>
           </w:pPr>
         </w:pPrChange>
       </w:pPr>
-      <w:del w:id="515" w:author="David Conklin" w:date="2020-11-16T11:13:00Z">
+      <w:del w:id="516" w:author="David Conklin" w:date="2020-11-16T11:13:00Z">
         <w:r>
           <w:delText>E</w:delText>
         </w:r>
@@ -6322,16 +6821,16 @@
     <w:p>
       <w:pPr>
         <w:rPr>
-          <w:del w:id="516" w:author="David Conklin" w:date="2020-11-16T11:13:00Z"/>
-        </w:rPr>
-        <w:pPrChange w:id="517" w:author="David Conklin" w:date="2020-11-16T11:13:00Z">
+          <w:del w:id="517" w:author="David Conklin" w:date="2020-11-16T11:13:00Z"/>
+        </w:rPr>
+        <w:pPrChange w:id="518" w:author="David Conklin" w:date="2020-11-16T11:13:00Z">
           <w:pPr>
             <w:pStyle w:val="Body"/>
             <w:ind w:left="720"/>
           </w:pPr>
         </w:pPrChange>
       </w:pPr>
-      <w:del w:id="518" w:author="David Conklin" w:date="2020-11-16T11:13:00Z">
+      <w:del w:id="519" w:author="David Conklin" w:date="2020-11-16T11:13:00Z">
         <w:r>
           <w:delText>E</w:delText>
         </w:r>
@@ -6349,16 +6848,16 @@
     <w:p>
       <w:pPr>
         <w:rPr>
-          <w:del w:id="519" w:author="David Conklin" w:date="2020-11-16T11:13:00Z"/>
-        </w:rPr>
-        <w:pPrChange w:id="520" w:author="David Conklin" w:date="2020-11-16T11:13:00Z">
+          <w:del w:id="520" w:author="David Conklin" w:date="2020-11-16T11:13:00Z"/>
+        </w:rPr>
+        <w:pPrChange w:id="521" w:author="David Conklin" w:date="2020-11-16T11:13:00Z">
           <w:pPr>
             <w:pStyle w:val="Body"/>
             <w:ind w:left="720"/>
           </w:pPr>
         </w:pPrChange>
       </w:pPr>
-      <w:del w:id="521" w:author="David Conklin" w:date="2020-11-16T11:13:00Z">
+      <w:del w:id="522" w:author="David Conklin" w:date="2020-11-16T11:13:00Z">
         <w:r>
           <w:delText>E</w:delText>
         </w:r>
@@ -6376,16 +6875,16 @@
     <w:p>
       <w:pPr>
         <w:rPr>
-          <w:del w:id="522" w:author="David Conklin" w:date="2020-11-16T11:13:00Z"/>
-        </w:rPr>
-        <w:pPrChange w:id="523" w:author="David Conklin" w:date="2020-11-16T11:13:00Z">
+          <w:del w:id="523" w:author="David Conklin" w:date="2020-11-16T11:13:00Z"/>
+        </w:rPr>
+        <w:pPrChange w:id="524" w:author="David Conklin" w:date="2020-11-16T11:13:00Z">
           <w:pPr>
             <w:pStyle w:val="Body"/>
             <w:ind w:left="1440" w:hanging="720"/>
           </w:pPr>
         </w:pPrChange>
       </w:pPr>
-      <w:del w:id="524" w:author="David Conklin" w:date="2020-11-16T11:13:00Z">
+      <w:del w:id="525" w:author="David Conklin" w:date="2020-11-16T11:13:00Z">
         <w:r>
           <w:delText>E</w:delText>
         </w:r>
@@ -6403,16 +6902,16 @@
     <w:p>
       <w:pPr>
         <w:rPr>
-          <w:del w:id="525" w:author="David Conklin" w:date="2020-11-16T11:13:00Z"/>
-        </w:rPr>
-        <w:pPrChange w:id="526" w:author="David Conklin" w:date="2020-11-16T11:13:00Z">
+          <w:del w:id="526" w:author="David Conklin" w:date="2020-11-16T11:13:00Z"/>
+        </w:rPr>
+        <w:pPrChange w:id="527" w:author="David Conklin" w:date="2020-11-16T11:13:00Z">
           <w:pPr>
             <w:pStyle w:val="Body"/>
             <w:ind w:left="720"/>
           </w:pPr>
         </w:pPrChange>
       </w:pPr>
-      <w:del w:id="527" w:author="David Conklin" w:date="2020-11-16T11:13:00Z">
+      <w:del w:id="528" w:author="David Conklin" w:date="2020-11-16T11:13:00Z">
         <w:r>
           <w:delText>E</w:delText>
         </w:r>
@@ -6430,16 +6929,16 @@
     <w:p>
       <w:pPr>
         <w:rPr>
-          <w:del w:id="528" w:author="David Conklin" w:date="2020-11-16T11:13:00Z"/>
-        </w:rPr>
-        <w:pPrChange w:id="529" w:author="David Conklin" w:date="2020-11-16T11:13:00Z">
+          <w:del w:id="529" w:author="David Conklin" w:date="2020-11-16T11:13:00Z"/>
+        </w:rPr>
+        <w:pPrChange w:id="530" w:author="David Conklin" w:date="2020-11-16T11:13:00Z">
           <w:pPr>
             <w:pStyle w:val="Body"/>
             <w:ind w:left="720"/>
           </w:pPr>
         </w:pPrChange>
       </w:pPr>
-      <w:del w:id="530" w:author="David Conklin" w:date="2020-11-16T11:13:00Z">
+      <w:del w:id="531" w:author="David Conklin" w:date="2020-11-16T11:13:00Z">
         <w:r>
           <w:delText>E</w:delText>
         </w:r>
@@ -6457,16 +6956,16 @@
     <w:p>
       <w:pPr>
         <w:rPr>
-          <w:del w:id="531" w:author="David Conklin" w:date="2020-11-16T11:13:00Z"/>
-        </w:rPr>
-        <w:pPrChange w:id="532" w:author="David Conklin" w:date="2020-11-16T11:13:00Z">
+          <w:del w:id="532" w:author="David Conklin" w:date="2020-11-16T11:13:00Z"/>
+        </w:rPr>
+        <w:pPrChange w:id="533" w:author="David Conklin" w:date="2020-11-16T11:13:00Z">
           <w:pPr>
             <w:pStyle w:val="Body"/>
             <w:ind w:left="720"/>
           </w:pPr>
         </w:pPrChange>
       </w:pPr>
-      <w:del w:id="533" w:author="David Conklin" w:date="2020-11-16T11:13:00Z">
+      <w:del w:id="534" w:author="David Conklin" w:date="2020-11-16T11:13:00Z">
         <w:r>
           <w:delText>E</w:delText>
         </w:r>
@@ -6484,16 +6983,16 @@
     <w:p>
       <w:pPr>
         <w:rPr>
-          <w:del w:id="534" w:author="David Conklin" w:date="2020-11-16T11:13:00Z"/>
-        </w:rPr>
-        <w:pPrChange w:id="535" w:author="David Conklin" w:date="2020-11-16T11:13:00Z">
+          <w:del w:id="535" w:author="David Conklin" w:date="2020-11-16T11:13:00Z"/>
+        </w:rPr>
+        <w:pPrChange w:id="536" w:author="David Conklin" w:date="2020-11-16T11:13:00Z">
           <w:pPr>
             <w:pStyle w:val="Body"/>
             <w:ind w:left="720"/>
           </w:pPr>
         </w:pPrChange>
       </w:pPr>
-      <w:del w:id="536" w:author="David Conklin" w:date="2020-11-16T11:13:00Z">
+      <w:del w:id="537" w:author="David Conklin" w:date="2020-11-16T11:13:00Z">
         <w:r>
           <w:delText>E</w:delText>
         </w:r>
@@ -6511,16 +7010,16 @@
     <w:p>
       <w:pPr>
         <w:rPr>
-          <w:del w:id="537" w:author="David Conklin" w:date="2020-11-16T11:13:00Z"/>
-        </w:rPr>
-        <w:pPrChange w:id="538" w:author="David Conklin" w:date="2020-11-16T11:13:00Z">
+          <w:del w:id="538" w:author="David Conklin" w:date="2020-11-16T11:13:00Z"/>
+        </w:rPr>
+        <w:pPrChange w:id="539" w:author="David Conklin" w:date="2020-11-16T11:13:00Z">
           <w:pPr>
             <w:pStyle w:val="Body"/>
             <w:ind w:left="720"/>
           </w:pPr>
         </w:pPrChange>
       </w:pPr>
-      <w:del w:id="539" w:author="David Conklin" w:date="2020-11-16T11:13:00Z">
+      <w:del w:id="540" w:author="David Conklin" w:date="2020-11-16T11:13:00Z">
         <w:r>
           <w:delText>E</w:delText>
         </w:r>
@@ -6538,9 +7037,9 @@
     <w:p>
       <w:pPr>
         <w:rPr>
-          <w:del w:id="540" w:author="David Conklin" w:date="2020-11-16T11:13:00Z"/>
-        </w:rPr>
-        <w:pPrChange w:id="541" w:author="David Conklin" w:date="2020-11-16T11:13:00Z">
+          <w:del w:id="541" w:author="David Conklin" w:date="2020-11-16T11:13:00Z"/>
+        </w:rPr>
+        <w:pPrChange w:id="542" w:author="David Conklin" w:date="2020-11-16T11:13:00Z">
           <w:pPr>
             <w:pStyle w:val="Body"/>
           </w:pPr>
@@ -6550,10 +7049,10 @@
     <w:p>
       <w:pPr>
         <w:rPr>
-          <w:del w:id="542" w:author="David Conklin" w:date="2020-11-16T11:13:00Z"/>
-        </w:rPr>
-      </w:pPr>
-      <w:del w:id="543" w:author="David Conklin" w:date="2020-11-16T11:13:00Z">
+          <w:del w:id="543" w:author="David Conklin" w:date="2020-11-16T11:13:00Z"/>
+        </w:rPr>
+      </w:pPr>
+      <w:del w:id="544" w:author="David Conklin" w:date="2020-11-16T11:13:00Z">
         <w:r>
           <w:tab/>
           <w:delText xml:space="preserve">There are corresponding equations with somewhat different terms for landscape polygons and bodies of water.  The equations attempt to account for first order effects; they neglect effects which are usually (but not always) of lesser magnitude: the conversion of mechanical energy to thermal energy, convective heat exchange with the air and the streambed, and so on.  </w:delText>
@@ -6563,10 +7062,10 @@
     <w:p>
       <w:pPr>
         <w:rPr>
-          <w:del w:id="544" w:author="David Conklin" w:date="2020-11-16T11:13:00Z"/>
-        </w:rPr>
-      </w:pPr>
-      <w:del w:id="545" w:author="David Conklin" w:date="2020-11-16T11:13:00Z">
+          <w:del w:id="545" w:author="David Conklin" w:date="2020-11-16T11:13:00Z"/>
+        </w:rPr>
+      </w:pPr>
+      <w:del w:id="546" w:author="David Conklin" w:date="2020-11-16T11:13:00Z">
         <w:r>
           <w:tab/>
           <w:delText>Thermal energy density (i.e. temperature) affects the rate of evaporation and the outgoing longwave radiation.  As a result, the mass and energy balance calculations are interrelated;</w:delText>
@@ -6594,10 +7093,10 @@
     <w:p>
       <w:pPr>
         <w:rPr>
-          <w:del w:id="546" w:author="David Conklin" w:date="2020-11-16T11:13:00Z"/>
-        </w:rPr>
-      </w:pPr>
-      <w:del w:id="547" w:author="David Conklin" w:date="2020-11-16T11:13:00Z">
+          <w:del w:id="547" w:author="David Conklin" w:date="2020-11-16T11:13:00Z"/>
+        </w:rPr>
+      </w:pPr>
+      <w:del w:id="548" w:author="David Conklin" w:date="2020-11-16T11:13:00Z">
         <w:r>
           <w:tab/>
           <w:delText>Note in connection with evaporation from stream reaches that the model tiles the land surface with IDU polygons, and treats the stream network as a set of lines with no area of their own.  Water bodies – reservoirs and lakes – are represented in the IDU layer.  This makes it difficult to track precipitation which falls on stream reaches, because that precipitation has already been accounted for in the amount simulated as falling on the IDUs that the reach traverses.</w:delText>
@@ -6655,34 +7154,34 @@
     <w:p>
       <w:pPr>
         <w:rPr>
-          <w:del w:id="548" w:author="David Conklin" w:date="2020-11-16T11:13:00Z"/>
-        </w:rPr>
-        <w:pPrChange w:id="549" w:author="David Conklin" w:date="2020-11-16T11:13:00Z">
+          <w:del w:id="549" w:author="David Conklin" w:date="2020-11-16T11:13:00Z"/>
+        </w:rPr>
+        <w:pPrChange w:id="550" w:author="David Conklin" w:date="2020-11-16T11:13:00Z">
           <w:pPr>
             <w:pStyle w:val="Heading2"/>
           </w:pPr>
         </w:pPrChange>
       </w:pPr>
-      <w:bookmarkStart w:id="550" w:name="_Toc50800505"/>
-      <w:del w:id="551" w:author="David Conklin" w:date="2020-11-16T11:13:00Z">
+      <w:bookmarkStart w:id="551" w:name="_Toc50800505"/>
+      <w:del w:id="552" w:author="David Conklin" w:date="2020-11-16T11:13:00Z">
         <w:r>
           <w:delText>Estimating the rate of flow in a stream reach</w:delText>
         </w:r>
-        <w:bookmarkEnd w:id="550"/>
-      </w:del>
-    </w:p>
-    <w:p>
-      <w:pPr>
-        <w:rPr>
-          <w:del w:id="552" w:author="David Conklin" w:date="2020-11-12T16:11:00Z"/>
-        </w:rPr>
-        <w:pPrChange w:id="553" w:author="David Conklin" w:date="2020-11-16T11:13:00Z">
+        <w:bookmarkEnd w:id="551"/>
+      </w:del>
+    </w:p>
+    <w:p>
+      <w:pPr>
+        <w:rPr>
+          <w:del w:id="553" w:author="David Conklin" w:date="2020-11-12T16:11:00Z"/>
+        </w:rPr>
+        <w:pPrChange w:id="554" w:author="David Conklin" w:date="2020-11-16T11:13:00Z">
           <w:pPr>
             <w:ind w:firstLine="720"/>
           </w:pPr>
         </w:pPrChange>
       </w:pPr>
-      <w:del w:id="554" w:author="David Conklin" w:date="2020-11-16T11:13:00Z">
+      <w:del w:id="555" w:author="David Conklin" w:date="2020-11-16T11:13:00Z">
         <w:r>
           <w:delText>CW3M uses a kinematic wave algorithm to estimate the average daily flow rate in each subreach and reach.  Each reach is represented as an ordered set of subreaches</w:delText>
         </w:r>
@@ -6697,48 +7196,48 @@
     <w:p>
       <w:pPr>
         <w:rPr>
-          <w:del w:id="555" w:author="David Conklin" w:date="2020-11-16T11:13:00Z"/>
-          <w:moveFrom w:id="556" w:author="David Conklin" w:date="2020-11-12T16:07:00Z"/>
-        </w:rPr>
-        <w:pPrChange w:id="557" w:author="David Conklin" w:date="2020-11-16T11:13:00Z">
+          <w:del w:id="556" w:author="David Conklin" w:date="2020-11-16T11:13:00Z"/>
+          <w:moveFrom w:id="557" w:author="David Conklin" w:date="2020-11-12T16:07:00Z"/>
+        </w:rPr>
+        <w:pPrChange w:id="558" w:author="David Conklin" w:date="2020-11-16T11:13:00Z">
           <w:pPr>
             <w:ind w:firstLine="720"/>
           </w:pPr>
         </w:pPrChange>
       </w:pPr>
-      <w:moveFromRangeStart w:id="558" w:author="David Conklin" w:date="2020-11-12T16:07:00Z" w:name="move56089679"/>
-      <w:moveFrom w:id="559" w:author="David Conklin" w:date="2020-11-12T16:07:00Z">
-        <w:del w:id="560" w:author="David Conklin" w:date="2020-11-16T11:13:00Z">
+      <w:moveFromRangeStart w:id="559" w:author="David Conklin" w:date="2020-11-12T16:07:00Z" w:name="move56089679"/>
+      <w:moveFrom w:id="560" w:author="David Conklin" w:date="2020-11-12T16:07:00Z">
+        <w:del w:id="561" w:author="David Conklin" w:date="2020-11-16T11:13:00Z">
           <w:r>
             <w:delText xml:space="preserve">The daily outflow from a subreach is a function of the length and average slope, the amount of water in the reach, yesterday’s outflow, today’s inflow from upstream, and today’s inflow from the seepage into the stream from the banks of the stream (a.k.a. lateral flow).  </w:delText>
           </w:r>
         </w:del>
       </w:moveFrom>
     </w:p>
-    <w:moveFromRangeEnd w:id="558"/>
-    <w:p>
-      <w:pPr>
-        <w:rPr>
-          <w:del w:id="561" w:author="David Conklin" w:date="2020-11-16T11:13:00Z"/>
-          <w:moveTo w:id="562" w:author="David Conklin" w:date="2020-11-12T16:07:00Z"/>
-        </w:rPr>
-        <w:pPrChange w:id="563" w:author="David Conklin" w:date="2020-11-16T11:13:00Z">
+    <w:moveFromRangeEnd w:id="559"/>
+    <w:p>
+      <w:pPr>
+        <w:rPr>
+          <w:del w:id="562" w:author="David Conklin" w:date="2020-11-16T11:13:00Z"/>
+          <w:moveTo w:id="563" w:author="David Conklin" w:date="2020-11-12T16:07:00Z"/>
+        </w:rPr>
+        <w:pPrChange w:id="564" w:author="David Conklin" w:date="2020-11-16T11:13:00Z">
           <w:pPr>
             <w:ind w:firstLine="720"/>
           </w:pPr>
         </w:pPrChange>
       </w:pPr>
-      <w:del w:id="564" w:author="David Conklin" w:date="2020-11-16T11:13:00Z">
+      <w:del w:id="565" w:author="David Conklin" w:date="2020-11-16T11:13:00Z">
         <w:r>
           <w:delText xml:space="preserve">The kinematic wave algorithm </w:delText>
         </w:r>
       </w:del>
-      <w:del w:id="565" w:author="David Conklin" w:date="2020-11-12T16:27:00Z">
+      <w:del w:id="566" w:author="David Conklin" w:date="2020-11-12T16:27:00Z">
         <w:r>
           <w:delText>itself</w:delText>
         </w:r>
       </w:del>
-      <w:del w:id="566" w:author="David Conklin" w:date="2020-11-16T11:13:00Z">
+      <w:del w:id="567" w:author="David Conklin" w:date="2020-11-16T11:13:00Z">
         <w:r>
           <w:delText xml:space="preserve"> is parameterized with a value for </w:delText>
         </w:r>
@@ -6753,32 +7252,32 @@
           <w:delText xml:space="preserve"> = 0.3.  As implemented, the algorithm makes the rate of flow out of a subreach more immediately responsive to the inflow from upstream than to the lateral flow.  In the original WW2100 implementation, this characteristic led to unrealistic accumulation of water in headwater reaches, since by definition there is no inflow from upstream into the upstream end of a headwater reach.  A workaround was later adopted to compensate for this malfunction, in the form of logic which treats any volume in a subreach in excess of the sum of the current day’s actual inflow from upstream and the current day’s lateral flow as if it were part of the current day’s inflow from upstream.</w:delText>
         </w:r>
       </w:del>
-      <w:moveToRangeStart w:id="567" w:author="David Conklin" w:date="2020-11-12T16:07:00Z" w:name="move56089679"/>
-      <w:moveTo w:id="568" w:author="David Conklin" w:date="2020-11-12T16:07:00Z">
-        <w:del w:id="569" w:author="David Conklin" w:date="2020-11-12T16:12:00Z">
+      <w:moveToRangeStart w:id="568" w:author="David Conklin" w:date="2020-11-12T16:07:00Z" w:name="move56089679"/>
+      <w:moveTo w:id="569" w:author="David Conklin" w:date="2020-11-12T16:07:00Z">
+        <w:del w:id="570" w:author="David Conklin" w:date="2020-11-12T16:12:00Z">
           <w:r>
             <w:delText xml:space="preserve">The daily outflow from a subreach </w:delText>
           </w:r>
         </w:del>
-        <w:del w:id="570" w:author="David Conklin" w:date="2020-11-12T16:08:00Z">
+        <w:del w:id="571" w:author="David Conklin" w:date="2020-11-12T16:08:00Z">
           <w:r>
             <w:delText>i</w:delText>
           </w:r>
         </w:del>
-        <w:del w:id="571" w:author="David Conklin" w:date="2020-11-12T16:12:00Z">
+        <w:del w:id="572" w:author="David Conklin" w:date="2020-11-12T16:12:00Z">
           <w:r>
             <w:delText xml:space="preserve">s a function of the length and average slope, the amount of water in the reach, yesterday’s outflow, today’s inflow from upstream, and today’s inflow from the seepage into the stream from the banks of the stream (a.k.a. lateral flow).  </w:delText>
           </w:r>
         </w:del>
       </w:moveTo>
     </w:p>
-    <w:moveToRangeEnd w:id="567"/>
-    <w:p>
-      <w:pPr>
-        <w:rPr>
-          <w:del w:id="572" w:author="David Conklin" w:date="2020-11-16T11:13:00Z"/>
-        </w:rPr>
-        <w:pPrChange w:id="573" w:author="David Conklin" w:date="2020-11-16T11:13:00Z">
+    <w:moveToRangeEnd w:id="568"/>
+    <w:p>
+      <w:pPr>
+        <w:rPr>
+          <w:del w:id="573" w:author="David Conklin" w:date="2020-11-16T11:13:00Z"/>
+        </w:rPr>
+        <w:pPrChange w:id="574" w:author="David Conklin" w:date="2020-11-16T11:13:00Z">
           <w:pPr>
             <w:ind w:firstLine="720"/>
           </w:pPr>
@@ -6788,16 +7287,16 @@
     <w:p>
       <w:pPr>
         <w:rPr>
-          <w:del w:id="574" w:author="David Conklin" w:date="2020-11-16T11:13:00Z"/>
-        </w:rPr>
-        <w:pPrChange w:id="575" w:author="David Conklin" w:date="2020-11-16T11:13:00Z">
+          <w:del w:id="575" w:author="David Conklin" w:date="2020-11-16T11:13:00Z"/>
+        </w:rPr>
+        <w:pPrChange w:id="576" w:author="David Conklin" w:date="2020-11-16T11:13:00Z">
           <w:pPr>
             <w:pStyle w:val="Heading2"/>
           </w:pPr>
         </w:pPrChange>
       </w:pPr>
-      <w:bookmarkStart w:id="576" w:name="_Toc50800506"/>
-      <w:del w:id="577" w:author="David Conklin" w:date="2020-11-16T11:13:00Z">
+      <w:bookmarkStart w:id="577" w:name="_Toc50800506"/>
+      <w:del w:id="578" w:author="David Conklin" w:date="2020-11-16T11:13:00Z">
         <w:r>
           <w:delText xml:space="preserve">Water temperature </w:delText>
         </w:r>
@@ -6807,16 +7306,16 @@
         <w:r>
           <w:delText xml:space="preserve"> thermal energy</w:delText>
         </w:r>
-        <w:bookmarkEnd w:id="576"/>
-      </w:del>
-    </w:p>
-    <w:p>
-      <w:pPr>
-        <w:rPr>
-          <w:del w:id="578" w:author="David Conklin" w:date="2020-11-16T11:13:00Z"/>
-        </w:rPr>
-      </w:pPr>
-      <w:del w:id="579" w:author="David Conklin" w:date="2020-11-16T11:13:00Z">
+        <w:bookmarkEnd w:id="577"/>
+      </w:del>
+    </w:p>
+    <w:p>
+      <w:pPr>
+        <w:rPr>
+          <w:del w:id="579" w:author="David Conklin" w:date="2020-11-16T11:13:00Z"/>
+        </w:rPr>
+      </w:pPr>
+      <w:del w:id="580" w:author="David Conklin" w:date="2020-11-16T11:13:00Z">
         <w:r>
           <w:tab/>
           <w:delText>The temperature in deg C of liquid water parcels is stored as a member of WaterParcel objects.  For simulation of heat transfer to and from the water, the temperature and volume of the water parcel are used to calculate the amount of thermal energy that it contains, relative to liquid water at 0 deg C.</w:delText>
@@ -6826,11 +7325,11 @@
     <w:p>
       <w:pPr>
         <w:rPr>
-          <w:del w:id="580" w:author="David Conklin" w:date="2020-11-16T11:13:00Z"/>
+          <w:del w:id="581" w:author="David Conklin" w:date="2020-11-16T11:13:00Z"/>
           <w:rFonts w:ascii="Times New Roman" w:hAnsi="Times New Roman" w:cs="Times New Roman"/>
         </w:rPr>
       </w:pPr>
-      <w:del w:id="581" w:author="David Conklin" w:date="2020-11-16T11:13:00Z">
+      <w:del w:id="582" w:author="David Conklin" w:date="2020-11-16T11:13:00Z">
         <w:r>
           <w:rPr>
             <w:rFonts w:ascii="Times New Roman" w:hAnsi="Times New Roman" w:cs="Times New Roman"/>
@@ -6873,10 +7372,10 @@
     <w:p>
       <w:pPr>
         <w:rPr>
-          <w:del w:id="582" w:author="David Conklin" w:date="2020-11-16T11:13:00Z"/>
-        </w:rPr>
-      </w:pPr>
-      <w:del w:id="583" w:author="David Conklin" w:date="2020-11-16T11:13:00Z">
+          <w:del w:id="583" w:author="David Conklin" w:date="2020-11-16T11:13:00Z"/>
+        </w:rPr>
+      </w:pPr>
+      <w:del w:id="584" w:author="David Conklin" w:date="2020-11-16T11:13:00Z">
         <w:r>
           <w:delText>where</w:delText>
         </w:r>
@@ -6885,11 +7384,11 @@
     <w:p>
       <w:pPr>
         <w:rPr>
-          <w:del w:id="584" w:author="David Conklin" w:date="2020-11-16T11:13:00Z"/>
+          <w:del w:id="585" w:author="David Conklin" w:date="2020-11-16T11:13:00Z"/>
           <w:rFonts w:ascii="Times New Roman" w:hAnsi="Times New Roman" w:cs="Times New Roman"/>
         </w:rPr>
       </w:pPr>
-      <w:del w:id="585" w:author="David Conklin" w:date="2020-11-16T11:13:00Z">
+      <w:del w:id="586" w:author="David Conklin" w:date="2020-11-16T11:13:00Z">
         <w:r>
           <w:rPr>
             <w:rFonts w:ascii="Times New Roman" w:hAnsi="Times New Roman" w:cs="Times New Roman"/>
@@ -6902,11 +7401,11 @@
     <w:p>
       <w:pPr>
         <w:rPr>
-          <w:del w:id="586" w:author="David Conklin" w:date="2020-11-16T11:13:00Z"/>
+          <w:del w:id="587" w:author="David Conklin" w:date="2020-11-16T11:13:00Z"/>
           <w:rFonts w:ascii="Times New Roman" w:hAnsi="Times New Roman" w:cs="Times New Roman"/>
         </w:rPr>
       </w:pPr>
-      <w:del w:id="587" w:author="David Conklin" w:date="2020-11-16T11:13:00Z">
+      <w:del w:id="588" w:author="David Conklin" w:date="2020-11-16T11:13:00Z">
         <w:r>
           <w:rPr>
             <w:rFonts w:ascii="Times New Roman" w:hAnsi="Times New Roman" w:cs="Times New Roman"/>
@@ -6943,11 +7442,11 @@
     <w:p>
       <w:pPr>
         <w:rPr>
-          <w:del w:id="588" w:author="David Conklin" w:date="2020-11-16T11:13:00Z"/>
+          <w:del w:id="589" w:author="David Conklin" w:date="2020-11-16T11:13:00Z"/>
           <w:rFonts w:ascii="Times New Roman" w:hAnsi="Times New Roman" w:cs="Times New Roman"/>
         </w:rPr>
       </w:pPr>
-      <w:del w:id="589" w:author="David Conklin" w:date="2020-11-16T11:13:00Z">
+      <w:del w:id="590" w:author="David Conklin" w:date="2020-11-16T11:13:00Z">
         <w:r>
           <w:rPr>
             <w:rFonts w:ascii="Times New Roman" w:hAnsi="Times New Roman" w:cs="Times New Roman"/>
@@ -6973,11 +7472,11 @@
     <w:p>
       <w:pPr>
         <w:rPr>
-          <w:del w:id="590" w:author="David Conklin" w:date="2020-11-16T11:13:00Z"/>
+          <w:del w:id="591" w:author="David Conklin" w:date="2020-11-16T11:13:00Z"/>
           <w:rFonts w:ascii="Times New Roman" w:hAnsi="Times New Roman" w:cs="Times New Roman"/>
         </w:rPr>
       </w:pPr>
-      <w:del w:id="591" w:author="David Conklin" w:date="2020-11-16T11:13:00Z">
+      <w:del w:id="592" w:author="David Conklin" w:date="2020-11-16T11:13:00Z">
         <w:r>
           <w:rPr>
             <w:rFonts w:ascii="Times New Roman" w:hAnsi="Times New Roman" w:cs="Times New Roman"/>
@@ -6997,11 +7496,11 @@
     <w:p>
       <w:pPr>
         <w:rPr>
-          <w:del w:id="592" w:author="David Conklin" w:date="2020-11-16T11:13:00Z"/>
+          <w:del w:id="593" w:author="David Conklin" w:date="2020-11-16T11:13:00Z"/>
           <w:rFonts w:ascii="Times New Roman" w:hAnsi="Times New Roman" w:cs="Times New Roman"/>
         </w:rPr>
       </w:pPr>
-      <w:del w:id="593" w:author="David Conklin" w:date="2020-11-16T11:13:00Z">
+      <w:del w:id="594" w:author="David Conklin" w:date="2020-11-16T11:13:00Z">
         <w:r>
           <w:rPr>
             <w:rFonts w:ascii="Times New Roman" w:hAnsi="Times New Roman" w:cs="Times New Roman"/>
@@ -7014,15 +7513,15 @@
     <w:p>
       <w:pPr>
         <w:rPr>
-          <w:del w:id="594" w:author="David Conklin" w:date="2020-11-16T11:13:00Z"/>
-        </w:rPr>
-        <w:pPrChange w:id="595" w:author="David Conklin" w:date="2020-11-16T11:13:00Z">
+          <w:del w:id="595" w:author="David Conklin" w:date="2020-11-16T11:13:00Z"/>
+        </w:rPr>
+        <w:pPrChange w:id="596" w:author="David Conklin" w:date="2020-11-16T11:13:00Z">
           <w:pPr>
             <w:pStyle w:val="Heading2"/>
           </w:pPr>
         </w:pPrChange>
       </w:pPr>
-      <w:del w:id="596" w:author="David Conklin" w:date="2020-11-16T11:13:00Z">
+      <w:del w:id="597" w:author="David Conklin" w:date="2020-11-16T11:13:00Z">
         <w:r>
           <w:delText>Estimating the surface area of the water in a reach</w:delText>
         </w:r>
@@ -7031,10 +7530,10 @@
     <w:p>
       <w:pPr>
         <w:rPr>
-          <w:del w:id="597" w:author="David Conklin" w:date="2020-11-16T11:13:00Z"/>
-        </w:rPr>
-      </w:pPr>
-      <w:del w:id="598" w:author="David Conklin" w:date="2020-11-16T11:13:00Z">
+          <w:del w:id="598" w:author="David Conklin" w:date="2020-11-16T11:13:00Z"/>
+        </w:rPr>
+      </w:pPr>
+      <w:del w:id="599" w:author="David Conklin" w:date="2020-11-16T11:13:00Z">
         <w:r>
           <w:tab/>
           <w:delText>The thermal energy in the water of a reach or waterbody is affected by energy transfers</w:delText>
@@ -7050,10 +7549,10 @@
     <w:p>
       <w:pPr>
         <w:rPr>
-          <w:del w:id="599" w:author="David Conklin" w:date="2020-11-16T11:13:00Z"/>
-        </w:rPr>
-      </w:pPr>
-      <w:del w:id="600" w:author="David Conklin" w:date="2020-11-16T11:13:00Z">
+          <w:del w:id="600" w:author="David Conklin" w:date="2020-11-16T11:13:00Z"/>
+        </w:rPr>
+      </w:pPr>
+      <w:del w:id="601" w:author="David Conklin" w:date="2020-11-16T11:13:00Z">
         <w:r>
           <w:tab/>
           <w:delText xml:space="preserve">We will tackle the calculation of surface area by parameterizing each reach with a minimum </w:delText>
@@ -7150,44 +7649,44 @@
     <w:p>
       <w:pPr>
         <w:rPr>
-          <w:del w:id="601" w:author="David Conklin" w:date="2020-11-16T11:13:00Z"/>
-        </w:rPr>
-        <w:pPrChange w:id="602" w:author="David Conklin" w:date="2020-11-16T11:13:00Z">
+          <w:del w:id="602" w:author="David Conklin" w:date="2020-11-16T11:13:00Z"/>
+        </w:rPr>
+        <w:pPrChange w:id="603" w:author="David Conklin" w:date="2020-11-16T11:13:00Z">
           <w:pPr>
             <w:pStyle w:val="Heading2"/>
           </w:pPr>
         </w:pPrChange>
       </w:pPr>
-      <w:bookmarkStart w:id="603" w:name="_Toc50800507"/>
-      <w:del w:id="604" w:author="David Conklin" w:date="2020-11-16T11:13:00Z">
+      <w:bookmarkStart w:id="604" w:name="_Toc50800507"/>
+      <w:del w:id="605" w:author="David Conklin" w:date="2020-11-16T11:13:00Z">
         <w:r>
           <w:delText>Initial conditions for Flow: the IC file</w:delText>
         </w:r>
-        <w:bookmarkEnd w:id="603"/>
-      </w:del>
-    </w:p>
-    <w:p>
-      <w:pPr>
-        <w:rPr>
-          <w:del w:id="605" w:author="David Conklin" w:date="2020-11-16T11:13:00Z"/>
-        </w:rPr>
-        <w:pPrChange w:id="606" w:author="David Conklin" w:date="2020-11-16T11:13:00Z">
+        <w:bookmarkEnd w:id="604"/>
+      </w:del>
+    </w:p>
+    <w:p>
+      <w:pPr>
+        <w:rPr>
+          <w:del w:id="606" w:author="David Conklin" w:date="2020-11-16T11:13:00Z"/>
+        </w:rPr>
+        <w:pPrChange w:id="607" w:author="David Conklin" w:date="2020-11-16T11:13:00Z">
           <w:pPr>
             <w:ind w:firstLine="720"/>
           </w:pPr>
         </w:pPrChange>
       </w:pPr>
-      <w:del w:id="607" w:author="David Conklin" w:date="2020-11-16T11:13:00Z">
+      <w:del w:id="608" w:author="David Conklin" w:date="2020-11-16T11:13:00Z">
         <w:r>
           <w:delText xml:space="preserve">The Flow model has the ability to read initial values for the water in the stream network from an IC file.  The name and location of the IC file </w:delText>
         </w:r>
       </w:del>
-      <w:del w:id="608" w:author="David Conklin" w:date="2020-11-12T16:13:00Z">
+      <w:del w:id="609" w:author="David Conklin" w:date="2020-11-12T16:13:00Z">
         <w:r>
           <w:delText>are</w:delText>
         </w:r>
       </w:del>
-      <w:del w:id="609" w:author="David Conklin" w:date="2020-11-16T11:13:00Z">
+      <w:del w:id="610" w:author="David Conklin" w:date="2020-11-16T11:13:00Z">
         <w:r>
           <w:delText xml:space="preserve"> specified in the </w:delText>
         </w:r>
@@ -7220,32 +7719,32 @@
           <w:delText>The name of the newly saved file is suffixed with “</w:delText>
         </w:r>
       </w:del>
-      <w:del w:id="610" w:author="David Conklin" w:date="2020-11-12T16:17:00Z">
+      <w:del w:id="611" w:author="David Conklin" w:date="2020-11-12T16:17:00Z">
         <w:r>
           <w:delText>.ic&lt;year&gt;</w:delText>
         </w:r>
       </w:del>
-      <w:del w:id="611" w:author="David Conklin" w:date="2020-11-16T11:13:00Z">
+      <w:del w:id="612" w:author="David Conklin" w:date="2020-11-16T11:13:00Z">
         <w:r>
           <w:delText xml:space="preserve">” </w:delText>
         </w:r>
       </w:del>
-      <w:del w:id="612" w:author="David Conklin" w:date="2020-11-12T16:17:00Z">
+      <w:del w:id="613" w:author="David Conklin" w:date="2020-11-12T16:17:00Z">
         <w:r>
           <w:delText xml:space="preserve">(e.g. “.ic2006”), </w:delText>
         </w:r>
       </w:del>
-      <w:del w:id="613" w:author="David Conklin" w:date="2020-11-16T11:13:00Z">
+      <w:del w:id="614" w:author="David Conklin" w:date="2020-11-16T11:13:00Z">
         <w:r>
           <w:delText>where “</w:delText>
         </w:r>
       </w:del>
-      <w:del w:id="614" w:author="David Conklin" w:date="2020-11-12T16:17:00Z">
+      <w:del w:id="615" w:author="David Conklin" w:date="2020-11-12T16:17:00Z">
         <w:r>
           <w:delText>year</w:delText>
         </w:r>
       </w:del>
-      <w:del w:id="615" w:author="David Conklin" w:date="2020-11-16T11:13:00Z">
+      <w:del w:id="616" w:author="David Conklin" w:date="2020-11-16T11:13:00Z">
         <w:r>
           <w:delText xml:space="preserve">” is the calendar year following the final year of the simulation run. </w:delText>
         </w:r>
@@ -7260,29 +7759,29 @@
     <w:p>
       <w:pPr>
         <w:rPr>
-          <w:del w:id="616" w:author="David Conklin" w:date="2020-11-16T11:13:00Z"/>
-        </w:rPr>
-        <w:pPrChange w:id="617" w:author="David Conklin" w:date="2020-11-16T11:13:00Z">
+          <w:del w:id="617" w:author="David Conklin" w:date="2020-11-16T11:13:00Z"/>
+        </w:rPr>
+        <w:pPrChange w:id="618" w:author="David Conklin" w:date="2020-11-16T11:13:00Z">
           <w:pPr>
             <w:pStyle w:val="Heading2"/>
           </w:pPr>
         </w:pPrChange>
       </w:pPr>
-      <w:bookmarkStart w:id="618" w:name="_Toc50800508"/>
-      <w:del w:id="619" w:author="David Conklin" w:date="2020-11-16T11:13:00Z">
+      <w:bookmarkStart w:id="619" w:name="_Toc50800508"/>
+      <w:del w:id="620" w:author="David Conklin" w:date="2020-11-16T11:13:00Z">
         <w:r>
           <w:delText>Boundary conditions for stream water temperature</w:delText>
         </w:r>
-        <w:bookmarkEnd w:id="618"/>
-      </w:del>
-    </w:p>
-    <w:p>
-      <w:pPr>
-        <w:rPr>
-          <w:del w:id="620" w:author="David Conklin" w:date="2020-11-16T11:13:00Z"/>
-        </w:rPr>
-      </w:pPr>
-      <w:del w:id="621" w:author="David Conklin" w:date="2020-11-16T11:13:00Z">
+        <w:bookmarkEnd w:id="619"/>
+      </w:del>
+    </w:p>
+    <w:p>
+      <w:pPr>
+        <w:rPr>
+          <w:del w:id="621" w:author="David Conklin" w:date="2020-11-16T11:13:00Z"/>
+        </w:rPr>
+      </w:pPr>
+      <w:del w:id="622" w:author="David Conklin" w:date="2020-11-16T11:13:00Z">
         <w:r>
           <w:tab/>
           <w:delText>Water enters stream reaches from upstream</w:delText>
@@ -7300,12 +7799,12 @@
           <w:delText xml:space="preserve">.  As of </w:delText>
         </w:r>
       </w:del>
-      <w:del w:id="622" w:author="David Conklin" w:date="2020-11-12T16:18:00Z">
+      <w:del w:id="623" w:author="David Conklin" w:date="2020-11-12T16:18:00Z">
         <w:r>
           <w:delText>9/10</w:delText>
         </w:r>
       </w:del>
-      <w:del w:id="623" w:author="David Conklin" w:date="2020-11-16T11:13:00Z">
+      <w:del w:id="624" w:author="David Conklin" w:date="2020-11-16T11:13:00Z">
         <w:r>
           <w:delText>/20, two symbols are used in the source code to parameterize the temperature of water entering the streams:</w:delText>
         </w:r>
@@ -7314,13 +7813,13 @@
     <w:p>
       <w:pPr>
         <w:rPr>
-          <w:del w:id="624" w:author="David Conklin" w:date="2020-11-16T11:13:00Z"/>
+          <w:del w:id="625" w:author="David Conklin" w:date="2020-11-16T11:13:00Z"/>
           <w:rFonts w:ascii="Consolas" w:hAnsi="Consolas" w:cs="Consolas"/>
           <w:color w:val="000000"/>
           <w:sz w:val="19"/>
           <w:szCs w:val="19"/>
         </w:rPr>
-        <w:pPrChange w:id="625" w:author="David Conklin" w:date="2020-11-16T11:13:00Z">
+        <w:pPrChange w:id="626" w:author="David Conklin" w:date="2020-11-16T11:13:00Z">
           <w:pPr>
             <w:autoSpaceDE w:val="0"/>
             <w:autoSpaceDN w:val="0"/>
@@ -7329,7 +7828,7 @@
           </w:pPr>
         </w:pPrChange>
       </w:pPr>
-      <w:del w:id="626" w:author="David Conklin" w:date="2020-11-16T11:13:00Z">
+      <w:del w:id="627" w:author="David Conklin" w:date="2020-11-16T11:13:00Z">
         <w:r>
           <w:rPr>
             <w:rFonts w:ascii="Consolas" w:hAnsi="Consolas" w:cs="Consolas"/>
@@ -7371,13 +7870,13 @@
     <w:p>
       <w:pPr>
         <w:rPr>
-          <w:del w:id="627" w:author="David Conklin" w:date="2020-11-16T11:13:00Z"/>
+          <w:del w:id="628" w:author="David Conklin" w:date="2020-11-16T11:13:00Z"/>
           <w:rFonts w:ascii="Consolas" w:hAnsi="Consolas" w:cs="Consolas"/>
           <w:color w:val="000000"/>
           <w:sz w:val="19"/>
           <w:szCs w:val="19"/>
         </w:rPr>
-        <w:pPrChange w:id="628" w:author="David Conklin" w:date="2020-11-16T11:13:00Z">
+        <w:pPrChange w:id="629" w:author="David Conklin" w:date="2020-11-16T11:13:00Z">
           <w:pPr>
             <w:autoSpaceDE w:val="0"/>
             <w:autoSpaceDN w:val="0"/>
@@ -7386,7 +7885,7 @@
           </w:pPr>
         </w:pPrChange>
       </w:pPr>
-      <w:del w:id="629" w:author="David Conklin" w:date="2020-11-16T11:13:00Z">
+      <w:del w:id="630" w:author="David Conklin" w:date="2020-11-16T11:13:00Z">
         <w:r>
           <w:rPr>
             <w:rFonts w:ascii="Consolas" w:hAnsi="Consolas" w:cs="Consolas"/>
@@ -7428,11 +7927,11 @@
     <w:p>
       <w:pPr>
         <w:rPr>
-          <w:del w:id="630" w:author="David Conklin" w:date="2020-11-16T11:13:00Z"/>
+          <w:del w:id="631" w:author="David Conklin" w:date="2020-11-16T11:13:00Z"/>
           <w:rFonts w:cstheme="minorHAnsi"/>
           <w:color w:val="000000"/>
         </w:rPr>
-        <w:pPrChange w:id="631" w:author="David Conklin" w:date="2020-11-16T11:13:00Z">
+        <w:pPrChange w:id="632" w:author="David Conklin" w:date="2020-11-16T11:13:00Z">
           <w:pPr>
             <w:autoSpaceDE w:val="0"/>
             <w:autoSpaceDN w:val="0"/>
@@ -7440,7 +7939,7 @@
           </w:pPr>
         </w:pPrChange>
       </w:pPr>
-      <w:del w:id="632" w:author="David Conklin" w:date="2020-11-16T11:13:00Z">
+      <w:del w:id="633" w:author="David Conklin" w:date="2020-11-16T11:13:00Z">
         <w:r>
           <w:rPr>
             <w:rFonts w:cstheme="minorHAnsi"/>
@@ -7456,7 +7955,7 @@
           <w:delText xml:space="preserve"> and</w:delText>
         </w:r>
       </w:del>
-      <w:del w:id="633" w:author="David Conklin" w:date="2020-11-12T16:20:00Z">
+      <w:del w:id="634" w:author="David Conklin" w:date="2020-11-12T16:20:00Z">
         <w:r>
           <w:rPr>
             <w:rFonts w:cstheme="minorHAnsi"/>
@@ -7465,7 +7964,7 @@
           <w:delText>, currently as of 9/24/20, for the discharge from reservoirs</w:delText>
         </w:r>
       </w:del>
-      <w:del w:id="634" w:author="David Conklin" w:date="2020-11-16T11:13:00Z">
+      <w:del w:id="635" w:author="David Conklin" w:date="2020-11-16T11:13:00Z">
         <w:r>
           <w:rPr>
             <w:rFonts w:cstheme="minorHAnsi"/>
@@ -7478,11 +7977,11 @@
     <w:p>
       <w:pPr>
         <w:rPr>
-          <w:del w:id="635" w:author="David Conklin" w:date="2020-11-16T11:13:00Z"/>
+          <w:del w:id="636" w:author="David Conklin" w:date="2020-11-16T11:13:00Z"/>
           <w:rFonts w:cstheme="minorHAnsi"/>
           <w:color w:val="000000"/>
         </w:rPr>
-        <w:pPrChange w:id="636" w:author="David Conklin" w:date="2020-11-16T11:13:00Z">
+        <w:pPrChange w:id="637" w:author="David Conklin" w:date="2020-11-16T11:13:00Z">
           <w:pPr>
             <w:autoSpaceDE w:val="0"/>
             <w:autoSpaceDN w:val="0"/>
@@ -7490,7 +7989,7 @@
           </w:pPr>
         </w:pPrChange>
       </w:pPr>
-      <w:del w:id="637" w:author="David Conklin" w:date="2020-11-16T11:13:00Z">
+      <w:del w:id="638" w:author="David Conklin" w:date="2020-11-16T11:13:00Z">
         <w:r>
           <w:rPr>
             <w:rFonts w:cstheme="minorHAnsi"/>
@@ -7518,20 +8017,20 @@
     <w:p>
       <w:pPr>
         <w:rPr>
-          <w:del w:id="638" w:author="David Conklin" w:date="2020-11-16T11:13:00Z"/>
-        </w:rPr>
-        <w:pPrChange w:id="639" w:author="David Conklin" w:date="2020-11-16T11:13:00Z">
+          <w:del w:id="639" w:author="David Conklin" w:date="2020-11-16T11:13:00Z"/>
+        </w:rPr>
+        <w:pPrChange w:id="640" w:author="David Conklin" w:date="2020-11-16T11:13:00Z">
           <w:pPr>
             <w:pStyle w:val="Heading2"/>
           </w:pPr>
         </w:pPrChange>
       </w:pPr>
-      <w:bookmarkStart w:id="640" w:name="_Toc50800509"/>
-      <w:del w:id="641" w:author="David Conklin" w:date="2020-11-16T11:13:00Z">
+      <w:bookmarkStart w:id="641" w:name="_Toc50800509"/>
+      <w:del w:id="642" w:author="David Conklin" w:date="2020-11-16T11:13:00Z">
         <w:r>
           <w:delText>Thermal stratification in reservoirs</w:delText>
         </w:r>
-        <w:bookmarkEnd w:id="640"/>
+        <w:bookmarkEnd w:id="641"/>
         <w:r>
           <w:delText xml:space="preserve"> is not represented</w:delText>
         </w:r>
@@ -7540,10 +8039,10 @@
     <w:p>
       <w:pPr>
         <w:rPr>
-          <w:del w:id="642" w:author="David Conklin" w:date="2020-11-16T11:13:00Z"/>
-        </w:rPr>
-      </w:pPr>
-      <w:del w:id="643" w:author="David Conklin" w:date="2020-11-16T11:13:00Z">
+          <w:del w:id="643" w:author="David Conklin" w:date="2020-11-16T11:13:00Z"/>
+        </w:rPr>
+      </w:pPr>
+      <w:del w:id="644" w:author="David Conklin" w:date="2020-11-16T11:13:00Z">
         <w:r>
           <w:tab/>
         </w:r>
@@ -7603,29 +8102,29 @@
     <w:p>
       <w:pPr>
         <w:rPr>
-          <w:del w:id="644" w:author="David Conklin" w:date="2020-11-16T11:13:00Z"/>
-        </w:rPr>
-        <w:pPrChange w:id="645" w:author="David Conklin" w:date="2020-11-16T11:13:00Z">
+          <w:del w:id="645" w:author="David Conklin" w:date="2020-11-16T11:13:00Z"/>
+        </w:rPr>
+        <w:pPrChange w:id="646" w:author="David Conklin" w:date="2020-11-16T11:13:00Z">
           <w:pPr>
             <w:pStyle w:val="Heading2"/>
           </w:pPr>
         </w:pPrChange>
       </w:pPr>
-      <w:bookmarkStart w:id="646" w:name="_Toc50800510"/>
-      <w:del w:id="647" w:author="David Conklin" w:date="2020-11-16T11:13:00Z">
+      <w:bookmarkStart w:id="647" w:name="_Toc50800510"/>
+      <w:del w:id="648" w:author="David Conklin" w:date="2020-11-16T11:13:00Z">
         <w:r>
           <w:delText>Thermal loading</w:delText>
         </w:r>
-        <w:bookmarkEnd w:id="646"/>
-      </w:del>
-    </w:p>
-    <w:p>
-      <w:pPr>
-        <w:rPr>
-          <w:del w:id="648" w:author="David Conklin" w:date="2020-11-16T11:13:00Z"/>
-        </w:rPr>
-      </w:pPr>
-      <w:del w:id="649" w:author="David Conklin" w:date="2020-11-16T11:13:00Z">
+        <w:bookmarkEnd w:id="647"/>
+      </w:del>
+    </w:p>
+    <w:p>
+      <w:pPr>
+        <w:rPr>
+          <w:del w:id="649" w:author="David Conklin" w:date="2020-11-16T11:13:00Z"/>
+        </w:rPr>
+      </w:pPr>
+      <w:del w:id="650" w:author="David Conklin" w:date="2020-11-16T11:13:00Z">
         <w:r>
           <w:tab/>
           <w:delText xml:space="preserve">A thermal loading algorithm will be implemented in CW3M as part of the McKenzie </w:delText>
@@ -7659,10 +8158,10 @@
     <w:p>
       <w:pPr>
         <w:rPr>
-          <w:del w:id="650" w:author="David Conklin" w:date="2020-11-16T11:13:00Z"/>
-        </w:rPr>
-      </w:pPr>
-      <w:del w:id="651" w:author="David Conklin" w:date="2020-11-16T11:13:00Z">
+          <w:del w:id="651" w:author="David Conklin" w:date="2020-11-16T11:13:00Z"/>
+        </w:rPr>
+      </w:pPr>
+      <w:del w:id="652" w:author="David Conklin" w:date="2020-11-16T11:13:00Z">
         <w:r>
           <w:tab/>
           <w:delText>For CW3M, the relevant output of Shade-a-lator is the thermal load in kcal/day of insolation on specific stream segments</w:delText>
@@ -7678,15 +8177,15 @@
     <w:p>
       <w:pPr>
         <w:rPr>
-          <w:del w:id="652" w:author="David Conklin" w:date="2020-11-16T11:13:00Z"/>
-        </w:rPr>
-        <w:pPrChange w:id="653" w:author="David Conklin" w:date="2020-11-16T11:13:00Z">
+          <w:del w:id="653" w:author="David Conklin" w:date="2020-11-16T11:13:00Z"/>
+        </w:rPr>
+        <w:pPrChange w:id="654" w:author="David Conklin" w:date="2020-11-16T11:13:00Z">
           <w:pPr>
             <w:ind w:firstLine="720"/>
           </w:pPr>
         </w:pPrChange>
       </w:pPr>
-      <w:del w:id="654" w:author="David Conklin" w:date="2020-11-16T11:13:00Z">
+      <w:del w:id="655" w:author="David Conklin" w:date="2020-11-16T11:13:00Z">
         <w:r>
           <w:delText>CW3M divides streams up into reaches from the National Hydrography Dataset</w:delText>
         </w:r>
@@ -7722,15 +8221,15 @@
     <w:p>
       <w:pPr>
         <w:rPr>
-          <w:del w:id="655" w:author="David Conklin" w:date="2020-11-16T11:13:00Z"/>
-        </w:rPr>
-        <w:pPrChange w:id="656" w:author="David Conklin" w:date="2020-11-16T11:13:00Z">
+          <w:del w:id="656" w:author="David Conklin" w:date="2020-11-16T11:13:00Z"/>
+        </w:rPr>
+        <w:pPrChange w:id="657" w:author="David Conklin" w:date="2020-11-16T11:13:00Z">
           <w:pPr>
             <w:ind w:firstLine="720"/>
           </w:pPr>
         </w:pPrChange>
       </w:pPr>
-      <w:del w:id="657" w:author="David Conklin" w:date="2020-11-16T11:13:00Z">
+      <w:del w:id="658" w:author="David Conklin" w:date="2020-11-16T11:13:00Z">
         <w:r>
           <w:delText xml:space="preserve">CW3M represents the McKenzie system with 1,047 reaches of average length 1,781 meters.  The longest reach is 9,010 meters; the shortest is just 6 meters.  </w:delText>
         </w:r>
@@ -7757,15 +8256,15 @@
     <w:p>
       <w:pPr>
         <w:rPr>
-          <w:del w:id="658" w:author="David Conklin" w:date="2020-11-16T11:13:00Z"/>
-        </w:rPr>
-        <w:pPrChange w:id="659" w:author="David Conklin" w:date="2020-11-16T11:13:00Z">
+          <w:del w:id="659" w:author="David Conklin" w:date="2020-11-16T11:13:00Z"/>
+        </w:rPr>
+        <w:pPrChange w:id="660" w:author="David Conklin" w:date="2020-11-16T11:13:00Z">
           <w:pPr>
             <w:ind w:firstLine="720"/>
           </w:pPr>
         </w:pPrChange>
       </w:pPr>
-      <w:del w:id="660" w:author="David Conklin" w:date="2020-11-16T11:13:00Z">
+      <w:del w:id="661" w:author="David Conklin" w:date="2020-11-16T11:13:00Z">
         <w:r>
           <w:delText>Short, straight stream segments correspond to the nodes used in Shade-a-lator, as they can be characterized by single values for elevation, aspect, stream width, and vegetation characteristics.  Elevation and aspect can be calculated from the 3D coordinates of the points themselves.  Other values, e.g. vegetation characteristics, are available from the IDUs within which the stream segments are situated.  Since there are only 16,883 IDUs, the values derived from the IDUs would necessarily apply, on average, to about 4 contiguous stream segments.  On sharply curved reaches with closely spaced points, the same IDU-derived values would apply to many such contiguous segments.</w:delText>
         </w:r>
@@ -7774,15 +8273,15 @@
     <w:p>
       <w:pPr>
         <w:rPr>
-          <w:del w:id="661" w:author="David Conklin" w:date="2020-11-16T11:13:00Z"/>
-        </w:rPr>
-        <w:pPrChange w:id="662" w:author="David Conklin" w:date="2020-11-16T11:13:00Z">
+          <w:del w:id="662" w:author="David Conklin" w:date="2020-11-16T11:13:00Z"/>
+        </w:rPr>
+        <w:pPrChange w:id="663" w:author="David Conklin" w:date="2020-11-16T11:13:00Z">
           <w:pPr>
             <w:pStyle w:val="Heading1"/>
           </w:pPr>
         </w:pPrChange>
       </w:pPr>
-      <w:del w:id="663" w:author="David Conklin" w:date="2020-11-16T11:13:00Z">
+      <w:del w:id="664" w:author="David Conklin" w:date="2020-11-16T11:13:00Z">
         <w:r>
           <w:delText xml:space="preserve">Data </w:delText>
         </w:r>
@@ -7797,15 +8296,15 @@
     <w:p>
       <w:pPr>
         <w:rPr>
-          <w:del w:id="664" w:author="David Conklin" w:date="2020-11-16T11:13:00Z"/>
-        </w:rPr>
-        <w:pPrChange w:id="665" w:author="David Conklin" w:date="2020-11-16T11:13:00Z">
+          <w:del w:id="665" w:author="David Conklin" w:date="2020-11-16T11:13:00Z"/>
+        </w:rPr>
+        <w:pPrChange w:id="666" w:author="David Conklin" w:date="2020-11-16T11:13:00Z">
           <w:pPr>
             <w:pStyle w:val="Heading2"/>
           </w:pPr>
         </w:pPrChange>
       </w:pPr>
-      <w:del w:id="666" w:author="David Conklin" w:date="2020-11-16T11:13:00Z">
+      <w:del w:id="667" w:author="David Conklin" w:date="2020-11-16T11:13:00Z">
         <w:r>
           <w:delText>Modifications to the Reach GIS layer</w:delText>
         </w:r>
@@ -7814,10 +8313,10 @@
     <w:p>
       <w:pPr>
         <w:rPr>
-          <w:del w:id="667" w:author="David Conklin" w:date="2020-11-16T11:13:00Z"/>
-        </w:rPr>
-      </w:pPr>
-      <w:del w:id="668" w:author="David Conklin" w:date="2020-11-16T11:13:00Z">
+          <w:del w:id="668" w:author="David Conklin" w:date="2020-11-16T11:13:00Z"/>
+        </w:rPr>
+      </w:pPr>
+      <w:del w:id="669" w:author="David Conklin" w:date="2020-11-16T11:13:00Z">
         <w:r>
           <w:tab/>
           <w:delText xml:space="preserve">An earlier version of this specification called for the creation and use of a new GIS layer, the “stream segment layer”.  Code development has led to the conclusion that, instead of adding </w:delText>
@@ -7830,10 +8329,10 @@
     <w:p>
       <w:pPr>
         <w:rPr>
-          <w:del w:id="669" w:author="David Conklin" w:date="2020-11-16T11:13:00Z"/>
-        </w:rPr>
-      </w:pPr>
-      <w:del w:id="670" w:author="David Conklin" w:date="2020-11-16T11:13:00Z">
+          <w:del w:id="670" w:author="David Conklin" w:date="2020-11-16T11:13:00Z"/>
+        </w:rPr>
+      </w:pPr>
+      <w:del w:id="671" w:author="David Conklin" w:date="2020-11-16T11:13:00Z">
         <w:r>
           <w:tab/>
           <w:delText>Reaches have, prior to this project, been represented as a sequence of points on the map, where the straight line segment from one point to the next is the center line of the stream.  A reach may be defined by as few as two points, but in general the number of points in the series may be as large as is necessary to indicate the shape of the reach</w:delText>
@@ -7849,10 +8348,10 @@
     <w:p>
       <w:pPr>
         <w:rPr>
-          <w:del w:id="671" w:author="David Conklin" w:date="2020-11-16T11:13:00Z"/>
-        </w:rPr>
-      </w:pPr>
-      <w:del w:id="672" w:author="David Conklin" w:date="2020-11-16T11:13:00Z">
+          <w:del w:id="672" w:author="David Conklin" w:date="2020-11-16T11:13:00Z"/>
+        </w:rPr>
+      </w:pPr>
+      <w:del w:id="673" w:author="David Conklin" w:date="2020-11-16T11:13:00Z">
         <w:r>
           <w:tab/>
           <w:delText xml:space="preserve">Separately from the series of points which define the curvature of the reach, the reaches prior to this project have been divided </w:delText>
@@ -7865,9 +8364,9 @@
     <w:p>
       <w:pPr>
         <w:rPr>
-          <w:del w:id="673" w:author="David Conklin" w:date="2020-11-16T11:13:00Z"/>
-        </w:rPr>
-        <w:pPrChange w:id="674" w:author="David Conklin" w:date="2020-11-16T11:13:00Z">
+          <w:del w:id="674" w:author="David Conklin" w:date="2020-11-16T11:13:00Z"/>
+        </w:rPr>
+        <w:pPrChange w:id="675" w:author="David Conklin" w:date="2020-11-16T11:13:00Z">
           <w:pPr>
             <w:pStyle w:val="ListParagraph"/>
             <w:numPr>
@@ -7877,7 +8376,7 @@
           </w:pPr>
         </w:pPrChange>
       </w:pPr>
-      <w:del w:id="675" w:author="David Conklin" w:date="2020-11-16T11:13:00Z">
+      <w:del w:id="676" w:author="David Conklin" w:date="2020-11-16T11:13:00Z">
         <w:r>
           <w:delText>for a given reach, all subreaches are of equal length</w:delText>
         </w:r>
@@ -7886,9 +8385,9 @@
     <w:p>
       <w:pPr>
         <w:rPr>
-          <w:del w:id="676" w:author="David Conklin" w:date="2020-11-16T11:13:00Z"/>
-        </w:rPr>
-        <w:pPrChange w:id="677" w:author="David Conklin" w:date="2020-11-16T11:13:00Z">
+          <w:del w:id="677" w:author="David Conklin" w:date="2020-11-16T11:13:00Z"/>
+        </w:rPr>
+        <w:pPrChange w:id="678" w:author="David Conklin" w:date="2020-11-16T11:13:00Z">
           <w:pPr>
             <w:pStyle w:val="ListParagraph"/>
             <w:numPr>
@@ -7898,7 +8397,7 @@
           </w:pPr>
         </w:pPrChange>
       </w:pPr>
-      <w:del w:id="678" w:author="David Conklin" w:date="2020-11-16T11:13:00Z">
+      <w:del w:id="679" w:author="David Conklin" w:date="2020-11-16T11:13:00Z">
         <w:r>
           <w:delText>the subreach length can be no longer than 1000 meters</w:delText>
         </w:r>
@@ -7907,9 +8406,9 @@
     <w:p>
       <w:pPr>
         <w:rPr>
-          <w:del w:id="679" w:author="David Conklin" w:date="2020-11-16T11:13:00Z"/>
-        </w:rPr>
-        <w:pPrChange w:id="680" w:author="David Conklin" w:date="2020-11-16T11:13:00Z">
+          <w:del w:id="680" w:author="David Conklin" w:date="2020-11-16T11:13:00Z"/>
+        </w:rPr>
+        <w:pPrChange w:id="681" w:author="David Conklin" w:date="2020-11-16T11:13:00Z">
           <w:pPr>
             <w:pStyle w:val="ListParagraph"/>
             <w:numPr>
@@ -7919,7 +8418,7 @@
           </w:pPr>
         </w:pPrChange>
       </w:pPr>
-      <w:del w:id="681" w:author="David Conklin" w:date="2020-11-16T11:13:00Z">
+      <w:del w:id="682" w:author="David Conklin" w:date="2020-11-16T11:13:00Z">
         <w:r>
           <w:delText>the number of subreaches in a given reach should be as small as possible</w:delText>
         </w:r>
@@ -7928,10 +8427,10 @@
     <w:p>
       <w:pPr>
         <w:rPr>
-          <w:del w:id="682" w:author="David Conklin" w:date="2020-11-16T11:13:00Z"/>
-        </w:rPr>
-      </w:pPr>
-      <w:del w:id="683" w:author="David Conklin" w:date="2020-11-16T11:13:00Z">
+          <w:del w:id="683" w:author="David Conklin" w:date="2020-11-16T11:13:00Z"/>
+        </w:rPr>
+      </w:pPr>
+      <w:del w:id="684" w:author="David Conklin" w:date="2020-11-16T11:13:00Z">
         <w:r>
           <w:delText>These rules result in some reaches which consist of a single subreach, and others consisting of a relatively small number of equal-length  subreaches.  The subreaches of a single</w:delText>
         </w:r>
@@ -7952,10 +8451,10 @@
     <w:p>
       <w:pPr>
         <w:rPr>
-          <w:del w:id="684" w:author="David Conklin" w:date="2020-11-16T11:13:00Z"/>
-        </w:rPr>
-      </w:pPr>
-      <w:del w:id="685" w:author="David Conklin" w:date="2020-11-16T11:13:00Z">
+          <w:del w:id="685" w:author="David Conklin" w:date="2020-11-16T11:13:00Z"/>
+        </w:rPr>
+      </w:pPr>
+      <w:del w:id="686" w:author="David Conklin" w:date="2020-11-16T11:13:00Z">
         <w:r>
           <w:tab/>
           <w:delText>For this project we will relax the equal</w:delText>
@@ -7980,10 +8479,10 @@
     <w:p>
       <w:pPr>
         <w:rPr>
-          <w:del w:id="686" w:author="David Conklin" w:date="2020-11-16T11:13:00Z"/>
-        </w:rPr>
-      </w:pPr>
-      <w:del w:id="687" w:author="David Conklin" w:date="2020-11-16T11:13:00Z">
+          <w:del w:id="687" w:author="David Conklin" w:date="2020-11-16T11:13:00Z"/>
+        </w:rPr>
+      </w:pPr>
+      <w:del w:id="688" w:author="David Conklin" w:date="2020-11-16T11:13:00Z">
         <w:r>
           <w:tab/>
         </w:r>
@@ -8013,10 +8512,10 @@
     <w:p>
       <w:pPr>
         <w:rPr>
-          <w:del w:id="688" w:author="David Conklin" w:date="2020-11-16T11:13:00Z"/>
-        </w:rPr>
-      </w:pPr>
-      <w:del w:id="689" w:author="David Conklin" w:date="2020-11-16T11:13:00Z">
+          <w:del w:id="689" w:author="David Conklin" w:date="2020-11-16T11:13:00Z"/>
+        </w:rPr>
+      </w:pPr>
+      <w:del w:id="690" w:author="David Conklin" w:date="2020-11-16T11:13:00Z">
         <w:r>
           <w:tab/>
           <w:delText>To support thermal loading calculations, Subreach objects will have these members</w:delText>
@@ -8032,9 +8531,9 @@
     <w:p>
       <w:pPr>
         <w:rPr>
-          <w:del w:id="690" w:author="David Conklin" w:date="2020-11-16T11:13:00Z"/>
-        </w:rPr>
-        <w:pPrChange w:id="691" w:author="David Conklin" w:date="2020-11-16T11:13:00Z">
+          <w:del w:id="691" w:author="David Conklin" w:date="2020-11-16T11:13:00Z"/>
+        </w:rPr>
+        <w:pPrChange w:id="692" w:author="David Conklin" w:date="2020-11-16T11:13:00Z">
           <w:pPr>
             <w:pStyle w:val="ListParagraph"/>
             <w:numPr>
@@ -8044,7 +8543,7 @@
           </w:pPr>
         </w:pPrChange>
       </w:pPr>
-      <w:del w:id="692" w:author="David Conklin" w:date="2020-11-16T11:13:00Z">
+      <w:del w:id="693" w:author="David Conklin" w:date="2020-11-16T11:13:00Z">
         <w:r>
           <w:delText>subreach length, m</w:delText>
         </w:r>
@@ -8053,9 +8552,9 @@
     <w:p>
       <w:pPr>
         <w:rPr>
-          <w:del w:id="693" w:author="David Conklin" w:date="2020-11-16T11:13:00Z"/>
-        </w:rPr>
-        <w:pPrChange w:id="694" w:author="David Conklin" w:date="2020-11-16T11:13:00Z">
+          <w:del w:id="694" w:author="David Conklin" w:date="2020-11-16T11:13:00Z"/>
+        </w:rPr>
+        <w:pPrChange w:id="695" w:author="David Conklin" w:date="2020-11-16T11:13:00Z">
           <w:pPr>
             <w:pStyle w:val="ListParagraph"/>
             <w:numPr>
@@ -8065,7 +8564,7 @@
           </w:pPr>
         </w:pPrChange>
       </w:pPr>
-      <w:del w:id="695" w:author="David Conklin" w:date="2020-11-16T11:13:00Z">
+      <w:del w:id="696" w:author="David Conklin" w:date="2020-11-16T11:13:00Z">
         <w:r>
           <w:delText xml:space="preserve">subreach </w:delText>
         </w:r>
@@ -8080,9 +8579,9 @@
     <w:p>
       <w:pPr>
         <w:rPr>
-          <w:del w:id="696" w:author="David Conklin" w:date="2020-11-16T11:13:00Z"/>
-        </w:rPr>
-        <w:pPrChange w:id="697" w:author="David Conklin" w:date="2020-11-16T11:13:00Z">
+          <w:del w:id="697" w:author="David Conklin" w:date="2020-11-16T11:13:00Z"/>
+        </w:rPr>
+        <w:pPrChange w:id="698" w:author="David Conklin" w:date="2020-11-16T11:13:00Z">
           <w:pPr>
             <w:pStyle w:val="ListParagraph"/>
             <w:numPr>
@@ -8092,7 +8591,7 @@
           </w:pPr>
         </w:pPrChange>
       </w:pPr>
-      <w:del w:id="698" w:author="David Conklin" w:date="2020-11-16T11:13:00Z">
+      <w:del w:id="699" w:author="David Conklin" w:date="2020-11-16T11:13:00Z">
         <w:r>
           <w:delText xml:space="preserve">subreach </w:delText>
         </w:r>
@@ -8125,9 +8624,9 @@
     <w:p>
       <w:pPr>
         <w:rPr>
-          <w:del w:id="699" w:author="David Conklin" w:date="2020-11-16T11:13:00Z"/>
-        </w:rPr>
-        <w:pPrChange w:id="700" w:author="David Conklin" w:date="2020-11-16T11:13:00Z">
+          <w:del w:id="700" w:author="David Conklin" w:date="2020-11-16T11:13:00Z"/>
+        </w:rPr>
+        <w:pPrChange w:id="701" w:author="David Conklin" w:date="2020-11-16T11:13:00Z">
           <w:pPr>
             <w:pStyle w:val="ListParagraph"/>
             <w:numPr>
@@ -8137,7 +8636,7 @@
           </w:pPr>
         </w:pPrChange>
       </w:pPr>
-      <w:del w:id="701" w:author="David Conklin" w:date="2020-11-16T11:13:00Z">
+      <w:del w:id="702" w:author="David Conklin" w:date="2020-11-16T11:13:00Z">
         <w:r>
           <w:delText>subreach midpoint elevation, m ASL</w:delText>
         </w:r>
@@ -8146,9 +8645,9 @@
     <w:p>
       <w:pPr>
         <w:rPr>
-          <w:del w:id="702" w:author="David Conklin" w:date="2020-11-16T11:13:00Z"/>
-        </w:rPr>
-        <w:pPrChange w:id="703" w:author="David Conklin" w:date="2020-11-16T11:13:00Z">
+          <w:del w:id="703" w:author="David Conklin" w:date="2020-11-16T11:13:00Z"/>
+        </w:rPr>
+        <w:pPrChange w:id="704" w:author="David Conklin" w:date="2020-11-16T11:13:00Z">
           <w:pPr>
             <w:pStyle w:val="ListParagraph"/>
             <w:numPr>
@@ -8158,7 +8657,7 @@
           </w:pPr>
         </w:pPrChange>
       </w:pPr>
-      <w:del w:id="704" w:author="David Conklin" w:date="2020-11-16T11:13:00Z">
+      <w:del w:id="705" w:author="David Conklin" w:date="2020-11-16T11:13:00Z">
         <w:r>
           <w:delText>aspect, i.e. compass orientation of the stream axis</w:delText>
         </w:r>
@@ -8167,9 +8666,9 @@
     <w:p>
       <w:pPr>
         <w:rPr>
-          <w:del w:id="705" w:author="David Conklin" w:date="2020-11-16T11:13:00Z"/>
-        </w:rPr>
-        <w:pPrChange w:id="706" w:author="David Conklin" w:date="2020-11-16T11:13:00Z">
+          <w:del w:id="706" w:author="David Conklin" w:date="2020-11-16T11:13:00Z"/>
+        </w:rPr>
+        <w:pPrChange w:id="707" w:author="David Conklin" w:date="2020-11-16T11:13:00Z">
           <w:pPr>
             <w:pStyle w:val="ListParagraph"/>
             <w:numPr>
@@ -8179,7 +8678,7 @@
           </w:pPr>
         </w:pPrChange>
       </w:pPr>
-      <w:del w:id="707" w:author="David Conklin" w:date="2020-11-16T11:13:00Z">
+      <w:del w:id="708" w:author="David Conklin" w:date="2020-11-16T11:13:00Z">
         <w:r>
           <w:delText>slope</w:delText>
         </w:r>
@@ -8188,9 +8687,9 @@
     <w:p>
       <w:pPr>
         <w:rPr>
-          <w:del w:id="708" w:author="David Conklin" w:date="2020-11-16T11:13:00Z"/>
-        </w:rPr>
-        <w:pPrChange w:id="709" w:author="David Conklin" w:date="2020-11-16T11:13:00Z">
+          <w:del w:id="709" w:author="David Conklin" w:date="2020-11-16T11:13:00Z"/>
+        </w:rPr>
+        <w:pPrChange w:id="710" w:author="David Conklin" w:date="2020-11-16T11:13:00Z">
           <w:pPr>
             <w:pStyle w:val="ListParagraph"/>
             <w:numPr>
@@ -8200,7 +8699,7 @@
           </w:pPr>
         </w:pPrChange>
       </w:pPr>
-      <w:del w:id="710" w:author="David Conklin" w:date="2020-11-16T11:13:00Z">
+      <w:del w:id="711" w:author="David Conklin" w:date="2020-11-16T11:13:00Z">
         <w:r>
           <w:delText>topographic shading</w:delText>
         </w:r>
@@ -8209,9 +8708,9 @@
     <w:p>
       <w:pPr>
         <w:rPr>
-          <w:del w:id="711" w:author="David Conklin" w:date="2020-11-16T11:13:00Z"/>
-        </w:rPr>
-        <w:pPrChange w:id="712" w:author="David Conklin" w:date="2020-11-16T11:13:00Z">
+          <w:del w:id="712" w:author="David Conklin" w:date="2020-11-16T11:13:00Z"/>
+        </w:rPr>
+        <w:pPrChange w:id="713" w:author="David Conklin" w:date="2020-11-16T11:13:00Z">
           <w:pPr>
             <w:pStyle w:val="ListParagraph"/>
             <w:numPr>
@@ -8221,7 +8720,7 @@
           </w:pPr>
         </w:pPrChange>
       </w:pPr>
-      <w:del w:id="713" w:author="David Conklin" w:date="2020-11-16T11:13:00Z">
+      <w:del w:id="714" w:author="David Conklin" w:date="2020-11-16T11:13:00Z">
         <w:r>
           <w:delText>width to depth ratio, calculated as minimum width / minimum depth</w:delText>
         </w:r>
@@ -8230,9 +8729,9 @@
     <w:p>
       <w:pPr>
         <w:rPr>
-          <w:del w:id="714" w:author="David Conklin" w:date="2020-11-16T11:13:00Z"/>
-        </w:rPr>
-        <w:pPrChange w:id="715" w:author="David Conklin" w:date="2020-11-16T11:13:00Z">
+          <w:del w:id="715" w:author="David Conklin" w:date="2020-11-16T11:13:00Z"/>
+        </w:rPr>
+        <w:pPrChange w:id="716" w:author="David Conklin" w:date="2020-11-16T11:13:00Z">
           <w:pPr>
             <w:pStyle w:val="ListParagraph"/>
             <w:numPr>
@@ -8242,7 +8741,7 @@
           </w:pPr>
         </w:pPrChange>
       </w:pPr>
-      <w:del w:id="716" w:author="David Conklin" w:date="2020-11-16T11:13:00Z">
+      <w:del w:id="717" w:author="David Conklin" w:date="2020-11-16T11:13:00Z">
         <w:r>
           <w:delText>minimum volume, calculated as minimum width x minimum depth x length</w:delText>
         </w:r>
@@ -8251,9 +8750,9 @@
     <w:p>
       <w:pPr>
         <w:rPr>
-          <w:del w:id="717" w:author="David Conklin" w:date="2020-11-16T11:13:00Z"/>
-        </w:rPr>
-        <w:pPrChange w:id="718" w:author="David Conklin" w:date="2020-11-16T11:13:00Z">
+          <w:del w:id="718" w:author="David Conklin" w:date="2020-11-16T11:13:00Z"/>
+        </w:rPr>
+        <w:pPrChange w:id="719" w:author="David Conklin" w:date="2020-11-16T11:13:00Z">
           <w:pPr>
             <w:pStyle w:val="ListParagraph"/>
             <w:numPr>
@@ -8263,7 +8762,7 @@
           </w:pPr>
         </w:pPrChange>
       </w:pPr>
-      <w:del w:id="719" w:author="David Conklin" w:date="2020-11-16T11:13:00Z">
+      <w:del w:id="720" w:author="David Conklin" w:date="2020-11-16T11:13:00Z">
         <w:r>
           <w:delText>minimum surface area, calculated as minimum width x length</w:delText>
         </w:r>
@@ -8272,10 +8771,10 @@
     <w:p>
       <w:pPr>
         <w:rPr>
-          <w:del w:id="720" w:author="David Conklin" w:date="2020-11-16T11:13:00Z"/>
-        </w:rPr>
-      </w:pPr>
-      <w:del w:id="721" w:author="David Conklin" w:date="2020-11-16T11:13:00Z">
+          <w:del w:id="721" w:author="David Conklin" w:date="2020-11-16T11:13:00Z"/>
+        </w:rPr>
+      </w:pPr>
+      <w:del w:id="722" w:author="David Conklin" w:date="2020-11-16T11:13:00Z">
         <w:r>
           <w:delText>Subreach objects will have these members which have values which vary from one daily timestep to the next:</w:delText>
         </w:r>
@@ -8284,9 +8783,9 @@
     <w:p>
       <w:pPr>
         <w:rPr>
-          <w:del w:id="722" w:author="David Conklin" w:date="2020-11-12T16:52:00Z"/>
-        </w:rPr>
-        <w:pPrChange w:id="723" w:author="David Conklin" w:date="2020-11-16T11:13:00Z">
+          <w:del w:id="723" w:author="David Conklin" w:date="2020-11-12T16:52:00Z"/>
+        </w:rPr>
+        <w:pPrChange w:id="724" w:author="David Conklin" w:date="2020-11-16T11:13:00Z">
           <w:pPr>
             <w:pStyle w:val="ListParagraph"/>
             <w:numPr>
@@ -8296,7 +8795,7 @@
           </w:pPr>
         </w:pPrChange>
       </w:pPr>
-      <w:del w:id="724" w:author="David Conklin" w:date="2020-11-12T16:52:00Z">
+      <w:del w:id="725" w:author="David Conklin" w:date="2020-11-12T16:52:00Z">
         <w:r>
           <w:delText>subreach surface area, m</w:delText>
         </w:r>
@@ -8311,9 +8810,9 @@
     <w:p>
       <w:pPr>
         <w:rPr>
-          <w:del w:id="725" w:author="David Conklin" w:date="2020-11-16T11:13:00Z"/>
-        </w:rPr>
-        <w:pPrChange w:id="726" w:author="David Conklin" w:date="2020-11-16T11:13:00Z">
+          <w:del w:id="726" w:author="David Conklin" w:date="2020-11-16T11:13:00Z"/>
+        </w:rPr>
+        <w:pPrChange w:id="727" w:author="David Conklin" w:date="2020-11-16T11:13:00Z">
           <w:pPr>
             <w:pStyle w:val="ListParagraph"/>
             <w:numPr>
@@ -8323,7 +8822,7 @@
           </w:pPr>
         </w:pPrChange>
       </w:pPr>
-      <w:del w:id="727" w:author="David Conklin" w:date="2020-11-16T11:13:00Z">
+      <w:del w:id="728" w:author="David Conklin" w:date="2020-11-16T11:13:00Z">
         <w:r>
           <w:delText>a WaterParcel object, representing the volume and temperature of the water in the subreach on a given day</w:delText>
         </w:r>
@@ -8332,9 +8831,9 @@
     <w:p>
       <w:pPr>
         <w:rPr>
-          <w:del w:id="728" w:author="David Conklin" w:date="2020-11-16T11:13:00Z"/>
-        </w:rPr>
-        <w:pPrChange w:id="729" w:author="David Conklin" w:date="2020-11-16T11:13:00Z">
+          <w:del w:id="729" w:author="David Conklin" w:date="2020-11-16T11:13:00Z"/>
+        </w:rPr>
+        <w:pPrChange w:id="730" w:author="David Conklin" w:date="2020-11-16T11:13:00Z">
           <w:pPr>
             <w:pStyle w:val="ListParagraph"/>
             <w:numPr>
@@ -8344,7 +8843,7 @@
           </w:pPr>
         </w:pPrChange>
       </w:pPr>
-      <w:del w:id="730" w:author="David Conklin" w:date="2020-11-16T11:13:00Z">
+      <w:del w:id="731" w:author="David Conklin" w:date="2020-11-16T11:13:00Z">
         <w:r>
           <w:delText>discharge, cms</w:delText>
         </w:r>
@@ -8353,9 +8852,9 @@
     <w:p>
       <w:pPr>
         <w:rPr>
-          <w:del w:id="731" w:author="David Conklin" w:date="2020-11-16T11:13:00Z"/>
-        </w:rPr>
-        <w:pPrChange w:id="732" w:author="David Conklin" w:date="2020-11-16T11:13:00Z">
+          <w:del w:id="732" w:author="David Conklin" w:date="2020-11-16T11:13:00Z"/>
+        </w:rPr>
+        <w:pPrChange w:id="733" w:author="David Conklin" w:date="2020-11-16T11:13:00Z">
           <w:pPr>
             <w:pStyle w:val="ListParagraph"/>
             <w:numPr>
@@ -8365,7 +8864,7 @@
           </w:pPr>
         </w:pPrChange>
       </w:pPr>
-      <w:del w:id="733" w:author="David Conklin" w:date="2020-11-16T11:13:00Z">
+      <w:del w:id="734" w:author="David Conklin" w:date="2020-11-16T11:13:00Z">
         <w:r>
           <w:delText>water lost to evaporation, expressed as m</w:delText>
         </w:r>
@@ -8383,9 +8882,9 @@
     <w:p>
       <w:pPr>
         <w:rPr>
-          <w:del w:id="734" w:author="David Conklin" w:date="2020-11-16T11:13:00Z"/>
-        </w:rPr>
-        <w:pPrChange w:id="735" w:author="David Conklin" w:date="2020-11-16T11:13:00Z">
+          <w:del w:id="735" w:author="David Conklin" w:date="2020-11-16T11:13:00Z"/>
+        </w:rPr>
+        <w:pPrChange w:id="736" w:author="David Conklin" w:date="2020-11-16T11:13:00Z">
           <w:pPr>
             <w:pStyle w:val="ListParagraph"/>
             <w:numPr>
@@ -8395,7 +8894,7 @@
           </w:pPr>
         </w:pPrChange>
       </w:pPr>
-      <w:del w:id="736" w:author="David Conklin" w:date="2020-11-16T11:13:00Z">
+      <w:del w:id="737" w:author="David Conklin" w:date="2020-11-16T11:13:00Z">
         <w:r>
           <w:delText>thermal energy lost to evaporation, kJ</w:delText>
         </w:r>
@@ -8404,9 +8903,9 @@
     <w:p>
       <w:pPr>
         <w:rPr>
-          <w:del w:id="737" w:author="David Conklin" w:date="2020-11-12T16:54:00Z"/>
-        </w:rPr>
-        <w:pPrChange w:id="738" w:author="David Conklin" w:date="2020-11-16T11:13:00Z">
+          <w:del w:id="738" w:author="David Conklin" w:date="2020-11-12T16:54:00Z"/>
+        </w:rPr>
+        <w:pPrChange w:id="739" w:author="David Conklin" w:date="2020-11-16T11:13:00Z">
           <w:pPr>
             <w:pStyle w:val="ListParagraph"/>
             <w:numPr>
@@ -8416,7 +8915,7 @@
           </w:pPr>
         </w:pPrChange>
       </w:pPr>
-      <w:del w:id="739" w:author="David Conklin" w:date="2020-11-12T16:54:00Z">
+      <w:del w:id="740" w:author="David Conklin" w:date="2020-11-12T16:54:00Z">
         <w:r>
           <w:delText>current water depth, m</w:delText>
         </w:r>
@@ -8424,7 +8923,7 @@
           <w:delText xml:space="preserve">, calculated </w:delText>
         </w:r>
       </w:del>
-      <w:del w:id="740" w:author="David Conklin" w:date="2020-11-12T16:48:00Z">
+      <w:del w:id="741" w:author="David Conklin" w:date="2020-11-12T16:48:00Z">
         <w:r>
           <w:delText>as Manning depth + minimum depth</w:delText>
         </w:r>
@@ -8433,9 +8932,9 @@
     <w:p>
       <w:pPr>
         <w:rPr>
-          <w:del w:id="741" w:author="David Conklin" w:date="2020-11-12T16:54:00Z"/>
-        </w:rPr>
-        <w:pPrChange w:id="742" w:author="David Conklin" w:date="2020-11-16T11:13:00Z">
+          <w:del w:id="742" w:author="David Conklin" w:date="2020-11-12T16:54:00Z"/>
+        </w:rPr>
+        <w:pPrChange w:id="743" w:author="David Conklin" w:date="2020-11-16T11:13:00Z">
           <w:pPr>
             <w:pStyle w:val="ListParagraph"/>
             <w:numPr>
@@ -8445,12 +8944,12 @@
           </w:pPr>
         </w:pPrChange>
       </w:pPr>
-      <w:del w:id="743" w:author="David Conklin" w:date="2020-11-12T16:54:00Z">
+      <w:del w:id="744" w:author="David Conklin" w:date="2020-11-12T16:54:00Z">
         <w:r>
           <w:delText xml:space="preserve">current surface area, calculated as current </w:delText>
         </w:r>
       </w:del>
-      <w:del w:id="744" w:author="David Conklin" w:date="2020-11-12T16:47:00Z">
+      <w:del w:id="745" w:author="David Conklin" w:date="2020-11-12T16:47:00Z">
         <w:r>
           <w:delText>depth x width-to-depth ratio x length</w:delText>
         </w:r>
@@ -8459,9 +8958,9 @@
     <w:p>
       <w:pPr>
         <w:rPr>
-          <w:del w:id="745" w:author="David Conklin" w:date="2020-11-16T11:13:00Z"/>
-        </w:rPr>
-        <w:pPrChange w:id="746" w:author="David Conklin" w:date="2020-11-16T11:13:00Z">
+          <w:del w:id="746" w:author="David Conklin" w:date="2020-11-16T11:13:00Z"/>
+        </w:rPr>
+        <w:pPrChange w:id="747" w:author="David Conklin" w:date="2020-11-16T11:13:00Z">
           <w:pPr>
             <w:pStyle w:val="ListParagraph"/>
             <w:numPr>
@@ -8471,7 +8970,7 @@
           </w:pPr>
         </w:pPrChange>
       </w:pPr>
-      <w:del w:id="747" w:author="David Conklin" w:date="2020-11-16T11:13:00Z">
+      <w:del w:id="748" w:author="David Conklin" w:date="2020-11-16T11:13:00Z">
         <w:r>
           <w:delText>vegetative shading (leaf area may vary seasonally)</w:delText>
         </w:r>
@@ -8480,10 +8979,10 @@
     <w:p>
       <w:pPr>
         <w:rPr>
-          <w:del w:id="748" w:author="David Conklin" w:date="2020-11-16T11:13:00Z"/>
-        </w:rPr>
-      </w:pPr>
-      <w:del w:id="749" w:author="David Conklin" w:date="2020-11-16T11:13:00Z">
+          <w:del w:id="749" w:author="David Conklin" w:date="2020-11-16T11:13:00Z"/>
+        </w:rPr>
+      </w:pPr>
+      <w:del w:id="750" w:author="David Conklin" w:date="2020-11-16T11:13:00Z">
         <w:r>
           <w:delText>These</w:delText>
         </w:r>
@@ -8507,9 +9006,9 @@
     <w:p>
       <w:pPr>
         <w:rPr>
-          <w:del w:id="750" w:author="David Conklin" w:date="2020-11-16T11:13:00Z"/>
-        </w:rPr>
-        <w:pPrChange w:id="751" w:author="David Conklin" w:date="2020-11-16T11:13:00Z">
+          <w:del w:id="751" w:author="David Conklin" w:date="2020-11-16T11:13:00Z"/>
+        </w:rPr>
+        <w:pPrChange w:id="752" w:author="David Conklin" w:date="2020-11-16T11:13:00Z">
           <w:pPr>
             <w:pStyle w:val="ListParagraph"/>
             <w:numPr>
@@ -8519,7 +9018,7 @@
           </w:pPr>
         </w:pPrChange>
       </w:pPr>
-      <w:del w:id="752" w:author="David Conklin" w:date="2020-11-16T11:13:00Z">
+      <w:del w:id="753" w:author="David Conklin" w:date="2020-11-16T11:13:00Z">
         <w:r>
           <w:delText>vegetative shading</w:delText>
         </w:r>
@@ -8531,9 +9030,9 @@
     <w:p>
       <w:pPr>
         <w:rPr>
-          <w:del w:id="753" w:author="David Conklin" w:date="2020-11-16T11:13:00Z"/>
-        </w:rPr>
-        <w:pPrChange w:id="754" w:author="David Conklin" w:date="2020-11-16T11:13:00Z">
+          <w:del w:id="754" w:author="David Conklin" w:date="2020-11-16T11:13:00Z"/>
+        </w:rPr>
+        <w:pPrChange w:id="755" w:author="David Conklin" w:date="2020-11-16T11:13:00Z">
           <w:pPr>
             <w:pStyle w:val="ListParagraph"/>
             <w:numPr>
@@ -8543,7 +9042,7 @@
           </w:pPr>
         </w:pPrChange>
       </w:pPr>
-      <w:del w:id="755" w:author="David Conklin" w:date="2020-11-16T11:13:00Z">
+      <w:del w:id="756" w:author="David Conklin" w:date="2020-11-16T11:13:00Z">
         <w:r>
           <w:delText>bank shading</w:delText>
         </w:r>
@@ -8555,10 +9054,10 @@
     <w:p>
       <w:pPr>
         <w:rPr>
-          <w:del w:id="756" w:author="David Conklin" w:date="2020-11-16T11:13:00Z"/>
-        </w:rPr>
-      </w:pPr>
-      <w:del w:id="757" w:author="David Conklin" w:date="2020-11-16T11:13:00Z">
+          <w:del w:id="757" w:author="David Conklin" w:date="2020-11-16T11:13:00Z"/>
+        </w:rPr>
+      </w:pPr>
+      <w:del w:id="758" w:author="David Conklin" w:date="2020-11-16T11:13:00Z">
         <w:r>
           <w:delText>Reach GIS layer attributes with constant values will include:</w:delText>
         </w:r>
@@ -8567,16 +9066,16 @@
     <w:p>
       <w:pPr>
         <w:rPr>
-          <w:del w:id="758" w:author="David Conklin" w:date="2020-11-16T11:13:00Z"/>
-        </w:rPr>
-        <w:pPrChange w:id="759" w:author="David Conklin" w:date="2020-11-16T11:13:00Z">
+          <w:del w:id="759" w:author="David Conklin" w:date="2020-11-16T11:13:00Z"/>
+        </w:rPr>
+        <w:pPrChange w:id="760" w:author="David Conklin" w:date="2020-11-16T11:13:00Z">
           <w:pPr>
             <w:spacing w:after="0" w:line="240" w:lineRule="auto"/>
             <w:ind w:left="720" w:hanging="720"/>
           </w:pPr>
         </w:pPrChange>
       </w:pPr>
-      <w:del w:id="760" w:author="David Conklin" w:date="2020-11-16T11:13:00Z">
+      <w:del w:id="761" w:author="David Conklin" w:date="2020-11-16T11:13:00Z">
         <w:r>
           <w:delText>COMID – comid of the reach to which the segment belongs</w:delText>
         </w:r>
@@ -8585,16 +9084,16 @@
     <w:p>
       <w:pPr>
         <w:rPr>
-          <w:del w:id="761" w:author="David Conklin" w:date="2020-11-16T11:13:00Z"/>
-        </w:rPr>
-        <w:pPrChange w:id="762" w:author="David Conklin" w:date="2020-11-16T11:13:00Z">
+          <w:del w:id="762" w:author="David Conklin" w:date="2020-11-16T11:13:00Z"/>
+        </w:rPr>
+        <w:pPrChange w:id="763" w:author="David Conklin" w:date="2020-11-16T11:13:00Z">
           <w:pPr>
             <w:spacing w:after="0" w:line="240" w:lineRule="auto"/>
             <w:ind w:left="720" w:hanging="720"/>
           </w:pPr>
         </w:pPrChange>
       </w:pPr>
-      <w:del w:id="763" w:author="David Conklin" w:date="2020-11-16T11:13:00Z">
+      <w:del w:id="764" w:author="David Conklin" w:date="2020-11-16T11:13:00Z">
         <w:r>
           <w:delText>IDU_LEFT and IDU_RIGHT  – IDU_ID attribute of the IDUs which characterize the banks of the segment. Vegetation type, height, and density will be inferred from attributes of the IDUs.</w:delText>
         </w:r>
@@ -8603,16 +9102,16 @@
     <w:p>
       <w:pPr>
         <w:rPr>
-          <w:del w:id="764" w:author="David Conklin" w:date="2020-11-16T11:13:00Z"/>
-        </w:rPr>
-        <w:pPrChange w:id="765" w:author="David Conklin" w:date="2020-11-16T11:13:00Z">
+          <w:del w:id="765" w:author="David Conklin" w:date="2020-11-16T11:13:00Z"/>
+        </w:rPr>
+        <w:pPrChange w:id="766" w:author="David Conklin" w:date="2020-11-16T11:13:00Z">
           <w:pPr>
             <w:spacing w:after="0" w:line="240" w:lineRule="auto"/>
             <w:ind w:left="720" w:hanging="720"/>
           </w:pPr>
         </w:pPrChange>
       </w:pPr>
-      <w:del w:id="766" w:author="David Conklin" w:date="2020-11-16T11:13:00Z">
+      <w:del w:id="767" w:author="David Conklin" w:date="2020-11-16T11:13:00Z">
         <w:r>
           <w:delText>LENGTH – segment length in meters</w:delText>
         </w:r>
@@ -8621,17 +9120,17 @@
     <w:p>
       <w:pPr>
         <w:rPr>
-          <w:del w:id="767" w:author="David Conklin" w:date="2020-11-16T11:13:00Z"/>
-        </w:rPr>
-      </w:pPr>
-    </w:p>
-    <w:p>
-      <w:pPr>
-        <w:rPr>
           <w:del w:id="768" w:author="David Conklin" w:date="2020-11-16T11:13:00Z"/>
         </w:rPr>
       </w:pPr>
-      <w:del w:id="769" w:author="David Conklin" w:date="2020-11-16T11:13:00Z">
+    </w:p>
+    <w:p>
+      <w:pPr>
+        <w:rPr>
+          <w:del w:id="769" w:author="David Conklin" w:date="2020-11-16T11:13:00Z"/>
+        </w:rPr>
+      </w:pPr>
+      <w:del w:id="770" w:author="David Conklin" w:date="2020-11-16T11:13:00Z">
         <w:r>
           <w:delText>Reach GIS layer attributes with values which are recalculated in the daily or yearly timesteps include:</w:delText>
         </w:r>
@@ -8640,9 +9139,9 @@
     <w:p>
       <w:pPr>
         <w:rPr>
-          <w:del w:id="770" w:author="David Conklin" w:date="2020-11-16T11:13:00Z"/>
-        </w:rPr>
-        <w:pPrChange w:id="771" w:author="David Conklin" w:date="2020-11-16T11:13:00Z">
+          <w:del w:id="771" w:author="David Conklin" w:date="2020-11-16T11:13:00Z"/>
+        </w:rPr>
+        <w:pPrChange w:id="772" w:author="David Conklin" w:date="2020-11-16T11:13:00Z">
           <w:pPr>
             <w:pStyle w:val="ListParagraph"/>
             <w:numPr>
@@ -8652,7 +9151,7 @@
           </w:pPr>
         </w:pPrChange>
       </w:pPr>
-      <w:del w:id="772" w:author="David Conklin" w:date="2020-11-16T11:13:00Z">
+      <w:del w:id="773" w:author="David Conklin" w:date="2020-11-16T11:13:00Z">
         <w:r>
           <w:delText>Q, the discharge in cms from the most downstream subreach</w:delText>
         </w:r>
@@ -8661,9 +9160,9 @@
     <w:p>
       <w:pPr>
         <w:rPr>
-          <w:del w:id="773" w:author="David Conklin" w:date="2020-11-16T11:13:00Z"/>
-        </w:rPr>
-        <w:pPrChange w:id="774" w:author="David Conklin" w:date="2020-11-16T11:13:00Z">
+          <w:del w:id="774" w:author="David Conklin" w:date="2020-11-16T11:13:00Z"/>
+        </w:rPr>
+        <w:pPrChange w:id="775" w:author="David Conklin" w:date="2020-11-16T11:13:00Z">
           <w:pPr>
             <w:pStyle w:val="ListParagraph"/>
             <w:numPr>
@@ -8673,7 +9172,7 @@
           </w:pPr>
         </w:pPrChange>
       </w:pPr>
-      <w:del w:id="775" w:author="David Conklin" w:date="2020-11-16T11:13:00Z">
+      <w:del w:id="776" w:author="David Conklin" w:date="2020-11-16T11:13:00Z">
         <w:r>
           <w:delText>EVAP_MM</w:delText>
         </w:r>
@@ -8691,9 +9190,9 @@
     <w:p>
       <w:pPr>
         <w:rPr>
-          <w:del w:id="776" w:author="David Conklin" w:date="2020-11-16T11:13:00Z"/>
-        </w:rPr>
-        <w:pPrChange w:id="777" w:author="David Conklin" w:date="2020-11-16T11:13:00Z">
+          <w:del w:id="777" w:author="David Conklin" w:date="2020-11-16T11:13:00Z"/>
+        </w:rPr>
+        <w:pPrChange w:id="778" w:author="David Conklin" w:date="2020-11-16T11:13:00Z">
           <w:pPr>
             <w:pStyle w:val="ListParagraph"/>
             <w:numPr>
@@ -8703,7 +9202,7 @@
           </w:pPr>
         </w:pPrChange>
       </w:pPr>
-      <w:del w:id="778" w:author="David Conklin" w:date="2020-11-16T11:13:00Z">
+      <w:del w:id="779" w:author="David Conklin" w:date="2020-11-16T11:13:00Z">
         <w:r>
           <w:delText>REACH_H2O, total volume of water in the reach, m</w:delText>
         </w:r>
@@ -8718,9 +9217,9 @@
     <w:p>
       <w:pPr>
         <w:rPr>
-          <w:del w:id="779" w:author="David Conklin" w:date="2020-11-16T11:13:00Z"/>
-        </w:rPr>
-        <w:pPrChange w:id="780" w:author="David Conklin" w:date="2020-11-16T11:13:00Z">
+          <w:del w:id="780" w:author="David Conklin" w:date="2020-11-16T11:13:00Z"/>
+        </w:rPr>
+        <w:pPrChange w:id="781" w:author="David Conklin" w:date="2020-11-16T11:13:00Z">
           <w:pPr>
             <w:pStyle w:val="ListParagraph"/>
             <w:numPr>
@@ -8730,7 +9229,7 @@
           </w:pPr>
         </w:pPrChange>
       </w:pPr>
-      <w:del w:id="781" w:author="David Conklin" w:date="2020-11-16T11:13:00Z">
+      <w:del w:id="782" w:author="David Conklin" w:date="2020-11-16T11:13:00Z">
         <w:r>
           <w:delText>AREA_H2O, surface area of water, m</w:delText>
         </w:r>
@@ -8745,9 +9244,9 @@
     <w:p>
       <w:pPr>
         <w:rPr>
-          <w:del w:id="782" w:author="David Conklin" w:date="2020-11-16T11:13:00Z"/>
-        </w:rPr>
-        <w:pPrChange w:id="783" w:author="David Conklin" w:date="2020-11-16T11:13:00Z">
+          <w:del w:id="783" w:author="David Conklin" w:date="2020-11-16T11:13:00Z"/>
+        </w:rPr>
+        <w:pPrChange w:id="784" w:author="David Conklin" w:date="2020-11-16T11:13:00Z">
           <w:pPr>
             <w:pStyle w:val="ListParagraph"/>
             <w:numPr>
@@ -8757,7 +9256,7 @@
           </w:pPr>
         </w:pPrChange>
       </w:pPr>
-      <w:del w:id="784" w:author="David Conklin" w:date="2020-11-16T11:13:00Z">
+      <w:del w:id="785" w:author="David Conklin" w:date="2020-11-16T11:13:00Z">
         <w:r>
           <w:delText>RAD_LW_OUT, net longwave radiation</w:delText>
         </w:r>
@@ -8775,9 +9274,9 @@
     <w:p>
       <w:pPr>
         <w:rPr>
-          <w:del w:id="785" w:author="David Conklin" w:date="2020-11-16T11:13:00Z"/>
-        </w:rPr>
-        <w:pPrChange w:id="786" w:author="David Conklin" w:date="2020-11-16T11:13:00Z">
+          <w:del w:id="786" w:author="David Conklin" w:date="2020-11-16T11:13:00Z"/>
+        </w:rPr>
+        <w:pPrChange w:id="787" w:author="David Conklin" w:date="2020-11-16T11:13:00Z">
           <w:pPr>
             <w:pStyle w:val="ListParagraph"/>
             <w:numPr>
@@ -8787,7 +9286,7 @@
           </w:pPr>
         </w:pPrChange>
       </w:pPr>
-      <w:del w:id="787" w:author="David Conklin" w:date="2020-11-16T11:13:00Z">
+      <w:del w:id="788" w:author="David Conklin" w:date="2020-11-16T11:13:00Z">
         <w:r>
           <w:delText>RAD_SW_IN, shortwave insolation, net of shading and weather effects, W/m</w:delText>
         </w:r>
@@ -8802,9 +9301,9 @@
     <w:p>
       <w:pPr>
         <w:rPr>
-          <w:del w:id="788" w:author="David Conklin" w:date="2020-11-16T11:13:00Z"/>
-        </w:rPr>
-        <w:pPrChange w:id="789" w:author="David Conklin" w:date="2020-11-16T11:13:00Z">
+          <w:del w:id="789" w:author="David Conklin" w:date="2020-11-16T11:13:00Z"/>
+        </w:rPr>
+        <w:pPrChange w:id="790" w:author="David Conklin" w:date="2020-11-16T11:13:00Z">
           <w:pPr>
             <w:spacing w:after="0" w:line="240" w:lineRule="auto"/>
             <w:ind w:left="720" w:hanging="720"/>
@@ -8815,15 +9314,15 @@
     <w:p>
       <w:pPr>
         <w:rPr>
-          <w:del w:id="790" w:author="David Conklin" w:date="2020-11-16T11:13:00Z"/>
-        </w:rPr>
-        <w:pPrChange w:id="791" w:author="David Conklin" w:date="2020-11-16T11:13:00Z">
+          <w:del w:id="791" w:author="David Conklin" w:date="2020-11-16T11:13:00Z"/>
+        </w:rPr>
+        <w:pPrChange w:id="792" w:author="David Conklin" w:date="2020-11-16T11:13:00Z">
           <w:pPr>
             <w:pStyle w:val="Heading2"/>
           </w:pPr>
         </w:pPrChange>
       </w:pPr>
-      <w:del w:id="792" w:author="David Conklin" w:date="2020-11-16T11:13:00Z">
+      <w:del w:id="793" w:author="David Conklin" w:date="2020-11-16T11:13:00Z">
         <w:r>
           <w:delText>USGS data</w:delText>
         </w:r>
@@ -8832,10 +9331,10 @@
     <w:p>
       <w:pPr>
         <w:rPr>
-          <w:del w:id="793" w:author="David Conklin" w:date="2020-11-16T11:13:00Z"/>
-        </w:rPr>
-      </w:pPr>
-      <w:del w:id="794" w:author="David Conklin" w:date="2020-11-16T11:13:00Z">
+          <w:del w:id="794" w:author="David Conklin" w:date="2020-11-16T11:13:00Z"/>
+        </w:rPr>
+      </w:pPr>
+      <w:del w:id="795" w:author="David Conklin" w:date="2020-11-16T11:13:00Z">
         <w:r>
           <w:tab/>
           <w:delText>The USGS operates a number of stream gages in the McKenzie River basin.  Flow and temperature data from these gages from 2000 through 2019 will be useful for calibrating CW3M for the McKenzie and for assessing its skill at reproducing observations when running hindcasts.</w:delText>
@@ -8857,10 +9356,10 @@
     <w:p>
       <w:pPr>
         <w:rPr>
-          <w:del w:id="795" w:author="David Conklin" w:date="2020-11-16T11:13:00Z"/>
-        </w:rPr>
-      </w:pPr>
-      <w:del w:id="796" w:author="David Conklin" w:date="2020-11-16T11:13:00Z">
+          <w:del w:id="796" w:author="David Conklin" w:date="2020-11-16T11:13:00Z"/>
+        </w:rPr>
+      </w:pPr>
+      <w:del w:id="797" w:author="David Conklin" w:date="2020-11-16T11:13:00Z">
         <w:r>
           <w:delText>There are 13 USGS stream flow gages with data for all or part of 2000-2019:</w:delText>
         </w:r>
@@ -8869,17 +9368,17 @@
     <w:p>
       <w:pPr>
         <w:rPr>
-          <w:del w:id="797" w:author="David Conklin" w:date="2020-11-16T11:13:00Z"/>
+          <w:del w:id="798" w:author="David Conklin" w:date="2020-11-16T11:13:00Z"/>
           <w:rFonts w:ascii="Calibri" w:eastAsia="Times New Roman" w:hAnsi="Calibri" w:cs="Calibri"/>
           <w:color w:val="000000"/>
         </w:rPr>
-        <w:pPrChange w:id="798" w:author="David Conklin" w:date="2020-11-16T11:13:00Z">
+        <w:pPrChange w:id="799" w:author="David Conklin" w:date="2020-11-16T11:13:00Z">
           <w:pPr>
             <w:spacing w:after="0" w:line="240" w:lineRule="auto"/>
           </w:pPr>
         </w:pPrChange>
       </w:pPr>
-      <w:del w:id="799" w:author="David Conklin" w:date="2020-11-16T11:13:00Z">
+      <w:del w:id="800" w:author="David Conklin" w:date="2020-11-16T11:13:00Z">
         <w:r>
           <w:rPr>
             <w:rFonts w:ascii="Calibri" w:eastAsia="Times New Roman" w:hAnsi="Calibri" w:cs="Calibri"/>
@@ -8892,15 +9391,15 @@
     <w:p>
       <w:pPr>
         <w:rPr>
-          <w:del w:id="800" w:author="David Conklin" w:date="2020-11-16T11:13:00Z"/>
-        </w:rPr>
-        <w:pPrChange w:id="801" w:author="David Conklin" w:date="2020-11-16T11:13:00Z">
+          <w:del w:id="801" w:author="David Conklin" w:date="2020-11-16T11:13:00Z"/>
+        </w:rPr>
+        <w:pPrChange w:id="802" w:author="David Conklin" w:date="2020-11-16T11:13:00Z">
           <w:pPr>
             <w:spacing w:after="0"/>
           </w:pPr>
         </w:pPrChange>
       </w:pPr>
-      <w:del w:id="802" w:author="David Conklin" w:date="2020-11-16T11:13:00Z">
+      <w:del w:id="803" w:author="David Conklin" w:date="2020-11-16T11:13:00Z">
         <w:r>
           <w:delText>flow temp 14158790 23773393 SMITH RIVER ABV SMITH R RESV NR BELKNAP SPRNGS</w:delText>
         </w:r>
@@ -8909,15 +9408,15 @@
     <w:p>
       <w:pPr>
         <w:rPr>
-          <w:del w:id="803" w:author="David Conklin" w:date="2020-11-16T11:13:00Z"/>
-        </w:rPr>
-        <w:pPrChange w:id="804" w:author="David Conklin" w:date="2020-11-16T11:13:00Z">
+          <w:del w:id="804" w:author="David Conklin" w:date="2020-11-16T11:13:00Z"/>
+        </w:rPr>
+        <w:pPrChange w:id="805" w:author="David Conklin" w:date="2020-11-16T11:13:00Z">
           <w:pPr>
             <w:spacing w:after="0"/>
           </w:pPr>
         </w:pPrChange>
       </w:pPr>
-      <w:del w:id="805" w:author="David Conklin" w:date="2020-11-16T11:13:00Z">
+      <w:del w:id="806" w:author="David Conklin" w:date="2020-11-16T11:13:00Z">
         <w:r>
           <w:delText>flow temp 14158850 23773359 MCKENZIE R BLW TRAIL BR DAM NR BELKNAP SPRINGS</w:delText>
         </w:r>
@@ -8926,17 +9425,17 @@
     <w:p>
       <w:pPr>
         <w:rPr>
-          <w:del w:id="806" w:author="David Conklin" w:date="2020-11-16T11:13:00Z"/>
+          <w:del w:id="807" w:author="David Conklin" w:date="2020-11-16T11:13:00Z"/>
           <w:rFonts w:ascii="Calibri" w:eastAsia="Times New Roman" w:hAnsi="Calibri" w:cs="Calibri"/>
           <w:color w:val="000000"/>
         </w:rPr>
-        <w:pPrChange w:id="807" w:author="David Conklin" w:date="2020-11-16T11:13:00Z">
+        <w:pPrChange w:id="808" w:author="David Conklin" w:date="2020-11-16T11:13:00Z">
           <w:pPr>
             <w:spacing w:after="0"/>
           </w:pPr>
         </w:pPrChange>
       </w:pPr>
-      <w:del w:id="808" w:author="David Conklin" w:date="2020-11-16T11:13:00Z">
+      <w:del w:id="809" w:author="David Conklin" w:date="2020-11-16T11:13:00Z">
         <w:r>
           <w:delText xml:space="preserve">flow temp 14159200 23773037 </w:delText>
         </w:r>
@@ -8952,17 +9451,17 @@
     <w:p>
       <w:pPr>
         <w:rPr>
-          <w:del w:id="809" w:author="David Conklin" w:date="2020-11-16T11:13:00Z"/>
+          <w:del w:id="810" w:author="David Conklin" w:date="2020-11-16T11:13:00Z"/>
           <w:rFonts w:ascii="Calibri" w:eastAsia="Times New Roman" w:hAnsi="Calibri" w:cs="Calibri"/>
           <w:color w:val="000000"/>
         </w:rPr>
-        <w:pPrChange w:id="810" w:author="David Conklin" w:date="2020-11-16T11:13:00Z">
+        <w:pPrChange w:id="811" w:author="David Conklin" w:date="2020-11-16T11:13:00Z">
           <w:pPr>
             <w:spacing w:after="0"/>
           </w:pPr>
         </w:pPrChange>
       </w:pPr>
-      <w:del w:id="811" w:author="David Conklin" w:date="2020-11-16T11:13:00Z">
+      <w:del w:id="812" w:author="David Conklin" w:date="2020-11-16T11:13:00Z">
         <w:r>
           <w:rPr>
             <w:rFonts w:ascii="Calibri" w:eastAsia="Times New Roman" w:hAnsi="Calibri" w:cs="Calibri"/>
@@ -8975,17 +9474,17 @@
     <w:p>
       <w:pPr>
         <w:rPr>
-          <w:del w:id="812" w:author="David Conklin" w:date="2020-11-16T11:13:00Z"/>
+          <w:del w:id="813" w:author="David Conklin" w:date="2020-11-16T11:13:00Z"/>
           <w:rFonts w:ascii="Calibri" w:eastAsia="Times New Roman" w:hAnsi="Calibri" w:cs="Calibri"/>
           <w:color w:val="000000"/>
         </w:rPr>
-        <w:pPrChange w:id="813" w:author="David Conklin" w:date="2020-11-16T11:13:00Z">
+        <w:pPrChange w:id="814" w:author="David Conklin" w:date="2020-11-16T11:13:00Z">
           <w:pPr>
             <w:spacing w:after="0"/>
           </w:pPr>
         </w:pPrChange>
       </w:pPr>
-      <w:del w:id="814" w:author="David Conklin" w:date="2020-11-16T11:13:00Z">
+      <w:del w:id="815" w:author="David Conklin" w:date="2020-11-16T11:13:00Z">
         <w:r>
           <w:rPr>
             <w:rFonts w:ascii="Calibri" w:eastAsia="Times New Roman" w:hAnsi="Calibri" w:cs="Calibri"/>
@@ -8998,17 +9497,17 @@
     <w:p>
       <w:pPr>
         <w:rPr>
-          <w:del w:id="815" w:author="David Conklin" w:date="2020-11-16T11:13:00Z"/>
+          <w:del w:id="816" w:author="David Conklin" w:date="2020-11-16T11:13:00Z"/>
           <w:rFonts w:ascii="Calibri" w:eastAsia="Times New Roman" w:hAnsi="Calibri" w:cs="Calibri"/>
           <w:color w:val="000000"/>
         </w:rPr>
-        <w:pPrChange w:id="816" w:author="David Conklin" w:date="2020-11-16T11:13:00Z">
+        <w:pPrChange w:id="817" w:author="David Conklin" w:date="2020-11-16T11:13:00Z">
           <w:pPr>
             <w:spacing w:after="0"/>
           </w:pPr>
         </w:pPrChange>
       </w:pPr>
-      <w:del w:id="817" w:author="David Conklin" w:date="2020-11-16T11:13:00Z">
+      <w:del w:id="818" w:author="David Conklin" w:date="2020-11-16T11:13:00Z">
         <w:r>
           <w:rPr>
             <w:rFonts w:ascii="Calibri" w:eastAsia="Times New Roman" w:hAnsi="Calibri" w:cs="Calibri"/>
@@ -9021,17 +9520,17 @@
     <w:p>
       <w:pPr>
         <w:rPr>
-          <w:del w:id="818" w:author="David Conklin" w:date="2020-11-16T11:13:00Z"/>
+          <w:del w:id="819" w:author="David Conklin" w:date="2020-11-16T11:13:00Z"/>
           <w:rFonts w:ascii="Calibri" w:eastAsia="Times New Roman" w:hAnsi="Calibri" w:cs="Calibri"/>
           <w:color w:val="000000"/>
         </w:rPr>
-        <w:pPrChange w:id="819" w:author="David Conklin" w:date="2020-11-16T11:13:00Z">
+        <w:pPrChange w:id="820" w:author="David Conklin" w:date="2020-11-16T11:13:00Z">
           <w:pPr>
             <w:spacing w:after="0"/>
           </w:pPr>
         </w:pPrChange>
       </w:pPr>
-      <w:del w:id="820" w:author="David Conklin" w:date="2020-11-16T11:13:00Z">
+      <w:del w:id="821" w:author="David Conklin" w:date="2020-11-16T11:13:00Z">
         <w:r>
           <w:rPr>
             <w:rFonts w:ascii="Calibri" w:eastAsia="Times New Roman" w:hAnsi="Calibri" w:cs="Calibri"/>
@@ -9044,17 +9543,17 @@
     <w:p>
       <w:pPr>
         <w:rPr>
-          <w:del w:id="821" w:author="David Conklin" w:date="2020-11-16T11:13:00Z"/>
+          <w:del w:id="822" w:author="David Conklin" w:date="2020-11-16T11:13:00Z"/>
           <w:rFonts w:ascii="Calibri" w:eastAsia="Times New Roman" w:hAnsi="Calibri" w:cs="Calibri"/>
           <w:color w:val="000000"/>
         </w:rPr>
-        <w:pPrChange w:id="822" w:author="David Conklin" w:date="2020-11-16T11:13:00Z">
+        <w:pPrChange w:id="823" w:author="David Conklin" w:date="2020-11-16T11:13:00Z">
           <w:pPr>
             <w:spacing w:after="0"/>
           </w:pPr>
         </w:pPrChange>
       </w:pPr>
-      <w:del w:id="823" w:author="David Conklin" w:date="2020-11-16T11:13:00Z">
+      <w:del w:id="824" w:author="David Conklin" w:date="2020-11-16T11:13:00Z">
         <w:r>
           <w:rPr>
             <w:rFonts w:ascii="Calibri" w:eastAsia="Times New Roman" w:hAnsi="Calibri" w:cs="Calibri"/>
@@ -9067,17 +9566,17 @@
     <w:p>
       <w:pPr>
         <w:rPr>
-          <w:del w:id="824" w:author="David Conklin" w:date="2020-11-16T11:13:00Z"/>
+          <w:del w:id="825" w:author="David Conklin" w:date="2020-11-16T11:13:00Z"/>
           <w:rFonts w:ascii="Calibri" w:eastAsia="Times New Roman" w:hAnsi="Calibri" w:cs="Calibri"/>
           <w:color w:val="000000"/>
         </w:rPr>
-        <w:pPrChange w:id="825" w:author="David Conklin" w:date="2020-11-16T11:13:00Z">
+        <w:pPrChange w:id="826" w:author="David Conklin" w:date="2020-11-16T11:13:00Z">
           <w:pPr>
             <w:spacing w:after="0"/>
           </w:pPr>
         </w:pPrChange>
       </w:pPr>
-      <w:del w:id="826" w:author="David Conklin" w:date="2020-11-16T11:13:00Z">
+      <w:del w:id="827" w:author="David Conklin" w:date="2020-11-16T11:13:00Z">
         <w:r>
           <w:rPr>
             <w:rFonts w:ascii="Calibri" w:eastAsia="Times New Roman" w:hAnsi="Calibri" w:cs="Calibri"/>
@@ -9090,17 +9589,17 @@
     <w:p>
       <w:pPr>
         <w:rPr>
-          <w:del w:id="827" w:author="David Conklin" w:date="2020-11-16T11:13:00Z"/>
+          <w:del w:id="828" w:author="David Conklin" w:date="2020-11-16T11:13:00Z"/>
           <w:rFonts w:ascii="Calibri" w:eastAsia="Times New Roman" w:hAnsi="Calibri" w:cs="Calibri"/>
           <w:color w:val="000000"/>
         </w:rPr>
-        <w:pPrChange w:id="828" w:author="David Conklin" w:date="2020-11-16T11:13:00Z">
+        <w:pPrChange w:id="829" w:author="David Conklin" w:date="2020-11-16T11:13:00Z">
           <w:pPr>
             <w:spacing w:after="0"/>
           </w:pPr>
         </w:pPrChange>
       </w:pPr>
-      <w:del w:id="829" w:author="David Conklin" w:date="2020-11-16T11:13:00Z">
+      <w:del w:id="830" w:author="David Conklin" w:date="2020-11-16T11:13:00Z">
         <w:r>
           <w:rPr>
             <w:rFonts w:ascii="Calibri" w:eastAsia="Times New Roman" w:hAnsi="Calibri" w:cs="Calibri"/>
@@ -9113,17 +9612,17 @@
     <w:p>
       <w:pPr>
         <w:rPr>
-          <w:del w:id="830" w:author="David Conklin" w:date="2020-11-16T11:13:00Z"/>
+          <w:del w:id="831" w:author="David Conklin" w:date="2020-11-16T11:13:00Z"/>
           <w:rFonts w:ascii="Calibri" w:eastAsia="Times New Roman" w:hAnsi="Calibri" w:cs="Calibri"/>
           <w:color w:val="000000"/>
         </w:rPr>
-        <w:pPrChange w:id="831" w:author="David Conklin" w:date="2020-11-16T11:13:00Z">
+        <w:pPrChange w:id="832" w:author="David Conklin" w:date="2020-11-16T11:13:00Z">
           <w:pPr>
             <w:spacing w:after="0"/>
           </w:pPr>
         </w:pPrChange>
       </w:pPr>
-      <w:del w:id="832" w:author="David Conklin" w:date="2020-11-16T11:13:00Z">
+      <w:del w:id="833" w:author="David Conklin" w:date="2020-11-16T11:13:00Z">
         <w:r>
           <w:rPr>
             <w:rFonts w:ascii="Calibri" w:eastAsia="Times New Roman" w:hAnsi="Calibri" w:cs="Calibri"/>
@@ -9136,17 +9635,17 @@
     <w:p>
       <w:pPr>
         <w:rPr>
-          <w:del w:id="833" w:author="David Conklin" w:date="2020-11-16T11:13:00Z"/>
-        </w:rPr>
-      </w:pPr>
-    </w:p>
-    <w:p>
-      <w:pPr>
-        <w:rPr>
           <w:del w:id="834" w:author="David Conklin" w:date="2020-11-16T11:13:00Z"/>
         </w:rPr>
       </w:pPr>
-      <w:del w:id="835" w:author="David Conklin" w:date="2020-11-16T11:13:00Z">
+    </w:p>
+    <w:p>
+      <w:pPr>
+        <w:rPr>
+          <w:del w:id="835" w:author="David Conklin" w:date="2020-11-16T11:13:00Z"/>
+        </w:rPr>
+      </w:pPr>
+      <w:del w:id="836" w:author="David Conklin" w:date="2020-11-16T11:13:00Z">
         <w:r>
           <w:delText>There are 6 USGS stream temperature gages with data for all or part of 2000-2019:</w:delText>
         </w:r>
@@ -9155,17 +9654,17 @@
     <w:p>
       <w:pPr>
         <w:rPr>
-          <w:del w:id="836" w:author="David Conklin" w:date="2020-11-16T11:13:00Z"/>
+          <w:del w:id="837" w:author="David Conklin" w:date="2020-11-16T11:13:00Z"/>
           <w:rFonts w:ascii="Calibri" w:eastAsia="Times New Roman" w:hAnsi="Calibri" w:cs="Calibri"/>
           <w:color w:val="000000"/>
         </w:rPr>
-        <w:pPrChange w:id="837" w:author="David Conklin" w:date="2020-11-16T11:13:00Z">
+        <w:pPrChange w:id="838" w:author="David Conklin" w:date="2020-11-16T11:13:00Z">
           <w:pPr>
             <w:spacing w:after="0"/>
           </w:pPr>
         </w:pPrChange>
       </w:pPr>
-      <w:del w:id="838" w:author="David Conklin" w:date="2020-11-16T11:13:00Z">
+      <w:del w:id="839" w:author="David Conklin" w:date="2020-11-16T11:13:00Z">
         <w:r>
           <w:delText xml:space="preserve">flow temp 14159200 23773037 </w:delText>
         </w:r>
@@ -9181,17 +9680,17 @@
     <w:p>
       <w:pPr>
         <w:rPr>
-          <w:del w:id="839" w:author="David Conklin" w:date="2020-11-16T11:13:00Z"/>
+          <w:del w:id="840" w:author="David Conklin" w:date="2020-11-16T11:13:00Z"/>
           <w:rFonts w:ascii="Calibri" w:eastAsia="Times New Roman" w:hAnsi="Calibri" w:cs="Calibri"/>
           <w:color w:val="000000"/>
         </w:rPr>
-        <w:pPrChange w:id="840" w:author="David Conklin" w:date="2020-11-16T11:13:00Z">
+        <w:pPrChange w:id="841" w:author="David Conklin" w:date="2020-11-16T11:13:00Z">
           <w:pPr>
             <w:spacing w:after="0"/>
           </w:pPr>
         </w:pPrChange>
       </w:pPr>
-      <w:del w:id="841" w:author="David Conklin" w:date="2020-11-16T11:13:00Z">
+      <w:del w:id="842" w:author="David Conklin" w:date="2020-11-16T11:13:00Z">
         <w:r>
           <w:rPr>
             <w:rFonts w:ascii="Calibri" w:eastAsia="Times New Roman" w:hAnsi="Calibri" w:cs="Calibri"/>
@@ -9204,17 +9703,17 @@
     <w:p>
       <w:pPr>
         <w:rPr>
-          <w:del w:id="842" w:author="David Conklin" w:date="2020-11-16T11:13:00Z"/>
+          <w:del w:id="843" w:author="David Conklin" w:date="2020-11-16T11:13:00Z"/>
           <w:rFonts w:ascii="Calibri" w:eastAsia="Times New Roman" w:hAnsi="Calibri" w:cs="Calibri"/>
           <w:color w:val="000000"/>
         </w:rPr>
-        <w:pPrChange w:id="843" w:author="David Conklin" w:date="2020-11-16T11:13:00Z">
+        <w:pPrChange w:id="844" w:author="David Conklin" w:date="2020-11-16T11:13:00Z">
           <w:pPr>
             <w:spacing w:after="0"/>
           </w:pPr>
         </w:pPrChange>
       </w:pPr>
-      <w:del w:id="844" w:author="David Conklin" w:date="2020-11-16T11:13:00Z">
+      <w:del w:id="845" w:author="David Conklin" w:date="2020-11-16T11:13:00Z">
         <w:r>
           <w:rPr>
             <w:rFonts w:ascii="Calibri" w:eastAsia="Times New Roman" w:hAnsi="Calibri" w:cs="Calibri"/>
@@ -9227,17 +9726,17 @@
     <w:p>
       <w:pPr>
         <w:rPr>
-          <w:del w:id="845" w:author="David Conklin" w:date="2020-11-16T11:13:00Z"/>
+          <w:del w:id="846" w:author="David Conklin" w:date="2020-11-16T11:13:00Z"/>
           <w:rFonts w:ascii="Calibri" w:eastAsia="Times New Roman" w:hAnsi="Calibri" w:cs="Calibri"/>
           <w:color w:val="000000"/>
         </w:rPr>
-        <w:pPrChange w:id="846" w:author="David Conklin" w:date="2020-11-16T11:13:00Z">
+        <w:pPrChange w:id="847" w:author="David Conklin" w:date="2020-11-16T11:13:00Z">
           <w:pPr>
             <w:spacing w:after="0"/>
           </w:pPr>
         </w:pPrChange>
       </w:pPr>
-      <w:del w:id="847" w:author="David Conklin" w:date="2020-11-16T11:13:00Z">
+      <w:del w:id="848" w:author="David Conklin" w:date="2020-11-16T11:13:00Z">
         <w:r>
           <w:rPr>
             <w:rFonts w:ascii="Calibri" w:eastAsia="Times New Roman" w:hAnsi="Calibri" w:cs="Calibri"/>
@@ -9250,17 +9749,17 @@
     <w:p>
       <w:pPr>
         <w:rPr>
-          <w:del w:id="848" w:author="David Conklin" w:date="2020-11-16T11:13:00Z"/>
+          <w:del w:id="849" w:author="David Conklin" w:date="2020-11-16T11:13:00Z"/>
           <w:rFonts w:ascii="Calibri" w:eastAsia="Times New Roman" w:hAnsi="Calibri" w:cs="Calibri"/>
           <w:color w:val="000000"/>
         </w:rPr>
-        <w:pPrChange w:id="849" w:author="David Conklin" w:date="2020-11-16T11:13:00Z">
+        <w:pPrChange w:id="850" w:author="David Conklin" w:date="2020-11-16T11:13:00Z">
           <w:pPr>
             <w:spacing w:after="0"/>
           </w:pPr>
         </w:pPrChange>
       </w:pPr>
-      <w:del w:id="850" w:author="David Conklin" w:date="2020-11-16T11:13:00Z">
+      <w:del w:id="851" w:author="David Conklin" w:date="2020-11-16T11:13:00Z">
         <w:r>
           <w:rPr>
             <w:rFonts w:ascii="Calibri" w:eastAsia="Times New Roman" w:hAnsi="Calibri" w:cs="Calibri"/>
@@ -9273,17 +9772,17 @@
     <w:p>
       <w:pPr>
         <w:rPr>
-          <w:del w:id="851" w:author="David Conklin" w:date="2020-11-16T11:13:00Z"/>
+          <w:del w:id="852" w:author="David Conklin" w:date="2020-11-16T11:13:00Z"/>
           <w:rFonts w:ascii="Calibri" w:eastAsia="Times New Roman" w:hAnsi="Calibri" w:cs="Calibri"/>
           <w:color w:val="000000"/>
         </w:rPr>
-        <w:pPrChange w:id="852" w:author="David Conklin" w:date="2020-11-16T11:13:00Z">
+        <w:pPrChange w:id="853" w:author="David Conklin" w:date="2020-11-16T11:13:00Z">
           <w:pPr>
             <w:spacing w:after="0"/>
           </w:pPr>
         </w:pPrChange>
       </w:pPr>
-      <w:del w:id="853" w:author="David Conklin" w:date="2020-11-16T11:13:00Z">
+      <w:del w:id="854" w:author="David Conklin" w:date="2020-11-16T11:13:00Z">
         <w:r>
           <w:rPr>
             <w:rFonts w:ascii="Calibri" w:eastAsia="Times New Roman" w:hAnsi="Calibri" w:cs="Calibri"/>
@@ -9296,11 +9795,11 @@
     <w:p>
       <w:pPr>
         <w:rPr>
-          <w:del w:id="854" w:author="David Conklin" w:date="2020-11-16T11:13:00Z"/>
+          <w:del w:id="855" w:author="David Conklin" w:date="2020-11-16T11:13:00Z"/>
           <w:rFonts w:ascii="Calibri" w:eastAsia="Times New Roman" w:hAnsi="Calibri" w:cs="Calibri"/>
           <w:color w:val="000000"/>
         </w:rPr>
-        <w:pPrChange w:id="855" w:author="David Conklin" w:date="2020-11-16T11:13:00Z">
+        <w:pPrChange w:id="856" w:author="David Conklin" w:date="2020-11-16T11:13:00Z">
           <w:pPr>
             <w:spacing w:after="0"/>
           </w:pPr>
@@ -9310,10 +9809,10 @@
     <w:p>
       <w:pPr>
         <w:rPr>
-          <w:del w:id="856" w:author="David Conklin" w:date="2020-11-16T11:13:00Z"/>
-        </w:rPr>
-      </w:pPr>
-      <w:del w:id="857" w:author="David Conklin" w:date="2020-11-16T11:13:00Z">
+          <w:del w:id="857" w:author="David Conklin" w:date="2020-11-16T11:13:00Z"/>
+        </w:rPr>
+      </w:pPr>
+      <w:del w:id="858" w:author="David Conklin" w:date="2020-11-16T11:13:00Z">
         <w:r>
           <w:tab/>
           <w:delText xml:space="preserve">In order for CW3M to ingest the observation data, it has to be in a certain format.  Each file can contain daily data for </w:delText>
@@ -9335,10 +9834,10 @@
     <w:p>
       <w:pPr>
         <w:rPr>
-          <w:del w:id="858" w:author="David Conklin" w:date="2020-11-16T11:13:00Z"/>
-        </w:rPr>
-      </w:pPr>
-      <w:del w:id="859" w:author="David Conklin" w:date="2020-11-16T11:13:00Z">
+          <w:del w:id="859" w:author="David Conklin" w:date="2020-11-16T11:13:00Z"/>
+        </w:rPr>
+      </w:pPr>
+      <w:del w:id="860" w:author="David Conklin" w:date="2020-11-16T11:13:00Z">
         <w:r>
           <w:tab/>
           <w:delText xml:space="preserve">Data files should be in CSV format, i.e. </w:delText>
@@ -9371,12 +9870,12 @@
           <w:delText xml:space="preserve"> with a semi-colon</w:delText>
         </w:r>
       </w:del>
-      <w:del w:id="860" w:author="David Conklin" w:date="2020-11-12T17:05:00Z">
+      <w:del w:id="861" w:author="David Conklin" w:date="2020-11-12T17:05:00Z">
         <w:r>
           <w:delText>,</w:delText>
         </w:r>
       </w:del>
-      <w:del w:id="861" w:author="David Conklin" w:date="2020-11-16T11:13:00Z">
+      <w:del w:id="862" w:author="David Conklin" w:date="2020-11-16T11:13:00Z">
         <w:r>
           <w:delText xml:space="preserve"> </w:delText>
         </w:r>
@@ -9430,10 +9929,10 @@
     <w:p>
       <w:pPr>
         <w:rPr>
-          <w:del w:id="862" w:author="David Conklin" w:date="2020-11-16T11:13:00Z"/>
-        </w:rPr>
-      </w:pPr>
-      <w:del w:id="863" w:author="David Conklin" w:date="2020-11-16T11:13:00Z">
+          <w:del w:id="863" w:author="David Conklin" w:date="2020-11-16T11:13:00Z"/>
+        </w:rPr>
+      </w:pPr>
+      <w:del w:id="864" w:author="David Conklin" w:date="2020-11-16T11:13:00Z">
         <w:r>
           <w:tab/>
           <w:delText>An optional but desirable sixth column in the CSV data files c</w:delText>
@@ -9449,9 +9948,9 @@
     <w:p>
       <w:pPr>
         <w:rPr>
-          <w:del w:id="864" w:author="David Conklin" w:date="2020-11-16T11:13:00Z"/>
-        </w:rPr>
-        <w:pPrChange w:id="865" w:author="David Conklin" w:date="2020-11-16T11:13:00Z">
+          <w:del w:id="865" w:author="David Conklin" w:date="2020-11-16T11:13:00Z"/>
+        </w:rPr>
+        <w:pPrChange w:id="866" w:author="David Conklin" w:date="2020-11-16T11:13:00Z">
           <w:pPr>
             <w:spacing w:after="0"/>
           </w:pPr>
@@ -9461,15 +9960,15 @@
     <w:p>
       <w:pPr>
         <w:rPr>
-          <w:del w:id="866" w:author="David Conklin" w:date="2020-11-16T11:13:00Z"/>
-        </w:rPr>
-        <w:pPrChange w:id="867" w:author="David Conklin" w:date="2020-11-16T11:13:00Z">
+          <w:del w:id="867" w:author="David Conklin" w:date="2020-11-16T11:13:00Z"/>
+        </w:rPr>
+        <w:pPrChange w:id="868" w:author="David Conklin" w:date="2020-11-16T11:13:00Z">
           <w:pPr>
             <w:pStyle w:val="Heading1"/>
           </w:pPr>
         </w:pPrChange>
       </w:pPr>
-      <w:del w:id="868" w:author="David Conklin" w:date="2020-11-16T11:13:00Z">
+      <w:del w:id="869" w:author="David Conklin" w:date="2020-11-16T11:13:00Z">
         <w:r>
           <w:delText>Insolation</w:delText>
         </w:r>
@@ -9478,10 +9977,10 @@
     <w:p>
       <w:pPr>
         <w:rPr>
-          <w:del w:id="869" w:author="David Conklin" w:date="2020-11-16T11:13:00Z"/>
-        </w:rPr>
-      </w:pPr>
-      <w:del w:id="870" w:author="David Conklin" w:date="2020-11-16T11:13:00Z">
+          <w:del w:id="870" w:author="David Conklin" w:date="2020-11-16T11:13:00Z"/>
+        </w:rPr>
+      </w:pPr>
+      <w:del w:id="871" w:author="David Conklin" w:date="2020-11-16T11:13:00Z">
         <w:r>
           <w:tab/>
           <w:delText>More sunlight reaches the stream surface on sunny days than on cloudy or rainy days.  The climate data files include a daily shortwave radiation number in W/m</w:delText>
@@ -9506,11 +10005,11 @@
     <w:p>
       <w:pPr>
         <w:rPr>
-          <w:del w:id="871" w:author="David Conklin" w:date="2020-11-16T11:13:00Z"/>
+          <w:del w:id="872" w:author="David Conklin" w:date="2020-11-16T11:13:00Z"/>
           <w:rFonts w:ascii="Times New Roman" w:hAnsi="Times New Roman" w:cs="Times New Roman"/>
         </w:rPr>
       </w:pPr>
-      <w:del w:id="872" w:author="David Conklin" w:date="2020-11-16T11:13:00Z">
+      <w:del w:id="873" w:author="David Conklin" w:date="2020-11-16T11:13:00Z">
         <w:r>
           <w:tab/>
         </w:r>
@@ -9544,11 +10043,11 @@
     <w:p>
       <w:pPr>
         <w:rPr>
-          <w:del w:id="873" w:author="David Conklin" w:date="2020-11-16T11:13:00Z"/>
+          <w:del w:id="874" w:author="David Conklin" w:date="2020-11-16T11:13:00Z"/>
           <w:rFonts w:cstheme="minorHAnsi"/>
         </w:rPr>
       </w:pPr>
-      <w:del w:id="874" w:author="David Conklin" w:date="2020-11-16T11:13:00Z">
+      <w:del w:id="875" w:author="David Conklin" w:date="2020-11-16T11:13:00Z">
         <w:r>
           <w:rPr>
             <w:rFonts w:cstheme="minorHAnsi"/>
@@ -9560,11 +10059,11 @@
     <w:p>
       <w:pPr>
         <w:rPr>
-          <w:del w:id="875" w:author="David Conklin" w:date="2020-11-16T11:13:00Z"/>
+          <w:del w:id="876" w:author="David Conklin" w:date="2020-11-16T11:13:00Z"/>
           <w:rFonts w:ascii="Times New Roman" w:hAnsi="Times New Roman" w:cs="Times New Roman"/>
         </w:rPr>
       </w:pPr>
-      <w:del w:id="876" w:author="David Conklin" w:date="2020-11-16T11:13:00Z">
+      <w:del w:id="877" w:author="David Conklin" w:date="2020-11-16T11:13:00Z">
         <w:r>
           <w:rPr>
             <w:rFonts w:ascii="Times New Roman" w:hAnsi="Times New Roman" w:cs="Times New Roman"/>
@@ -9649,11 +10148,11 @@
     <w:p>
       <w:pPr>
         <w:rPr>
-          <w:del w:id="877" w:author="David Conklin" w:date="2020-11-16T11:13:00Z"/>
+          <w:del w:id="878" w:author="David Conklin" w:date="2020-11-16T11:13:00Z"/>
           <w:rFonts w:ascii="Times New Roman" w:hAnsi="Times New Roman" w:cs="Times New Roman"/>
         </w:rPr>
       </w:pPr>
-      <w:del w:id="878" w:author="David Conklin" w:date="2020-11-16T11:13:00Z">
+      <w:del w:id="879" w:author="David Conklin" w:date="2020-11-16T11:13:00Z">
         <w:r>
           <w:rPr>
             <w:rFonts w:ascii="Times New Roman" w:hAnsi="Times New Roman" w:cs="Times New Roman"/>
@@ -9666,22 +10165,22 @@
     <w:p>
       <w:pPr>
         <w:rPr>
-          <w:del w:id="879" w:author="David Conklin" w:date="2020-11-16T11:13:00Z"/>
-        </w:rPr>
-      </w:pPr>
-    </w:p>
-    <w:p>
-      <w:pPr>
-        <w:rPr>
           <w:del w:id="880" w:author="David Conklin" w:date="2020-11-16T11:13:00Z"/>
         </w:rPr>
-        <w:pPrChange w:id="881" w:author="David Conklin" w:date="2020-11-16T11:13:00Z">
+      </w:pPr>
+    </w:p>
+    <w:p>
+      <w:pPr>
+        <w:rPr>
+          <w:del w:id="881" w:author="David Conklin" w:date="2020-11-16T11:13:00Z"/>
+        </w:rPr>
+        <w:pPrChange w:id="882" w:author="David Conklin" w:date="2020-11-16T11:13:00Z">
           <w:pPr>
             <w:pStyle w:val="Heading1"/>
           </w:pPr>
         </w:pPrChange>
       </w:pPr>
-      <w:del w:id="882" w:author="David Conklin" w:date="2020-11-16T11:13:00Z">
+      <w:del w:id="883" w:author="David Conklin" w:date="2020-11-16T11:13:00Z">
         <w:r>
           <w:delText>Longwave Radiation</w:delText>
         </w:r>
@@ -9690,10 +10189,10 @@
     <w:p>
       <w:pPr>
         <w:rPr>
-          <w:del w:id="883" w:author="David Conklin" w:date="2020-11-16T11:13:00Z"/>
-        </w:rPr>
-      </w:pPr>
-      <w:del w:id="884" w:author="David Conklin" w:date="2020-11-16T11:13:00Z">
+          <w:del w:id="884" w:author="David Conklin" w:date="2020-11-16T11:13:00Z"/>
+        </w:rPr>
+      </w:pPr>
+      <w:del w:id="885" w:author="David Conklin" w:date="2020-11-16T11:13:00Z">
         <w:r>
           <w:tab/>
         </w:r>
@@ -9738,11 +10237,11 @@
     <w:p>
       <w:pPr>
         <w:rPr>
-          <w:del w:id="885" w:author="David Conklin" w:date="2020-11-16T11:13:00Z"/>
+          <w:del w:id="886" w:author="David Conklin" w:date="2020-11-16T11:13:00Z"/>
           <w:rFonts w:ascii="Times New Roman" w:hAnsi="Times New Roman" w:cs="Times New Roman"/>
         </w:rPr>
       </w:pPr>
-      <w:del w:id="886" w:author="David Conklin" w:date="2020-11-16T11:13:00Z">
+      <w:del w:id="887" w:author="David Conklin" w:date="2020-11-16T11:13:00Z">
         <w:r>
           <w:delText xml:space="preserve"> </w:delText>
         </w:r>
@@ -9773,22 +10272,22 @@
     <w:p>
       <w:pPr>
         <w:rPr>
-          <w:del w:id="887" w:author="David Conklin" w:date="2020-11-16T11:13:00Z"/>
-        </w:rPr>
-      </w:pPr>
-    </w:p>
-    <w:p>
-      <w:pPr>
-        <w:rPr>
           <w:del w:id="888" w:author="David Conklin" w:date="2020-11-16T11:13:00Z"/>
         </w:rPr>
-        <w:pPrChange w:id="889" w:author="David Conklin" w:date="2020-11-16T11:13:00Z">
+      </w:pPr>
+    </w:p>
+    <w:p>
+      <w:pPr>
+        <w:rPr>
+          <w:del w:id="889" w:author="David Conklin" w:date="2020-11-16T11:13:00Z"/>
+        </w:rPr>
+        <w:pPrChange w:id="890" w:author="David Conklin" w:date="2020-11-16T11:13:00Z">
           <w:pPr>
             <w:pStyle w:val="Heading1"/>
           </w:pPr>
         </w:pPrChange>
       </w:pPr>
-      <w:del w:id="890" w:author="David Conklin" w:date="2020-11-16T11:13:00Z">
+      <w:del w:id="891" w:author="David Conklin" w:date="2020-11-16T11:13:00Z">
         <w:r>
           <w:delText>Evaporation and Precipitation</w:delText>
         </w:r>
@@ -9797,10 +10296,10 @@
     <w:p>
       <w:pPr>
         <w:rPr>
-          <w:del w:id="891" w:author="David Conklin" w:date="2020-11-16T11:13:00Z"/>
-        </w:rPr>
-      </w:pPr>
-      <w:del w:id="892" w:author="David Conklin" w:date="2020-11-16T11:13:00Z">
+          <w:del w:id="892" w:author="David Conklin" w:date="2020-11-16T11:13:00Z"/>
+        </w:rPr>
+      </w:pPr>
+      <w:del w:id="893" w:author="David Conklin" w:date="2020-11-16T11:13:00Z">
         <w:r>
           <w:tab/>
           <w:delText xml:space="preserve">Streams and water bodies lose both water and energy through evaporation.  Evaporative losses depend on the weather and on the surface water temperature.  </w:delText>
@@ -9828,11 +10327,11 @@
     <w:p>
       <w:pPr>
         <w:rPr>
-          <w:del w:id="893" w:author="David Conklin" w:date="2020-11-16T11:13:00Z"/>
+          <w:del w:id="894" w:author="David Conklin" w:date="2020-11-16T11:13:00Z"/>
           <w:rFonts w:ascii="Times New Roman" w:hAnsi="Times New Roman" w:cs="Times New Roman"/>
         </w:rPr>
       </w:pPr>
-      <w:del w:id="894" w:author="David Conklin" w:date="2020-11-16T11:13:00Z">
+      <w:del w:id="895" w:author="David Conklin" w:date="2020-11-16T11:13:00Z">
         <w:r>
           <w:tab/>
         </w:r>
@@ -9860,11 +10359,11 @@
     <w:p>
       <w:pPr>
         <w:rPr>
-          <w:del w:id="895" w:author="David Conklin" w:date="2020-11-16T11:13:00Z"/>
+          <w:del w:id="896" w:author="David Conklin" w:date="2020-11-16T11:13:00Z"/>
           <w:rFonts w:ascii="Times New Roman" w:hAnsi="Times New Roman" w:cs="Times New Roman"/>
         </w:rPr>
       </w:pPr>
-      <w:del w:id="896" w:author="David Conklin" w:date="2020-11-16T11:13:00Z">
+      <w:del w:id="897" w:author="David Conklin" w:date="2020-11-16T11:13:00Z">
         <w:r>
           <w:rPr>
             <w:rFonts w:ascii="Times New Roman" w:hAnsi="Times New Roman" w:cs="Times New Roman"/>
@@ -9916,11 +10415,11 @@
     <w:p>
       <w:pPr>
         <w:rPr>
-          <w:del w:id="897" w:author="David Conklin" w:date="2020-11-16T11:13:00Z"/>
+          <w:del w:id="898" w:author="David Conklin" w:date="2020-11-16T11:13:00Z"/>
           <w:rFonts w:cstheme="minorHAnsi"/>
         </w:rPr>
       </w:pPr>
-      <w:del w:id="898" w:author="David Conklin" w:date="2020-11-16T11:13:00Z">
+      <w:del w:id="899" w:author="David Conklin" w:date="2020-11-16T11:13:00Z">
         <w:r>
           <w:rPr>
             <w:rFonts w:cstheme="minorHAnsi"/>
@@ -9932,11 +10431,11 @@
     <w:p>
       <w:pPr>
         <w:rPr>
-          <w:del w:id="899" w:author="David Conklin" w:date="2020-11-16T11:13:00Z"/>
+          <w:del w:id="900" w:author="David Conklin" w:date="2020-11-16T11:13:00Z"/>
           <w:rFonts w:ascii="Times New Roman" w:hAnsi="Times New Roman" w:cs="Times New Roman"/>
         </w:rPr>
       </w:pPr>
-      <w:del w:id="900" w:author="David Conklin" w:date="2020-11-16T11:13:00Z">
+      <w:del w:id="901" w:author="David Conklin" w:date="2020-11-16T11:13:00Z">
         <w:r>
           <w:rPr>
             <w:rFonts w:cstheme="minorHAnsi"/>
@@ -9960,10 +10459,10 @@
     <w:p>
       <w:pPr>
         <w:rPr>
-          <w:del w:id="901" w:author="David Conklin" w:date="2020-11-16T11:13:00Z"/>
-        </w:rPr>
-      </w:pPr>
-      <w:del w:id="902" w:author="David Conklin" w:date="2020-11-16T11:13:00Z">
+          <w:del w:id="902" w:author="David Conklin" w:date="2020-11-16T11:13:00Z"/>
+        </w:rPr>
+      </w:pPr>
+      <w:del w:id="903" w:author="David Conklin" w:date="2020-11-16T11:13:00Z">
         <w:r>
           <w:tab/>
           <w:delText>Water volume losses due to evaporation</w:delText>
@@ -9988,10 +10487,10 @@
     <w:p>
       <w:pPr>
         <w:rPr>
-          <w:del w:id="903" w:author="David Conklin" w:date="2020-11-16T11:13:00Z"/>
-        </w:rPr>
-      </w:pPr>
-      <w:del w:id="904" w:author="David Conklin" w:date="2020-11-16T11:13:00Z">
+          <w:del w:id="904" w:author="David Conklin" w:date="2020-11-16T11:13:00Z"/>
+        </w:rPr>
+      </w:pPr>
+      <w:del w:id="905" w:author="David Conklin" w:date="2020-11-16T11:13:00Z">
         <w:r>
           <w:tab/>
           <w:delText>Currently, the precipitation falling on the land surface area occupied by streams is accounted for in the areas of IDUs.  In future, stream reaches were to be represented in the as polygons rather than lines, we would be able to account for the thermal effect of precip falling on stream surfaces.   In that event, t</w:delText>
@@ -10019,11 +10518,11 @@
     <w:p>
       <w:pPr>
         <w:rPr>
-          <w:del w:id="905" w:author="David Conklin" w:date="2020-11-16T11:13:00Z"/>
+          <w:del w:id="906" w:author="David Conklin" w:date="2020-11-16T11:13:00Z"/>
           <w:rFonts w:ascii="Times New Roman" w:hAnsi="Times New Roman" w:cs="Times New Roman"/>
         </w:rPr>
       </w:pPr>
-      <w:del w:id="906" w:author="David Conklin" w:date="2020-11-16T11:13:00Z">
+      <w:del w:id="907" w:author="David Conklin" w:date="2020-11-16T11:13:00Z">
         <w:r>
           <w:tab/>
         </w:r>
@@ -10057,11 +10556,11 @@
     <w:p>
       <w:pPr>
         <w:rPr>
-          <w:del w:id="907" w:author="David Conklin" w:date="2020-11-16T11:13:00Z"/>
+          <w:del w:id="908" w:author="David Conklin" w:date="2020-11-16T11:13:00Z"/>
           <w:rFonts w:ascii="Times New Roman" w:hAnsi="Times New Roman" w:cs="Times New Roman"/>
         </w:rPr>
       </w:pPr>
-      <w:del w:id="908" w:author="David Conklin" w:date="2020-11-16T11:13:00Z">
+      <w:del w:id="909" w:author="David Conklin" w:date="2020-11-16T11:13:00Z">
         <w:r>
           <w:rPr>
             <w:rFonts w:ascii="Times New Roman" w:hAnsi="Times New Roman" w:cs="Times New Roman"/>
@@ -10125,9 +10624,9 @@
     <w:p>
       <w:pPr>
         <w:rPr>
-          <w:del w:id="909" w:author="David Conklin" w:date="2020-11-16T11:13:00Z"/>
-        </w:rPr>
-        <w:pPrChange w:id="910" w:author="David Conklin" w:date="2020-11-16T11:13:00Z">
+          <w:del w:id="910" w:author="David Conklin" w:date="2020-11-16T11:13:00Z"/>
+        </w:rPr>
+        <w:pPrChange w:id="911" w:author="David Conklin" w:date="2020-11-16T11:13:00Z">
           <w:pPr>
             <w:spacing w:after="0"/>
           </w:pPr>
@@ -10137,9 +10636,9 @@
     <w:p>
       <w:pPr>
         <w:rPr>
-          <w:del w:id="911" w:author="David Conklin" w:date="2020-11-16T11:13:00Z"/>
-        </w:rPr>
-        <w:pPrChange w:id="912" w:author="David Conklin" w:date="2020-11-16T11:13:00Z">
+          <w:del w:id="912" w:author="David Conklin" w:date="2020-11-16T11:13:00Z"/>
+        </w:rPr>
+        <w:pPrChange w:id="913" w:author="David Conklin" w:date="2020-11-16T11:13:00Z">
           <w:pPr>
             <w:spacing w:after="0"/>
           </w:pPr>
@@ -10149,15 +10648,15 @@
     <w:p>
       <w:pPr>
         <w:rPr>
-          <w:del w:id="913" w:author="David Conklin" w:date="2020-11-16T11:13:00Z"/>
-        </w:rPr>
-        <w:pPrChange w:id="914" w:author="David Conklin" w:date="2020-11-16T11:13:00Z">
+          <w:del w:id="914" w:author="David Conklin" w:date="2020-11-16T11:13:00Z"/>
+        </w:rPr>
+        <w:pPrChange w:id="915" w:author="David Conklin" w:date="2020-11-16T11:13:00Z">
           <w:pPr>
             <w:pStyle w:val="Heading1"/>
           </w:pPr>
         </w:pPrChange>
       </w:pPr>
-      <w:del w:id="915" w:author="David Conklin" w:date="2020-11-16T11:13:00Z">
+      <w:del w:id="916" w:author="David Conklin" w:date="2020-11-16T11:13:00Z">
         <w:r>
           <w:delText>Performance Testing</w:delText>
         </w:r>
@@ -10166,10 +10665,10 @@
     <w:p>
       <w:pPr>
         <w:rPr>
-          <w:del w:id="916" w:author="David Conklin" w:date="2020-11-16T11:13:00Z"/>
-        </w:rPr>
-      </w:pPr>
-      <w:del w:id="917" w:author="David Conklin" w:date="2020-11-16T11:13:00Z">
+          <w:del w:id="917" w:author="David Conklin" w:date="2020-11-16T11:13:00Z"/>
+        </w:rPr>
+      </w:pPr>
+      <w:del w:id="918" w:author="David Conklin" w:date="2020-11-16T11:13:00Z">
         <w:r>
           <w:tab/>
           <w:delText xml:space="preserve">The scope of work requires comparison of CW3M thermal loading output data to output data from Shade-a-lator.  Generating the appropriate CW3M output for the comparison is part of this specification.  Generating the corresponding input datasets for Shade-a-lator, and running Shade-a-lator, requires expertise which is outside of </w:delText>
@@ -10182,10 +10681,10 @@
     <w:p>
       <w:pPr>
         <w:rPr>
-          <w:del w:id="918" w:author="David Conklin" w:date="2020-11-16T11:19:00Z"/>
-        </w:rPr>
-      </w:pPr>
-      <w:del w:id="919" w:author="David Conklin" w:date="2020-11-16T11:13:00Z">
+          <w:del w:id="919" w:author="David Conklin" w:date="2020-11-16T11:19:00Z"/>
+        </w:rPr>
+      </w:pPr>
+      <w:del w:id="920" w:author="David Conklin" w:date="2020-11-16T11:13:00Z">
         <w:r>
           <w:tab/>
           <w:delText xml:space="preserve">The principal CW3M output for the comparison will be the reach water temperature attribute, TEMP_H2O in the Reach layer.  A number of attributes in the </w:delText>
@@ -10220,11 +10719,11 @@
       <w:pPr>
         <w:pStyle w:val="Heading1"/>
       </w:pPr>
-      <w:bookmarkStart w:id="920" w:name="_Toc57214173"/>
+      <w:bookmarkStart w:id="921" w:name="_Toc57214173"/>
       <w:r>
         <w:t>References</w:t>
       </w:r>
-      <w:bookmarkEnd w:id="920"/>
+      <w:bookmarkEnd w:id="921"/>
     </w:p>
     <w:p>
       <w:pPr>
@@ -10266,30 +10765,30 @@
     <w:p>
       <w:pPr>
         <w:rPr>
-          <w:del w:id="921" w:author="David Conklin" w:date="2020-11-16T11:31:00Z"/>
-        </w:rPr>
-      </w:pPr>
-      <w:ins w:id="922" w:author="David Conklin" w:date="2020-11-16T13:47:00Z">
+          <w:del w:id="922" w:author="David Conklin" w:date="2020-11-16T11:31:00Z"/>
+        </w:rPr>
+      </w:pPr>
+      <w:ins w:id="923" w:author="David Conklin" w:date="2020-11-16T13:47:00Z">
         <w:r>
           <w:t xml:space="preserve">VDDT </w:t>
         </w:r>
       </w:ins>
-      <w:ins w:id="923" w:author="David Conklin" w:date="2020-11-16T13:48:00Z">
+      <w:ins w:id="924" w:author="David Conklin" w:date="2020-11-16T13:48:00Z">
         <w:r>
           <w:t>–</w:t>
         </w:r>
       </w:ins>
-      <w:ins w:id="924" w:author="David Conklin" w:date="2020-11-16T13:47:00Z">
+      <w:ins w:id="925" w:author="David Conklin" w:date="2020-11-16T13:47:00Z">
         <w:r>
           <w:t xml:space="preserve"> Vegetation</w:t>
         </w:r>
       </w:ins>
-      <w:ins w:id="925" w:author="David Conklin" w:date="2020-11-16T13:48:00Z">
+      <w:ins w:id="926" w:author="David Conklin" w:date="2020-11-16T13:48:00Z">
         <w:r>
           <w:t xml:space="preserve"> Dynamics Development Tool. </w:t>
         </w:r>
       </w:ins>
-      <w:ins w:id="926" w:author="David Conklin" w:date="2020-11-16T13:49:00Z">
+      <w:ins w:id="927" w:author="David Conklin" w:date="2020-11-16T13:49:00Z">
         <w:r>
           <w:t xml:space="preserve"> </w:t>
         </w:r>
@@ -10318,12 +10817,12 @@
           <w:fldChar w:fldCharType="end"/>
         </w:r>
       </w:ins>
-      <w:ins w:id="927" w:author="David Conklin" w:date="2020-11-16T13:48:00Z">
+      <w:ins w:id="928" w:author="David Conklin" w:date="2020-11-16T13:48:00Z">
         <w:r>
           <w:t xml:space="preserve"> </w:t>
         </w:r>
       </w:ins>
-      <w:del w:id="928" w:author="David Conklin" w:date="2020-11-16T11:31:00Z">
+      <w:del w:id="929" w:author="David Conklin" w:date="2020-11-16T11:31:00Z">
         <w:r>
           <w:delText xml:space="preserve">Boyd M and Kasper B (2003). Analytical methods for dynamic open channel heat and mass transfer: Methodology for heat source model Version 7.0. </w:delText>
         </w:r>
@@ -10356,17 +10855,17 @@
     <w:p>
       <w:pPr>
         <w:rPr>
-          <w:del w:id="929" w:author="David Conklin" w:date="2020-11-16T11:31:00Z"/>
-        </w:rPr>
-      </w:pPr>
-    </w:p>
-    <w:p>
-      <w:pPr>
-        <w:rPr>
           <w:del w:id="930" w:author="David Conklin" w:date="2020-11-16T11:31:00Z"/>
         </w:rPr>
       </w:pPr>
-      <w:del w:id="931" w:author="David Conklin" w:date="2020-11-16T11:31:00Z">
+    </w:p>
+    <w:p>
+      <w:pPr>
+        <w:rPr>
+          <w:del w:id="931" w:author="David Conklin" w:date="2020-11-16T11:31:00Z"/>
+        </w:rPr>
+      </w:pPr>
+      <w:del w:id="932" w:author="David Conklin" w:date="2020-11-16T11:31:00Z">
         <w:r>
           <w:delText>Dingman SL (2002). Physical Hydrology</w:delText>
         </w:r>
@@ -10378,10 +10877,10 @@
     <w:p>
       <w:pPr>
         <w:rPr>
-          <w:del w:id="932" w:author="David Conklin" w:date="2020-11-16T11:31:00Z"/>
-        </w:rPr>
-      </w:pPr>
-      <w:del w:id="933" w:author="David Conklin" w:date="2020-11-16T11:31:00Z">
+          <w:del w:id="933" w:author="David Conklin" w:date="2020-11-16T11:31:00Z"/>
+        </w:rPr>
+      </w:pPr>
+      <w:del w:id="934" w:author="David Conklin" w:date="2020-11-16T11:31:00Z">
         <w:r>
           <w:delText>Leach J</w:delText>
         </w:r>
@@ -10613,6 +11112,46 @@
       </w:pPr>
     </w:p>
   </w:comment>
+  <w:comment w:id="440" w:author="Kyla Zaret" w:date="2020-11-25T09:50:00Z" w:initials="KSZ">
+    <w:p>
+      <w:pPr>
+        <w:pStyle w:val="CommentText"/>
+      </w:pPr>
+      <w:r>
+        <w:rPr>
+          <w:rStyle w:val="CommentReference"/>
+        </w:rPr>
+        <w:annotationRef/>
+      </w:r>
+      <w:r>
+        <w:rPr>
+          <w:rStyle w:val="CommentReference"/>
+        </w:rPr>
+        <w:annotationRef/>
+      </w:r>
+      <w:r>
+        <w:t>I would categorize all of the wetlands as ‘palustrine’ for now, but we should think about whether we’re also really interested in ‘riparian’ systems (which are generally less wet than wetlands but more wet than upland woodlands/forests).</w:t>
+      </w:r>
+    </w:p>
+    <w:p>
+      <w:pPr>
+        <w:pStyle w:val="CommentText"/>
+      </w:pPr>
+    </w:p>
+    <w:p>
+      <w:pPr>
+        <w:pStyle w:val="CommentText"/>
+      </w:pPr>
+      <w:r>
+        <w:t>I’ve converted the VEGCLASS types to language used in the national wetland inventory.  I’ve also broken out wetland types by water regime (a coarse classification of hydroperiod, which will probably govern many of the transitions between state).</w:t>
+      </w:r>
+    </w:p>
+    <w:p>
+      <w:pPr>
+        <w:pStyle w:val="CommentText"/>
+      </w:pPr>
+    </w:p>
+  </w:comment>
 </w:comments>
 </file>
 
@@ -10627,12 +11166,14 @@
   <w15:commentEx w15:paraId="36660C38" w15:done="0"/>
   <w15:commentEx w15:paraId="7A4FE700" w15:done="0"/>
   <w15:commentEx w15:paraId="2529123B" w15:done="0"/>
+  <w15:commentEx w15:paraId="6FC6CE65" w15:done="0"/>
 </w15:commentsEx>
 </file>
 
 <file path=word/commentsExtensible.xml><?xml version="1.0" encoding="utf-8"?>
 <w16cex:commentsExtensible xmlns:wpc="http://schemas.microsoft.com/office/word/2010/wordprocessingCanvas" xmlns:cx="http://schemas.microsoft.com/office/drawing/2014/chartex" xmlns:cx1="http://schemas.microsoft.com/office/drawing/2015/9/8/chartex" xmlns:cx2="http://schemas.microsoft.com/office/drawing/2015/10/21/chartex" xmlns:cx3="http://schemas.microsoft.com/office/drawing/2016/5/9/chartex" xmlns:cx4="http://schemas.microsoft.com/office/drawing/2016/5/10/chartex" xmlns:cx5="http://schemas.microsoft.com/office/drawing/2016/5/11/chartex" xmlns:cx6="http://schemas.microsoft.com/office/drawing/2016/5/12/chartex" xmlns:cx7="http://schemas.microsoft.com/office/drawing/2016/5/13/chartex" xmlns:cx8="http://schemas.microsoft.com/office/drawing/2016/5/14/chartex" xmlns:mc="http://schemas.openxmlformats.org/markup-compatibility/2006" xmlns:aink="http://schemas.microsoft.com/office/drawing/2016/ink" xmlns:am3d="http://schemas.microsoft.com/office/drawing/2017/model3d" xmlns:o="urn:schemas-microsoft-com:office:office" xmlns:r="http://schemas.openxmlformats.org/officeDocument/2006/relationships" xmlns:m="http://schemas.openxmlformats.org/officeDocument/2006/math" xmlns:v="urn:schemas-microsoft-com:vml" xmlns:wp14="http://schemas.microsoft.com/office/word/2010/wordprocessingDrawing" xmlns:wp="http://schemas.openxmlformats.org/drawingml/2006/wordprocessingDrawing" xmlns:w10="urn:schemas-microsoft-com:office:word" xmlns:w="http://schemas.openxmlformats.org/wordprocessingml/2006/main" xmlns:w14="http://schemas.microsoft.com/office/word/2010/wordml" xmlns:w15="http://schemas.microsoft.com/office/word/2012/wordml" xmlns:w16cex="http://schemas.microsoft.com/office/word/2018/wordml/cex" xmlns:w16cid="http://schemas.microsoft.com/office/word/2016/wordml/cid" xmlns:w16="http://schemas.microsoft.com/office/word/2018/wordml" xmlns:w16se="http://schemas.microsoft.com/office/word/2015/wordml/symex" xmlns:wpg="http://schemas.microsoft.com/office/word/2010/wordprocessingGroup" xmlns:wpi="http://schemas.microsoft.com/office/word/2010/wordprocessingInk" xmlns:wne="http://schemas.microsoft.com/office/word/2006/wordml" xmlns:wps="http://schemas.microsoft.com/office/word/2010/wordprocessingShape" mc:Ignorable="w14 w15 w16se w16cid w16 w16cex wp14">
   <w16cex:commentExtensible w16cex:durableId="2368F1DA" w16cex:dateUtc="2020-11-25T22:32:00Z"/>
+  <w16cex:commentExtensible w16cex:durableId="236F3338" w16cex:dateUtc="2020-11-25T22:32:00Z"/>
 </w16cex:commentsExtensible>
 </file>
 
@@ -10647,6 +11188,7 @@
   <w16cid:commentId w16cid:paraId="36660C38" w16cid:durableId="2367853A"/>
   <w16cid:commentId w16cid:paraId="7A4FE700" w16cid:durableId="2367853B"/>
   <w16cid:commentId w16cid:paraId="2529123B" w16cid:durableId="2368F1DA"/>
+  <w16cid:commentId w16cid:paraId="6FC6CE65" w16cid:durableId="236F3338"/>
 </w16cid:commentsIds>
 </file>
 
@@ -11945,6 +12487,7 @@
   <w:style w:type="character" w:default="1" w:styleId="DefaultParagraphFont">
     <w:name w:val="Default Paragraph Font"/>
     <w:uiPriority w:val="1"/>
+    <w:semiHidden/>
     <w:unhideWhenUsed/>
   </w:style>
   <w:style w:type="table" w:default="1" w:styleId="TableNormal">

</xml_diff>

<commit_message>
Add spreadsheet for fitting monthly stream temperatures to air temperatures. I'll use the fit to estimate the temperature of water that runs off the land into the stream. Add FitWaterTempToAirTemp.xlsx
</commit_message>
<xml_diff>
--- a/DataCW3M/CW3MdigitalHandbook/Specification for Wetland Persistence Model.docx
+++ b/DataCW3M/CW3MdigitalHandbook/Specification for Wetland Persistence Model.docx
@@ -5346,9 +5346,10 @@
         <w:tblLook w:val="04A0" w:firstRow="1" w:lastRow="0" w:firstColumn="1" w:lastColumn="0" w:noHBand="0" w:noVBand="1"/>
       </w:tblPr>
       <w:tblGrid>
-        <w:gridCol w:w="2433"/>
-        <w:gridCol w:w="3786"/>
-        <w:gridCol w:w="3131"/>
+        <w:gridCol w:w="2481"/>
+        <w:gridCol w:w="3265"/>
+        <w:gridCol w:w="2731"/>
+        <w:gridCol w:w="873"/>
       </w:tblGrid>
       <w:tr>
         <w:tc>
@@ -5378,6 +5379,16 @@
           <w:p>
             <w:r>
               <w:t>VEGCLASS</w:t>
+            </w:r>
+          </w:p>
+        </w:tc>
+        <w:tc>
+          <w:tcPr>
+            <w:tcW w:w="0" w:type="auto"/>
+          </w:tcPr>
+          <w:p>
+            <w:r>
+              <w:t>NWI code</w:t>
             </w:r>
           </w:p>
         </w:tc>
@@ -5389,7 +5400,16 @@
           </w:tcPr>
           <w:p>
             <w:r>
-              <w:t>62 Palustrine isolated wetlands</w:t>
+              <w:t xml:space="preserve">62 </w:t>
+            </w:r>
+            <w:r>
+              <w:t xml:space="preserve">PU </w:t>
+            </w:r>
+            <w:r>
+              <w:t xml:space="preserve">Palustrine </w:t>
+            </w:r>
+            <w:r>
+              <w:t>unconsolidated bottom</w:t>
             </w:r>
           </w:p>
         </w:tc>
@@ -5399,28 +5419,7 @@
           </w:tcPr>
           <w:p>
             <w:r>
-              <w:t xml:space="preserve">621 Perennially flooded unconsolidated bed </w:t>
-            </w:r>
-            <w:commentRangeStart w:id="440"/>
-            <w:r>
-              <w:t xml:space="preserve">palustrine </w:t>
-            </w:r>
-            <w:commentRangeEnd w:id="440"/>
-            <w:r>
-              <w:rPr>
-                <w:rStyle w:val="CommentReference"/>
-              </w:rPr>
-              <w:commentReference w:id="440"/>
-            </w:r>
-            <w:r>
-              <w:t xml:space="preserve">wetland </w:t>
-            </w:r>
-            <w:r>
-              <w:rPr>
-                <w:rFonts w:cs="Times New Roman"/>
-                <w:szCs w:val="24"/>
-              </w:rPr>
-              <w:t xml:space="preserve"> </w:t>
+              <w:t xml:space="preserve">621 Perennially flooded </w:t>
             </w:r>
           </w:p>
         </w:tc>
@@ -5435,6 +5434,26 @@
                 <w:szCs w:val="24"/>
               </w:rPr>
               <w:t>6211 Unvegetated open water</w:t>
+            </w:r>
+          </w:p>
+        </w:tc>
+        <w:tc>
+          <w:tcPr>
+            <w:tcW w:w="0" w:type="auto"/>
+          </w:tcPr>
+          <w:p>
+            <w:pPr>
+              <w:rPr>
+                <w:rFonts w:cs="Times New Roman"/>
+                <w:szCs w:val="24"/>
+              </w:rPr>
+            </w:pPr>
+            <w:r>
+              <w:rPr>
+                <w:rFonts w:cs="Times New Roman"/>
+                <w:szCs w:val="24"/>
+              </w:rPr>
+              <w:t>PUBF</w:t>
             </w:r>
           </w:p>
         </w:tc>
@@ -5476,24 +5495,6 @@
             </w:r>
           </w:p>
         </w:tc>
-      </w:tr>
-      <w:tr>
-        <w:tc>
-          <w:tcPr>
-            <w:tcW w:w="0" w:type="auto"/>
-          </w:tcPr>
-          <w:p/>
-        </w:tc>
-        <w:tc>
-          <w:tcPr>
-            <w:tcW w:w="0" w:type="auto"/>
-          </w:tcPr>
-          <w:p>
-            <w:r>
-              <w:t xml:space="preserve">623 Aquatic bed palustrine wetland </w:t>
-            </w:r>
-          </w:p>
-        </w:tc>
         <w:tc>
           <w:tcPr>
             <w:tcW w:w="0" w:type="auto"/>
@@ -5506,7 +5507,11 @@
               </w:rPr>
             </w:pPr>
             <w:r>
-              <w:t>6231 submerged or floating aquatic vegetation</w:t>
+              <w:rPr>
+                <w:rFonts w:cs="Times New Roman"/>
+                <w:szCs w:val="24"/>
+              </w:rPr>
+              <w:t>PUBG</w:t>
             </w:r>
           </w:p>
         </w:tc>
@@ -5524,7 +5529,7 @@
           </w:tcPr>
           <w:p>
             <w:r>
-              <w:t xml:space="preserve">624 Seasonally flooded emergent wetland </w:t>
+              <w:t xml:space="preserve">623 Aquatic bed palustrine wetland </w:t>
             </w:r>
           </w:p>
         </w:tc>
@@ -5533,8 +5538,92 @@
             <w:tcW w:w="0" w:type="auto"/>
           </w:tcPr>
           <w:p>
+            <w:pPr>
+              <w:rPr>
+                <w:rFonts w:cs="Times New Roman"/>
+                <w:szCs w:val="24"/>
+              </w:rPr>
+            </w:pPr>
+            <w:r>
+              <w:t>6231 submerged or floating aquatic vegetation</w:t>
+            </w:r>
+          </w:p>
+        </w:tc>
+        <w:tc>
+          <w:tcPr>
+            <w:tcW w:w="0" w:type="auto"/>
+          </w:tcPr>
+          <w:p>
+            <w:r>
+              <w:t>PABF</w:t>
+            </w:r>
+          </w:p>
+        </w:tc>
+      </w:tr>
+      <w:tr>
+        <w:tc>
+          <w:tcPr>
+            <w:tcW w:w="0" w:type="auto"/>
+          </w:tcPr>
+          <w:p/>
+        </w:tc>
+        <w:tc>
+          <w:tcPr>
+            <w:tcW w:w="0" w:type="auto"/>
+          </w:tcPr>
+          <w:p/>
+        </w:tc>
+        <w:tc>
+          <w:tcPr>
+            <w:tcW w:w="0" w:type="auto"/>
+          </w:tcPr>
+          <w:p/>
+        </w:tc>
+        <w:tc>
+          <w:tcPr>
+            <w:tcW w:w="0" w:type="auto"/>
+          </w:tcPr>
+          <w:p>
+            <w:r>
+              <w:t>PABH</w:t>
+            </w:r>
+          </w:p>
+        </w:tc>
+      </w:tr>
+      <w:tr>
+        <w:tc>
+          <w:tcPr>
+            <w:tcW w:w="0" w:type="auto"/>
+          </w:tcPr>
+          <w:p/>
+        </w:tc>
+        <w:tc>
+          <w:tcPr>
+            <w:tcW w:w="0" w:type="auto"/>
+          </w:tcPr>
+          <w:p>
+            <w:r>
+              <w:t xml:space="preserve">624 Seasonally flooded emergent wetland </w:t>
+            </w:r>
+          </w:p>
+        </w:tc>
+        <w:tc>
+          <w:tcPr>
+            <w:tcW w:w="0" w:type="auto"/>
+          </w:tcPr>
+          <w:p>
             <w:r>
               <w:t>6241 seasonal marsh</w:t>
+            </w:r>
+          </w:p>
+        </w:tc>
+        <w:tc>
+          <w:tcPr>
+            <w:tcW w:w="0" w:type="auto"/>
+          </w:tcPr>
+          <w:p>
+            <w:r>
+              <w:t>PABH</w:t>
             </w:r>
           </w:p>
         </w:tc>
@@ -5562,33 +5651,11 @@
             </w:r>
           </w:p>
         </w:tc>
-      </w:tr>
-      <w:tr>
         <w:tc>
           <w:tcPr>
             <w:tcW w:w="0" w:type="auto"/>
           </w:tcPr>
           <w:p/>
-        </w:tc>
-        <w:tc>
-          <w:tcPr>
-            <w:tcW w:w="0" w:type="auto"/>
-          </w:tcPr>
-          <w:p>
-            <w:r>
-              <w:t>625 Semi-permanently flooded wetland</w:t>
-            </w:r>
-          </w:p>
-        </w:tc>
-        <w:tc>
-          <w:tcPr>
-            <w:tcW w:w="0" w:type="auto"/>
-          </w:tcPr>
-          <w:p>
-            <w:r>
-              <w:t>6251 perennial marsh</w:t>
-            </w:r>
-          </w:p>
         </w:tc>
       </w:tr>
       <w:tr>
@@ -5604,7 +5671,7 @@
           </w:tcPr>
           <w:p>
             <w:r>
-              <w:t>626 Continuously saturated wetland</w:t>
+              <w:t>625 Semi-permanently flooded wetland</w:t>
             </w:r>
           </w:p>
         </w:tc>
@@ -5614,9 +5681,15 @@
           </w:tcPr>
           <w:p>
             <w:r>
-              <w:t>6261 fen</w:t>
+              <w:t>6251 perennial marsh</w:t>
             </w:r>
           </w:p>
+        </w:tc>
+        <w:tc>
+          <w:tcPr>
+            <w:tcW w:w="0" w:type="auto"/>
+          </w:tcPr>
+          <w:p/>
         </w:tc>
       </w:tr>
       <w:tr>
@@ -5632,7 +5705,7 @@
           </w:tcPr>
           <w:p>
             <w:r>
-              <w:t xml:space="preserve">627 Seasonally flooded forested wetland </w:t>
+              <w:t>626 Continuously saturated wetland</w:t>
             </w:r>
           </w:p>
         </w:tc>
@@ -5642,9 +5715,49 @@
           </w:tcPr>
           <w:p>
             <w:r>
+              <w:t>6261 fen</w:t>
+            </w:r>
+          </w:p>
+        </w:tc>
+        <w:tc>
+          <w:tcPr>
+            <w:tcW w:w="0" w:type="auto"/>
+          </w:tcPr>
+          <w:p/>
+        </w:tc>
+      </w:tr>
+      <w:tr>
+        <w:tc>
+          <w:tcPr>
+            <w:tcW w:w="0" w:type="auto"/>
+          </w:tcPr>
+          <w:p/>
+        </w:tc>
+        <w:tc>
+          <w:tcPr>
+            <w:tcW w:w="0" w:type="auto"/>
+          </w:tcPr>
+          <w:p>
+            <w:r>
+              <w:t xml:space="preserve">627 Seasonally flooded forested wetland </w:t>
+            </w:r>
+          </w:p>
+        </w:tc>
+        <w:tc>
+          <w:tcPr>
+            <w:tcW w:w="0" w:type="auto"/>
+          </w:tcPr>
+          <w:p>
+            <w:r>
               <w:t>6271 wet woodland</w:t>
             </w:r>
           </w:p>
+        </w:tc>
+        <w:tc>
+          <w:tcPr>
+            <w:tcW w:w="0" w:type="auto"/>
+          </w:tcPr>
+          <w:p/>
         </w:tc>
       </w:tr>
       <w:tr>
@@ -5670,6 +5783,12 @@
             </w:r>
           </w:p>
         </w:tc>
+        <w:tc>
+          <w:tcPr>
+            <w:tcW w:w="0" w:type="auto"/>
+          </w:tcPr>
+          <w:p/>
+        </w:tc>
       </w:tr>
       <w:tr>
         <w:tc>
@@ -5698,6 +5817,12 @@
             </w:r>
           </w:p>
         </w:tc>
+        <w:tc>
+          <w:tcPr>
+            <w:tcW w:w="0" w:type="auto"/>
+          </w:tcPr>
+          <w:p/>
+        </w:tc>
       </w:tr>
       <w:tr>
         <w:tc>
@@ -5706,15 +5831,15 @@
           </w:tcPr>
           <w:p>
             <w:r>
-              <w:t>6</w:t>
-            </w:r>
-            <w:r>
-              <w:t>3</w:t>
-            </w:r>
-            <w:r>
-              <w:t xml:space="preserve"> Palustrine depression wetland</w:t>
+              <w:t>63 Palustrine depression wetland</w:t>
             </w:r>
           </w:p>
+        </w:tc>
+        <w:tc>
+          <w:tcPr>
+            <w:tcW w:w="0" w:type="auto"/>
+          </w:tcPr>
+          <w:p/>
         </w:tc>
         <w:tc>
           <w:tcPr>
@@ -5736,15 +5861,15 @@
           </w:tcPr>
           <w:p>
             <w:r>
-              <w:t>6</w:t>
-            </w:r>
-            <w:r>
-              <w:t>4</w:t>
-            </w:r>
-            <w:r>
-              <w:t xml:space="preserve"> Palustrine toeslope wetland</w:t>
+              <w:t>64 Palustrine toeslope wetland</w:t>
             </w:r>
           </w:p>
+        </w:tc>
+        <w:tc>
+          <w:tcPr>
+            <w:tcW w:w="0" w:type="auto"/>
+          </w:tcPr>
+          <w:p/>
         </w:tc>
         <w:tc>
           <w:tcPr>
@@ -5766,14 +5891,7 @@
           </w:tcPr>
           <w:p>
             <w:r>
-              <w:lastRenderedPageBreak/>
-              <w:t>6</w:t>
-            </w:r>
-            <w:r>
-              <w:t>5</w:t>
-            </w:r>
-            <w:r>
-              <w:t xml:space="preserve"> Palustrine floodplain wetland</w:t>
+              <w:t>65 Palustrine floodplain wetland</w:t>
             </w:r>
           </w:p>
         </w:tc>
@@ -5783,13 +5901,7 @@
           </w:tcPr>
           <w:p>
             <w:r>
-              <w:t>6</w:t>
-            </w:r>
-            <w:r>
-              <w:t>24</w:t>
-            </w:r>
-            <w:r>
-              <w:t>1 ... unconsolidated bottom</w:t>
+              <w:t>6241 ... unconsolidated bottom</w:t>
             </w:r>
           </w:p>
         </w:tc>
@@ -5799,15 +5911,15 @@
           </w:tcPr>
           <w:p>
             <w:r>
-              <w:t>6</w:t>
-            </w:r>
-            <w:r>
-              <w:t>24</w:t>
-            </w:r>
-            <w:r>
-              <w:t>1 open water pond (semi-permanently flooded)</w:t>
+              <w:t>6241 open water pond (semi-permanently flooded)</w:t>
             </w:r>
           </w:p>
+        </w:tc>
+        <w:tc>
+          <w:tcPr>
+            <w:tcW w:w="0" w:type="auto"/>
+          </w:tcPr>
+          <w:p/>
         </w:tc>
       </w:tr>
       <w:tr>
@@ -5817,15 +5929,15 @@
           </w:tcPr>
           <w:p>
             <w:r>
-              <w:t>6</w:t>
-            </w:r>
-            <w:r>
-              <w:t>6</w:t>
-            </w:r>
-            <w:r>
-              <w:t xml:space="preserve"> Lacustrine stream channel wetland</w:t>
+              <w:t>66 Lacustrine stream channel wetland</w:t>
             </w:r>
           </w:p>
+        </w:tc>
+        <w:tc>
+          <w:tcPr>
+            <w:tcW w:w="0" w:type="auto"/>
+          </w:tcPr>
+          <w:p/>
         </w:tc>
         <w:tc>
           <w:tcPr>
@@ -5847,11 +5959,11 @@
       <w:pPr>
         <w:pStyle w:val="Heading2"/>
       </w:pPr>
-      <w:bookmarkStart w:id="441" w:name="_Toc57214172"/>
+      <w:bookmarkStart w:id="440" w:name="_Toc57214172"/>
       <w:r>
         <w:t>Wetland state descriptions with example transitions</w:t>
       </w:r>
-      <w:bookmarkEnd w:id="441"/>
+      <w:bookmarkEnd w:id="440"/>
     </w:p>
     <w:p>
       <w:r>
@@ -5960,6 +6072,7 @@
     </w:p>
     <w:p>
       <w:r>
+        <w:lastRenderedPageBreak/>
         <w:t>6321 Perennial pond – Can transition to 6311 Vernal pool if the climate becomes drier.</w:t>
       </w:r>
     </w:p>
@@ -5981,9 +6094,9 @@
     <w:p>
       <w:pPr>
         <w:rPr>
-          <w:del w:id="442" w:author="David Conklin" w:date="2020-11-16T09:43:00Z"/>
-        </w:rPr>
-        <w:pPrChange w:id="443" w:author="David Conklin" w:date="2020-11-16T11:13:00Z">
+          <w:del w:id="441" w:author="David Conklin" w:date="2020-11-16T09:43:00Z"/>
+        </w:rPr>
+        <w:pPrChange w:id="442" w:author="David Conklin" w:date="2020-11-16T11:13:00Z">
           <w:pPr>
             <w:pStyle w:val="ListParagraph"/>
             <w:numPr>
@@ -5997,15 +6110,15 @@
     <w:p>
       <w:pPr>
         <w:rPr>
-          <w:del w:id="444" w:author="David Conklin" w:date="2020-11-16T09:46:00Z"/>
-        </w:rPr>
-        <w:pPrChange w:id="445" w:author="David Conklin" w:date="2020-11-16T11:13:00Z">
+          <w:del w:id="443" w:author="David Conklin" w:date="2020-11-16T09:46:00Z"/>
+        </w:rPr>
+        <w:pPrChange w:id="444" w:author="David Conklin" w:date="2020-11-16T11:13:00Z">
           <w:pPr>
             <w:ind w:firstLine="720"/>
           </w:pPr>
         </w:pPrChange>
       </w:pPr>
-      <w:del w:id="446" w:author="David Conklin" w:date="2020-11-16T09:46:00Z">
+      <w:del w:id="445" w:author="David Conklin" w:date="2020-11-16T09:46:00Z">
         <w:r>
           <w:delText>CW3M refers to the Community Willamette Whole Watershed Model.  CW3M will be used in this project to simulate the McKenzie River basin; the McKenzie is a tributary of the Willamette River, with its headwaters in the Cascade Mountains east of Eugene.</w:delText>
         </w:r>
@@ -6017,15 +6130,15 @@
     <w:p>
       <w:pPr>
         <w:rPr>
-          <w:del w:id="447" w:author="David Conklin" w:date="2020-11-16T09:46:00Z"/>
-        </w:rPr>
-        <w:pPrChange w:id="448" w:author="David Conklin" w:date="2020-11-16T11:13:00Z">
+          <w:del w:id="446" w:author="David Conklin" w:date="2020-11-16T09:46:00Z"/>
+        </w:rPr>
+        <w:pPrChange w:id="447" w:author="David Conklin" w:date="2020-11-16T11:13:00Z">
           <w:pPr>
             <w:ind w:firstLine="720"/>
           </w:pPr>
         </w:pPrChange>
       </w:pPr>
-      <w:del w:id="449" w:author="David Conklin" w:date="2020-11-16T09:46:00Z">
+      <w:del w:id="448" w:author="David Conklin" w:date="2020-11-16T09:46:00Z">
         <w:r>
           <w:delText xml:space="preserve">The source code and data for CW3M are held in a Subversion repository on GitHub, and, due to </w:delText>
         </w:r>
@@ -6076,9 +6189,9 @@
     <w:p>
       <w:pPr>
         <w:rPr>
-          <w:del w:id="450" w:author="David Conklin" w:date="2020-11-16T11:13:00Z"/>
-        </w:rPr>
-        <w:pPrChange w:id="451" w:author="David Conklin" w:date="2020-11-16T11:13:00Z">
+          <w:del w:id="449" w:author="David Conklin" w:date="2020-11-16T11:13:00Z"/>
+        </w:rPr>
+        <w:pPrChange w:id="450" w:author="David Conklin" w:date="2020-11-16T11:13:00Z">
           <w:pPr>
             <w:ind w:firstLine="720"/>
           </w:pPr>
@@ -6088,48 +6201,48 @@
     <w:p>
       <w:pPr>
         <w:rPr>
-          <w:del w:id="452" w:author="David Conklin" w:date="2020-11-16T11:13:00Z"/>
-        </w:rPr>
-        <w:pPrChange w:id="453" w:author="David Conklin" w:date="2020-11-16T11:13:00Z">
+          <w:del w:id="451" w:author="David Conklin" w:date="2020-11-16T11:13:00Z"/>
+        </w:rPr>
+        <w:pPrChange w:id="452" w:author="David Conklin" w:date="2020-11-16T11:13:00Z">
           <w:pPr>
             <w:pStyle w:val="Heading1"/>
           </w:pPr>
         </w:pPrChange>
       </w:pPr>
-      <w:bookmarkStart w:id="454" w:name="_Toc50800502"/>
-      <w:del w:id="455" w:author="David Conklin" w:date="2020-11-16T11:13:00Z">
+      <w:bookmarkStart w:id="453" w:name="_Toc50800502"/>
+      <w:del w:id="454" w:author="David Conklin" w:date="2020-11-16T11:13:00Z">
         <w:r>
           <w:delText>Stream flow and stream temperature</w:delText>
         </w:r>
-        <w:bookmarkEnd w:id="454"/>
-      </w:del>
-    </w:p>
-    <w:p>
-      <w:pPr>
-        <w:rPr>
-          <w:del w:id="456" w:author="David Conklin" w:date="2020-11-16T11:13:00Z"/>
-        </w:rPr>
-        <w:pPrChange w:id="457" w:author="David Conklin" w:date="2020-11-16T11:13:00Z">
+        <w:bookmarkEnd w:id="453"/>
+      </w:del>
+    </w:p>
+    <w:p>
+      <w:pPr>
+        <w:rPr>
+          <w:del w:id="455" w:author="David Conklin" w:date="2020-11-16T11:13:00Z"/>
+        </w:rPr>
+        <w:pPrChange w:id="456" w:author="David Conklin" w:date="2020-11-16T11:13:00Z">
           <w:pPr>
             <w:pStyle w:val="Heading2"/>
           </w:pPr>
         </w:pPrChange>
       </w:pPr>
-      <w:bookmarkStart w:id="458" w:name="_Toc50800503"/>
-      <w:del w:id="459" w:author="David Conklin" w:date="2020-11-16T11:13:00Z">
+      <w:bookmarkStart w:id="457" w:name="_Toc50800503"/>
+      <w:del w:id="458" w:author="David Conklin" w:date="2020-11-16T11:13:00Z">
         <w:r>
           <w:delText>Water parcels</w:delText>
         </w:r>
-        <w:bookmarkEnd w:id="458"/>
-      </w:del>
-    </w:p>
-    <w:p>
-      <w:pPr>
-        <w:rPr>
-          <w:del w:id="460" w:author="David Conklin" w:date="2020-11-16T11:13:00Z"/>
-        </w:rPr>
-      </w:pPr>
-      <w:del w:id="461" w:author="David Conklin" w:date="2020-11-16T11:13:00Z">
+        <w:bookmarkEnd w:id="457"/>
+      </w:del>
+    </w:p>
+    <w:p>
+      <w:pPr>
+        <w:rPr>
+          <w:del w:id="459" w:author="David Conklin" w:date="2020-11-16T11:13:00Z"/>
+        </w:rPr>
+      </w:pPr>
+      <w:del w:id="460" w:author="David Conklin" w:date="2020-11-16T11:13:00Z">
         <w:r>
           <w:tab/>
           <w:delText>Water flows continuously.  Digital computers use discrete quantities to represent, approximately, the continuous elements and properties of the real world.  CW3M accounts for the water on a landscape as “parcels”, represented in the C++ code as objects of the class WaterParcel.  The properties of a water parcel, represented in C++ as members of the WaterParcel class, are</w:delText>
@@ -6139,10 +6252,10 @@
     <w:p>
       <w:pPr>
         <w:rPr>
-          <w:del w:id="462" w:author="David Conklin" w:date="2020-11-16T11:13:00Z"/>
-        </w:rPr>
-      </w:pPr>
-      <w:del w:id="463" w:author="David Conklin" w:date="2020-11-16T11:13:00Z">
+          <w:del w:id="461" w:author="David Conklin" w:date="2020-11-16T11:13:00Z"/>
+        </w:rPr>
+      </w:pPr>
+      <w:del w:id="462" w:author="David Conklin" w:date="2020-11-16T11:13:00Z">
         <w:r>
           <w:tab/>
         </w:r>
@@ -6155,10 +6268,10 @@
     <w:p>
       <w:pPr>
         <w:rPr>
-          <w:del w:id="464" w:author="David Conklin" w:date="2020-11-16T11:13:00Z"/>
-        </w:rPr>
-      </w:pPr>
-      <w:del w:id="465" w:author="David Conklin" w:date="2020-11-16T11:13:00Z">
+          <w:del w:id="463" w:author="David Conklin" w:date="2020-11-16T11:13:00Z"/>
+        </w:rPr>
+      </w:pPr>
+      <w:del w:id="464" w:author="David Conklin" w:date="2020-11-16T11:13:00Z">
         <w:r>
           <w:tab/>
         </w:r>
@@ -6171,10 +6284,10 @@
     <w:p>
       <w:pPr>
         <w:rPr>
-          <w:del w:id="466" w:author="David Conklin" w:date="2020-11-16T11:13:00Z"/>
-        </w:rPr>
-      </w:pPr>
-      <w:del w:id="467" w:author="David Conklin" w:date="2020-11-16T11:13:00Z">
+          <w:del w:id="465" w:author="David Conklin" w:date="2020-11-16T11:13:00Z"/>
+        </w:rPr>
+      </w:pPr>
+      <w:del w:id="466" w:author="David Conklin" w:date="2020-11-16T11:13:00Z">
         <w:r>
           <w:delText>The volume property is used as a surrogate for mass, at a constant density of 998.2 kg per cubic meter.  This approximation reflects the fact that observational data for water</w:delText>
         </w:r>
@@ -6195,10 +6308,10 @@
     <w:p>
       <w:pPr>
         <w:rPr>
-          <w:del w:id="468" w:author="David Conklin" w:date="2020-11-16T11:13:00Z"/>
-        </w:rPr>
-      </w:pPr>
-      <w:del w:id="469" w:author="David Conklin" w:date="2020-11-16T11:13:00Z">
+          <w:del w:id="467" w:author="David Conklin" w:date="2020-11-16T11:13:00Z"/>
+        </w:rPr>
+      </w:pPr>
+      <w:del w:id="468" w:author="David Conklin" w:date="2020-11-16T11:13:00Z">
         <w:r>
           <w:tab/>
           <w:delText>In CW3M, spatial units have water parcels associated with them.  Each subreach in the stream network has a parcel of water in it, whose properties change from one daily timestep to the next.  The total volume of a reach is the sum of the subreach volumes.  Landscape polygons (“IDUs”) and bodies of water also have associated water parcels.</w:delText>
@@ -6211,34 +6324,34 @@
     <w:p>
       <w:pPr>
         <w:rPr>
-          <w:del w:id="470" w:author="David Conklin" w:date="2020-11-16T11:13:00Z"/>
-        </w:rPr>
-        <w:pPrChange w:id="471" w:author="David Conklin" w:date="2020-11-16T11:13:00Z">
+          <w:del w:id="469" w:author="David Conklin" w:date="2020-11-16T11:13:00Z"/>
+        </w:rPr>
+        <w:pPrChange w:id="470" w:author="David Conklin" w:date="2020-11-16T11:13:00Z">
           <w:pPr>
             <w:pStyle w:val="Heading2"/>
           </w:pPr>
         </w:pPrChange>
       </w:pPr>
-      <w:bookmarkStart w:id="472" w:name="_Toc50800504"/>
-      <w:del w:id="473" w:author="David Conklin" w:date="2020-11-16T11:13:00Z">
+      <w:bookmarkStart w:id="471" w:name="_Toc50800504"/>
+      <w:del w:id="472" w:author="David Conklin" w:date="2020-11-16T11:13:00Z">
         <w:r>
           <w:delText>Daily water mass and energy balance</w:delText>
         </w:r>
-        <w:bookmarkEnd w:id="472"/>
-      </w:del>
-    </w:p>
-    <w:p>
-      <w:pPr>
-        <w:rPr>
-          <w:del w:id="474" w:author="David Conklin" w:date="2020-11-16T11:13:00Z"/>
-        </w:rPr>
-        <w:pPrChange w:id="475" w:author="David Conklin" w:date="2020-11-16T11:13:00Z">
+        <w:bookmarkEnd w:id="471"/>
+      </w:del>
+    </w:p>
+    <w:p>
+      <w:pPr>
+        <w:rPr>
+          <w:del w:id="473" w:author="David Conklin" w:date="2020-11-16T11:13:00Z"/>
+        </w:rPr>
+        <w:pPrChange w:id="474" w:author="David Conklin" w:date="2020-11-16T11:13:00Z">
           <w:pPr>
             <w:ind w:firstLine="720"/>
           </w:pPr>
         </w:pPrChange>
       </w:pPr>
-      <w:del w:id="476" w:author="David Conklin" w:date="2020-11-16T11:13:00Z">
+      <w:del w:id="475" w:author="David Conklin" w:date="2020-11-16T11:13:00Z">
         <w:r>
           <w:delText xml:space="preserve">Thermal energy algorithms </w:delText>
         </w:r>
@@ -6265,10 +6378,10 @@
     <w:p>
       <w:pPr>
         <w:rPr>
-          <w:del w:id="477" w:author="David Conklin" w:date="2020-11-16T11:13:00Z"/>
-        </w:rPr>
-      </w:pPr>
-      <w:del w:id="478" w:author="David Conklin" w:date="2020-11-16T11:13:00Z">
+          <w:del w:id="476" w:author="David Conklin" w:date="2020-11-16T11:13:00Z"/>
+        </w:rPr>
+      </w:pPr>
+      <w:del w:id="477" w:author="David Conklin" w:date="2020-11-16T11:13:00Z">
         <w:r>
           <w:tab/>
           <w:delText>CW3M estimates the properties of water parcels at a daily timestep.  The basic equation for daily subreach volume is straightforward</w:delText>
@@ -6278,12 +6391,12 @@
     <w:p>
       <w:pPr>
         <w:rPr>
-          <w:del w:id="479" w:author="David Conklin" w:date="2020-11-16T11:13:00Z"/>
+          <w:del w:id="478" w:author="David Conklin" w:date="2020-11-16T11:13:00Z"/>
           <w:rFonts w:ascii="Times New Roman" w:hAnsi="Times New Roman" w:cs="Times New Roman"/>
           <w:vertAlign w:val="subscript"/>
         </w:rPr>
       </w:pPr>
-      <w:del w:id="480" w:author="David Conklin" w:date="2020-11-16T11:13:00Z">
+      <w:del w:id="479" w:author="David Conklin" w:date="2020-11-16T11:13:00Z">
         <w:r>
           <w:rPr>
             <w:rFonts w:ascii="Times New Roman" w:hAnsi="Times New Roman" w:cs="Times New Roman"/>
@@ -6387,10 +6500,10 @@
     <w:p>
       <w:pPr>
         <w:rPr>
-          <w:del w:id="481" w:author="David Conklin" w:date="2020-11-16T11:13:00Z"/>
-        </w:rPr>
-      </w:pPr>
-      <w:del w:id="482" w:author="David Conklin" w:date="2020-11-16T11:13:00Z">
+          <w:del w:id="480" w:author="David Conklin" w:date="2020-11-16T11:13:00Z"/>
+        </w:rPr>
+      </w:pPr>
+      <w:del w:id="481" w:author="David Conklin" w:date="2020-11-16T11:13:00Z">
         <w:r>
           <w:delText>where (all quantities in m</w:delText>
         </w:r>
@@ -6408,16 +6521,16 @@
     <w:p>
       <w:pPr>
         <w:rPr>
-          <w:del w:id="483" w:author="David Conklin" w:date="2020-11-16T11:13:00Z"/>
+          <w:del w:id="482" w:author="David Conklin" w:date="2020-11-16T11:13:00Z"/>
           <w:rFonts w:ascii="Times New Roman" w:hAnsi="Times New Roman" w:cs="Times New Roman"/>
         </w:rPr>
-        <w:pPrChange w:id="484" w:author="David Conklin" w:date="2020-11-16T11:13:00Z">
+        <w:pPrChange w:id="483" w:author="David Conklin" w:date="2020-11-16T11:13:00Z">
           <w:pPr>
             <w:ind w:left="720"/>
           </w:pPr>
         </w:pPrChange>
       </w:pPr>
-      <w:del w:id="485" w:author="David Conklin" w:date="2020-11-16T11:13:00Z">
+      <w:del w:id="484" w:author="David Conklin" w:date="2020-11-16T11:13:00Z">
         <w:r>
           <w:rPr>
             <w:rFonts w:ascii="Times New Roman" w:hAnsi="Times New Roman" w:cs="Times New Roman"/>
@@ -6442,16 +6555,16 @@
     <w:p>
       <w:pPr>
         <w:rPr>
-          <w:del w:id="486" w:author="David Conklin" w:date="2020-11-16T11:13:00Z"/>
+          <w:del w:id="485" w:author="David Conklin" w:date="2020-11-16T11:13:00Z"/>
           <w:rFonts w:ascii="Times New Roman" w:hAnsi="Times New Roman" w:cs="Times New Roman"/>
         </w:rPr>
-        <w:pPrChange w:id="487" w:author="David Conklin" w:date="2020-11-16T11:13:00Z">
+        <w:pPrChange w:id="486" w:author="David Conklin" w:date="2020-11-16T11:13:00Z">
           <w:pPr>
             <w:ind w:left="720"/>
           </w:pPr>
         </w:pPrChange>
       </w:pPr>
-      <w:del w:id="488" w:author="David Conklin" w:date="2020-11-16T11:13:00Z">
+      <w:del w:id="487" w:author="David Conklin" w:date="2020-11-16T11:13:00Z">
         <w:r>
           <w:rPr>
             <w:rFonts w:ascii="Times New Roman" w:hAnsi="Times New Roman" w:cs="Times New Roman"/>
@@ -6476,16 +6589,16 @@
     <w:p>
       <w:pPr>
         <w:rPr>
-          <w:del w:id="489" w:author="David Conklin" w:date="2020-11-16T11:13:00Z"/>
+          <w:del w:id="488" w:author="David Conklin" w:date="2020-11-16T11:13:00Z"/>
           <w:rFonts w:ascii="Times New Roman" w:hAnsi="Times New Roman" w:cs="Times New Roman"/>
         </w:rPr>
-        <w:pPrChange w:id="490" w:author="David Conklin" w:date="2020-11-16T11:13:00Z">
+        <w:pPrChange w:id="489" w:author="David Conklin" w:date="2020-11-16T11:13:00Z">
           <w:pPr>
             <w:ind w:left="720"/>
           </w:pPr>
         </w:pPrChange>
       </w:pPr>
-      <w:del w:id="491" w:author="David Conklin" w:date="2020-11-16T11:13:00Z">
+      <w:del w:id="490" w:author="David Conklin" w:date="2020-11-16T11:13:00Z">
         <w:r>
           <w:rPr>
             <w:rFonts w:ascii="Times New Roman" w:hAnsi="Times New Roman" w:cs="Times New Roman"/>
@@ -6510,16 +6623,16 @@
     <w:p>
       <w:pPr>
         <w:rPr>
-          <w:del w:id="492" w:author="David Conklin" w:date="2020-11-16T11:13:00Z"/>
+          <w:del w:id="491" w:author="David Conklin" w:date="2020-11-16T11:13:00Z"/>
           <w:rFonts w:ascii="Times New Roman" w:hAnsi="Times New Roman" w:cs="Times New Roman"/>
         </w:rPr>
-        <w:pPrChange w:id="493" w:author="David Conklin" w:date="2020-11-16T11:13:00Z">
+        <w:pPrChange w:id="492" w:author="David Conklin" w:date="2020-11-16T11:13:00Z">
           <w:pPr>
             <w:ind w:left="1440" w:hanging="720"/>
           </w:pPr>
         </w:pPrChange>
       </w:pPr>
-      <w:del w:id="494" w:author="David Conklin" w:date="2020-11-16T11:13:00Z">
+      <w:del w:id="493" w:author="David Conklin" w:date="2020-11-16T11:13:00Z">
         <w:r>
           <w:rPr>
             <w:rFonts w:ascii="Times New Roman" w:hAnsi="Times New Roman" w:cs="Times New Roman"/>
@@ -6544,16 +6657,16 @@
     <w:p>
       <w:pPr>
         <w:rPr>
-          <w:del w:id="495" w:author="David Conklin" w:date="2020-11-16T11:13:00Z"/>
+          <w:del w:id="494" w:author="David Conklin" w:date="2020-11-16T11:13:00Z"/>
           <w:rFonts w:ascii="Times New Roman" w:hAnsi="Times New Roman" w:cs="Times New Roman"/>
         </w:rPr>
-        <w:pPrChange w:id="496" w:author="David Conklin" w:date="2020-11-16T11:13:00Z">
+        <w:pPrChange w:id="495" w:author="David Conklin" w:date="2020-11-16T11:13:00Z">
           <w:pPr>
             <w:ind w:left="1440" w:hanging="720"/>
           </w:pPr>
         </w:pPrChange>
       </w:pPr>
-      <w:del w:id="497" w:author="David Conklin" w:date="2020-11-16T11:13:00Z">
+      <w:del w:id="496" w:author="David Conklin" w:date="2020-11-16T11:13:00Z">
         <w:r>
           <w:rPr>
             <w:rFonts w:ascii="Times New Roman" w:hAnsi="Times New Roman" w:cs="Times New Roman"/>
@@ -6578,16 +6691,16 @@
     <w:p>
       <w:pPr>
         <w:rPr>
-          <w:del w:id="498" w:author="David Conklin" w:date="2020-11-16T11:13:00Z"/>
+          <w:del w:id="497" w:author="David Conklin" w:date="2020-11-16T11:13:00Z"/>
           <w:rFonts w:ascii="Times New Roman" w:hAnsi="Times New Roman" w:cs="Times New Roman"/>
         </w:rPr>
-        <w:pPrChange w:id="499" w:author="David Conklin" w:date="2020-11-16T11:13:00Z">
+        <w:pPrChange w:id="498" w:author="David Conklin" w:date="2020-11-16T11:13:00Z">
           <w:pPr>
             <w:ind w:left="1440" w:hanging="720"/>
           </w:pPr>
         </w:pPrChange>
       </w:pPr>
-      <w:del w:id="500" w:author="David Conklin" w:date="2020-11-16T11:13:00Z">
+      <w:del w:id="499" w:author="David Conklin" w:date="2020-11-16T11:13:00Z">
         <w:r>
           <w:rPr>
             <w:rFonts w:ascii="Times New Roman" w:hAnsi="Times New Roman" w:cs="Times New Roman"/>
@@ -6612,16 +6725,16 @@
     <w:p>
       <w:pPr>
         <w:rPr>
-          <w:del w:id="501" w:author="David Conklin" w:date="2020-11-16T11:13:00Z"/>
+          <w:del w:id="500" w:author="David Conklin" w:date="2020-11-16T11:13:00Z"/>
           <w:rFonts w:ascii="Times New Roman" w:hAnsi="Times New Roman" w:cs="Times New Roman"/>
         </w:rPr>
-        <w:pPrChange w:id="502" w:author="David Conklin" w:date="2020-11-16T11:13:00Z">
+        <w:pPrChange w:id="501" w:author="David Conklin" w:date="2020-11-16T11:13:00Z">
           <w:pPr>
             <w:ind w:left="1440" w:hanging="720"/>
           </w:pPr>
         </w:pPrChange>
       </w:pPr>
-      <w:del w:id="503" w:author="David Conklin" w:date="2020-11-16T11:13:00Z">
+      <w:del w:id="502" w:author="David Conklin" w:date="2020-11-16T11:13:00Z">
         <w:r>
           <w:rPr>
             <w:rFonts w:ascii="Times New Roman" w:hAnsi="Times New Roman" w:cs="Times New Roman"/>
@@ -6652,9 +6765,9 @@
     <w:p>
       <w:pPr>
         <w:rPr>
-          <w:del w:id="504" w:author="David Conklin" w:date="2020-11-16T11:13:00Z"/>
-        </w:rPr>
-        <w:pPrChange w:id="505" w:author="David Conklin" w:date="2020-11-16T11:13:00Z">
+          <w:del w:id="503" w:author="David Conklin" w:date="2020-11-16T11:13:00Z"/>
+        </w:rPr>
+        <w:pPrChange w:id="504" w:author="David Conklin" w:date="2020-11-16T11:13:00Z">
           <w:pPr>
             <w:ind w:left="720" w:hanging="720"/>
           </w:pPr>
@@ -6664,15 +6777,15 @@
     <w:p>
       <w:pPr>
         <w:rPr>
-          <w:del w:id="506" w:author="David Conklin" w:date="2020-11-16T11:13:00Z"/>
-        </w:rPr>
-        <w:pPrChange w:id="507" w:author="David Conklin" w:date="2020-11-16T11:13:00Z">
+          <w:del w:id="505" w:author="David Conklin" w:date="2020-11-16T11:13:00Z"/>
+        </w:rPr>
+        <w:pPrChange w:id="506" w:author="David Conklin" w:date="2020-11-16T11:13:00Z">
           <w:pPr>
             <w:ind w:left="720" w:hanging="720"/>
           </w:pPr>
         </w:pPrChange>
       </w:pPr>
-      <w:del w:id="508" w:author="David Conklin" w:date="2020-11-16T11:13:00Z">
+      <w:del w:id="507" w:author="David Conklin" w:date="2020-11-16T11:13:00Z">
         <w:r>
           <w:tab/>
           <w:delText>The equation for subreach thermal energy has additional terms</w:delText>
@@ -6682,16 +6795,16 @@
     <w:p>
       <w:pPr>
         <w:rPr>
-          <w:del w:id="509" w:author="David Conklin" w:date="2020-11-16T11:13:00Z"/>
+          <w:del w:id="508" w:author="David Conklin" w:date="2020-11-16T11:13:00Z"/>
           <w:vertAlign w:val="subscript"/>
         </w:rPr>
-        <w:pPrChange w:id="510" w:author="David Conklin" w:date="2020-11-16T11:13:00Z">
+        <w:pPrChange w:id="509" w:author="David Conklin" w:date="2020-11-16T11:13:00Z">
           <w:pPr>
             <w:pStyle w:val="Body"/>
           </w:pPr>
         </w:pPrChange>
       </w:pPr>
-      <w:del w:id="511" w:author="David Conklin" w:date="2020-11-16T11:13:00Z">
+      <w:del w:id="510" w:author="David Conklin" w:date="2020-11-16T11:13:00Z">
         <w:r>
           <w:tab/>
         </w:r>
@@ -6782,10 +6895,10 @@
     <w:p>
       <w:pPr>
         <w:rPr>
-          <w:del w:id="512" w:author="David Conklin" w:date="2020-11-16T11:13:00Z"/>
-        </w:rPr>
-      </w:pPr>
-      <w:del w:id="513" w:author="David Conklin" w:date="2020-11-16T11:13:00Z">
+          <w:del w:id="511" w:author="David Conklin" w:date="2020-11-16T11:13:00Z"/>
+        </w:rPr>
+      </w:pPr>
+      <w:del w:id="512" w:author="David Conklin" w:date="2020-11-16T11:13:00Z">
         <w:r>
           <w:delText>where (all quantities in kJ)</w:delText>
         </w:r>
@@ -6794,16 +6907,16 @@
     <w:p>
       <w:pPr>
         <w:rPr>
-          <w:del w:id="514" w:author="David Conklin" w:date="2020-11-16T11:13:00Z"/>
-        </w:rPr>
-        <w:pPrChange w:id="515" w:author="David Conklin" w:date="2020-11-16T11:13:00Z">
+          <w:del w:id="513" w:author="David Conklin" w:date="2020-11-16T11:13:00Z"/>
+        </w:rPr>
+        <w:pPrChange w:id="514" w:author="David Conklin" w:date="2020-11-16T11:13:00Z">
           <w:pPr>
             <w:pStyle w:val="Body"/>
             <w:ind w:left="720"/>
           </w:pPr>
         </w:pPrChange>
       </w:pPr>
-      <w:del w:id="516" w:author="David Conklin" w:date="2020-11-16T11:13:00Z">
+      <w:del w:id="515" w:author="David Conklin" w:date="2020-11-16T11:13:00Z">
         <w:r>
           <w:delText>E</w:delText>
         </w:r>
@@ -6821,16 +6934,16 @@
     <w:p>
       <w:pPr>
         <w:rPr>
-          <w:del w:id="517" w:author="David Conklin" w:date="2020-11-16T11:13:00Z"/>
-        </w:rPr>
-        <w:pPrChange w:id="518" w:author="David Conklin" w:date="2020-11-16T11:13:00Z">
+          <w:del w:id="516" w:author="David Conklin" w:date="2020-11-16T11:13:00Z"/>
+        </w:rPr>
+        <w:pPrChange w:id="517" w:author="David Conklin" w:date="2020-11-16T11:13:00Z">
           <w:pPr>
             <w:pStyle w:val="Body"/>
             <w:ind w:left="720"/>
           </w:pPr>
         </w:pPrChange>
       </w:pPr>
-      <w:del w:id="519" w:author="David Conklin" w:date="2020-11-16T11:13:00Z">
+      <w:del w:id="518" w:author="David Conklin" w:date="2020-11-16T11:13:00Z">
         <w:r>
           <w:delText>E</w:delText>
         </w:r>
@@ -6848,16 +6961,16 @@
     <w:p>
       <w:pPr>
         <w:rPr>
-          <w:del w:id="520" w:author="David Conklin" w:date="2020-11-16T11:13:00Z"/>
-        </w:rPr>
-        <w:pPrChange w:id="521" w:author="David Conklin" w:date="2020-11-16T11:13:00Z">
+          <w:del w:id="519" w:author="David Conklin" w:date="2020-11-16T11:13:00Z"/>
+        </w:rPr>
+        <w:pPrChange w:id="520" w:author="David Conklin" w:date="2020-11-16T11:13:00Z">
           <w:pPr>
             <w:pStyle w:val="Body"/>
             <w:ind w:left="720"/>
           </w:pPr>
         </w:pPrChange>
       </w:pPr>
-      <w:del w:id="522" w:author="David Conklin" w:date="2020-11-16T11:13:00Z">
+      <w:del w:id="521" w:author="David Conklin" w:date="2020-11-16T11:13:00Z">
         <w:r>
           <w:delText>E</w:delText>
         </w:r>
@@ -6875,16 +6988,16 @@
     <w:p>
       <w:pPr>
         <w:rPr>
-          <w:del w:id="523" w:author="David Conklin" w:date="2020-11-16T11:13:00Z"/>
-        </w:rPr>
-        <w:pPrChange w:id="524" w:author="David Conklin" w:date="2020-11-16T11:13:00Z">
+          <w:del w:id="522" w:author="David Conklin" w:date="2020-11-16T11:13:00Z"/>
+        </w:rPr>
+        <w:pPrChange w:id="523" w:author="David Conklin" w:date="2020-11-16T11:13:00Z">
           <w:pPr>
             <w:pStyle w:val="Body"/>
             <w:ind w:left="1440" w:hanging="720"/>
           </w:pPr>
         </w:pPrChange>
       </w:pPr>
-      <w:del w:id="525" w:author="David Conklin" w:date="2020-11-16T11:13:00Z">
+      <w:del w:id="524" w:author="David Conklin" w:date="2020-11-16T11:13:00Z">
         <w:r>
           <w:delText>E</w:delText>
         </w:r>
@@ -6902,16 +7015,16 @@
     <w:p>
       <w:pPr>
         <w:rPr>
-          <w:del w:id="526" w:author="David Conklin" w:date="2020-11-16T11:13:00Z"/>
-        </w:rPr>
-        <w:pPrChange w:id="527" w:author="David Conklin" w:date="2020-11-16T11:13:00Z">
+          <w:del w:id="525" w:author="David Conklin" w:date="2020-11-16T11:13:00Z"/>
+        </w:rPr>
+        <w:pPrChange w:id="526" w:author="David Conklin" w:date="2020-11-16T11:13:00Z">
           <w:pPr>
             <w:pStyle w:val="Body"/>
             <w:ind w:left="720"/>
           </w:pPr>
         </w:pPrChange>
       </w:pPr>
-      <w:del w:id="528" w:author="David Conklin" w:date="2020-11-16T11:13:00Z">
+      <w:del w:id="527" w:author="David Conklin" w:date="2020-11-16T11:13:00Z">
         <w:r>
           <w:delText>E</w:delText>
         </w:r>
@@ -6929,16 +7042,16 @@
     <w:p>
       <w:pPr>
         <w:rPr>
-          <w:del w:id="529" w:author="David Conklin" w:date="2020-11-16T11:13:00Z"/>
-        </w:rPr>
-        <w:pPrChange w:id="530" w:author="David Conklin" w:date="2020-11-16T11:13:00Z">
+          <w:del w:id="528" w:author="David Conklin" w:date="2020-11-16T11:13:00Z"/>
+        </w:rPr>
+        <w:pPrChange w:id="529" w:author="David Conklin" w:date="2020-11-16T11:13:00Z">
           <w:pPr>
             <w:pStyle w:val="Body"/>
             <w:ind w:left="720"/>
           </w:pPr>
         </w:pPrChange>
       </w:pPr>
-      <w:del w:id="531" w:author="David Conklin" w:date="2020-11-16T11:13:00Z">
+      <w:del w:id="530" w:author="David Conklin" w:date="2020-11-16T11:13:00Z">
         <w:r>
           <w:delText>E</w:delText>
         </w:r>
@@ -6956,16 +7069,16 @@
     <w:p>
       <w:pPr>
         <w:rPr>
-          <w:del w:id="532" w:author="David Conklin" w:date="2020-11-16T11:13:00Z"/>
-        </w:rPr>
-        <w:pPrChange w:id="533" w:author="David Conklin" w:date="2020-11-16T11:13:00Z">
+          <w:del w:id="531" w:author="David Conklin" w:date="2020-11-16T11:13:00Z"/>
+        </w:rPr>
+        <w:pPrChange w:id="532" w:author="David Conklin" w:date="2020-11-16T11:13:00Z">
           <w:pPr>
             <w:pStyle w:val="Body"/>
             <w:ind w:left="720"/>
           </w:pPr>
         </w:pPrChange>
       </w:pPr>
-      <w:del w:id="534" w:author="David Conklin" w:date="2020-11-16T11:13:00Z">
+      <w:del w:id="533" w:author="David Conklin" w:date="2020-11-16T11:13:00Z">
         <w:r>
           <w:delText>E</w:delText>
         </w:r>
@@ -6983,16 +7096,16 @@
     <w:p>
       <w:pPr>
         <w:rPr>
-          <w:del w:id="535" w:author="David Conklin" w:date="2020-11-16T11:13:00Z"/>
-        </w:rPr>
-        <w:pPrChange w:id="536" w:author="David Conklin" w:date="2020-11-16T11:13:00Z">
+          <w:del w:id="534" w:author="David Conklin" w:date="2020-11-16T11:13:00Z"/>
+        </w:rPr>
+        <w:pPrChange w:id="535" w:author="David Conklin" w:date="2020-11-16T11:13:00Z">
           <w:pPr>
             <w:pStyle w:val="Body"/>
             <w:ind w:left="720"/>
           </w:pPr>
         </w:pPrChange>
       </w:pPr>
-      <w:del w:id="537" w:author="David Conklin" w:date="2020-11-16T11:13:00Z">
+      <w:del w:id="536" w:author="David Conklin" w:date="2020-11-16T11:13:00Z">
         <w:r>
           <w:delText>E</w:delText>
         </w:r>
@@ -7010,16 +7123,16 @@
     <w:p>
       <w:pPr>
         <w:rPr>
-          <w:del w:id="538" w:author="David Conklin" w:date="2020-11-16T11:13:00Z"/>
-        </w:rPr>
-        <w:pPrChange w:id="539" w:author="David Conklin" w:date="2020-11-16T11:13:00Z">
+          <w:del w:id="537" w:author="David Conklin" w:date="2020-11-16T11:13:00Z"/>
+        </w:rPr>
+        <w:pPrChange w:id="538" w:author="David Conklin" w:date="2020-11-16T11:13:00Z">
           <w:pPr>
             <w:pStyle w:val="Body"/>
             <w:ind w:left="720"/>
           </w:pPr>
         </w:pPrChange>
       </w:pPr>
-      <w:del w:id="540" w:author="David Conklin" w:date="2020-11-16T11:13:00Z">
+      <w:del w:id="539" w:author="David Conklin" w:date="2020-11-16T11:13:00Z">
         <w:r>
           <w:delText>E</w:delText>
         </w:r>
@@ -7037,9 +7150,9 @@
     <w:p>
       <w:pPr>
         <w:rPr>
-          <w:del w:id="541" w:author="David Conklin" w:date="2020-11-16T11:13:00Z"/>
-        </w:rPr>
-        <w:pPrChange w:id="542" w:author="David Conklin" w:date="2020-11-16T11:13:00Z">
+          <w:del w:id="540" w:author="David Conklin" w:date="2020-11-16T11:13:00Z"/>
+        </w:rPr>
+        <w:pPrChange w:id="541" w:author="David Conklin" w:date="2020-11-16T11:13:00Z">
           <w:pPr>
             <w:pStyle w:val="Body"/>
           </w:pPr>
@@ -7049,10 +7162,10 @@
     <w:p>
       <w:pPr>
         <w:rPr>
-          <w:del w:id="543" w:author="David Conklin" w:date="2020-11-16T11:13:00Z"/>
-        </w:rPr>
-      </w:pPr>
-      <w:del w:id="544" w:author="David Conklin" w:date="2020-11-16T11:13:00Z">
+          <w:del w:id="542" w:author="David Conklin" w:date="2020-11-16T11:13:00Z"/>
+        </w:rPr>
+      </w:pPr>
+      <w:del w:id="543" w:author="David Conklin" w:date="2020-11-16T11:13:00Z">
         <w:r>
           <w:tab/>
           <w:delText xml:space="preserve">There are corresponding equations with somewhat different terms for landscape polygons and bodies of water.  The equations attempt to account for first order effects; they neglect effects which are usually (but not always) of lesser magnitude: the conversion of mechanical energy to thermal energy, convective heat exchange with the air and the streambed, and so on.  </w:delText>
@@ -7062,10 +7175,10 @@
     <w:p>
       <w:pPr>
         <w:rPr>
-          <w:del w:id="545" w:author="David Conklin" w:date="2020-11-16T11:13:00Z"/>
-        </w:rPr>
-      </w:pPr>
-      <w:del w:id="546" w:author="David Conklin" w:date="2020-11-16T11:13:00Z">
+          <w:del w:id="544" w:author="David Conklin" w:date="2020-11-16T11:13:00Z"/>
+        </w:rPr>
+      </w:pPr>
+      <w:del w:id="545" w:author="David Conklin" w:date="2020-11-16T11:13:00Z">
         <w:r>
           <w:tab/>
           <w:delText>Thermal energy density (i.e. temperature) affects the rate of evaporation and the outgoing longwave radiation.  As a result, the mass and energy balance calculations are interrelated;</w:delText>
@@ -7093,10 +7206,10 @@
     <w:p>
       <w:pPr>
         <w:rPr>
-          <w:del w:id="547" w:author="David Conklin" w:date="2020-11-16T11:13:00Z"/>
-        </w:rPr>
-      </w:pPr>
-      <w:del w:id="548" w:author="David Conklin" w:date="2020-11-16T11:13:00Z">
+          <w:del w:id="546" w:author="David Conklin" w:date="2020-11-16T11:13:00Z"/>
+        </w:rPr>
+      </w:pPr>
+      <w:del w:id="547" w:author="David Conklin" w:date="2020-11-16T11:13:00Z">
         <w:r>
           <w:tab/>
           <w:delText>Note in connection with evaporation from stream reaches that the model tiles the land surface with IDU polygons, and treats the stream network as a set of lines with no area of their own.  Water bodies – reservoirs and lakes – are represented in the IDU layer.  This makes it difficult to track precipitation which falls on stream reaches, because that precipitation has already been accounted for in the amount simulated as falling on the IDUs that the reach traverses.</w:delText>
@@ -7154,34 +7267,34 @@
     <w:p>
       <w:pPr>
         <w:rPr>
-          <w:del w:id="549" w:author="David Conklin" w:date="2020-11-16T11:13:00Z"/>
-        </w:rPr>
-        <w:pPrChange w:id="550" w:author="David Conklin" w:date="2020-11-16T11:13:00Z">
+          <w:del w:id="548" w:author="David Conklin" w:date="2020-11-16T11:13:00Z"/>
+        </w:rPr>
+        <w:pPrChange w:id="549" w:author="David Conklin" w:date="2020-11-16T11:13:00Z">
           <w:pPr>
             <w:pStyle w:val="Heading2"/>
           </w:pPr>
         </w:pPrChange>
       </w:pPr>
-      <w:bookmarkStart w:id="551" w:name="_Toc50800505"/>
-      <w:del w:id="552" w:author="David Conklin" w:date="2020-11-16T11:13:00Z">
+      <w:bookmarkStart w:id="550" w:name="_Toc50800505"/>
+      <w:del w:id="551" w:author="David Conklin" w:date="2020-11-16T11:13:00Z">
         <w:r>
           <w:delText>Estimating the rate of flow in a stream reach</w:delText>
         </w:r>
-        <w:bookmarkEnd w:id="551"/>
-      </w:del>
-    </w:p>
-    <w:p>
-      <w:pPr>
-        <w:rPr>
-          <w:del w:id="553" w:author="David Conklin" w:date="2020-11-12T16:11:00Z"/>
-        </w:rPr>
-        <w:pPrChange w:id="554" w:author="David Conklin" w:date="2020-11-16T11:13:00Z">
+        <w:bookmarkEnd w:id="550"/>
+      </w:del>
+    </w:p>
+    <w:p>
+      <w:pPr>
+        <w:rPr>
+          <w:del w:id="552" w:author="David Conklin" w:date="2020-11-12T16:11:00Z"/>
+        </w:rPr>
+        <w:pPrChange w:id="553" w:author="David Conklin" w:date="2020-11-16T11:13:00Z">
           <w:pPr>
             <w:ind w:firstLine="720"/>
           </w:pPr>
         </w:pPrChange>
       </w:pPr>
-      <w:del w:id="555" w:author="David Conklin" w:date="2020-11-16T11:13:00Z">
+      <w:del w:id="554" w:author="David Conklin" w:date="2020-11-16T11:13:00Z">
         <w:r>
           <w:delText>CW3M uses a kinematic wave algorithm to estimate the average daily flow rate in each subreach and reach.  Each reach is represented as an ordered set of subreaches</w:delText>
         </w:r>
@@ -7196,48 +7309,48 @@
     <w:p>
       <w:pPr>
         <w:rPr>
-          <w:del w:id="556" w:author="David Conklin" w:date="2020-11-16T11:13:00Z"/>
-          <w:moveFrom w:id="557" w:author="David Conklin" w:date="2020-11-12T16:07:00Z"/>
-        </w:rPr>
-        <w:pPrChange w:id="558" w:author="David Conklin" w:date="2020-11-16T11:13:00Z">
+          <w:del w:id="555" w:author="David Conklin" w:date="2020-11-16T11:13:00Z"/>
+          <w:moveFrom w:id="556" w:author="David Conklin" w:date="2020-11-12T16:07:00Z"/>
+        </w:rPr>
+        <w:pPrChange w:id="557" w:author="David Conklin" w:date="2020-11-16T11:13:00Z">
           <w:pPr>
             <w:ind w:firstLine="720"/>
           </w:pPr>
         </w:pPrChange>
       </w:pPr>
-      <w:moveFromRangeStart w:id="559" w:author="David Conklin" w:date="2020-11-12T16:07:00Z" w:name="move56089679"/>
-      <w:moveFrom w:id="560" w:author="David Conklin" w:date="2020-11-12T16:07:00Z">
-        <w:del w:id="561" w:author="David Conklin" w:date="2020-11-16T11:13:00Z">
+      <w:moveFromRangeStart w:id="558" w:author="David Conklin" w:date="2020-11-12T16:07:00Z" w:name="move56089679"/>
+      <w:moveFrom w:id="559" w:author="David Conklin" w:date="2020-11-12T16:07:00Z">
+        <w:del w:id="560" w:author="David Conklin" w:date="2020-11-16T11:13:00Z">
           <w:r>
             <w:delText xml:space="preserve">The daily outflow from a subreach is a function of the length and average slope, the amount of water in the reach, yesterday’s outflow, today’s inflow from upstream, and today’s inflow from the seepage into the stream from the banks of the stream (a.k.a. lateral flow).  </w:delText>
           </w:r>
         </w:del>
       </w:moveFrom>
     </w:p>
-    <w:moveFromRangeEnd w:id="559"/>
-    <w:p>
-      <w:pPr>
-        <w:rPr>
-          <w:del w:id="562" w:author="David Conklin" w:date="2020-11-16T11:13:00Z"/>
-          <w:moveTo w:id="563" w:author="David Conklin" w:date="2020-11-12T16:07:00Z"/>
-        </w:rPr>
-        <w:pPrChange w:id="564" w:author="David Conklin" w:date="2020-11-16T11:13:00Z">
+    <w:moveFromRangeEnd w:id="558"/>
+    <w:p>
+      <w:pPr>
+        <w:rPr>
+          <w:del w:id="561" w:author="David Conklin" w:date="2020-11-16T11:13:00Z"/>
+          <w:moveTo w:id="562" w:author="David Conklin" w:date="2020-11-12T16:07:00Z"/>
+        </w:rPr>
+        <w:pPrChange w:id="563" w:author="David Conklin" w:date="2020-11-16T11:13:00Z">
           <w:pPr>
             <w:ind w:firstLine="720"/>
           </w:pPr>
         </w:pPrChange>
       </w:pPr>
-      <w:del w:id="565" w:author="David Conklin" w:date="2020-11-16T11:13:00Z">
+      <w:del w:id="564" w:author="David Conklin" w:date="2020-11-16T11:13:00Z">
         <w:r>
           <w:delText xml:space="preserve">The kinematic wave algorithm </w:delText>
         </w:r>
       </w:del>
-      <w:del w:id="566" w:author="David Conklin" w:date="2020-11-12T16:27:00Z">
+      <w:del w:id="565" w:author="David Conklin" w:date="2020-11-12T16:27:00Z">
         <w:r>
           <w:delText>itself</w:delText>
         </w:r>
       </w:del>
-      <w:del w:id="567" w:author="David Conklin" w:date="2020-11-16T11:13:00Z">
+      <w:del w:id="566" w:author="David Conklin" w:date="2020-11-16T11:13:00Z">
         <w:r>
           <w:delText xml:space="preserve"> is parameterized with a value for </w:delText>
         </w:r>
@@ -7252,32 +7365,32 @@
           <w:delText xml:space="preserve"> = 0.3.  As implemented, the algorithm makes the rate of flow out of a subreach more immediately responsive to the inflow from upstream than to the lateral flow.  In the original WW2100 implementation, this characteristic led to unrealistic accumulation of water in headwater reaches, since by definition there is no inflow from upstream into the upstream end of a headwater reach.  A workaround was later adopted to compensate for this malfunction, in the form of logic which treats any volume in a subreach in excess of the sum of the current day’s actual inflow from upstream and the current day’s lateral flow as if it were part of the current day’s inflow from upstream.</w:delText>
         </w:r>
       </w:del>
-      <w:moveToRangeStart w:id="568" w:author="David Conklin" w:date="2020-11-12T16:07:00Z" w:name="move56089679"/>
-      <w:moveTo w:id="569" w:author="David Conklin" w:date="2020-11-12T16:07:00Z">
-        <w:del w:id="570" w:author="David Conklin" w:date="2020-11-12T16:12:00Z">
+      <w:moveToRangeStart w:id="567" w:author="David Conklin" w:date="2020-11-12T16:07:00Z" w:name="move56089679"/>
+      <w:moveTo w:id="568" w:author="David Conklin" w:date="2020-11-12T16:07:00Z">
+        <w:del w:id="569" w:author="David Conklin" w:date="2020-11-12T16:12:00Z">
           <w:r>
             <w:delText xml:space="preserve">The daily outflow from a subreach </w:delText>
           </w:r>
         </w:del>
-        <w:del w:id="571" w:author="David Conklin" w:date="2020-11-12T16:08:00Z">
+        <w:del w:id="570" w:author="David Conklin" w:date="2020-11-12T16:08:00Z">
           <w:r>
             <w:delText>i</w:delText>
           </w:r>
         </w:del>
-        <w:del w:id="572" w:author="David Conklin" w:date="2020-11-12T16:12:00Z">
+        <w:del w:id="571" w:author="David Conklin" w:date="2020-11-12T16:12:00Z">
           <w:r>
             <w:delText xml:space="preserve">s a function of the length and average slope, the amount of water in the reach, yesterday’s outflow, today’s inflow from upstream, and today’s inflow from the seepage into the stream from the banks of the stream (a.k.a. lateral flow).  </w:delText>
           </w:r>
         </w:del>
       </w:moveTo>
     </w:p>
-    <w:moveToRangeEnd w:id="568"/>
-    <w:p>
-      <w:pPr>
-        <w:rPr>
-          <w:del w:id="573" w:author="David Conklin" w:date="2020-11-16T11:13:00Z"/>
-        </w:rPr>
-        <w:pPrChange w:id="574" w:author="David Conklin" w:date="2020-11-16T11:13:00Z">
+    <w:moveToRangeEnd w:id="567"/>
+    <w:p>
+      <w:pPr>
+        <w:rPr>
+          <w:del w:id="572" w:author="David Conklin" w:date="2020-11-16T11:13:00Z"/>
+        </w:rPr>
+        <w:pPrChange w:id="573" w:author="David Conklin" w:date="2020-11-16T11:13:00Z">
           <w:pPr>
             <w:ind w:firstLine="720"/>
           </w:pPr>
@@ -7287,16 +7400,16 @@
     <w:p>
       <w:pPr>
         <w:rPr>
-          <w:del w:id="575" w:author="David Conklin" w:date="2020-11-16T11:13:00Z"/>
-        </w:rPr>
-        <w:pPrChange w:id="576" w:author="David Conklin" w:date="2020-11-16T11:13:00Z">
+          <w:del w:id="574" w:author="David Conklin" w:date="2020-11-16T11:13:00Z"/>
+        </w:rPr>
+        <w:pPrChange w:id="575" w:author="David Conklin" w:date="2020-11-16T11:13:00Z">
           <w:pPr>
             <w:pStyle w:val="Heading2"/>
           </w:pPr>
         </w:pPrChange>
       </w:pPr>
-      <w:bookmarkStart w:id="577" w:name="_Toc50800506"/>
-      <w:del w:id="578" w:author="David Conklin" w:date="2020-11-16T11:13:00Z">
+      <w:bookmarkStart w:id="576" w:name="_Toc50800506"/>
+      <w:del w:id="577" w:author="David Conklin" w:date="2020-11-16T11:13:00Z">
         <w:r>
           <w:delText xml:space="preserve">Water temperature </w:delText>
         </w:r>
@@ -7306,16 +7419,16 @@
         <w:r>
           <w:delText xml:space="preserve"> thermal energy</w:delText>
         </w:r>
-        <w:bookmarkEnd w:id="577"/>
-      </w:del>
-    </w:p>
-    <w:p>
-      <w:pPr>
-        <w:rPr>
-          <w:del w:id="579" w:author="David Conklin" w:date="2020-11-16T11:13:00Z"/>
-        </w:rPr>
-      </w:pPr>
-      <w:del w:id="580" w:author="David Conklin" w:date="2020-11-16T11:13:00Z">
+        <w:bookmarkEnd w:id="576"/>
+      </w:del>
+    </w:p>
+    <w:p>
+      <w:pPr>
+        <w:rPr>
+          <w:del w:id="578" w:author="David Conklin" w:date="2020-11-16T11:13:00Z"/>
+        </w:rPr>
+      </w:pPr>
+      <w:del w:id="579" w:author="David Conklin" w:date="2020-11-16T11:13:00Z">
         <w:r>
           <w:tab/>
           <w:delText>The temperature in deg C of liquid water parcels is stored as a member of WaterParcel objects.  For simulation of heat transfer to and from the water, the temperature and volume of the water parcel are used to calculate the amount of thermal energy that it contains, relative to liquid water at 0 deg C.</w:delText>
@@ -7325,11 +7438,11 @@
     <w:p>
       <w:pPr>
         <w:rPr>
-          <w:del w:id="581" w:author="David Conklin" w:date="2020-11-16T11:13:00Z"/>
+          <w:del w:id="580" w:author="David Conklin" w:date="2020-11-16T11:13:00Z"/>
           <w:rFonts w:ascii="Times New Roman" w:hAnsi="Times New Roman" w:cs="Times New Roman"/>
         </w:rPr>
       </w:pPr>
-      <w:del w:id="582" w:author="David Conklin" w:date="2020-11-16T11:13:00Z">
+      <w:del w:id="581" w:author="David Conklin" w:date="2020-11-16T11:13:00Z">
         <w:r>
           <w:rPr>
             <w:rFonts w:ascii="Times New Roman" w:hAnsi="Times New Roman" w:cs="Times New Roman"/>
@@ -7372,10 +7485,10 @@
     <w:p>
       <w:pPr>
         <w:rPr>
-          <w:del w:id="583" w:author="David Conklin" w:date="2020-11-16T11:13:00Z"/>
-        </w:rPr>
-      </w:pPr>
-      <w:del w:id="584" w:author="David Conklin" w:date="2020-11-16T11:13:00Z">
+          <w:del w:id="582" w:author="David Conklin" w:date="2020-11-16T11:13:00Z"/>
+        </w:rPr>
+      </w:pPr>
+      <w:del w:id="583" w:author="David Conklin" w:date="2020-11-16T11:13:00Z">
         <w:r>
           <w:delText>where</w:delText>
         </w:r>
@@ -7384,11 +7497,11 @@
     <w:p>
       <w:pPr>
         <w:rPr>
-          <w:del w:id="585" w:author="David Conklin" w:date="2020-11-16T11:13:00Z"/>
+          <w:del w:id="584" w:author="David Conklin" w:date="2020-11-16T11:13:00Z"/>
           <w:rFonts w:ascii="Times New Roman" w:hAnsi="Times New Roman" w:cs="Times New Roman"/>
         </w:rPr>
       </w:pPr>
-      <w:del w:id="586" w:author="David Conklin" w:date="2020-11-16T11:13:00Z">
+      <w:del w:id="585" w:author="David Conklin" w:date="2020-11-16T11:13:00Z">
         <w:r>
           <w:rPr>
             <w:rFonts w:ascii="Times New Roman" w:hAnsi="Times New Roman" w:cs="Times New Roman"/>
@@ -7401,11 +7514,11 @@
     <w:p>
       <w:pPr>
         <w:rPr>
-          <w:del w:id="587" w:author="David Conklin" w:date="2020-11-16T11:13:00Z"/>
+          <w:del w:id="586" w:author="David Conklin" w:date="2020-11-16T11:13:00Z"/>
           <w:rFonts w:ascii="Times New Roman" w:hAnsi="Times New Roman" w:cs="Times New Roman"/>
         </w:rPr>
       </w:pPr>
-      <w:del w:id="588" w:author="David Conklin" w:date="2020-11-16T11:13:00Z">
+      <w:del w:id="587" w:author="David Conklin" w:date="2020-11-16T11:13:00Z">
         <w:r>
           <w:rPr>
             <w:rFonts w:ascii="Times New Roman" w:hAnsi="Times New Roman" w:cs="Times New Roman"/>
@@ -7442,11 +7555,11 @@
     <w:p>
       <w:pPr>
         <w:rPr>
-          <w:del w:id="589" w:author="David Conklin" w:date="2020-11-16T11:13:00Z"/>
+          <w:del w:id="588" w:author="David Conklin" w:date="2020-11-16T11:13:00Z"/>
           <w:rFonts w:ascii="Times New Roman" w:hAnsi="Times New Roman" w:cs="Times New Roman"/>
         </w:rPr>
       </w:pPr>
-      <w:del w:id="590" w:author="David Conklin" w:date="2020-11-16T11:13:00Z">
+      <w:del w:id="589" w:author="David Conklin" w:date="2020-11-16T11:13:00Z">
         <w:r>
           <w:rPr>
             <w:rFonts w:ascii="Times New Roman" w:hAnsi="Times New Roman" w:cs="Times New Roman"/>
@@ -7472,11 +7585,11 @@
     <w:p>
       <w:pPr>
         <w:rPr>
-          <w:del w:id="591" w:author="David Conklin" w:date="2020-11-16T11:13:00Z"/>
+          <w:del w:id="590" w:author="David Conklin" w:date="2020-11-16T11:13:00Z"/>
           <w:rFonts w:ascii="Times New Roman" w:hAnsi="Times New Roman" w:cs="Times New Roman"/>
         </w:rPr>
       </w:pPr>
-      <w:del w:id="592" w:author="David Conklin" w:date="2020-11-16T11:13:00Z">
+      <w:del w:id="591" w:author="David Conklin" w:date="2020-11-16T11:13:00Z">
         <w:r>
           <w:rPr>
             <w:rFonts w:ascii="Times New Roman" w:hAnsi="Times New Roman" w:cs="Times New Roman"/>
@@ -7496,11 +7609,11 @@
     <w:p>
       <w:pPr>
         <w:rPr>
-          <w:del w:id="593" w:author="David Conklin" w:date="2020-11-16T11:13:00Z"/>
+          <w:del w:id="592" w:author="David Conklin" w:date="2020-11-16T11:13:00Z"/>
           <w:rFonts w:ascii="Times New Roman" w:hAnsi="Times New Roman" w:cs="Times New Roman"/>
         </w:rPr>
       </w:pPr>
-      <w:del w:id="594" w:author="David Conklin" w:date="2020-11-16T11:13:00Z">
+      <w:del w:id="593" w:author="David Conklin" w:date="2020-11-16T11:13:00Z">
         <w:r>
           <w:rPr>
             <w:rFonts w:ascii="Times New Roman" w:hAnsi="Times New Roman" w:cs="Times New Roman"/>
@@ -7513,15 +7626,15 @@
     <w:p>
       <w:pPr>
         <w:rPr>
-          <w:del w:id="595" w:author="David Conklin" w:date="2020-11-16T11:13:00Z"/>
-        </w:rPr>
-        <w:pPrChange w:id="596" w:author="David Conklin" w:date="2020-11-16T11:13:00Z">
+          <w:del w:id="594" w:author="David Conklin" w:date="2020-11-16T11:13:00Z"/>
+        </w:rPr>
+        <w:pPrChange w:id="595" w:author="David Conklin" w:date="2020-11-16T11:13:00Z">
           <w:pPr>
             <w:pStyle w:val="Heading2"/>
           </w:pPr>
         </w:pPrChange>
       </w:pPr>
-      <w:del w:id="597" w:author="David Conklin" w:date="2020-11-16T11:13:00Z">
+      <w:del w:id="596" w:author="David Conklin" w:date="2020-11-16T11:13:00Z">
         <w:r>
           <w:delText>Estimating the surface area of the water in a reach</w:delText>
         </w:r>
@@ -7530,10 +7643,10 @@
     <w:p>
       <w:pPr>
         <w:rPr>
-          <w:del w:id="598" w:author="David Conklin" w:date="2020-11-16T11:13:00Z"/>
-        </w:rPr>
-      </w:pPr>
-      <w:del w:id="599" w:author="David Conklin" w:date="2020-11-16T11:13:00Z">
+          <w:del w:id="597" w:author="David Conklin" w:date="2020-11-16T11:13:00Z"/>
+        </w:rPr>
+      </w:pPr>
+      <w:del w:id="598" w:author="David Conklin" w:date="2020-11-16T11:13:00Z">
         <w:r>
           <w:tab/>
           <w:delText>The thermal energy in the water of a reach or waterbody is affected by energy transfers</w:delText>
@@ -7549,10 +7662,10 @@
     <w:p>
       <w:pPr>
         <w:rPr>
-          <w:del w:id="600" w:author="David Conklin" w:date="2020-11-16T11:13:00Z"/>
-        </w:rPr>
-      </w:pPr>
-      <w:del w:id="601" w:author="David Conklin" w:date="2020-11-16T11:13:00Z">
+          <w:del w:id="599" w:author="David Conklin" w:date="2020-11-16T11:13:00Z"/>
+        </w:rPr>
+      </w:pPr>
+      <w:del w:id="600" w:author="David Conklin" w:date="2020-11-16T11:13:00Z">
         <w:r>
           <w:tab/>
           <w:delText xml:space="preserve">We will tackle the calculation of surface area by parameterizing each reach with a minimum </w:delText>
@@ -7649,44 +7762,44 @@
     <w:p>
       <w:pPr>
         <w:rPr>
-          <w:del w:id="602" w:author="David Conklin" w:date="2020-11-16T11:13:00Z"/>
-        </w:rPr>
-        <w:pPrChange w:id="603" w:author="David Conklin" w:date="2020-11-16T11:13:00Z">
+          <w:del w:id="601" w:author="David Conklin" w:date="2020-11-16T11:13:00Z"/>
+        </w:rPr>
+        <w:pPrChange w:id="602" w:author="David Conklin" w:date="2020-11-16T11:13:00Z">
           <w:pPr>
             <w:pStyle w:val="Heading2"/>
           </w:pPr>
         </w:pPrChange>
       </w:pPr>
-      <w:bookmarkStart w:id="604" w:name="_Toc50800507"/>
-      <w:del w:id="605" w:author="David Conklin" w:date="2020-11-16T11:13:00Z">
+      <w:bookmarkStart w:id="603" w:name="_Toc50800507"/>
+      <w:del w:id="604" w:author="David Conklin" w:date="2020-11-16T11:13:00Z">
         <w:r>
           <w:delText>Initial conditions for Flow: the IC file</w:delText>
         </w:r>
-        <w:bookmarkEnd w:id="604"/>
-      </w:del>
-    </w:p>
-    <w:p>
-      <w:pPr>
-        <w:rPr>
-          <w:del w:id="606" w:author="David Conklin" w:date="2020-11-16T11:13:00Z"/>
-        </w:rPr>
-        <w:pPrChange w:id="607" w:author="David Conklin" w:date="2020-11-16T11:13:00Z">
+        <w:bookmarkEnd w:id="603"/>
+      </w:del>
+    </w:p>
+    <w:p>
+      <w:pPr>
+        <w:rPr>
+          <w:del w:id="605" w:author="David Conklin" w:date="2020-11-16T11:13:00Z"/>
+        </w:rPr>
+        <w:pPrChange w:id="606" w:author="David Conklin" w:date="2020-11-16T11:13:00Z">
           <w:pPr>
             <w:ind w:firstLine="720"/>
           </w:pPr>
         </w:pPrChange>
       </w:pPr>
-      <w:del w:id="608" w:author="David Conklin" w:date="2020-11-16T11:13:00Z">
+      <w:del w:id="607" w:author="David Conklin" w:date="2020-11-16T11:13:00Z">
         <w:r>
           <w:delText xml:space="preserve">The Flow model has the ability to read initial values for the water in the stream network from an IC file.  The name and location of the IC file </w:delText>
         </w:r>
       </w:del>
-      <w:del w:id="609" w:author="David Conklin" w:date="2020-11-12T16:13:00Z">
+      <w:del w:id="608" w:author="David Conklin" w:date="2020-11-12T16:13:00Z">
         <w:r>
           <w:delText>are</w:delText>
         </w:r>
       </w:del>
-      <w:del w:id="610" w:author="David Conklin" w:date="2020-11-16T11:13:00Z">
+      <w:del w:id="609" w:author="David Conklin" w:date="2020-11-16T11:13:00Z">
         <w:r>
           <w:delText xml:space="preserve"> specified in the </w:delText>
         </w:r>
@@ -7719,32 +7832,32 @@
           <w:delText>The name of the newly saved file is suffixed with “</w:delText>
         </w:r>
       </w:del>
-      <w:del w:id="611" w:author="David Conklin" w:date="2020-11-12T16:17:00Z">
+      <w:del w:id="610" w:author="David Conklin" w:date="2020-11-12T16:17:00Z">
         <w:r>
           <w:delText>.ic&lt;year&gt;</w:delText>
         </w:r>
       </w:del>
-      <w:del w:id="612" w:author="David Conklin" w:date="2020-11-16T11:13:00Z">
+      <w:del w:id="611" w:author="David Conklin" w:date="2020-11-16T11:13:00Z">
         <w:r>
           <w:delText xml:space="preserve">” </w:delText>
         </w:r>
       </w:del>
-      <w:del w:id="613" w:author="David Conklin" w:date="2020-11-12T16:17:00Z">
+      <w:del w:id="612" w:author="David Conklin" w:date="2020-11-12T16:17:00Z">
         <w:r>
           <w:delText xml:space="preserve">(e.g. “.ic2006”), </w:delText>
         </w:r>
       </w:del>
-      <w:del w:id="614" w:author="David Conklin" w:date="2020-11-16T11:13:00Z">
+      <w:del w:id="613" w:author="David Conklin" w:date="2020-11-16T11:13:00Z">
         <w:r>
           <w:delText>where “</w:delText>
         </w:r>
       </w:del>
-      <w:del w:id="615" w:author="David Conklin" w:date="2020-11-12T16:17:00Z">
+      <w:del w:id="614" w:author="David Conklin" w:date="2020-11-12T16:17:00Z">
         <w:r>
           <w:delText>year</w:delText>
         </w:r>
       </w:del>
-      <w:del w:id="616" w:author="David Conklin" w:date="2020-11-16T11:13:00Z">
+      <w:del w:id="615" w:author="David Conklin" w:date="2020-11-16T11:13:00Z">
         <w:r>
           <w:delText xml:space="preserve">” is the calendar year following the final year of the simulation run. </w:delText>
         </w:r>
@@ -7759,29 +7872,29 @@
     <w:p>
       <w:pPr>
         <w:rPr>
-          <w:del w:id="617" w:author="David Conklin" w:date="2020-11-16T11:13:00Z"/>
-        </w:rPr>
-        <w:pPrChange w:id="618" w:author="David Conklin" w:date="2020-11-16T11:13:00Z">
+          <w:del w:id="616" w:author="David Conklin" w:date="2020-11-16T11:13:00Z"/>
+        </w:rPr>
+        <w:pPrChange w:id="617" w:author="David Conklin" w:date="2020-11-16T11:13:00Z">
           <w:pPr>
             <w:pStyle w:val="Heading2"/>
           </w:pPr>
         </w:pPrChange>
       </w:pPr>
-      <w:bookmarkStart w:id="619" w:name="_Toc50800508"/>
-      <w:del w:id="620" w:author="David Conklin" w:date="2020-11-16T11:13:00Z">
+      <w:bookmarkStart w:id="618" w:name="_Toc50800508"/>
+      <w:del w:id="619" w:author="David Conklin" w:date="2020-11-16T11:13:00Z">
         <w:r>
           <w:delText>Boundary conditions for stream water temperature</w:delText>
         </w:r>
-        <w:bookmarkEnd w:id="619"/>
-      </w:del>
-    </w:p>
-    <w:p>
-      <w:pPr>
-        <w:rPr>
-          <w:del w:id="621" w:author="David Conklin" w:date="2020-11-16T11:13:00Z"/>
-        </w:rPr>
-      </w:pPr>
-      <w:del w:id="622" w:author="David Conklin" w:date="2020-11-16T11:13:00Z">
+        <w:bookmarkEnd w:id="618"/>
+      </w:del>
+    </w:p>
+    <w:p>
+      <w:pPr>
+        <w:rPr>
+          <w:del w:id="620" w:author="David Conklin" w:date="2020-11-16T11:13:00Z"/>
+        </w:rPr>
+      </w:pPr>
+      <w:del w:id="621" w:author="David Conklin" w:date="2020-11-16T11:13:00Z">
         <w:r>
           <w:tab/>
           <w:delText>Water enters stream reaches from upstream</w:delText>
@@ -7799,12 +7912,12 @@
           <w:delText xml:space="preserve">.  As of </w:delText>
         </w:r>
       </w:del>
-      <w:del w:id="623" w:author="David Conklin" w:date="2020-11-12T16:18:00Z">
+      <w:del w:id="622" w:author="David Conklin" w:date="2020-11-12T16:18:00Z">
         <w:r>
           <w:delText>9/10</w:delText>
         </w:r>
       </w:del>
-      <w:del w:id="624" w:author="David Conklin" w:date="2020-11-16T11:13:00Z">
+      <w:del w:id="623" w:author="David Conklin" w:date="2020-11-16T11:13:00Z">
         <w:r>
           <w:delText>/20, two symbols are used in the source code to parameterize the temperature of water entering the streams:</w:delText>
         </w:r>
@@ -7813,13 +7926,13 @@
     <w:p>
       <w:pPr>
         <w:rPr>
-          <w:del w:id="625" w:author="David Conklin" w:date="2020-11-16T11:13:00Z"/>
+          <w:del w:id="624" w:author="David Conklin" w:date="2020-11-16T11:13:00Z"/>
           <w:rFonts w:ascii="Consolas" w:hAnsi="Consolas" w:cs="Consolas"/>
           <w:color w:val="000000"/>
           <w:sz w:val="19"/>
           <w:szCs w:val="19"/>
         </w:rPr>
-        <w:pPrChange w:id="626" w:author="David Conklin" w:date="2020-11-16T11:13:00Z">
+        <w:pPrChange w:id="625" w:author="David Conklin" w:date="2020-11-16T11:13:00Z">
           <w:pPr>
             <w:autoSpaceDE w:val="0"/>
             <w:autoSpaceDN w:val="0"/>
@@ -7828,7 +7941,7 @@
           </w:pPr>
         </w:pPrChange>
       </w:pPr>
-      <w:del w:id="627" w:author="David Conklin" w:date="2020-11-16T11:13:00Z">
+      <w:del w:id="626" w:author="David Conklin" w:date="2020-11-16T11:13:00Z">
         <w:r>
           <w:rPr>
             <w:rFonts w:ascii="Consolas" w:hAnsi="Consolas" w:cs="Consolas"/>
@@ -7870,13 +7983,13 @@
     <w:p>
       <w:pPr>
         <w:rPr>
-          <w:del w:id="628" w:author="David Conklin" w:date="2020-11-16T11:13:00Z"/>
+          <w:del w:id="627" w:author="David Conklin" w:date="2020-11-16T11:13:00Z"/>
           <w:rFonts w:ascii="Consolas" w:hAnsi="Consolas" w:cs="Consolas"/>
           <w:color w:val="000000"/>
           <w:sz w:val="19"/>
           <w:szCs w:val="19"/>
         </w:rPr>
-        <w:pPrChange w:id="629" w:author="David Conklin" w:date="2020-11-16T11:13:00Z">
+        <w:pPrChange w:id="628" w:author="David Conklin" w:date="2020-11-16T11:13:00Z">
           <w:pPr>
             <w:autoSpaceDE w:val="0"/>
             <w:autoSpaceDN w:val="0"/>
@@ -7885,7 +7998,7 @@
           </w:pPr>
         </w:pPrChange>
       </w:pPr>
-      <w:del w:id="630" w:author="David Conklin" w:date="2020-11-16T11:13:00Z">
+      <w:del w:id="629" w:author="David Conklin" w:date="2020-11-16T11:13:00Z">
         <w:r>
           <w:rPr>
             <w:rFonts w:ascii="Consolas" w:hAnsi="Consolas" w:cs="Consolas"/>
@@ -7927,11 +8040,11 @@
     <w:p>
       <w:pPr>
         <w:rPr>
-          <w:del w:id="631" w:author="David Conklin" w:date="2020-11-16T11:13:00Z"/>
+          <w:del w:id="630" w:author="David Conklin" w:date="2020-11-16T11:13:00Z"/>
           <w:rFonts w:cstheme="minorHAnsi"/>
           <w:color w:val="000000"/>
         </w:rPr>
-        <w:pPrChange w:id="632" w:author="David Conklin" w:date="2020-11-16T11:13:00Z">
+        <w:pPrChange w:id="631" w:author="David Conklin" w:date="2020-11-16T11:13:00Z">
           <w:pPr>
             <w:autoSpaceDE w:val="0"/>
             <w:autoSpaceDN w:val="0"/>
@@ -7939,7 +8052,7 @@
           </w:pPr>
         </w:pPrChange>
       </w:pPr>
-      <w:del w:id="633" w:author="David Conklin" w:date="2020-11-16T11:13:00Z">
+      <w:del w:id="632" w:author="David Conklin" w:date="2020-11-16T11:13:00Z">
         <w:r>
           <w:rPr>
             <w:rFonts w:cstheme="minorHAnsi"/>
@@ -7955,7 +8068,7 @@
           <w:delText xml:space="preserve"> and</w:delText>
         </w:r>
       </w:del>
-      <w:del w:id="634" w:author="David Conklin" w:date="2020-11-12T16:20:00Z">
+      <w:del w:id="633" w:author="David Conklin" w:date="2020-11-12T16:20:00Z">
         <w:r>
           <w:rPr>
             <w:rFonts w:cstheme="minorHAnsi"/>
@@ -7964,7 +8077,7 @@
           <w:delText>, currently as of 9/24/20, for the discharge from reservoirs</w:delText>
         </w:r>
       </w:del>
-      <w:del w:id="635" w:author="David Conklin" w:date="2020-11-16T11:13:00Z">
+      <w:del w:id="634" w:author="David Conklin" w:date="2020-11-16T11:13:00Z">
         <w:r>
           <w:rPr>
             <w:rFonts w:cstheme="minorHAnsi"/>
@@ -7977,11 +8090,11 @@
     <w:p>
       <w:pPr>
         <w:rPr>
-          <w:del w:id="636" w:author="David Conklin" w:date="2020-11-16T11:13:00Z"/>
+          <w:del w:id="635" w:author="David Conklin" w:date="2020-11-16T11:13:00Z"/>
           <w:rFonts w:cstheme="minorHAnsi"/>
           <w:color w:val="000000"/>
         </w:rPr>
-        <w:pPrChange w:id="637" w:author="David Conklin" w:date="2020-11-16T11:13:00Z">
+        <w:pPrChange w:id="636" w:author="David Conklin" w:date="2020-11-16T11:13:00Z">
           <w:pPr>
             <w:autoSpaceDE w:val="0"/>
             <w:autoSpaceDN w:val="0"/>
@@ -7989,7 +8102,7 @@
           </w:pPr>
         </w:pPrChange>
       </w:pPr>
-      <w:del w:id="638" w:author="David Conklin" w:date="2020-11-16T11:13:00Z">
+      <w:del w:id="637" w:author="David Conklin" w:date="2020-11-16T11:13:00Z">
         <w:r>
           <w:rPr>
             <w:rFonts w:cstheme="minorHAnsi"/>
@@ -8017,20 +8130,20 @@
     <w:p>
       <w:pPr>
         <w:rPr>
-          <w:del w:id="639" w:author="David Conklin" w:date="2020-11-16T11:13:00Z"/>
-        </w:rPr>
-        <w:pPrChange w:id="640" w:author="David Conklin" w:date="2020-11-16T11:13:00Z">
+          <w:del w:id="638" w:author="David Conklin" w:date="2020-11-16T11:13:00Z"/>
+        </w:rPr>
+        <w:pPrChange w:id="639" w:author="David Conklin" w:date="2020-11-16T11:13:00Z">
           <w:pPr>
             <w:pStyle w:val="Heading2"/>
           </w:pPr>
         </w:pPrChange>
       </w:pPr>
-      <w:bookmarkStart w:id="641" w:name="_Toc50800509"/>
-      <w:del w:id="642" w:author="David Conklin" w:date="2020-11-16T11:13:00Z">
+      <w:bookmarkStart w:id="640" w:name="_Toc50800509"/>
+      <w:del w:id="641" w:author="David Conklin" w:date="2020-11-16T11:13:00Z">
         <w:r>
           <w:delText>Thermal stratification in reservoirs</w:delText>
         </w:r>
-        <w:bookmarkEnd w:id="641"/>
+        <w:bookmarkEnd w:id="640"/>
         <w:r>
           <w:delText xml:space="preserve"> is not represented</w:delText>
         </w:r>
@@ -8039,10 +8152,10 @@
     <w:p>
       <w:pPr>
         <w:rPr>
-          <w:del w:id="643" w:author="David Conklin" w:date="2020-11-16T11:13:00Z"/>
-        </w:rPr>
-      </w:pPr>
-      <w:del w:id="644" w:author="David Conklin" w:date="2020-11-16T11:13:00Z">
+          <w:del w:id="642" w:author="David Conklin" w:date="2020-11-16T11:13:00Z"/>
+        </w:rPr>
+      </w:pPr>
+      <w:del w:id="643" w:author="David Conklin" w:date="2020-11-16T11:13:00Z">
         <w:r>
           <w:tab/>
         </w:r>
@@ -8102,29 +8215,29 @@
     <w:p>
       <w:pPr>
         <w:rPr>
-          <w:del w:id="645" w:author="David Conklin" w:date="2020-11-16T11:13:00Z"/>
-        </w:rPr>
-        <w:pPrChange w:id="646" w:author="David Conklin" w:date="2020-11-16T11:13:00Z">
+          <w:del w:id="644" w:author="David Conklin" w:date="2020-11-16T11:13:00Z"/>
+        </w:rPr>
+        <w:pPrChange w:id="645" w:author="David Conklin" w:date="2020-11-16T11:13:00Z">
           <w:pPr>
             <w:pStyle w:val="Heading2"/>
           </w:pPr>
         </w:pPrChange>
       </w:pPr>
-      <w:bookmarkStart w:id="647" w:name="_Toc50800510"/>
-      <w:del w:id="648" w:author="David Conklin" w:date="2020-11-16T11:13:00Z">
+      <w:bookmarkStart w:id="646" w:name="_Toc50800510"/>
+      <w:del w:id="647" w:author="David Conklin" w:date="2020-11-16T11:13:00Z">
         <w:r>
           <w:delText>Thermal loading</w:delText>
         </w:r>
-        <w:bookmarkEnd w:id="647"/>
-      </w:del>
-    </w:p>
-    <w:p>
-      <w:pPr>
-        <w:rPr>
-          <w:del w:id="649" w:author="David Conklin" w:date="2020-11-16T11:13:00Z"/>
-        </w:rPr>
-      </w:pPr>
-      <w:del w:id="650" w:author="David Conklin" w:date="2020-11-16T11:13:00Z">
+        <w:bookmarkEnd w:id="646"/>
+      </w:del>
+    </w:p>
+    <w:p>
+      <w:pPr>
+        <w:rPr>
+          <w:del w:id="648" w:author="David Conklin" w:date="2020-11-16T11:13:00Z"/>
+        </w:rPr>
+      </w:pPr>
+      <w:del w:id="649" w:author="David Conklin" w:date="2020-11-16T11:13:00Z">
         <w:r>
           <w:tab/>
           <w:delText xml:space="preserve">A thermal loading algorithm will be implemented in CW3M as part of the McKenzie </w:delText>
@@ -8158,10 +8271,10 @@
     <w:p>
       <w:pPr>
         <w:rPr>
-          <w:del w:id="651" w:author="David Conklin" w:date="2020-11-16T11:13:00Z"/>
-        </w:rPr>
-      </w:pPr>
-      <w:del w:id="652" w:author="David Conklin" w:date="2020-11-16T11:13:00Z">
+          <w:del w:id="650" w:author="David Conklin" w:date="2020-11-16T11:13:00Z"/>
+        </w:rPr>
+      </w:pPr>
+      <w:del w:id="651" w:author="David Conklin" w:date="2020-11-16T11:13:00Z">
         <w:r>
           <w:tab/>
           <w:delText>For CW3M, the relevant output of Shade-a-lator is the thermal load in kcal/day of insolation on specific stream segments</w:delText>
@@ -8177,15 +8290,15 @@
     <w:p>
       <w:pPr>
         <w:rPr>
-          <w:del w:id="653" w:author="David Conklin" w:date="2020-11-16T11:13:00Z"/>
-        </w:rPr>
-        <w:pPrChange w:id="654" w:author="David Conklin" w:date="2020-11-16T11:13:00Z">
+          <w:del w:id="652" w:author="David Conklin" w:date="2020-11-16T11:13:00Z"/>
+        </w:rPr>
+        <w:pPrChange w:id="653" w:author="David Conklin" w:date="2020-11-16T11:13:00Z">
           <w:pPr>
             <w:ind w:firstLine="720"/>
           </w:pPr>
         </w:pPrChange>
       </w:pPr>
-      <w:del w:id="655" w:author="David Conklin" w:date="2020-11-16T11:13:00Z">
+      <w:del w:id="654" w:author="David Conklin" w:date="2020-11-16T11:13:00Z">
         <w:r>
           <w:delText>CW3M divides streams up into reaches from the National Hydrography Dataset</w:delText>
         </w:r>
@@ -8221,15 +8334,15 @@
     <w:p>
       <w:pPr>
         <w:rPr>
-          <w:del w:id="656" w:author="David Conklin" w:date="2020-11-16T11:13:00Z"/>
-        </w:rPr>
-        <w:pPrChange w:id="657" w:author="David Conklin" w:date="2020-11-16T11:13:00Z">
+          <w:del w:id="655" w:author="David Conklin" w:date="2020-11-16T11:13:00Z"/>
+        </w:rPr>
+        <w:pPrChange w:id="656" w:author="David Conklin" w:date="2020-11-16T11:13:00Z">
           <w:pPr>
             <w:ind w:firstLine="720"/>
           </w:pPr>
         </w:pPrChange>
       </w:pPr>
-      <w:del w:id="658" w:author="David Conklin" w:date="2020-11-16T11:13:00Z">
+      <w:del w:id="657" w:author="David Conklin" w:date="2020-11-16T11:13:00Z">
         <w:r>
           <w:delText xml:space="preserve">CW3M represents the McKenzie system with 1,047 reaches of average length 1,781 meters.  The longest reach is 9,010 meters; the shortest is just 6 meters.  </w:delText>
         </w:r>
@@ -8256,15 +8369,15 @@
     <w:p>
       <w:pPr>
         <w:rPr>
-          <w:del w:id="659" w:author="David Conklin" w:date="2020-11-16T11:13:00Z"/>
-        </w:rPr>
-        <w:pPrChange w:id="660" w:author="David Conklin" w:date="2020-11-16T11:13:00Z">
+          <w:del w:id="658" w:author="David Conklin" w:date="2020-11-16T11:13:00Z"/>
+        </w:rPr>
+        <w:pPrChange w:id="659" w:author="David Conklin" w:date="2020-11-16T11:13:00Z">
           <w:pPr>
             <w:ind w:firstLine="720"/>
           </w:pPr>
         </w:pPrChange>
       </w:pPr>
-      <w:del w:id="661" w:author="David Conklin" w:date="2020-11-16T11:13:00Z">
+      <w:del w:id="660" w:author="David Conklin" w:date="2020-11-16T11:13:00Z">
         <w:r>
           <w:delText>Short, straight stream segments correspond to the nodes used in Shade-a-lator, as they can be characterized by single values for elevation, aspect, stream width, and vegetation characteristics.  Elevation and aspect can be calculated from the 3D coordinates of the points themselves.  Other values, e.g. vegetation characteristics, are available from the IDUs within which the stream segments are situated.  Since there are only 16,883 IDUs, the values derived from the IDUs would necessarily apply, on average, to about 4 contiguous stream segments.  On sharply curved reaches with closely spaced points, the same IDU-derived values would apply to many such contiguous segments.</w:delText>
         </w:r>
@@ -8273,15 +8386,15 @@
     <w:p>
       <w:pPr>
         <w:rPr>
-          <w:del w:id="662" w:author="David Conklin" w:date="2020-11-16T11:13:00Z"/>
-        </w:rPr>
-        <w:pPrChange w:id="663" w:author="David Conklin" w:date="2020-11-16T11:13:00Z">
+          <w:del w:id="661" w:author="David Conklin" w:date="2020-11-16T11:13:00Z"/>
+        </w:rPr>
+        <w:pPrChange w:id="662" w:author="David Conklin" w:date="2020-11-16T11:13:00Z">
           <w:pPr>
             <w:pStyle w:val="Heading1"/>
           </w:pPr>
         </w:pPrChange>
       </w:pPr>
-      <w:del w:id="664" w:author="David Conklin" w:date="2020-11-16T11:13:00Z">
+      <w:del w:id="663" w:author="David Conklin" w:date="2020-11-16T11:13:00Z">
         <w:r>
           <w:delText xml:space="preserve">Data </w:delText>
         </w:r>
@@ -8296,15 +8409,15 @@
     <w:p>
       <w:pPr>
         <w:rPr>
-          <w:del w:id="665" w:author="David Conklin" w:date="2020-11-16T11:13:00Z"/>
-        </w:rPr>
-        <w:pPrChange w:id="666" w:author="David Conklin" w:date="2020-11-16T11:13:00Z">
+          <w:del w:id="664" w:author="David Conklin" w:date="2020-11-16T11:13:00Z"/>
+        </w:rPr>
+        <w:pPrChange w:id="665" w:author="David Conklin" w:date="2020-11-16T11:13:00Z">
           <w:pPr>
             <w:pStyle w:val="Heading2"/>
           </w:pPr>
         </w:pPrChange>
       </w:pPr>
-      <w:del w:id="667" w:author="David Conklin" w:date="2020-11-16T11:13:00Z">
+      <w:del w:id="666" w:author="David Conklin" w:date="2020-11-16T11:13:00Z">
         <w:r>
           <w:delText>Modifications to the Reach GIS layer</w:delText>
         </w:r>
@@ -8313,10 +8426,10 @@
     <w:p>
       <w:pPr>
         <w:rPr>
-          <w:del w:id="668" w:author="David Conklin" w:date="2020-11-16T11:13:00Z"/>
-        </w:rPr>
-      </w:pPr>
-      <w:del w:id="669" w:author="David Conklin" w:date="2020-11-16T11:13:00Z">
+          <w:del w:id="667" w:author="David Conklin" w:date="2020-11-16T11:13:00Z"/>
+        </w:rPr>
+      </w:pPr>
+      <w:del w:id="668" w:author="David Conklin" w:date="2020-11-16T11:13:00Z">
         <w:r>
           <w:tab/>
           <w:delText xml:space="preserve">An earlier version of this specification called for the creation and use of a new GIS layer, the “stream segment layer”.  Code development has led to the conclusion that, instead of adding </w:delText>
@@ -8329,10 +8442,10 @@
     <w:p>
       <w:pPr>
         <w:rPr>
-          <w:del w:id="670" w:author="David Conklin" w:date="2020-11-16T11:13:00Z"/>
-        </w:rPr>
-      </w:pPr>
-      <w:del w:id="671" w:author="David Conklin" w:date="2020-11-16T11:13:00Z">
+          <w:del w:id="669" w:author="David Conklin" w:date="2020-11-16T11:13:00Z"/>
+        </w:rPr>
+      </w:pPr>
+      <w:del w:id="670" w:author="David Conklin" w:date="2020-11-16T11:13:00Z">
         <w:r>
           <w:tab/>
           <w:delText>Reaches have, prior to this project, been represented as a sequence of points on the map, where the straight line segment from one point to the next is the center line of the stream.  A reach may be defined by as few as two points, but in general the number of points in the series may be as large as is necessary to indicate the shape of the reach</w:delText>
@@ -8348,10 +8461,10 @@
     <w:p>
       <w:pPr>
         <w:rPr>
-          <w:del w:id="672" w:author="David Conklin" w:date="2020-11-16T11:13:00Z"/>
-        </w:rPr>
-      </w:pPr>
-      <w:del w:id="673" w:author="David Conklin" w:date="2020-11-16T11:13:00Z">
+          <w:del w:id="671" w:author="David Conklin" w:date="2020-11-16T11:13:00Z"/>
+        </w:rPr>
+      </w:pPr>
+      <w:del w:id="672" w:author="David Conklin" w:date="2020-11-16T11:13:00Z">
         <w:r>
           <w:tab/>
           <w:delText xml:space="preserve">Separately from the series of points which define the curvature of the reach, the reaches prior to this project have been divided </w:delText>
@@ -8364,9 +8477,9 @@
     <w:p>
       <w:pPr>
         <w:rPr>
-          <w:del w:id="674" w:author="David Conklin" w:date="2020-11-16T11:13:00Z"/>
-        </w:rPr>
-        <w:pPrChange w:id="675" w:author="David Conklin" w:date="2020-11-16T11:13:00Z">
+          <w:del w:id="673" w:author="David Conklin" w:date="2020-11-16T11:13:00Z"/>
+        </w:rPr>
+        <w:pPrChange w:id="674" w:author="David Conklin" w:date="2020-11-16T11:13:00Z">
           <w:pPr>
             <w:pStyle w:val="ListParagraph"/>
             <w:numPr>
@@ -8376,7 +8489,7 @@
           </w:pPr>
         </w:pPrChange>
       </w:pPr>
-      <w:del w:id="676" w:author="David Conklin" w:date="2020-11-16T11:13:00Z">
+      <w:del w:id="675" w:author="David Conklin" w:date="2020-11-16T11:13:00Z">
         <w:r>
           <w:delText>for a given reach, all subreaches are of equal length</w:delText>
         </w:r>
@@ -8385,9 +8498,9 @@
     <w:p>
       <w:pPr>
         <w:rPr>
-          <w:del w:id="677" w:author="David Conklin" w:date="2020-11-16T11:13:00Z"/>
-        </w:rPr>
-        <w:pPrChange w:id="678" w:author="David Conklin" w:date="2020-11-16T11:13:00Z">
+          <w:del w:id="676" w:author="David Conklin" w:date="2020-11-16T11:13:00Z"/>
+        </w:rPr>
+        <w:pPrChange w:id="677" w:author="David Conklin" w:date="2020-11-16T11:13:00Z">
           <w:pPr>
             <w:pStyle w:val="ListParagraph"/>
             <w:numPr>
@@ -8397,7 +8510,7 @@
           </w:pPr>
         </w:pPrChange>
       </w:pPr>
-      <w:del w:id="679" w:author="David Conklin" w:date="2020-11-16T11:13:00Z">
+      <w:del w:id="678" w:author="David Conklin" w:date="2020-11-16T11:13:00Z">
         <w:r>
           <w:delText>the subreach length can be no longer than 1000 meters</w:delText>
         </w:r>
@@ -8406,9 +8519,9 @@
     <w:p>
       <w:pPr>
         <w:rPr>
-          <w:del w:id="680" w:author="David Conklin" w:date="2020-11-16T11:13:00Z"/>
-        </w:rPr>
-        <w:pPrChange w:id="681" w:author="David Conklin" w:date="2020-11-16T11:13:00Z">
+          <w:del w:id="679" w:author="David Conklin" w:date="2020-11-16T11:13:00Z"/>
+        </w:rPr>
+        <w:pPrChange w:id="680" w:author="David Conklin" w:date="2020-11-16T11:13:00Z">
           <w:pPr>
             <w:pStyle w:val="ListParagraph"/>
             <w:numPr>
@@ -8418,7 +8531,7 @@
           </w:pPr>
         </w:pPrChange>
       </w:pPr>
-      <w:del w:id="682" w:author="David Conklin" w:date="2020-11-16T11:13:00Z">
+      <w:del w:id="681" w:author="David Conklin" w:date="2020-11-16T11:13:00Z">
         <w:r>
           <w:delText>the number of subreaches in a given reach should be as small as possible</w:delText>
         </w:r>
@@ -8427,10 +8540,10 @@
     <w:p>
       <w:pPr>
         <w:rPr>
-          <w:del w:id="683" w:author="David Conklin" w:date="2020-11-16T11:13:00Z"/>
-        </w:rPr>
-      </w:pPr>
-      <w:del w:id="684" w:author="David Conklin" w:date="2020-11-16T11:13:00Z">
+          <w:del w:id="682" w:author="David Conklin" w:date="2020-11-16T11:13:00Z"/>
+        </w:rPr>
+      </w:pPr>
+      <w:del w:id="683" w:author="David Conklin" w:date="2020-11-16T11:13:00Z">
         <w:r>
           <w:delText>These rules result in some reaches which consist of a single subreach, and others consisting of a relatively small number of equal-length  subreaches.  The subreaches of a single</w:delText>
         </w:r>
@@ -8451,10 +8564,10 @@
     <w:p>
       <w:pPr>
         <w:rPr>
-          <w:del w:id="685" w:author="David Conklin" w:date="2020-11-16T11:13:00Z"/>
-        </w:rPr>
-      </w:pPr>
-      <w:del w:id="686" w:author="David Conklin" w:date="2020-11-16T11:13:00Z">
+          <w:del w:id="684" w:author="David Conklin" w:date="2020-11-16T11:13:00Z"/>
+        </w:rPr>
+      </w:pPr>
+      <w:del w:id="685" w:author="David Conklin" w:date="2020-11-16T11:13:00Z">
         <w:r>
           <w:tab/>
           <w:delText>For this project we will relax the equal</w:delText>
@@ -8479,10 +8592,10 @@
     <w:p>
       <w:pPr>
         <w:rPr>
-          <w:del w:id="687" w:author="David Conklin" w:date="2020-11-16T11:13:00Z"/>
-        </w:rPr>
-      </w:pPr>
-      <w:del w:id="688" w:author="David Conklin" w:date="2020-11-16T11:13:00Z">
+          <w:del w:id="686" w:author="David Conklin" w:date="2020-11-16T11:13:00Z"/>
+        </w:rPr>
+      </w:pPr>
+      <w:del w:id="687" w:author="David Conklin" w:date="2020-11-16T11:13:00Z">
         <w:r>
           <w:tab/>
         </w:r>
@@ -8512,10 +8625,10 @@
     <w:p>
       <w:pPr>
         <w:rPr>
-          <w:del w:id="689" w:author="David Conklin" w:date="2020-11-16T11:13:00Z"/>
-        </w:rPr>
-      </w:pPr>
-      <w:del w:id="690" w:author="David Conklin" w:date="2020-11-16T11:13:00Z">
+          <w:del w:id="688" w:author="David Conklin" w:date="2020-11-16T11:13:00Z"/>
+        </w:rPr>
+      </w:pPr>
+      <w:del w:id="689" w:author="David Conklin" w:date="2020-11-16T11:13:00Z">
         <w:r>
           <w:tab/>
           <w:delText>To support thermal loading calculations, Subreach objects will have these members</w:delText>
@@ -8531,9 +8644,9 @@
     <w:p>
       <w:pPr>
         <w:rPr>
-          <w:del w:id="691" w:author="David Conklin" w:date="2020-11-16T11:13:00Z"/>
-        </w:rPr>
-        <w:pPrChange w:id="692" w:author="David Conklin" w:date="2020-11-16T11:13:00Z">
+          <w:del w:id="690" w:author="David Conklin" w:date="2020-11-16T11:13:00Z"/>
+        </w:rPr>
+        <w:pPrChange w:id="691" w:author="David Conklin" w:date="2020-11-16T11:13:00Z">
           <w:pPr>
             <w:pStyle w:val="ListParagraph"/>
             <w:numPr>
@@ -8543,7 +8656,7 @@
           </w:pPr>
         </w:pPrChange>
       </w:pPr>
-      <w:del w:id="693" w:author="David Conklin" w:date="2020-11-16T11:13:00Z">
+      <w:del w:id="692" w:author="David Conklin" w:date="2020-11-16T11:13:00Z">
         <w:r>
           <w:delText>subreach length, m</w:delText>
         </w:r>
@@ -8552,9 +8665,9 @@
     <w:p>
       <w:pPr>
         <w:rPr>
-          <w:del w:id="694" w:author="David Conklin" w:date="2020-11-16T11:13:00Z"/>
-        </w:rPr>
-        <w:pPrChange w:id="695" w:author="David Conklin" w:date="2020-11-16T11:13:00Z">
+          <w:del w:id="693" w:author="David Conklin" w:date="2020-11-16T11:13:00Z"/>
+        </w:rPr>
+        <w:pPrChange w:id="694" w:author="David Conklin" w:date="2020-11-16T11:13:00Z">
           <w:pPr>
             <w:pStyle w:val="ListParagraph"/>
             <w:numPr>
@@ -8564,7 +8677,7 @@
           </w:pPr>
         </w:pPrChange>
       </w:pPr>
-      <w:del w:id="696" w:author="David Conklin" w:date="2020-11-16T11:13:00Z">
+      <w:del w:id="695" w:author="David Conklin" w:date="2020-11-16T11:13:00Z">
         <w:r>
           <w:delText xml:space="preserve">subreach </w:delText>
         </w:r>
@@ -8579,9 +8692,9 @@
     <w:p>
       <w:pPr>
         <w:rPr>
-          <w:del w:id="697" w:author="David Conklin" w:date="2020-11-16T11:13:00Z"/>
-        </w:rPr>
-        <w:pPrChange w:id="698" w:author="David Conklin" w:date="2020-11-16T11:13:00Z">
+          <w:del w:id="696" w:author="David Conklin" w:date="2020-11-16T11:13:00Z"/>
+        </w:rPr>
+        <w:pPrChange w:id="697" w:author="David Conklin" w:date="2020-11-16T11:13:00Z">
           <w:pPr>
             <w:pStyle w:val="ListParagraph"/>
             <w:numPr>
@@ -8591,7 +8704,7 @@
           </w:pPr>
         </w:pPrChange>
       </w:pPr>
-      <w:del w:id="699" w:author="David Conklin" w:date="2020-11-16T11:13:00Z">
+      <w:del w:id="698" w:author="David Conklin" w:date="2020-11-16T11:13:00Z">
         <w:r>
           <w:delText xml:space="preserve">subreach </w:delText>
         </w:r>
@@ -8624,9 +8737,9 @@
     <w:p>
       <w:pPr>
         <w:rPr>
-          <w:del w:id="700" w:author="David Conklin" w:date="2020-11-16T11:13:00Z"/>
-        </w:rPr>
-        <w:pPrChange w:id="701" w:author="David Conklin" w:date="2020-11-16T11:13:00Z">
+          <w:del w:id="699" w:author="David Conklin" w:date="2020-11-16T11:13:00Z"/>
+        </w:rPr>
+        <w:pPrChange w:id="700" w:author="David Conklin" w:date="2020-11-16T11:13:00Z">
           <w:pPr>
             <w:pStyle w:val="ListParagraph"/>
             <w:numPr>
@@ -8636,7 +8749,7 @@
           </w:pPr>
         </w:pPrChange>
       </w:pPr>
-      <w:del w:id="702" w:author="David Conklin" w:date="2020-11-16T11:13:00Z">
+      <w:del w:id="701" w:author="David Conklin" w:date="2020-11-16T11:13:00Z">
         <w:r>
           <w:delText>subreach midpoint elevation, m ASL</w:delText>
         </w:r>
@@ -8645,9 +8758,9 @@
     <w:p>
       <w:pPr>
         <w:rPr>
-          <w:del w:id="703" w:author="David Conklin" w:date="2020-11-16T11:13:00Z"/>
-        </w:rPr>
-        <w:pPrChange w:id="704" w:author="David Conklin" w:date="2020-11-16T11:13:00Z">
+          <w:del w:id="702" w:author="David Conklin" w:date="2020-11-16T11:13:00Z"/>
+        </w:rPr>
+        <w:pPrChange w:id="703" w:author="David Conklin" w:date="2020-11-16T11:13:00Z">
           <w:pPr>
             <w:pStyle w:val="ListParagraph"/>
             <w:numPr>
@@ -8657,7 +8770,7 @@
           </w:pPr>
         </w:pPrChange>
       </w:pPr>
-      <w:del w:id="705" w:author="David Conklin" w:date="2020-11-16T11:13:00Z">
+      <w:del w:id="704" w:author="David Conklin" w:date="2020-11-16T11:13:00Z">
         <w:r>
           <w:delText>aspect, i.e. compass orientation of the stream axis</w:delText>
         </w:r>
@@ -8666,9 +8779,9 @@
     <w:p>
       <w:pPr>
         <w:rPr>
-          <w:del w:id="706" w:author="David Conklin" w:date="2020-11-16T11:13:00Z"/>
-        </w:rPr>
-        <w:pPrChange w:id="707" w:author="David Conklin" w:date="2020-11-16T11:13:00Z">
+          <w:del w:id="705" w:author="David Conklin" w:date="2020-11-16T11:13:00Z"/>
+        </w:rPr>
+        <w:pPrChange w:id="706" w:author="David Conklin" w:date="2020-11-16T11:13:00Z">
           <w:pPr>
             <w:pStyle w:val="ListParagraph"/>
             <w:numPr>
@@ -8678,7 +8791,7 @@
           </w:pPr>
         </w:pPrChange>
       </w:pPr>
-      <w:del w:id="708" w:author="David Conklin" w:date="2020-11-16T11:13:00Z">
+      <w:del w:id="707" w:author="David Conklin" w:date="2020-11-16T11:13:00Z">
         <w:r>
           <w:delText>slope</w:delText>
         </w:r>
@@ -8687,9 +8800,9 @@
     <w:p>
       <w:pPr>
         <w:rPr>
-          <w:del w:id="709" w:author="David Conklin" w:date="2020-11-16T11:13:00Z"/>
-        </w:rPr>
-        <w:pPrChange w:id="710" w:author="David Conklin" w:date="2020-11-16T11:13:00Z">
+          <w:del w:id="708" w:author="David Conklin" w:date="2020-11-16T11:13:00Z"/>
+        </w:rPr>
+        <w:pPrChange w:id="709" w:author="David Conklin" w:date="2020-11-16T11:13:00Z">
           <w:pPr>
             <w:pStyle w:val="ListParagraph"/>
             <w:numPr>
@@ -8699,7 +8812,7 @@
           </w:pPr>
         </w:pPrChange>
       </w:pPr>
-      <w:del w:id="711" w:author="David Conklin" w:date="2020-11-16T11:13:00Z">
+      <w:del w:id="710" w:author="David Conklin" w:date="2020-11-16T11:13:00Z">
         <w:r>
           <w:delText>topographic shading</w:delText>
         </w:r>
@@ -8708,9 +8821,9 @@
     <w:p>
       <w:pPr>
         <w:rPr>
-          <w:del w:id="712" w:author="David Conklin" w:date="2020-11-16T11:13:00Z"/>
-        </w:rPr>
-        <w:pPrChange w:id="713" w:author="David Conklin" w:date="2020-11-16T11:13:00Z">
+          <w:del w:id="711" w:author="David Conklin" w:date="2020-11-16T11:13:00Z"/>
+        </w:rPr>
+        <w:pPrChange w:id="712" w:author="David Conklin" w:date="2020-11-16T11:13:00Z">
           <w:pPr>
             <w:pStyle w:val="ListParagraph"/>
             <w:numPr>
@@ -8720,7 +8833,7 @@
           </w:pPr>
         </w:pPrChange>
       </w:pPr>
-      <w:del w:id="714" w:author="David Conklin" w:date="2020-11-16T11:13:00Z">
+      <w:del w:id="713" w:author="David Conklin" w:date="2020-11-16T11:13:00Z">
         <w:r>
           <w:delText>width to depth ratio, calculated as minimum width / minimum depth</w:delText>
         </w:r>
@@ -8729,9 +8842,9 @@
     <w:p>
       <w:pPr>
         <w:rPr>
-          <w:del w:id="715" w:author="David Conklin" w:date="2020-11-16T11:13:00Z"/>
-        </w:rPr>
-        <w:pPrChange w:id="716" w:author="David Conklin" w:date="2020-11-16T11:13:00Z">
+          <w:del w:id="714" w:author="David Conklin" w:date="2020-11-16T11:13:00Z"/>
+        </w:rPr>
+        <w:pPrChange w:id="715" w:author="David Conklin" w:date="2020-11-16T11:13:00Z">
           <w:pPr>
             <w:pStyle w:val="ListParagraph"/>
             <w:numPr>
@@ -8741,7 +8854,7 @@
           </w:pPr>
         </w:pPrChange>
       </w:pPr>
-      <w:del w:id="717" w:author="David Conklin" w:date="2020-11-16T11:13:00Z">
+      <w:del w:id="716" w:author="David Conklin" w:date="2020-11-16T11:13:00Z">
         <w:r>
           <w:delText>minimum volume, calculated as minimum width x minimum depth x length</w:delText>
         </w:r>
@@ -8750,9 +8863,9 @@
     <w:p>
       <w:pPr>
         <w:rPr>
-          <w:del w:id="718" w:author="David Conklin" w:date="2020-11-16T11:13:00Z"/>
-        </w:rPr>
-        <w:pPrChange w:id="719" w:author="David Conklin" w:date="2020-11-16T11:13:00Z">
+          <w:del w:id="717" w:author="David Conklin" w:date="2020-11-16T11:13:00Z"/>
+        </w:rPr>
+        <w:pPrChange w:id="718" w:author="David Conklin" w:date="2020-11-16T11:13:00Z">
           <w:pPr>
             <w:pStyle w:val="ListParagraph"/>
             <w:numPr>
@@ -8762,7 +8875,7 @@
           </w:pPr>
         </w:pPrChange>
       </w:pPr>
-      <w:del w:id="720" w:author="David Conklin" w:date="2020-11-16T11:13:00Z">
+      <w:del w:id="719" w:author="David Conklin" w:date="2020-11-16T11:13:00Z">
         <w:r>
           <w:delText>minimum surface area, calculated as minimum width x length</w:delText>
         </w:r>
@@ -8771,10 +8884,10 @@
     <w:p>
       <w:pPr>
         <w:rPr>
-          <w:del w:id="721" w:author="David Conklin" w:date="2020-11-16T11:13:00Z"/>
-        </w:rPr>
-      </w:pPr>
-      <w:del w:id="722" w:author="David Conklin" w:date="2020-11-16T11:13:00Z">
+          <w:del w:id="720" w:author="David Conklin" w:date="2020-11-16T11:13:00Z"/>
+        </w:rPr>
+      </w:pPr>
+      <w:del w:id="721" w:author="David Conklin" w:date="2020-11-16T11:13:00Z">
         <w:r>
           <w:delText>Subreach objects will have these members which have values which vary from one daily timestep to the next:</w:delText>
         </w:r>
@@ -8783,9 +8896,9 @@
     <w:p>
       <w:pPr>
         <w:rPr>
-          <w:del w:id="723" w:author="David Conklin" w:date="2020-11-12T16:52:00Z"/>
-        </w:rPr>
-        <w:pPrChange w:id="724" w:author="David Conklin" w:date="2020-11-16T11:13:00Z">
+          <w:del w:id="722" w:author="David Conklin" w:date="2020-11-12T16:52:00Z"/>
+        </w:rPr>
+        <w:pPrChange w:id="723" w:author="David Conklin" w:date="2020-11-16T11:13:00Z">
           <w:pPr>
             <w:pStyle w:val="ListParagraph"/>
             <w:numPr>
@@ -8795,7 +8908,7 @@
           </w:pPr>
         </w:pPrChange>
       </w:pPr>
-      <w:del w:id="725" w:author="David Conklin" w:date="2020-11-12T16:52:00Z">
+      <w:del w:id="724" w:author="David Conklin" w:date="2020-11-12T16:52:00Z">
         <w:r>
           <w:delText>subreach surface area, m</w:delText>
         </w:r>
@@ -8810,9 +8923,9 @@
     <w:p>
       <w:pPr>
         <w:rPr>
-          <w:del w:id="726" w:author="David Conklin" w:date="2020-11-16T11:13:00Z"/>
-        </w:rPr>
-        <w:pPrChange w:id="727" w:author="David Conklin" w:date="2020-11-16T11:13:00Z">
+          <w:del w:id="725" w:author="David Conklin" w:date="2020-11-16T11:13:00Z"/>
+        </w:rPr>
+        <w:pPrChange w:id="726" w:author="David Conklin" w:date="2020-11-16T11:13:00Z">
           <w:pPr>
             <w:pStyle w:val="ListParagraph"/>
             <w:numPr>
@@ -8822,7 +8935,7 @@
           </w:pPr>
         </w:pPrChange>
       </w:pPr>
-      <w:del w:id="728" w:author="David Conklin" w:date="2020-11-16T11:13:00Z">
+      <w:del w:id="727" w:author="David Conklin" w:date="2020-11-16T11:13:00Z">
         <w:r>
           <w:delText>a WaterParcel object, representing the volume and temperature of the water in the subreach on a given day</w:delText>
         </w:r>
@@ -8831,9 +8944,9 @@
     <w:p>
       <w:pPr>
         <w:rPr>
-          <w:del w:id="729" w:author="David Conklin" w:date="2020-11-16T11:13:00Z"/>
-        </w:rPr>
-        <w:pPrChange w:id="730" w:author="David Conklin" w:date="2020-11-16T11:13:00Z">
+          <w:del w:id="728" w:author="David Conklin" w:date="2020-11-16T11:13:00Z"/>
+        </w:rPr>
+        <w:pPrChange w:id="729" w:author="David Conklin" w:date="2020-11-16T11:13:00Z">
           <w:pPr>
             <w:pStyle w:val="ListParagraph"/>
             <w:numPr>
@@ -8843,7 +8956,7 @@
           </w:pPr>
         </w:pPrChange>
       </w:pPr>
-      <w:del w:id="731" w:author="David Conklin" w:date="2020-11-16T11:13:00Z">
+      <w:del w:id="730" w:author="David Conklin" w:date="2020-11-16T11:13:00Z">
         <w:r>
           <w:delText>discharge, cms</w:delText>
         </w:r>
@@ -8852,9 +8965,9 @@
     <w:p>
       <w:pPr>
         <w:rPr>
-          <w:del w:id="732" w:author="David Conklin" w:date="2020-11-16T11:13:00Z"/>
-        </w:rPr>
-        <w:pPrChange w:id="733" w:author="David Conklin" w:date="2020-11-16T11:13:00Z">
+          <w:del w:id="731" w:author="David Conklin" w:date="2020-11-16T11:13:00Z"/>
+        </w:rPr>
+        <w:pPrChange w:id="732" w:author="David Conklin" w:date="2020-11-16T11:13:00Z">
           <w:pPr>
             <w:pStyle w:val="ListParagraph"/>
             <w:numPr>
@@ -8864,7 +8977,7 @@
           </w:pPr>
         </w:pPrChange>
       </w:pPr>
-      <w:del w:id="734" w:author="David Conklin" w:date="2020-11-16T11:13:00Z">
+      <w:del w:id="733" w:author="David Conklin" w:date="2020-11-16T11:13:00Z">
         <w:r>
           <w:delText>water lost to evaporation, expressed as m</w:delText>
         </w:r>
@@ -8882,9 +8995,9 @@
     <w:p>
       <w:pPr>
         <w:rPr>
-          <w:del w:id="735" w:author="David Conklin" w:date="2020-11-16T11:13:00Z"/>
-        </w:rPr>
-        <w:pPrChange w:id="736" w:author="David Conklin" w:date="2020-11-16T11:13:00Z">
+          <w:del w:id="734" w:author="David Conklin" w:date="2020-11-16T11:13:00Z"/>
+        </w:rPr>
+        <w:pPrChange w:id="735" w:author="David Conklin" w:date="2020-11-16T11:13:00Z">
           <w:pPr>
             <w:pStyle w:val="ListParagraph"/>
             <w:numPr>
@@ -8894,7 +9007,7 @@
           </w:pPr>
         </w:pPrChange>
       </w:pPr>
-      <w:del w:id="737" w:author="David Conklin" w:date="2020-11-16T11:13:00Z">
+      <w:del w:id="736" w:author="David Conklin" w:date="2020-11-16T11:13:00Z">
         <w:r>
           <w:delText>thermal energy lost to evaporation, kJ</w:delText>
         </w:r>
@@ -8903,9 +9016,9 @@
     <w:p>
       <w:pPr>
         <w:rPr>
-          <w:del w:id="738" w:author="David Conklin" w:date="2020-11-12T16:54:00Z"/>
-        </w:rPr>
-        <w:pPrChange w:id="739" w:author="David Conklin" w:date="2020-11-16T11:13:00Z">
+          <w:del w:id="737" w:author="David Conklin" w:date="2020-11-12T16:54:00Z"/>
+        </w:rPr>
+        <w:pPrChange w:id="738" w:author="David Conklin" w:date="2020-11-16T11:13:00Z">
           <w:pPr>
             <w:pStyle w:val="ListParagraph"/>
             <w:numPr>
@@ -8915,7 +9028,7 @@
           </w:pPr>
         </w:pPrChange>
       </w:pPr>
-      <w:del w:id="740" w:author="David Conklin" w:date="2020-11-12T16:54:00Z">
+      <w:del w:id="739" w:author="David Conklin" w:date="2020-11-12T16:54:00Z">
         <w:r>
           <w:delText>current water depth, m</w:delText>
         </w:r>
@@ -8923,7 +9036,7 @@
           <w:delText xml:space="preserve">, calculated </w:delText>
         </w:r>
       </w:del>
-      <w:del w:id="741" w:author="David Conklin" w:date="2020-11-12T16:48:00Z">
+      <w:del w:id="740" w:author="David Conklin" w:date="2020-11-12T16:48:00Z">
         <w:r>
           <w:delText>as Manning depth + minimum depth</w:delText>
         </w:r>
@@ -8932,9 +9045,9 @@
     <w:p>
       <w:pPr>
         <w:rPr>
-          <w:del w:id="742" w:author="David Conklin" w:date="2020-11-12T16:54:00Z"/>
-        </w:rPr>
-        <w:pPrChange w:id="743" w:author="David Conklin" w:date="2020-11-16T11:13:00Z">
+          <w:del w:id="741" w:author="David Conklin" w:date="2020-11-12T16:54:00Z"/>
+        </w:rPr>
+        <w:pPrChange w:id="742" w:author="David Conklin" w:date="2020-11-16T11:13:00Z">
           <w:pPr>
             <w:pStyle w:val="ListParagraph"/>
             <w:numPr>
@@ -8944,12 +9057,12 @@
           </w:pPr>
         </w:pPrChange>
       </w:pPr>
-      <w:del w:id="744" w:author="David Conklin" w:date="2020-11-12T16:54:00Z">
+      <w:del w:id="743" w:author="David Conklin" w:date="2020-11-12T16:54:00Z">
         <w:r>
           <w:delText xml:space="preserve">current surface area, calculated as current </w:delText>
         </w:r>
       </w:del>
-      <w:del w:id="745" w:author="David Conklin" w:date="2020-11-12T16:47:00Z">
+      <w:del w:id="744" w:author="David Conklin" w:date="2020-11-12T16:47:00Z">
         <w:r>
           <w:delText>depth x width-to-depth ratio x length</w:delText>
         </w:r>
@@ -8958,9 +9071,9 @@
     <w:p>
       <w:pPr>
         <w:rPr>
-          <w:del w:id="746" w:author="David Conklin" w:date="2020-11-16T11:13:00Z"/>
-        </w:rPr>
-        <w:pPrChange w:id="747" w:author="David Conklin" w:date="2020-11-16T11:13:00Z">
+          <w:del w:id="745" w:author="David Conklin" w:date="2020-11-16T11:13:00Z"/>
+        </w:rPr>
+        <w:pPrChange w:id="746" w:author="David Conklin" w:date="2020-11-16T11:13:00Z">
           <w:pPr>
             <w:pStyle w:val="ListParagraph"/>
             <w:numPr>
@@ -8970,7 +9083,7 @@
           </w:pPr>
         </w:pPrChange>
       </w:pPr>
-      <w:del w:id="748" w:author="David Conklin" w:date="2020-11-16T11:13:00Z">
+      <w:del w:id="747" w:author="David Conklin" w:date="2020-11-16T11:13:00Z">
         <w:r>
           <w:delText>vegetative shading (leaf area may vary seasonally)</w:delText>
         </w:r>
@@ -8979,10 +9092,10 @@
     <w:p>
       <w:pPr>
         <w:rPr>
-          <w:del w:id="749" w:author="David Conklin" w:date="2020-11-16T11:13:00Z"/>
-        </w:rPr>
-      </w:pPr>
-      <w:del w:id="750" w:author="David Conklin" w:date="2020-11-16T11:13:00Z">
+          <w:del w:id="748" w:author="David Conklin" w:date="2020-11-16T11:13:00Z"/>
+        </w:rPr>
+      </w:pPr>
+      <w:del w:id="749" w:author="David Conklin" w:date="2020-11-16T11:13:00Z">
         <w:r>
           <w:delText>These</w:delText>
         </w:r>
@@ -9006,9 +9119,9 @@
     <w:p>
       <w:pPr>
         <w:rPr>
-          <w:del w:id="751" w:author="David Conklin" w:date="2020-11-16T11:13:00Z"/>
-        </w:rPr>
-        <w:pPrChange w:id="752" w:author="David Conklin" w:date="2020-11-16T11:13:00Z">
+          <w:del w:id="750" w:author="David Conklin" w:date="2020-11-16T11:13:00Z"/>
+        </w:rPr>
+        <w:pPrChange w:id="751" w:author="David Conklin" w:date="2020-11-16T11:13:00Z">
           <w:pPr>
             <w:pStyle w:val="ListParagraph"/>
             <w:numPr>
@@ -9018,7 +9131,7 @@
           </w:pPr>
         </w:pPrChange>
       </w:pPr>
-      <w:del w:id="753" w:author="David Conklin" w:date="2020-11-16T11:13:00Z">
+      <w:del w:id="752" w:author="David Conklin" w:date="2020-11-16T11:13:00Z">
         <w:r>
           <w:delText>vegetative shading</w:delText>
         </w:r>
@@ -9030,9 +9143,9 @@
     <w:p>
       <w:pPr>
         <w:rPr>
-          <w:del w:id="754" w:author="David Conklin" w:date="2020-11-16T11:13:00Z"/>
-        </w:rPr>
-        <w:pPrChange w:id="755" w:author="David Conklin" w:date="2020-11-16T11:13:00Z">
+          <w:del w:id="753" w:author="David Conklin" w:date="2020-11-16T11:13:00Z"/>
+        </w:rPr>
+        <w:pPrChange w:id="754" w:author="David Conklin" w:date="2020-11-16T11:13:00Z">
           <w:pPr>
             <w:pStyle w:val="ListParagraph"/>
             <w:numPr>
@@ -9042,7 +9155,7 @@
           </w:pPr>
         </w:pPrChange>
       </w:pPr>
-      <w:del w:id="756" w:author="David Conklin" w:date="2020-11-16T11:13:00Z">
+      <w:del w:id="755" w:author="David Conklin" w:date="2020-11-16T11:13:00Z">
         <w:r>
           <w:delText>bank shading</w:delText>
         </w:r>
@@ -9054,10 +9167,10 @@
     <w:p>
       <w:pPr>
         <w:rPr>
-          <w:del w:id="757" w:author="David Conklin" w:date="2020-11-16T11:13:00Z"/>
-        </w:rPr>
-      </w:pPr>
-      <w:del w:id="758" w:author="David Conklin" w:date="2020-11-16T11:13:00Z">
+          <w:del w:id="756" w:author="David Conklin" w:date="2020-11-16T11:13:00Z"/>
+        </w:rPr>
+      </w:pPr>
+      <w:del w:id="757" w:author="David Conklin" w:date="2020-11-16T11:13:00Z">
         <w:r>
           <w:delText>Reach GIS layer attributes with constant values will include:</w:delText>
         </w:r>
@@ -9066,16 +9179,16 @@
     <w:p>
       <w:pPr>
         <w:rPr>
-          <w:del w:id="759" w:author="David Conklin" w:date="2020-11-16T11:13:00Z"/>
-        </w:rPr>
-        <w:pPrChange w:id="760" w:author="David Conklin" w:date="2020-11-16T11:13:00Z">
+          <w:del w:id="758" w:author="David Conklin" w:date="2020-11-16T11:13:00Z"/>
+        </w:rPr>
+        <w:pPrChange w:id="759" w:author="David Conklin" w:date="2020-11-16T11:13:00Z">
           <w:pPr>
             <w:spacing w:after="0" w:line="240" w:lineRule="auto"/>
             <w:ind w:left="720" w:hanging="720"/>
           </w:pPr>
         </w:pPrChange>
       </w:pPr>
-      <w:del w:id="761" w:author="David Conklin" w:date="2020-11-16T11:13:00Z">
+      <w:del w:id="760" w:author="David Conklin" w:date="2020-11-16T11:13:00Z">
         <w:r>
           <w:delText>COMID – comid of the reach to which the segment belongs</w:delText>
         </w:r>
@@ -9084,16 +9197,16 @@
     <w:p>
       <w:pPr>
         <w:rPr>
-          <w:del w:id="762" w:author="David Conklin" w:date="2020-11-16T11:13:00Z"/>
-        </w:rPr>
-        <w:pPrChange w:id="763" w:author="David Conklin" w:date="2020-11-16T11:13:00Z">
+          <w:del w:id="761" w:author="David Conklin" w:date="2020-11-16T11:13:00Z"/>
+        </w:rPr>
+        <w:pPrChange w:id="762" w:author="David Conklin" w:date="2020-11-16T11:13:00Z">
           <w:pPr>
             <w:spacing w:after="0" w:line="240" w:lineRule="auto"/>
             <w:ind w:left="720" w:hanging="720"/>
           </w:pPr>
         </w:pPrChange>
       </w:pPr>
-      <w:del w:id="764" w:author="David Conklin" w:date="2020-11-16T11:13:00Z">
+      <w:del w:id="763" w:author="David Conklin" w:date="2020-11-16T11:13:00Z">
         <w:r>
           <w:delText>IDU_LEFT and IDU_RIGHT  – IDU_ID attribute of the IDUs which characterize the banks of the segment. Vegetation type, height, and density will be inferred from attributes of the IDUs.</w:delText>
         </w:r>
@@ -9102,16 +9215,16 @@
     <w:p>
       <w:pPr>
         <w:rPr>
-          <w:del w:id="765" w:author="David Conklin" w:date="2020-11-16T11:13:00Z"/>
-        </w:rPr>
-        <w:pPrChange w:id="766" w:author="David Conklin" w:date="2020-11-16T11:13:00Z">
+          <w:del w:id="764" w:author="David Conklin" w:date="2020-11-16T11:13:00Z"/>
+        </w:rPr>
+        <w:pPrChange w:id="765" w:author="David Conklin" w:date="2020-11-16T11:13:00Z">
           <w:pPr>
             <w:spacing w:after="0" w:line="240" w:lineRule="auto"/>
             <w:ind w:left="720" w:hanging="720"/>
           </w:pPr>
         </w:pPrChange>
       </w:pPr>
-      <w:del w:id="767" w:author="David Conklin" w:date="2020-11-16T11:13:00Z">
+      <w:del w:id="766" w:author="David Conklin" w:date="2020-11-16T11:13:00Z">
         <w:r>
           <w:delText>LENGTH – segment length in meters</w:delText>
         </w:r>
@@ -9120,17 +9233,17 @@
     <w:p>
       <w:pPr>
         <w:rPr>
+          <w:del w:id="767" w:author="David Conklin" w:date="2020-11-16T11:13:00Z"/>
+        </w:rPr>
+      </w:pPr>
+    </w:p>
+    <w:p>
+      <w:pPr>
+        <w:rPr>
           <w:del w:id="768" w:author="David Conklin" w:date="2020-11-16T11:13:00Z"/>
         </w:rPr>
       </w:pPr>
-    </w:p>
-    <w:p>
-      <w:pPr>
-        <w:rPr>
-          <w:del w:id="769" w:author="David Conklin" w:date="2020-11-16T11:13:00Z"/>
-        </w:rPr>
-      </w:pPr>
-      <w:del w:id="770" w:author="David Conklin" w:date="2020-11-16T11:13:00Z">
+      <w:del w:id="769" w:author="David Conklin" w:date="2020-11-16T11:13:00Z">
         <w:r>
           <w:delText>Reach GIS layer attributes with values which are recalculated in the daily or yearly timesteps include:</w:delText>
         </w:r>
@@ -9139,9 +9252,9 @@
     <w:p>
       <w:pPr>
         <w:rPr>
-          <w:del w:id="771" w:author="David Conklin" w:date="2020-11-16T11:13:00Z"/>
-        </w:rPr>
-        <w:pPrChange w:id="772" w:author="David Conklin" w:date="2020-11-16T11:13:00Z">
+          <w:del w:id="770" w:author="David Conklin" w:date="2020-11-16T11:13:00Z"/>
+        </w:rPr>
+        <w:pPrChange w:id="771" w:author="David Conklin" w:date="2020-11-16T11:13:00Z">
           <w:pPr>
             <w:pStyle w:val="ListParagraph"/>
             <w:numPr>
@@ -9151,7 +9264,7 @@
           </w:pPr>
         </w:pPrChange>
       </w:pPr>
-      <w:del w:id="773" w:author="David Conklin" w:date="2020-11-16T11:13:00Z">
+      <w:del w:id="772" w:author="David Conklin" w:date="2020-11-16T11:13:00Z">
         <w:r>
           <w:delText>Q, the discharge in cms from the most downstream subreach</w:delText>
         </w:r>
@@ -9160,9 +9273,9 @@
     <w:p>
       <w:pPr>
         <w:rPr>
-          <w:del w:id="774" w:author="David Conklin" w:date="2020-11-16T11:13:00Z"/>
-        </w:rPr>
-        <w:pPrChange w:id="775" w:author="David Conklin" w:date="2020-11-16T11:13:00Z">
+          <w:del w:id="773" w:author="David Conklin" w:date="2020-11-16T11:13:00Z"/>
+        </w:rPr>
+        <w:pPrChange w:id="774" w:author="David Conklin" w:date="2020-11-16T11:13:00Z">
           <w:pPr>
             <w:pStyle w:val="ListParagraph"/>
             <w:numPr>
@@ -9172,7 +9285,7 @@
           </w:pPr>
         </w:pPrChange>
       </w:pPr>
-      <w:del w:id="776" w:author="David Conklin" w:date="2020-11-16T11:13:00Z">
+      <w:del w:id="775" w:author="David Conklin" w:date="2020-11-16T11:13:00Z">
         <w:r>
           <w:delText>EVAP_MM</w:delText>
         </w:r>
@@ -9190,9 +9303,9 @@
     <w:p>
       <w:pPr>
         <w:rPr>
-          <w:del w:id="777" w:author="David Conklin" w:date="2020-11-16T11:13:00Z"/>
-        </w:rPr>
-        <w:pPrChange w:id="778" w:author="David Conklin" w:date="2020-11-16T11:13:00Z">
+          <w:del w:id="776" w:author="David Conklin" w:date="2020-11-16T11:13:00Z"/>
+        </w:rPr>
+        <w:pPrChange w:id="777" w:author="David Conklin" w:date="2020-11-16T11:13:00Z">
           <w:pPr>
             <w:pStyle w:val="ListParagraph"/>
             <w:numPr>
@@ -9202,7 +9315,7 @@
           </w:pPr>
         </w:pPrChange>
       </w:pPr>
-      <w:del w:id="779" w:author="David Conklin" w:date="2020-11-16T11:13:00Z">
+      <w:del w:id="778" w:author="David Conklin" w:date="2020-11-16T11:13:00Z">
         <w:r>
           <w:delText>REACH_H2O, total volume of water in the reach, m</w:delText>
         </w:r>
@@ -9217,9 +9330,9 @@
     <w:p>
       <w:pPr>
         <w:rPr>
-          <w:del w:id="780" w:author="David Conklin" w:date="2020-11-16T11:13:00Z"/>
-        </w:rPr>
-        <w:pPrChange w:id="781" w:author="David Conklin" w:date="2020-11-16T11:13:00Z">
+          <w:del w:id="779" w:author="David Conklin" w:date="2020-11-16T11:13:00Z"/>
+        </w:rPr>
+        <w:pPrChange w:id="780" w:author="David Conklin" w:date="2020-11-16T11:13:00Z">
           <w:pPr>
             <w:pStyle w:val="ListParagraph"/>
             <w:numPr>
@@ -9229,7 +9342,7 @@
           </w:pPr>
         </w:pPrChange>
       </w:pPr>
-      <w:del w:id="782" w:author="David Conklin" w:date="2020-11-16T11:13:00Z">
+      <w:del w:id="781" w:author="David Conklin" w:date="2020-11-16T11:13:00Z">
         <w:r>
           <w:delText>AREA_H2O, surface area of water, m</w:delText>
         </w:r>
@@ -9244,9 +9357,9 @@
     <w:p>
       <w:pPr>
         <w:rPr>
-          <w:del w:id="783" w:author="David Conklin" w:date="2020-11-16T11:13:00Z"/>
-        </w:rPr>
-        <w:pPrChange w:id="784" w:author="David Conklin" w:date="2020-11-16T11:13:00Z">
+          <w:del w:id="782" w:author="David Conklin" w:date="2020-11-16T11:13:00Z"/>
+        </w:rPr>
+        <w:pPrChange w:id="783" w:author="David Conklin" w:date="2020-11-16T11:13:00Z">
           <w:pPr>
             <w:pStyle w:val="ListParagraph"/>
             <w:numPr>
@@ -9256,7 +9369,7 @@
           </w:pPr>
         </w:pPrChange>
       </w:pPr>
-      <w:del w:id="785" w:author="David Conklin" w:date="2020-11-16T11:13:00Z">
+      <w:del w:id="784" w:author="David Conklin" w:date="2020-11-16T11:13:00Z">
         <w:r>
           <w:delText>RAD_LW_OUT, net longwave radiation</w:delText>
         </w:r>
@@ -9274,9 +9387,9 @@
     <w:p>
       <w:pPr>
         <w:rPr>
-          <w:del w:id="786" w:author="David Conklin" w:date="2020-11-16T11:13:00Z"/>
-        </w:rPr>
-        <w:pPrChange w:id="787" w:author="David Conklin" w:date="2020-11-16T11:13:00Z">
+          <w:del w:id="785" w:author="David Conklin" w:date="2020-11-16T11:13:00Z"/>
+        </w:rPr>
+        <w:pPrChange w:id="786" w:author="David Conklin" w:date="2020-11-16T11:13:00Z">
           <w:pPr>
             <w:pStyle w:val="ListParagraph"/>
             <w:numPr>
@@ -9286,7 +9399,7 @@
           </w:pPr>
         </w:pPrChange>
       </w:pPr>
-      <w:del w:id="788" w:author="David Conklin" w:date="2020-11-16T11:13:00Z">
+      <w:del w:id="787" w:author="David Conklin" w:date="2020-11-16T11:13:00Z">
         <w:r>
           <w:delText>RAD_SW_IN, shortwave insolation, net of shading and weather effects, W/m</w:delText>
         </w:r>
@@ -9301,9 +9414,9 @@
     <w:p>
       <w:pPr>
         <w:rPr>
-          <w:del w:id="789" w:author="David Conklin" w:date="2020-11-16T11:13:00Z"/>
-        </w:rPr>
-        <w:pPrChange w:id="790" w:author="David Conklin" w:date="2020-11-16T11:13:00Z">
+          <w:del w:id="788" w:author="David Conklin" w:date="2020-11-16T11:13:00Z"/>
+        </w:rPr>
+        <w:pPrChange w:id="789" w:author="David Conklin" w:date="2020-11-16T11:13:00Z">
           <w:pPr>
             <w:spacing w:after="0" w:line="240" w:lineRule="auto"/>
             <w:ind w:left="720" w:hanging="720"/>
@@ -9314,15 +9427,15 @@
     <w:p>
       <w:pPr>
         <w:rPr>
-          <w:del w:id="791" w:author="David Conklin" w:date="2020-11-16T11:13:00Z"/>
-        </w:rPr>
-        <w:pPrChange w:id="792" w:author="David Conklin" w:date="2020-11-16T11:13:00Z">
+          <w:del w:id="790" w:author="David Conklin" w:date="2020-11-16T11:13:00Z"/>
+        </w:rPr>
+        <w:pPrChange w:id="791" w:author="David Conklin" w:date="2020-11-16T11:13:00Z">
           <w:pPr>
             <w:pStyle w:val="Heading2"/>
           </w:pPr>
         </w:pPrChange>
       </w:pPr>
-      <w:del w:id="793" w:author="David Conklin" w:date="2020-11-16T11:13:00Z">
+      <w:del w:id="792" w:author="David Conklin" w:date="2020-11-16T11:13:00Z">
         <w:r>
           <w:delText>USGS data</w:delText>
         </w:r>
@@ -9331,10 +9444,10 @@
     <w:p>
       <w:pPr>
         <w:rPr>
-          <w:del w:id="794" w:author="David Conklin" w:date="2020-11-16T11:13:00Z"/>
-        </w:rPr>
-      </w:pPr>
-      <w:del w:id="795" w:author="David Conklin" w:date="2020-11-16T11:13:00Z">
+          <w:del w:id="793" w:author="David Conklin" w:date="2020-11-16T11:13:00Z"/>
+        </w:rPr>
+      </w:pPr>
+      <w:del w:id="794" w:author="David Conklin" w:date="2020-11-16T11:13:00Z">
         <w:r>
           <w:tab/>
           <w:delText>The USGS operates a number of stream gages in the McKenzie River basin.  Flow and temperature data from these gages from 2000 through 2019 will be useful for calibrating CW3M for the McKenzie and for assessing its skill at reproducing observations when running hindcasts.</w:delText>
@@ -9356,10 +9469,10 @@
     <w:p>
       <w:pPr>
         <w:rPr>
-          <w:del w:id="796" w:author="David Conklin" w:date="2020-11-16T11:13:00Z"/>
-        </w:rPr>
-      </w:pPr>
-      <w:del w:id="797" w:author="David Conklin" w:date="2020-11-16T11:13:00Z">
+          <w:del w:id="795" w:author="David Conklin" w:date="2020-11-16T11:13:00Z"/>
+        </w:rPr>
+      </w:pPr>
+      <w:del w:id="796" w:author="David Conklin" w:date="2020-11-16T11:13:00Z">
         <w:r>
           <w:delText>There are 13 USGS stream flow gages with data for all or part of 2000-2019:</w:delText>
         </w:r>
@@ -9368,17 +9481,17 @@
     <w:p>
       <w:pPr>
         <w:rPr>
-          <w:del w:id="798" w:author="David Conklin" w:date="2020-11-16T11:13:00Z"/>
+          <w:del w:id="797" w:author="David Conklin" w:date="2020-11-16T11:13:00Z"/>
           <w:rFonts w:ascii="Calibri" w:eastAsia="Times New Roman" w:hAnsi="Calibri" w:cs="Calibri"/>
           <w:color w:val="000000"/>
         </w:rPr>
-        <w:pPrChange w:id="799" w:author="David Conklin" w:date="2020-11-16T11:13:00Z">
+        <w:pPrChange w:id="798" w:author="David Conklin" w:date="2020-11-16T11:13:00Z">
           <w:pPr>
             <w:spacing w:after="0" w:line="240" w:lineRule="auto"/>
           </w:pPr>
         </w:pPrChange>
       </w:pPr>
-      <w:del w:id="800" w:author="David Conklin" w:date="2020-11-16T11:13:00Z">
+      <w:del w:id="799" w:author="David Conklin" w:date="2020-11-16T11:13:00Z">
         <w:r>
           <w:rPr>
             <w:rFonts w:ascii="Calibri" w:eastAsia="Times New Roman" w:hAnsi="Calibri" w:cs="Calibri"/>
@@ -9391,15 +9504,15 @@
     <w:p>
       <w:pPr>
         <w:rPr>
-          <w:del w:id="801" w:author="David Conklin" w:date="2020-11-16T11:13:00Z"/>
-        </w:rPr>
-        <w:pPrChange w:id="802" w:author="David Conklin" w:date="2020-11-16T11:13:00Z">
+          <w:del w:id="800" w:author="David Conklin" w:date="2020-11-16T11:13:00Z"/>
+        </w:rPr>
+        <w:pPrChange w:id="801" w:author="David Conklin" w:date="2020-11-16T11:13:00Z">
           <w:pPr>
             <w:spacing w:after="0"/>
           </w:pPr>
         </w:pPrChange>
       </w:pPr>
-      <w:del w:id="803" w:author="David Conklin" w:date="2020-11-16T11:13:00Z">
+      <w:del w:id="802" w:author="David Conklin" w:date="2020-11-16T11:13:00Z">
         <w:r>
           <w:delText>flow temp 14158790 23773393 SMITH RIVER ABV SMITH R RESV NR BELKNAP SPRNGS</w:delText>
         </w:r>
@@ -9408,15 +9521,15 @@
     <w:p>
       <w:pPr>
         <w:rPr>
-          <w:del w:id="804" w:author="David Conklin" w:date="2020-11-16T11:13:00Z"/>
-        </w:rPr>
-        <w:pPrChange w:id="805" w:author="David Conklin" w:date="2020-11-16T11:13:00Z">
+          <w:del w:id="803" w:author="David Conklin" w:date="2020-11-16T11:13:00Z"/>
+        </w:rPr>
+        <w:pPrChange w:id="804" w:author="David Conklin" w:date="2020-11-16T11:13:00Z">
           <w:pPr>
             <w:spacing w:after="0"/>
           </w:pPr>
         </w:pPrChange>
       </w:pPr>
-      <w:del w:id="806" w:author="David Conklin" w:date="2020-11-16T11:13:00Z">
+      <w:del w:id="805" w:author="David Conklin" w:date="2020-11-16T11:13:00Z">
         <w:r>
           <w:delText>flow temp 14158850 23773359 MCKENZIE R BLW TRAIL BR DAM NR BELKNAP SPRINGS</w:delText>
         </w:r>
@@ -9425,17 +9538,17 @@
     <w:p>
       <w:pPr>
         <w:rPr>
-          <w:del w:id="807" w:author="David Conklin" w:date="2020-11-16T11:13:00Z"/>
+          <w:del w:id="806" w:author="David Conklin" w:date="2020-11-16T11:13:00Z"/>
           <w:rFonts w:ascii="Calibri" w:eastAsia="Times New Roman" w:hAnsi="Calibri" w:cs="Calibri"/>
           <w:color w:val="000000"/>
         </w:rPr>
-        <w:pPrChange w:id="808" w:author="David Conklin" w:date="2020-11-16T11:13:00Z">
+        <w:pPrChange w:id="807" w:author="David Conklin" w:date="2020-11-16T11:13:00Z">
           <w:pPr>
             <w:spacing w:after="0"/>
           </w:pPr>
         </w:pPrChange>
       </w:pPr>
-      <w:del w:id="809" w:author="David Conklin" w:date="2020-11-16T11:13:00Z">
+      <w:del w:id="808" w:author="David Conklin" w:date="2020-11-16T11:13:00Z">
         <w:r>
           <w:delText xml:space="preserve">flow temp 14159200 23773037 </w:delText>
         </w:r>
@@ -9451,17 +9564,17 @@
     <w:p>
       <w:pPr>
         <w:rPr>
-          <w:del w:id="810" w:author="David Conklin" w:date="2020-11-16T11:13:00Z"/>
+          <w:del w:id="809" w:author="David Conklin" w:date="2020-11-16T11:13:00Z"/>
           <w:rFonts w:ascii="Calibri" w:eastAsia="Times New Roman" w:hAnsi="Calibri" w:cs="Calibri"/>
           <w:color w:val="000000"/>
         </w:rPr>
-        <w:pPrChange w:id="811" w:author="David Conklin" w:date="2020-11-16T11:13:00Z">
+        <w:pPrChange w:id="810" w:author="David Conklin" w:date="2020-11-16T11:13:00Z">
           <w:pPr>
             <w:spacing w:after="0"/>
           </w:pPr>
         </w:pPrChange>
       </w:pPr>
-      <w:del w:id="812" w:author="David Conklin" w:date="2020-11-16T11:13:00Z">
+      <w:del w:id="811" w:author="David Conklin" w:date="2020-11-16T11:13:00Z">
         <w:r>
           <w:rPr>
             <w:rFonts w:ascii="Calibri" w:eastAsia="Times New Roman" w:hAnsi="Calibri" w:cs="Calibri"/>
@@ -9474,17 +9587,17 @@
     <w:p>
       <w:pPr>
         <w:rPr>
-          <w:del w:id="813" w:author="David Conklin" w:date="2020-11-16T11:13:00Z"/>
+          <w:del w:id="812" w:author="David Conklin" w:date="2020-11-16T11:13:00Z"/>
           <w:rFonts w:ascii="Calibri" w:eastAsia="Times New Roman" w:hAnsi="Calibri" w:cs="Calibri"/>
           <w:color w:val="000000"/>
         </w:rPr>
-        <w:pPrChange w:id="814" w:author="David Conklin" w:date="2020-11-16T11:13:00Z">
+        <w:pPrChange w:id="813" w:author="David Conklin" w:date="2020-11-16T11:13:00Z">
           <w:pPr>
             <w:spacing w:after="0"/>
           </w:pPr>
         </w:pPrChange>
       </w:pPr>
-      <w:del w:id="815" w:author="David Conklin" w:date="2020-11-16T11:13:00Z">
+      <w:del w:id="814" w:author="David Conklin" w:date="2020-11-16T11:13:00Z">
         <w:r>
           <w:rPr>
             <w:rFonts w:ascii="Calibri" w:eastAsia="Times New Roman" w:hAnsi="Calibri" w:cs="Calibri"/>
@@ -9497,17 +9610,17 @@
     <w:p>
       <w:pPr>
         <w:rPr>
-          <w:del w:id="816" w:author="David Conklin" w:date="2020-11-16T11:13:00Z"/>
+          <w:del w:id="815" w:author="David Conklin" w:date="2020-11-16T11:13:00Z"/>
           <w:rFonts w:ascii="Calibri" w:eastAsia="Times New Roman" w:hAnsi="Calibri" w:cs="Calibri"/>
           <w:color w:val="000000"/>
         </w:rPr>
-        <w:pPrChange w:id="817" w:author="David Conklin" w:date="2020-11-16T11:13:00Z">
+        <w:pPrChange w:id="816" w:author="David Conklin" w:date="2020-11-16T11:13:00Z">
           <w:pPr>
             <w:spacing w:after="0"/>
           </w:pPr>
         </w:pPrChange>
       </w:pPr>
-      <w:del w:id="818" w:author="David Conklin" w:date="2020-11-16T11:13:00Z">
+      <w:del w:id="817" w:author="David Conklin" w:date="2020-11-16T11:13:00Z">
         <w:r>
           <w:rPr>
             <w:rFonts w:ascii="Calibri" w:eastAsia="Times New Roman" w:hAnsi="Calibri" w:cs="Calibri"/>
@@ -9520,17 +9633,17 @@
     <w:p>
       <w:pPr>
         <w:rPr>
-          <w:del w:id="819" w:author="David Conklin" w:date="2020-11-16T11:13:00Z"/>
+          <w:del w:id="818" w:author="David Conklin" w:date="2020-11-16T11:13:00Z"/>
           <w:rFonts w:ascii="Calibri" w:eastAsia="Times New Roman" w:hAnsi="Calibri" w:cs="Calibri"/>
           <w:color w:val="000000"/>
         </w:rPr>
-        <w:pPrChange w:id="820" w:author="David Conklin" w:date="2020-11-16T11:13:00Z">
+        <w:pPrChange w:id="819" w:author="David Conklin" w:date="2020-11-16T11:13:00Z">
           <w:pPr>
             <w:spacing w:after="0"/>
           </w:pPr>
         </w:pPrChange>
       </w:pPr>
-      <w:del w:id="821" w:author="David Conklin" w:date="2020-11-16T11:13:00Z">
+      <w:del w:id="820" w:author="David Conklin" w:date="2020-11-16T11:13:00Z">
         <w:r>
           <w:rPr>
             <w:rFonts w:ascii="Calibri" w:eastAsia="Times New Roman" w:hAnsi="Calibri" w:cs="Calibri"/>
@@ -9543,17 +9656,17 @@
     <w:p>
       <w:pPr>
         <w:rPr>
-          <w:del w:id="822" w:author="David Conklin" w:date="2020-11-16T11:13:00Z"/>
+          <w:del w:id="821" w:author="David Conklin" w:date="2020-11-16T11:13:00Z"/>
           <w:rFonts w:ascii="Calibri" w:eastAsia="Times New Roman" w:hAnsi="Calibri" w:cs="Calibri"/>
           <w:color w:val="000000"/>
         </w:rPr>
-        <w:pPrChange w:id="823" w:author="David Conklin" w:date="2020-11-16T11:13:00Z">
+        <w:pPrChange w:id="822" w:author="David Conklin" w:date="2020-11-16T11:13:00Z">
           <w:pPr>
             <w:spacing w:after="0"/>
           </w:pPr>
         </w:pPrChange>
       </w:pPr>
-      <w:del w:id="824" w:author="David Conklin" w:date="2020-11-16T11:13:00Z">
+      <w:del w:id="823" w:author="David Conklin" w:date="2020-11-16T11:13:00Z">
         <w:r>
           <w:rPr>
             <w:rFonts w:ascii="Calibri" w:eastAsia="Times New Roman" w:hAnsi="Calibri" w:cs="Calibri"/>
@@ -9566,17 +9679,17 @@
     <w:p>
       <w:pPr>
         <w:rPr>
-          <w:del w:id="825" w:author="David Conklin" w:date="2020-11-16T11:13:00Z"/>
+          <w:del w:id="824" w:author="David Conklin" w:date="2020-11-16T11:13:00Z"/>
           <w:rFonts w:ascii="Calibri" w:eastAsia="Times New Roman" w:hAnsi="Calibri" w:cs="Calibri"/>
           <w:color w:val="000000"/>
         </w:rPr>
-        <w:pPrChange w:id="826" w:author="David Conklin" w:date="2020-11-16T11:13:00Z">
+        <w:pPrChange w:id="825" w:author="David Conklin" w:date="2020-11-16T11:13:00Z">
           <w:pPr>
             <w:spacing w:after="0"/>
           </w:pPr>
         </w:pPrChange>
       </w:pPr>
-      <w:del w:id="827" w:author="David Conklin" w:date="2020-11-16T11:13:00Z">
+      <w:del w:id="826" w:author="David Conklin" w:date="2020-11-16T11:13:00Z">
         <w:r>
           <w:rPr>
             <w:rFonts w:ascii="Calibri" w:eastAsia="Times New Roman" w:hAnsi="Calibri" w:cs="Calibri"/>
@@ -9589,17 +9702,17 @@
     <w:p>
       <w:pPr>
         <w:rPr>
-          <w:del w:id="828" w:author="David Conklin" w:date="2020-11-16T11:13:00Z"/>
+          <w:del w:id="827" w:author="David Conklin" w:date="2020-11-16T11:13:00Z"/>
           <w:rFonts w:ascii="Calibri" w:eastAsia="Times New Roman" w:hAnsi="Calibri" w:cs="Calibri"/>
           <w:color w:val="000000"/>
         </w:rPr>
-        <w:pPrChange w:id="829" w:author="David Conklin" w:date="2020-11-16T11:13:00Z">
+        <w:pPrChange w:id="828" w:author="David Conklin" w:date="2020-11-16T11:13:00Z">
           <w:pPr>
             <w:spacing w:after="0"/>
           </w:pPr>
         </w:pPrChange>
       </w:pPr>
-      <w:del w:id="830" w:author="David Conklin" w:date="2020-11-16T11:13:00Z">
+      <w:del w:id="829" w:author="David Conklin" w:date="2020-11-16T11:13:00Z">
         <w:r>
           <w:rPr>
             <w:rFonts w:ascii="Calibri" w:eastAsia="Times New Roman" w:hAnsi="Calibri" w:cs="Calibri"/>
@@ -9612,17 +9725,17 @@
     <w:p>
       <w:pPr>
         <w:rPr>
-          <w:del w:id="831" w:author="David Conklin" w:date="2020-11-16T11:13:00Z"/>
+          <w:del w:id="830" w:author="David Conklin" w:date="2020-11-16T11:13:00Z"/>
           <w:rFonts w:ascii="Calibri" w:eastAsia="Times New Roman" w:hAnsi="Calibri" w:cs="Calibri"/>
           <w:color w:val="000000"/>
         </w:rPr>
-        <w:pPrChange w:id="832" w:author="David Conklin" w:date="2020-11-16T11:13:00Z">
+        <w:pPrChange w:id="831" w:author="David Conklin" w:date="2020-11-16T11:13:00Z">
           <w:pPr>
             <w:spacing w:after="0"/>
           </w:pPr>
         </w:pPrChange>
       </w:pPr>
-      <w:del w:id="833" w:author="David Conklin" w:date="2020-11-16T11:13:00Z">
+      <w:del w:id="832" w:author="David Conklin" w:date="2020-11-16T11:13:00Z">
         <w:r>
           <w:rPr>
             <w:rFonts w:ascii="Calibri" w:eastAsia="Times New Roman" w:hAnsi="Calibri" w:cs="Calibri"/>
@@ -9635,17 +9748,17 @@
     <w:p>
       <w:pPr>
         <w:rPr>
+          <w:del w:id="833" w:author="David Conklin" w:date="2020-11-16T11:13:00Z"/>
+        </w:rPr>
+      </w:pPr>
+    </w:p>
+    <w:p>
+      <w:pPr>
+        <w:rPr>
           <w:del w:id="834" w:author="David Conklin" w:date="2020-11-16T11:13:00Z"/>
         </w:rPr>
       </w:pPr>
-    </w:p>
-    <w:p>
-      <w:pPr>
-        <w:rPr>
-          <w:del w:id="835" w:author="David Conklin" w:date="2020-11-16T11:13:00Z"/>
-        </w:rPr>
-      </w:pPr>
-      <w:del w:id="836" w:author="David Conklin" w:date="2020-11-16T11:13:00Z">
+      <w:del w:id="835" w:author="David Conklin" w:date="2020-11-16T11:13:00Z">
         <w:r>
           <w:delText>There are 6 USGS stream temperature gages with data for all or part of 2000-2019:</w:delText>
         </w:r>
@@ -9654,17 +9767,17 @@
     <w:p>
       <w:pPr>
         <w:rPr>
-          <w:del w:id="837" w:author="David Conklin" w:date="2020-11-16T11:13:00Z"/>
+          <w:del w:id="836" w:author="David Conklin" w:date="2020-11-16T11:13:00Z"/>
           <w:rFonts w:ascii="Calibri" w:eastAsia="Times New Roman" w:hAnsi="Calibri" w:cs="Calibri"/>
           <w:color w:val="000000"/>
         </w:rPr>
-        <w:pPrChange w:id="838" w:author="David Conklin" w:date="2020-11-16T11:13:00Z">
+        <w:pPrChange w:id="837" w:author="David Conklin" w:date="2020-11-16T11:13:00Z">
           <w:pPr>
             <w:spacing w:after="0"/>
           </w:pPr>
         </w:pPrChange>
       </w:pPr>
-      <w:del w:id="839" w:author="David Conklin" w:date="2020-11-16T11:13:00Z">
+      <w:del w:id="838" w:author="David Conklin" w:date="2020-11-16T11:13:00Z">
         <w:r>
           <w:delText xml:space="preserve">flow temp 14159200 23773037 </w:delText>
         </w:r>
@@ -9680,17 +9793,17 @@
     <w:p>
       <w:pPr>
         <w:rPr>
-          <w:del w:id="840" w:author="David Conklin" w:date="2020-11-16T11:13:00Z"/>
+          <w:del w:id="839" w:author="David Conklin" w:date="2020-11-16T11:13:00Z"/>
           <w:rFonts w:ascii="Calibri" w:eastAsia="Times New Roman" w:hAnsi="Calibri" w:cs="Calibri"/>
           <w:color w:val="000000"/>
         </w:rPr>
-        <w:pPrChange w:id="841" w:author="David Conklin" w:date="2020-11-16T11:13:00Z">
+        <w:pPrChange w:id="840" w:author="David Conklin" w:date="2020-11-16T11:13:00Z">
           <w:pPr>
             <w:spacing w:after="0"/>
           </w:pPr>
         </w:pPrChange>
       </w:pPr>
-      <w:del w:id="842" w:author="David Conklin" w:date="2020-11-16T11:13:00Z">
+      <w:del w:id="841" w:author="David Conklin" w:date="2020-11-16T11:13:00Z">
         <w:r>
           <w:rPr>
             <w:rFonts w:ascii="Calibri" w:eastAsia="Times New Roman" w:hAnsi="Calibri" w:cs="Calibri"/>
@@ -9703,17 +9816,17 @@
     <w:p>
       <w:pPr>
         <w:rPr>
-          <w:del w:id="843" w:author="David Conklin" w:date="2020-11-16T11:13:00Z"/>
+          <w:del w:id="842" w:author="David Conklin" w:date="2020-11-16T11:13:00Z"/>
           <w:rFonts w:ascii="Calibri" w:eastAsia="Times New Roman" w:hAnsi="Calibri" w:cs="Calibri"/>
           <w:color w:val="000000"/>
         </w:rPr>
-        <w:pPrChange w:id="844" w:author="David Conklin" w:date="2020-11-16T11:13:00Z">
+        <w:pPrChange w:id="843" w:author="David Conklin" w:date="2020-11-16T11:13:00Z">
           <w:pPr>
             <w:spacing w:after="0"/>
           </w:pPr>
         </w:pPrChange>
       </w:pPr>
-      <w:del w:id="845" w:author="David Conklin" w:date="2020-11-16T11:13:00Z">
+      <w:del w:id="844" w:author="David Conklin" w:date="2020-11-16T11:13:00Z">
         <w:r>
           <w:rPr>
             <w:rFonts w:ascii="Calibri" w:eastAsia="Times New Roman" w:hAnsi="Calibri" w:cs="Calibri"/>
@@ -9726,17 +9839,17 @@
     <w:p>
       <w:pPr>
         <w:rPr>
-          <w:del w:id="846" w:author="David Conklin" w:date="2020-11-16T11:13:00Z"/>
+          <w:del w:id="845" w:author="David Conklin" w:date="2020-11-16T11:13:00Z"/>
           <w:rFonts w:ascii="Calibri" w:eastAsia="Times New Roman" w:hAnsi="Calibri" w:cs="Calibri"/>
           <w:color w:val="000000"/>
         </w:rPr>
-        <w:pPrChange w:id="847" w:author="David Conklin" w:date="2020-11-16T11:13:00Z">
+        <w:pPrChange w:id="846" w:author="David Conklin" w:date="2020-11-16T11:13:00Z">
           <w:pPr>
             <w:spacing w:after="0"/>
           </w:pPr>
         </w:pPrChange>
       </w:pPr>
-      <w:del w:id="848" w:author="David Conklin" w:date="2020-11-16T11:13:00Z">
+      <w:del w:id="847" w:author="David Conklin" w:date="2020-11-16T11:13:00Z">
         <w:r>
           <w:rPr>
             <w:rFonts w:ascii="Calibri" w:eastAsia="Times New Roman" w:hAnsi="Calibri" w:cs="Calibri"/>
@@ -9749,17 +9862,17 @@
     <w:p>
       <w:pPr>
         <w:rPr>
-          <w:del w:id="849" w:author="David Conklin" w:date="2020-11-16T11:13:00Z"/>
+          <w:del w:id="848" w:author="David Conklin" w:date="2020-11-16T11:13:00Z"/>
           <w:rFonts w:ascii="Calibri" w:eastAsia="Times New Roman" w:hAnsi="Calibri" w:cs="Calibri"/>
           <w:color w:val="000000"/>
         </w:rPr>
-        <w:pPrChange w:id="850" w:author="David Conklin" w:date="2020-11-16T11:13:00Z">
+        <w:pPrChange w:id="849" w:author="David Conklin" w:date="2020-11-16T11:13:00Z">
           <w:pPr>
             <w:spacing w:after="0"/>
           </w:pPr>
         </w:pPrChange>
       </w:pPr>
-      <w:del w:id="851" w:author="David Conklin" w:date="2020-11-16T11:13:00Z">
+      <w:del w:id="850" w:author="David Conklin" w:date="2020-11-16T11:13:00Z">
         <w:r>
           <w:rPr>
             <w:rFonts w:ascii="Calibri" w:eastAsia="Times New Roman" w:hAnsi="Calibri" w:cs="Calibri"/>
@@ -9772,17 +9885,17 @@
     <w:p>
       <w:pPr>
         <w:rPr>
-          <w:del w:id="852" w:author="David Conklin" w:date="2020-11-16T11:13:00Z"/>
+          <w:del w:id="851" w:author="David Conklin" w:date="2020-11-16T11:13:00Z"/>
           <w:rFonts w:ascii="Calibri" w:eastAsia="Times New Roman" w:hAnsi="Calibri" w:cs="Calibri"/>
           <w:color w:val="000000"/>
         </w:rPr>
-        <w:pPrChange w:id="853" w:author="David Conklin" w:date="2020-11-16T11:13:00Z">
+        <w:pPrChange w:id="852" w:author="David Conklin" w:date="2020-11-16T11:13:00Z">
           <w:pPr>
             <w:spacing w:after="0"/>
           </w:pPr>
         </w:pPrChange>
       </w:pPr>
-      <w:del w:id="854" w:author="David Conklin" w:date="2020-11-16T11:13:00Z">
+      <w:del w:id="853" w:author="David Conklin" w:date="2020-11-16T11:13:00Z">
         <w:r>
           <w:rPr>
             <w:rFonts w:ascii="Calibri" w:eastAsia="Times New Roman" w:hAnsi="Calibri" w:cs="Calibri"/>
@@ -9795,11 +9908,11 @@
     <w:p>
       <w:pPr>
         <w:rPr>
-          <w:del w:id="855" w:author="David Conklin" w:date="2020-11-16T11:13:00Z"/>
+          <w:del w:id="854" w:author="David Conklin" w:date="2020-11-16T11:13:00Z"/>
           <w:rFonts w:ascii="Calibri" w:eastAsia="Times New Roman" w:hAnsi="Calibri" w:cs="Calibri"/>
           <w:color w:val="000000"/>
         </w:rPr>
-        <w:pPrChange w:id="856" w:author="David Conklin" w:date="2020-11-16T11:13:00Z">
+        <w:pPrChange w:id="855" w:author="David Conklin" w:date="2020-11-16T11:13:00Z">
           <w:pPr>
             <w:spacing w:after="0"/>
           </w:pPr>
@@ -9809,10 +9922,10 @@
     <w:p>
       <w:pPr>
         <w:rPr>
-          <w:del w:id="857" w:author="David Conklin" w:date="2020-11-16T11:13:00Z"/>
-        </w:rPr>
-      </w:pPr>
-      <w:del w:id="858" w:author="David Conklin" w:date="2020-11-16T11:13:00Z">
+          <w:del w:id="856" w:author="David Conklin" w:date="2020-11-16T11:13:00Z"/>
+        </w:rPr>
+      </w:pPr>
+      <w:del w:id="857" w:author="David Conklin" w:date="2020-11-16T11:13:00Z">
         <w:r>
           <w:tab/>
           <w:delText xml:space="preserve">In order for CW3M to ingest the observation data, it has to be in a certain format.  Each file can contain daily data for </w:delText>
@@ -9834,10 +9947,10 @@
     <w:p>
       <w:pPr>
         <w:rPr>
-          <w:del w:id="859" w:author="David Conklin" w:date="2020-11-16T11:13:00Z"/>
-        </w:rPr>
-      </w:pPr>
-      <w:del w:id="860" w:author="David Conklin" w:date="2020-11-16T11:13:00Z">
+          <w:del w:id="858" w:author="David Conklin" w:date="2020-11-16T11:13:00Z"/>
+        </w:rPr>
+      </w:pPr>
+      <w:del w:id="859" w:author="David Conklin" w:date="2020-11-16T11:13:00Z">
         <w:r>
           <w:tab/>
           <w:delText xml:space="preserve">Data files should be in CSV format, i.e. </w:delText>
@@ -9870,12 +9983,12 @@
           <w:delText xml:space="preserve"> with a semi-colon</w:delText>
         </w:r>
       </w:del>
-      <w:del w:id="861" w:author="David Conklin" w:date="2020-11-12T17:05:00Z">
+      <w:del w:id="860" w:author="David Conklin" w:date="2020-11-12T17:05:00Z">
         <w:r>
           <w:delText>,</w:delText>
         </w:r>
       </w:del>
-      <w:del w:id="862" w:author="David Conklin" w:date="2020-11-16T11:13:00Z">
+      <w:del w:id="861" w:author="David Conklin" w:date="2020-11-16T11:13:00Z">
         <w:r>
           <w:delText xml:space="preserve"> </w:delText>
         </w:r>
@@ -9929,10 +10042,10 @@
     <w:p>
       <w:pPr>
         <w:rPr>
-          <w:del w:id="863" w:author="David Conklin" w:date="2020-11-16T11:13:00Z"/>
-        </w:rPr>
-      </w:pPr>
-      <w:del w:id="864" w:author="David Conklin" w:date="2020-11-16T11:13:00Z">
+          <w:del w:id="862" w:author="David Conklin" w:date="2020-11-16T11:13:00Z"/>
+        </w:rPr>
+      </w:pPr>
+      <w:del w:id="863" w:author="David Conklin" w:date="2020-11-16T11:13:00Z">
         <w:r>
           <w:tab/>
           <w:delText>An optional but desirable sixth column in the CSV data files c</w:delText>
@@ -9948,9 +10061,9 @@
     <w:p>
       <w:pPr>
         <w:rPr>
-          <w:del w:id="865" w:author="David Conklin" w:date="2020-11-16T11:13:00Z"/>
-        </w:rPr>
-        <w:pPrChange w:id="866" w:author="David Conklin" w:date="2020-11-16T11:13:00Z">
+          <w:del w:id="864" w:author="David Conklin" w:date="2020-11-16T11:13:00Z"/>
+        </w:rPr>
+        <w:pPrChange w:id="865" w:author="David Conklin" w:date="2020-11-16T11:13:00Z">
           <w:pPr>
             <w:spacing w:after="0"/>
           </w:pPr>
@@ -9960,15 +10073,15 @@
     <w:p>
       <w:pPr>
         <w:rPr>
-          <w:del w:id="867" w:author="David Conklin" w:date="2020-11-16T11:13:00Z"/>
-        </w:rPr>
-        <w:pPrChange w:id="868" w:author="David Conklin" w:date="2020-11-16T11:13:00Z">
+          <w:del w:id="866" w:author="David Conklin" w:date="2020-11-16T11:13:00Z"/>
+        </w:rPr>
+        <w:pPrChange w:id="867" w:author="David Conklin" w:date="2020-11-16T11:13:00Z">
           <w:pPr>
             <w:pStyle w:val="Heading1"/>
           </w:pPr>
         </w:pPrChange>
       </w:pPr>
-      <w:del w:id="869" w:author="David Conklin" w:date="2020-11-16T11:13:00Z">
+      <w:del w:id="868" w:author="David Conklin" w:date="2020-11-16T11:13:00Z">
         <w:r>
           <w:delText>Insolation</w:delText>
         </w:r>
@@ -9977,10 +10090,10 @@
     <w:p>
       <w:pPr>
         <w:rPr>
-          <w:del w:id="870" w:author="David Conklin" w:date="2020-11-16T11:13:00Z"/>
-        </w:rPr>
-      </w:pPr>
-      <w:del w:id="871" w:author="David Conklin" w:date="2020-11-16T11:13:00Z">
+          <w:del w:id="869" w:author="David Conklin" w:date="2020-11-16T11:13:00Z"/>
+        </w:rPr>
+      </w:pPr>
+      <w:del w:id="870" w:author="David Conklin" w:date="2020-11-16T11:13:00Z">
         <w:r>
           <w:tab/>
           <w:delText>More sunlight reaches the stream surface on sunny days than on cloudy or rainy days.  The climate data files include a daily shortwave radiation number in W/m</w:delText>
@@ -10005,11 +10118,11 @@
     <w:p>
       <w:pPr>
         <w:rPr>
-          <w:del w:id="872" w:author="David Conklin" w:date="2020-11-16T11:13:00Z"/>
+          <w:del w:id="871" w:author="David Conklin" w:date="2020-11-16T11:13:00Z"/>
           <w:rFonts w:ascii="Times New Roman" w:hAnsi="Times New Roman" w:cs="Times New Roman"/>
         </w:rPr>
       </w:pPr>
-      <w:del w:id="873" w:author="David Conklin" w:date="2020-11-16T11:13:00Z">
+      <w:del w:id="872" w:author="David Conklin" w:date="2020-11-16T11:13:00Z">
         <w:r>
           <w:tab/>
         </w:r>
@@ -10043,11 +10156,11 @@
     <w:p>
       <w:pPr>
         <w:rPr>
-          <w:del w:id="874" w:author="David Conklin" w:date="2020-11-16T11:13:00Z"/>
+          <w:del w:id="873" w:author="David Conklin" w:date="2020-11-16T11:13:00Z"/>
           <w:rFonts w:cstheme="minorHAnsi"/>
         </w:rPr>
       </w:pPr>
-      <w:del w:id="875" w:author="David Conklin" w:date="2020-11-16T11:13:00Z">
+      <w:del w:id="874" w:author="David Conklin" w:date="2020-11-16T11:13:00Z">
         <w:r>
           <w:rPr>
             <w:rFonts w:cstheme="minorHAnsi"/>
@@ -10059,11 +10172,11 @@
     <w:p>
       <w:pPr>
         <w:rPr>
-          <w:del w:id="876" w:author="David Conklin" w:date="2020-11-16T11:13:00Z"/>
+          <w:del w:id="875" w:author="David Conklin" w:date="2020-11-16T11:13:00Z"/>
           <w:rFonts w:ascii="Times New Roman" w:hAnsi="Times New Roman" w:cs="Times New Roman"/>
         </w:rPr>
       </w:pPr>
-      <w:del w:id="877" w:author="David Conklin" w:date="2020-11-16T11:13:00Z">
+      <w:del w:id="876" w:author="David Conklin" w:date="2020-11-16T11:13:00Z">
         <w:r>
           <w:rPr>
             <w:rFonts w:ascii="Times New Roman" w:hAnsi="Times New Roman" w:cs="Times New Roman"/>
@@ -10148,11 +10261,11 @@
     <w:p>
       <w:pPr>
         <w:rPr>
-          <w:del w:id="878" w:author="David Conklin" w:date="2020-11-16T11:13:00Z"/>
+          <w:del w:id="877" w:author="David Conklin" w:date="2020-11-16T11:13:00Z"/>
           <w:rFonts w:ascii="Times New Roman" w:hAnsi="Times New Roman" w:cs="Times New Roman"/>
         </w:rPr>
       </w:pPr>
-      <w:del w:id="879" w:author="David Conklin" w:date="2020-11-16T11:13:00Z">
+      <w:del w:id="878" w:author="David Conklin" w:date="2020-11-16T11:13:00Z">
         <w:r>
           <w:rPr>
             <w:rFonts w:ascii="Times New Roman" w:hAnsi="Times New Roman" w:cs="Times New Roman"/>
@@ -10165,22 +10278,22 @@
     <w:p>
       <w:pPr>
         <w:rPr>
+          <w:del w:id="879" w:author="David Conklin" w:date="2020-11-16T11:13:00Z"/>
+        </w:rPr>
+      </w:pPr>
+    </w:p>
+    <w:p>
+      <w:pPr>
+        <w:rPr>
           <w:del w:id="880" w:author="David Conklin" w:date="2020-11-16T11:13:00Z"/>
         </w:rPr>
-      </w:pPr>
-    </w:p>
-    <w:p>
-      <w:pPr>
-        <w:rPr>
-          <w:del w:id="881" w:author="David Conklin" w:date="2020-11-16T11:13:00Z"/>
-        </w:rPr>
-        <w:pPrChange w:id="882" w:author="David Conklin" w:date="2020-11-16T11:13:00Z">
+        <w:pPrChange w:id="881" w:author="David Conklin" w:date="2020-11-16T11:13:00Z">
           <w:pPr>
             <w:pStyle w:val="Heading1"/>
           </w:pPr>
         </w:pPrChange>
       </w:pPr>
-      <w:del w:id="883" w:author="David Conklin" w:date="2020-11-16T11:13:00Z">
+      <w:del w:id="882" w:author="David Conklin" w:date="2020-11-16T11:13:00Z">
         <w:r>
           <w:delText>Longwave Radiation</w:delText>
         </w:r>
@@ -10189,10 +10302,10 @@
     <w:p>
       <w:pPr>
         <w:rPr>
-          <w:del w:id="884" w:author="David Conklin" w:date="2020-11-16T11:13:00Z"/>
-        </w:rPr>
-      </w:pPr>
-      <w:del w:id="885" w:author="David Conklin" w:date="2020-11-16T11:13:00Z">
+          <w:del w:id="883" w:author="David Conklin" w:date="2020-11-16T11:13:00Z"/>
+        </w:rPr>
+      </w:pPr>
+      <w:del w:id="884" w:author="David Conklin" w:date="2020-11-16T11:13:00Z">
         <w:r>
           <w:tab/>
         </w:r>
@@ -10237,11 +10350,11 @@
     <w:p>
       <w:pPr>
         <w:rPr>
-          <w:del w:id="886" w:author="David Conklin" w:date="2020-11-16T11:13:00Z"/>
+          <w:del w:id="885" w:author="David Conklin" w:date="2020-11-16T11:13:00Z"/>
           <w:rFonts w:ascii="Times New Roman" w:hAnsi="Times New Roman" w:cs="Times New Roman"/>
         </w:rPr>
       </w:pPr>
-      <w:del w:id="887" w:author="David Conklin" w:date="2020-11-16T11:13:00Z">
+      <w:del w:id="886" w:author="David Conklin" w:date="2020-11-16T11:13:00Z">
         <w:r>
           <w:delText xml:space="preserve"> </w:delText>
         </w:r>
@@ -10272,22 +10385,22 @@
     <w:p>
       <w:pPr>
         <w:rPr>
+          <w:del w:id="887" w:author="David Conklin" w:date="2020-11-16T11:13:00Z"/>
+        </w:rPr>
+      </w:pPr>
+    </w:p>
+    <w:p>
+      <w:pPr>
+        <w:rPr>
           <w:del w:id="888" w:author="David Conklin" w:date="2020-11-16T11:13:00Z"/>
         </w:rPr>
-      </w:pPr>
-    </w:p>
-    <w:p>
-      <w:pPr>
-        <w:rPr>
-          <w:del w:id="889" w:author="David Conklin" w:date="2020-11-16T11:13:00Z"/>
-        </w:rPr>
-        <w:pPrChange w:id="890" w:author="David Conklin" w:date="2020-11-16T11:13:00Z">
+        <w:pPrChange w:id="889" w:author="David Conklin" w:date="2020-11-16T11:13:00Z">
           <w:pPr>
             <w:pStyle w:val="Heading1"/>
           </w:pPr>
         </w:pPrChange>
       </w:pPr>
-      <w:del w:id="891" w:author="David Conklin" w:date="2020-11-16T11:13:00Z">
+      <w:del w:id="890" w:author="David Conklin" w:date="2020-11-16T11:13:00Z">
         <w:r>
           <w:delText>Evaporation and Precipitation</w:delText>
         </w:r>
@@ -10296,10 +10409,10 @@
     <w:p>
       <w:pPr>
         <w:rPr>
-          <w:del w:id="892" w:author="David Conklin" w:date="2020-11-16T11:13:00Z"/>
-        </w:rPr>
-      </w:pPr>
-      <w:del w:id="893" w:author="David Conklin" w:date="2020-11-16T11:13:00Z">
+          <w:del w:id="891" w:author="David Conklin" w:date="2020-11-16T11:13:00Z"/>
+        </w:rPr>
+      </w:pPr>
+      <w:del w:id="892" w:author="David Conklin" w:date="2020-11-16T11:13:00Z">
         <w:r>
           <w:tab/>
           <w:delText xml:space="preserve">Streams and water bodies lose both water and energy through evaporation.  Evaporative losses depend on the weather and on the surface water temperature.  </w:delText>
@@ -10327,11 +10440,11 @@
     <w:p>
       <w:pPr>
         <w:rPr>
-          <w:del w:id="894" w:author="David Conklin" w:date="2020-11-16T11:13:00Z"/>
+          <w:del w:id="893" w:author="David Conklin" w:date="2020-11-16T11:13:00Z"/>
           <w:rFonts w:ascii="Times New Roman" w:hAnsi="Times New Roman" w:cs="Times New Roman"/>
         </w:rPr>
       </w:pPr>
-      <w:del w:id="895" w:author="David Conklin" w:date="2020-11-16T11:13:00Z">
+      <w:del w:id="894" w:author="David Conklin" w:date="2020-11-16T11:13:00Z">
         <w:r>
           <w:tab/>
         </w:r>
@@ -10359,11 +10472,11 @@
     <w:p>
       <w:pPr>
         <w:rPr>
-          <w:del w:id="896" w:author="David Conklin" w:date="2020-11-16T11:13:00Z"/>
+          <w:del w:id="895" w:author="David Conklin" w:date="2020-11-16T11:13:00Z"/>
           <w:rFonts w:ascii="Times New Roman" w:hAnsi="Times New Roman" w:cs="Times New Roman"/>
         </w:rPr>
       </w:pPr>
-      <w:del w:id="897" w:author="David Conklin" w:date="2020-11-16T11:13:00Z">
+      <w:del w:id="896" w:author="David Conklin" w:date="2020-11-16T11:13:00Z">
         <w:r>
           <w:rPr>
             <w:rFonts w:ascii="Times New Roman" w:hAnsi="Times New Roman" w:cs="Times New Roman"/>
@@ -10415,11 +10528,11 @@
     <w:p>
       <w:pPr>
         <w:rPr>
-          <w:del w:id="898" w:author="David Conklin" w:date="2020-11-16T11:13:00Z"/>
+          <w:del w:id="897" w:author="David Conklin" w:date="2020-11-16T11:13:00Z"/>
           <w:rFonts w:cstheme="minorHAnsi"/>
         </w:rPr>
       </w:pPr>
-      <w:del w:id="899" w:author="David Conklin" w:date="2020-11-16T11:13:00Z">
+      <w:del w:id="898" w:author="David Conklin" w:date="2020-11-16T11:13:00Z">
         <w:r>
           <w:rPr>
             <w:rFonts w:cstheme="minorHAnsi"/>
@@ -10431,11 +10544,11 @@
     <w:p>
       <w:pPr>
         <w:rPr>
-          <w:del w:id="900" w:author="David Conklin" w:date="2020-11-16T11:13:00Z"/>
+          <w:del w:id="899" w:author="David Conklin" w:date="2020-11-16T11:13:00Z"/>
           <w:rFonts w:ascii="Times New Roman" w:hAnsi="Times New Roman" w:cs="Times New Roman"/>
         </w:rPr>
       </w:pPr>
-      <w:del w:id="901" w:author="David Conklin" w:date="2020-11-16T11:13:00Z">
+      <w:del w:id="900" w:author="David Conklin" w:date="2020-11-16T11:13:00Z">
         <w:r>
           <w:rPr>
             <w:rFonts w:cstheme="minorHAnsi"/>
@@ -10459,10 +10572,10 @@
     <w:p>
       <w:pPr>
         <w:rPr>
-          <w:del w:id="902" w:author="David Conklin" w:date="2020-11-16T11:13:00Z"/>
-        </w:rPr>
-      </w:pPr>
-      <w:del w:id="903" w:author="David Conklin" w:date="2020-11-16T11:13:00Z">
+          <w:del w:id="901" w:author="David Conklin" w:date="2020-11-16T11:13:00Z"/>
+        </w:rPr>
+      </w:pPr>
+      <w:del w:id="902" w:author="David Conklin" w:date="2020-11-16T11:13:00Z">
         <w:r>
           <w:tab/>
           <w:delText>Water volume losses due to evaporation</w:delText>
@@ -10487,10 +10600,10 @@
     <w:p>
       <w:pPr>
         <w:rPr>
-          <w:del w:id="904" w:author="David Conklin" w:date="2020-11-16T11:13:00Z"/>
-        </w:rPr>
-      </w:pPr>
-      <w:del w:id="905" w:author="David Conklin" w:date="2020-11-16T11:13:00Z">
+          <w:del w:id="903" w:author="David Conklin" w:date="2020-11-16T11:13:00Z"/>
+        </w:rPr>
+      </w:pPr>
+      <w:del w:id="904" w:author="David Conklin" w:date="2020-11-16T11:13:00Z">
         <w:r>
           <w:tab/>
           <w:delText>Currently, the precipitation falling on the land surface area occupied by streams is accounted for in the areas of IDUs.  In future, stream reaches were to be represented in the as polygons rather than lines, we would be able to account for the thermal effect of precip falling on stream surfaces.   In that event, t</w:delText>
@@ -10518,11 +10631,11 @@
     <w:p>
       <w:pPr>
         <w:rPr>
-          <w:del w:id="906" w:author="David Conklin" w:date="2020-11-16T11:13:00Z"/>
+          <w:del w:id="905" w:author="David Conklin" w:date="2020-11-16T11:13:00Z"/>
           <w:rFonts w:ascii="Times New Roman" w:hAnsi="Times New Roman" w:cs="Times New Roman"/>
         </w:rPr>
       </w:pPr>
-      <w:del w:id="907" w:author="David Conklin" w:date="2020-11-16T11:13:00Z">
+      <w:del w:id="906" w:author="David Conklin" w:date="2020-11-16T11:13:00Z">
         <w:r>
           <w:tab/>
         </w:r>
@@ -10556,11 +10669,11 @@
     <w:p>
       <w:pPr>
         <w:rPr>
-          <w:del w:id="908" w:author="David Conklin" w:date="2020-11-16T11:13:00Z"/>
+          <w:del w:id="907" w:author="David Conklin" w:date="2020-11-16T11:13:00Z"/>
           <w:rFonts w:ascii="Times New Roman" w:hAnsi="Times New Roman" w:cs="Times New Roman"/>
         </w:rPr>
       </w:pPr>
-      <w:del w:id="909" w:author="David Conklin" w:date="2020-11-16T11:13:00Z">
+      <w:del w:id="908" w:author="David Conklin" w:date="2020-11-16T11:13:00Z">
         <w:r>
           <w:rPr>
             <w:rFonts w:ascii="Times New Roman" w:hAnsi="Times New Roman" w:cs="Times New Roman"/>
@@ -10624,9 +10737,9 @@
     <w:p>
       <w:pPr>
         <w:rPr>
-          <w:del w:id="910" w:author="David Conklin" w:date="2020-11-16T11:13:00Z"/>
-        </w:rPr>
-        <w:pPrChange w:id="911" w:author="David Conklin" w:date="2020-11-16T11:13:00Z">
+          <w:del w:id="909" w:author="David Conklin" w:date="2020-11-16T11:13:00Z"/>
+        </w:rPr>
+        <w:pPrChange w:id="910" w:author="David Conklin" w:date="2020-11-16T11:13:00Z">
           <w:pPr>
             <w:spacing w:after="0"/>
           </w:pPr>
@@ -10636,9 +10749,9 @@
     <w:p>
       <w:pPr>
         <w:rPr>
-          <w:del w:id="912" w:author="David Conklin" w:date="2020-11-16T11:13:00Z"/>
-        </w:rPr>
-        <w:pPrChange w:id="913" w:author="David Conklin" w:date="2020-11-16T11:13:00Z">
+          <w:del w:id="911" w:author="David Conklin" w:date="2020-11-16T11:13:00Z"/>
+        </w:rPr>
+        <w:pPrChange w:id="912" w:author="David Conklin" w:date="2020-11-16T11:13:00Z">
           <w:pPr>
             <w:spacing w:after="0"/>
           </w:pPr>
@@ -10648,15 +10761,15 @@
     <w:p>
       <w:pPr>
         <w:rPr>
-          <w:del w:id="914" w:author="David Conklin" w:date="2020-11-16T11:13:00Z"/>
-        </w:rPr>
-        <w:pPrChange w:id="915" w:author="David Conklin" w:date="2020-11-16T11:13:00Z">
+          <w:del w:id="913" w:author="David Conklin" w:date="2020-11-16T11:13:00Z"/>
+        </w:rPr>
+        <w:pPrChange w:id="914" w:author="David Conklin" w:date="2020-11-16T11:13:00Z">
           <w:pPr>
             <w:pStyle w:val="Heading1"/>
           </w:pPr>
         </w:pPrChange>
       </w:pPr>
-      <w:del w:id="916" w:author="David Conklin" w:date="2020-11-16T11:13:00Z">
+      <w:del w:id="915" w:author="David Conklin" w:date="2020-11-16T11:13:00Z">
         <w:r>
           <w:delText>Performance Testing</w:delText>
         </w:r>
@@ -10665,10 +10778,10 @@
     <w:p>
       <w:pPr>
         <w:rPr>
-          <w:del w:id="917" w:author="David Conklin" w:date="2020-11-16T11:13:00Z"/>
-        </w:rPr>
-      </w:pPr>
-      <w:del w:id="918" w:author="David Conklin" w:date="2020-11-16T11:13:00Z">
+          <w:del w:id="916" w:author="David Conklin" w:date="2020-11-16T11:13:00Z"/>
+        </w:rPr>
+      </w:pPr>
+      <w:del w:id="917" w:author="David Conklin" w:date="2020-11-16T11:13:00Z">
         <w:r>
           <w:tab/>
           <w:delText xml:space="preserve">The scope of work requires comparison of CW3M thermal loading output data to output data from Shade-a-lator.  Generating the appropriate CW3M output for the comparison is part of this specification.  Generating the corresponding input datasets for Shade-a-lator, and running Shade-a-lator, requires expertise which is outside of </w:delText>
@@ -10681,10 +10794,10 @@
     <w:p>
       <w:pPr>
         <w:rPr>
-          <w:del w:id="919" w:author="David Conklin" w:date="2020-11-16T11:19:00Z"/>
-        </w:rPr>
-      </w:pPr>
-      <w:del w:id="920" w:author="David Conklin" w:date="2020-11-16T11:13:00Z">
+          <w:del w:id="918" w:author="David Conklin" w:date="2020-11-16T11:19:00Z"/>
+        </w:rPr>
+      </w:pPr>
+      <w:del w:id="919" w:author="David Conklin" w:date="2020-11-16T11:13:00Z">
         <w:r>
           <w:tab/>
           <w:delText xml:space="preserve">The principal CW3M output for the comparison will be the reach water temperature attribute, TEMP_H2O in the Reach layer.  A number of attributes in the </w:delText>
@@ -10719,11 +10832,11 @@
       <w:pPr>
         <w:pStyle w:val="Heading1"/>
       </w:pPr>
-      <w:bookmarkStart w:id="921" w:name="_Toc57214173"/>
+      <w:bookmarkStart w:id="920" w:name="_Toc57214173"/>
       <w:r>
         <w:t>References</w:t>
       </w:r>
-      <w:bookmarkEnd w:id="921"/>
+      <w:bookmarkEnd w:id="920"/>
     </w:p>
     <w:p>
       <w:pPr>
@@ -10765,30 +10878,30 @@
     <w:p>
       <w:pPr>
         <w:rPr>
-          <w:del w:id="922" w:author="David Conklin" w:date="2020-11-16T11:31:00Z"/>
-        </w:rPr>
-      </w:pPr>
-      <w:ins w:id="923" w:author="David Conklin" w:date="2020-11-16T13:47:00Z">
+          <w:del w:id="921" w:author="David Conklin" w:date="2020-11-16T11:31:00Z"/>
+        </w:rPr>
+      </w:pPr>
+      <w:ins w:id="922" w:author="David Conklin" w:date="2020-11-16T13:47:00Z">
         <w:r>
           <w:t xml:space="preserve">VDDT </w:t>
         </w:r>
       </w:ins>
-      <w:ins w:id="924" w:author="David Conklin" w:date="2020-11-16T13:48:00Z">
+      <w:ins w:id="923" w:author="David Conklin" w:date="2020-11-16T13:48:00Z">
         <w:r>
           <w:t>–</w:t>
         </w:r>
       </w:ins>
-      <w:ins w:id="925" w:author="David Conklin" w:date="2020-11-16T13:47:00Z">
+      <w:ins w:id="924" w:author="David Conklin" w:date="2020-11-16T13:47:00Z">
         <w:r>
           <w:t xml:space="preserve"> Vegetation</w:t>
         </w:r>
       </w:ins>
-      <w:ins w:id="926" w:author="David Conklin" w:date="2020-11-16T13:48:00Z">
+      <w:ins w:id="925" w:author="David Conklin" w:date="2020-11-16T13:48:00Z">
         <w:r>
           <w:t xml:space="preserve"> Dynamics Development Tool. </w:t>
         </w:r>
       </w:ins>
-      <w:ins w:id="927" w:author="David Conklin" w:date="2020-11-16T13:49:00Z">
+      <w:ins w:id="926" w:author="David Conklin" w:date="2020-11-16T13:49:00Z">
         <w:r>
           <w:t xml:space="preserve"> </w:t>
         </w:r>
@@ -10817,12 +10930,12 @@
           <w:fldChar w:fldCharType="end"/>
         </w:r>
       </w:ins>
-      <w:ins w:id="928" w:author="David Conklin" w:date="2020-11-16T13:48:00Z">
+      <w:ins w:id="927" w:author="David Conklin" w:date="2020-11-16T13:48:00Z">
         <w:r>
           <w:t xml:space="preserve"> </w:t>
         </w:r>
       </w:ins>
-      <w:del w:id="929" w:author="David Conklin" w:date="2020-11-16T11:31:00Z">
+      <w:del w:id="928" w:author="David Conklin" w:date="2020-11-16T11:31:00Z">
         <w:r>
           <w:delText xml:space="preserve">Boyd M and Kasper B (2003). Analytical methods for dynamic open channel heat and mass transfer: Methodology for heat source model Version 7.0. </w:delText>
         </w:r>
@@ -10855,17 +10968,17 @@
     <w:p>
       <w:pPr>
         <w:rPr>
+          <w:del w:id="929" w:author="David Conklin" w:date="2020-11-16T11:31:00Z"/>
+        </w:rPr>
+      </w:pPr>
+    </w:p>
+    <w:p>
+      <w:pPr>
+        <w:rPr>
           <w:del w:id="930" w:author="David Conklin" w:date="2020-11-16T11:31:00Z"/>
         </w:rPr>
       </w:pPr>
-    </w:p>
-    <w:p>
-      <w:pPr>
-        <w:rPr>
-          <w:del w:id="931" w:author="David Conklin" w:date="2020-11-16T11:31:00Z"/>
-        </w:rPr>
-      </w:pPr>
-      <w:del w:id="932" w:author="David Conklin" w:date="2020-11-16T11:31:00Z">
+      <w:del w:id="931" w:author="David Conklin" w:date="2020-11-16T11:31:00Z">
         <w:r>
           <w:delText>Dingman SL (2002). Physical Hydrology</w:delText>
         </w:r>
@@ -10877,10 +10990,10 @@
     <w:p>
       <w:pPr>
         <w:rPr>
-          <w:del w:id="933" w:author="David Conklin" w:date="2020-11-16T11:31:00Z"/>
-        </w:rPr>
-      </w:pPr>
-      <w:del w:id="934" w:author="David Conklin" w:date="2020-11-16T11:31:00Z">
+          <w:del w:id="932" w:author="David Conklin" w:date="2020-11-16T11:31:00Z"/>
+        </w:rPr>
+      </w:pPr>
+      <w:del w:id="933" w:author="David Conklin" w:date="2020-11-16T11:31:00Z">
         <w:r>
           <w:delText>Leach J</w:delText>
         </w:r>
@@ -11112,46 +11225,6 @@
       </w:pPr>
     </w:p>
   </w:comment>
-  <w:comment w:id="440" w:author="Kyla Zaret" w:date="2020-11-25T09:50:00Z" w:initials="KSZ">
-    <w:p>
-      <w:pPr>
-        <w:pStyle w:val="CommentText"/>
-      </w:pPr>
-      <w:r>
-        <w:rPr>
-          <w:rStyle w:val="CommentReference"/>
-        </w:rPr>
-        <w:annotationRef/>
-      </w:r>
-      <w:r>
-        <w:rPr>
-          <w:rStyle w:val="CommentReference"/>
-        </w:rPr>
-        <w:annotationRef/>
-      </w:r>
-      <w:r>
-        <w:t>I would categorize all of the wetlands as ‘palustrine’ for now, but we should think about whether we’re also really interested in ‘riparian’ systems (which are generally less wet than wetlands but more wet than upland woodlands/forests).</w:t>
-      </w:r>
-    </w:p>
-    <w:p>
-      <w:pPr>
-        <w:pStyle w:val="CommentText"/>
-      </w:pPr>
-    </w:p>
-    <w:p>
-      <w:pPr>
-        <w:pStyle w:val="CommentText"/>
-      </w:pPr>
-      <w:r>
-        <w:t>I’ve converted the VEGCLASS types to language used in the national wetland inventory.  I’ve also broken out wetland types by water regime (a coarse classification of hydroperiod, which will probably govern many of the transitions between state).</w:t>
-      </w:r>
-    </w:p>
-    <w:p>
-      <w:pPr>
-        <w:pStyle w:val="CommentText"/>
-      </w:pPr>
-    </w:p>
-  </w:comment>
 </w:comments>
 </file>
 
@@ -11166,14 +11239,12 @@
   <w15:commentEx w15:paraId="36660C38" w15:done="0"/>
   <w15:commentEx w15:paraId="7A4FE700" w15:done="0"/>
   <w15:commentEx w15:paraId="2529123B" w15:done="0"/>
-  <w15:commentEx w15:paraId="6FC6CE65" w15:done="0"/>
 </w15:commentsEx>
 </file>
 
 <file path=word/commentsExtensible.xml><?xml version="1.0" encoding="utf-8"?>
 <w16cex:commentsExtensible xmlns:wpc="http://schemas.microsoft.com/office/word/2010/wordprocessingCanvas" xmlns:cx="http://schemas.microsoft.com/office/drawing/2014/chartex" xmlns:cx1="http://schemas.microsoft.com/office/drawing/2015/9/8/chartex" xmlns:cx2="http://schemas.microsoft.com/office/drawing/2015/10/21/chartex" xmlns:cx3="http://schemas.microsoft.com/office/drawing/2016/5/9/chartex" xmlns:cx4="http://schemas.microsoft.com/office/drawing/2016/5/10/chartex" xmlns:cx5="http://schemas.microsoft.com/office/drawing/2016/5/11/chartex" xmlns:cx6="http://schemas.microsoft.com/office/drawing/2016/5/12/chartex" xmlns:cx7="http://schemas.microsoft.com/office/drawing/2016/5/13/chartex" xmlns:cx8="http://schemas.microsoft.com/office/drawing/2016/5/14/chartex" xmlns:mc="http://schemas.openxmlformats.org/markup-compatibility/2006" xmlns:aink="http://schemas.microsoft.com/office/drawing/2016/ink" xmlns:am3d="http://schemas.microsoft.com/office/drawing/2017/model3d" xmlns:o="urn:schemas-microsoft-com:office:office" xmlns:r="http://schemas.openxmlformats.org/officeDocument/2006/relationships" xmlns:m="http://schemas.openxmlformats.org/officeDocument/2006/math" xmlns:v="urn:schemas-microsoft-com:vml" xmlns:wp14="http://schemas.microsoft.com/office/word/2010/wordprocessingDrawing" xmlns:wp="http://schemas.openxmlformats.org/drawingml/2006/wordprocessingDrawing" xmlns:w10="urn:schemas-microsoft-com:office:word" xmlns:w="http://schemas.openxmlformats.org/wordprocessingml/2006/main" xmlns:w14="http://schemas.microsoft.com/office/word/2010/wordml" xmlns:w15="http://schemas.microsoft.com/office/word/2012/wordml" xmlns:w16cex="http://schemas.microsoft.com/office/word/2018/wordml/cex" xmlns:w16cid="http://schemas.microsoft.com/office/word/2016/wordml/cid" xmlns:w16="http://schemas.microsoft.com/office/word/2018/wordml" xmlns:w16se="http://schemas.microsoft.com/office/word/2015/wordml/symex" xmlns:wpg="http://schemas.microsoft.com/office/word/2010/wordprocessingGroup" xmlns:wpi="http://schemas.microsoft.com/office/word/2010/wordprocessingInk" xmlns:wne="http://schemas.microsoft.com/office/word/2006/wordml" xmlns:wps="http://schemas.microsoft.com/office/word/2010/wordprocessingShape" mc:Ignorable="w14 w15 w16se w16cid w16 w16cex wp14">
   <w16cex:commentExtensible w16cex:durableId="2368F1DA" w16cex:dateUtc="2020-11-25T22:32:00Z"/>
-  <w16cex:commentExtensible w16cex:durableId="236F3338" w16cex:dateUtc="2020-11-25T22:32:00Z"/>
 </w16cex:commentsExtensible>
 </file>
 
@@ -11188,7 +11259,6 @@
   <w16cid:commentId w16cid:paraId="36660C38" w16cid:durableId="2367853A"/>
   <w16cid:commentId w16cid:paraId="7A4FE700" w16cid:durableId="2367853B"/>
   <w16cid:commentId w16cid:paraId="2529123B" w16cid:durableId="2368F1DA"/>
-  <w16cid:commentId w16cid:paraId="6FC6CE65" w16cid:durableId="236F3338"/>
 </w16cid:commentsIds>
 </file>
 

</xml_diff>

<commit_message>
Save revisions to documents.
</commit_message>
<xml_diff>
--- a/DataCW3M/CW3MdigitalHandbook/Specification for Wetland Persistence Model.docx
+++ b/DataCW3M/CW3MdigitalHandbook/Specification for Wetland Persistence Model.docx
@@ -73,7 +73,7 @@
         <w:t>Revised to reflect as-built code, David Conklin, 7/1</w:t>
       </w:r>
       <w:r>
-        <w:t>4</w:t>
+        <w:t>5</w:t>
       </w:r>
       <w:r>
         <w:t>/21</w:t>
@@ -131,7 +131,7 @@
           <w:r>
             <w:fldChar w:fldCharType="separate"/>
           </w:r>
-          <w:hyperlink w:anchor="_Toc57214154" w:history="1">
+          <w:hyperlink w:anchor="_Toc77240946" w:history="1">
             <w:r>
               <w:rPr>
                 <w:rStyle w:val="Hyperlink"/>
@@ -158,7 +158,7 @@
                 <w:noProof/>
                 <w:webHidden/>
               </w:rPr>
-              <w:instrText xml:space="preserve"> PAGEREF _Toc57214154 \h </w:instrText>
+              <w:instrText xml:space="preserve"> PAGEREF _Toc77240946 \h </w:instrText>
             </w:r>
             <w:r>
               <w:rPr>
@@ -200,7 +200,7 @@
               <w:noProof/>
             </w:rPr>
           </w:pPr>
-          <w:hyperlink w:anchor="_Toc57214155" w:history="1">
+          <w:hyperlink w:anchor="_Toc77240947" w:history="1">
             <w:r>
               <w:rPr>
                 <w:rStyle w:val="Hyperlink"/>
@@ -227,7 +227,7 @@
                 <w:noProof/>
                 <w:webHidden/>
               </w:rPr>
-              <w:instrText xml:space="preserve"> PAGEREF _Toc57214155 \h </w:instrText>
+              <w:instrText xml:space="preserve"> PAGEREF _Toc77240947 \h </w:instrText>
             </w:r>
             <w:r>
               <w:rPr>
@@ -269,7 +269,7 @@
               <w:noProof/>
             </w:rPr>
           </w:pPr>
-          <w:hyperlink w:anchor="_Toc57214156" w:history="1">
+          <w:hyperlink w:anchor="_Toc77240948" w:history="1">
             <w:r>
               <w:rPr>
                 <w:rStyle w:val="Hyperlink"/>
@@ -296,7 +296,7 @@
                 <w:noProof/>
                 <w:webHidden/>
               </w:rPr>
-              <w:instrText xml:space="preserve"> PAGEREF _Toc57214156 \h </w:instrText>
+              <w:instrText xml:space="preserve"> PAGEREF _Toc77240948 \h </w:instrText>
             </w:r>
             <w:r>
               <w:rPr>
@@ -338,7 +338,7 @@
               <w:noProof/>
             </w:rPr>
           </w:pPr>
-          <w:hyperlink w:anchor="_Toc57214157" w:history="1">
+          <w:hyperlink w:anchor="_Toc77240949" w:history="1">
             <w:r>
               <w:rPr>
                 <w:rStyle w:val="Hyperlink"/>
@@ -365,7 +365,7 @@
                 <w:noProof/>
                 <w:webHidden/>
               </w:rPr>
-              <w:instrText xml:space="preserve"> PAGEREF _Toc57214157 \h </w:instrText>
+              <w:instrText xml:space="preserve"> PAGEREF _Toc77240949 \h </w:instrText>
             </w:r>
             <w:r>
               <w:rPr>
@@ -407,7 +407,7 @@
               <w:noProof/>
             </w:rPr>
           </w:pPr>
-          <w:hyperlink w:anchor="_Toc57214158" w:history="1">
+          <w:hyperlink w:anchor="_Toc77240950" w:history="1">
             <w:r>
               <w:rPr>
                 <w:rStyle w:val="Hyperlink"/>
@@ -434,7 +434,7 @@
                 <w:noProof/>
                 <w:webHidden/>
               </w:rPr>
-              <w:instrText xml:space="preserve"> PAGEREF _Toc57214158 \h </w:instrText>
+              <w:instrText xml:space="preserve"> PAGEREF _Toc77240950 \h </w:instrText>
             </w:r>
             <w:r>
               <w:rPr>
@@ -476,7 +476,7 @@
               <w:noProof/>
             </w:rPr>
           </w:pPr>
-          <w:hyperlink w:anchor="_Toc57214159" w:history="1">
+          <w:hyperlink w:anchor="_Toc77240951" w:history="1">
             <w:r>
               <w:rPr>
                 <w:rStyle w:val="Hyperlink"/>
@@ -503,7 +503,7 @@
                 <w:noProof/>
                 <w:webHidden/>
               </w:rPr>
-              <w:instrText xml:space="preserve"> PAGEREF _Toc57214159 \h </w:instrText>
+              <w:instrText xml:space="preserve"> PAGEREF _Toc77240951 \h </w:instrText>
             </w:r>
             <w:r>
               <w:rPr>
@@ -545,7 +545,7 @@
               <w:noProof/>
             </w:rPr>
           </w:pPr>
-          <w:hyperlink w:anchor="_Toc57214160" w:history="1">
+          <w:hyperlink w:anchor="_Toc77240952" w:history="1">
             <w:r>
               <w:rPr>
                 <w:rStyle w:val="Hyperlink"/>
@@ -572,7 +572,7 @@
                 <w:noProof/>
                 <w:webHidden/>
               </w:rPr>
-              <w:instrText xml:space="preserve"> PAGEREF _Toc57214160 \h </w:instrText>
+              <w:instrText xml:space="preserve"> PAGEREF _Toc77240952 \h </w:instrText>
             </w:r>
             <w:r>
               <w:rPr>
@@ -614,7 +614,7 @@
               <w:noProof/>
             </w:rPr>
           </w:pPr>
-          <w:hyperlink w:anchor="_Toc57214161" w:history="1">
+          <w:hyperlink w:anchor="_Toc77240953" w:history="1">
             <w:r>
               <w:rPr>
                 <w:rStyle w:val="Hyperlink"/>
@@ -641,7 +641,7 @@
                 <w:noProof/>
                 <w:webHidden/>
               </w:rPr>
-              <w:instrText xml:space="preserve"> PAGEREF _Toc57214161 \h </w:instrText>
+              <w:instrText xml:space="preserve"> PAGEREF _Toc77240953 \h </w:instrText>
             </w:r>
             <w:r>
               <w:rPr>
@@ -683,7 +683,7 @@
               <w:noProof/>
             </w:rPr>
           </w:pPr>
-          <w:hyperlink w:anchor="_Toc57214162" w:history="1">
+          <w:hyperlink w:anchor="_Toc77240954" w:history="1">
             <w:r>
               <w:rPr>
                 <w:rStyle w:val="Hyperlink"/>
@@ -710,7 +710,7 @@
                 <w:noProof/>
                 <w:webHidden/>
               </w:rPr>
-              <w:instrText xml:space="preserve"> PAGEREF _Toc57214162 \h </w:instrText>
+              <w:instrText xml:space="preserve"> PAGEREF _Toc77240954 \h </w:instrText>
             </w:r>
             <w:r>
               <w:rPr>
@@ -752,7 +752,7 @@
               <w:noProof/>
             </w:rPr>
           </w:pPr>
-          <w:hyperlink w:anchor="_Toc57214163" w:history="1">
+          <w:hyperlink w:anchor="_Toc77240955" w:history="1">
             <w:r>
               <w:rPr>
                 <w:rStyle w:val="Hyperlink"/>
@@ -779,7 +779,7 @@
                 <w:noProof/>
                 <w:webHidden/>
               </w:rPr>
-              <w:instrText xml:space="preserve"> PAGEREF _Toc57214163 \h </w:instrText>
+              <w:instrText xml:space="preserve"> PAGEREF _Toc77240955 \h </w:instrText>
             </w:r>
             <w:r>
               <w:rPr>
@@ -821,7 +821,7 @@
               <w:noProof/>
             </w:rPr>
           </w:pPr>
-          <w:hyperlink w:anchor="_Toc57214164" w:history="1">
+          <w:hyperlink w:anchor="_Toc77240956" w:history="1">
             <w:r>
               <w:rPr>
                 <w:rStyle w:val="Hyperlink"/>
@@ -848,7 +848,7 @@
                 <w:noProof/>
                 <w:webHidden/>
               </w:rPr>
-              <w:instrText xml:space="preserve"> PAGEREF _Toc57214164 \h </w:instrText>
+              <w:instrText xml:space="preserve"> PAGEREF _Toc77240956 \h </w:instrText>
             </w:r>
             <w:r>
               <w:rPr>
@@ -890,7 +890,7 @@
               <w:noProof/>
             </w:rPr>
           </w:pPr>
-          <w:hyperlink w:anchor="_Toc57214165" w:history="1">
+          <w:hyperlink w:anchor="_Toc77240957" w:history="1">
             <w:r>
               <w:rPr>
                 <w:rStyle w:val="Hyperlink"/>
@@ -917,7 +917,7 @@
                 <w:noProof/>
                 <w:webHidden/>
               </w:rPr>
-              <w:instrText xml:space="preserve"> PAGEREF _Toc57214165 \h </w:instrText>
+              <w:instrText xml:space="preserve"> PAGEREF _Toc77240957 \h </w:instrText>
             </w:r>
             <w:r>
               <w:rPr>
@@ -959,7 +959,7 @@
               <w:noProof/>
             </w:rPr>
           </w:pPr>
-          <w:hyperlink w:anchor="_Toc57214166" w:history="1">
+          <w:hyperlink w:anchor="_Toc77240958" w:history="1">
             <w:r>
               <w:rPr>
                 <w:rStyle w:val="Hyperlink"/>
@@ -986,7 +986,7 @@
                 <w:noProof/>
                 <w:webHidden/>
               </w:rPr>
-              <w:instrText xml:space="preserve"> PAGEREF _Toc57214166 \h </w:instrText>
+              <w:instrText xml:space="preserve"> PAGEREF _Toc77240958 \h </w:instrText>
             </w:r>
             <w:r>
               <w:rPr>
@@ -1028,7 +1028,7 @@
               <w:noProof/>
             </w:rPr>
           </w:pPr>
-          <w:hyperlink w:anchor="_Toc57214167" w:history="1">
+          <w:hyperlink w:anchor="_Toc77240959" w:history="1">
             <w:r>
               <w:rPr>
                 <w:rStyle w:val="Hyperlink"/>
@@ -1055,7 +1055,7 @@
                 <w:noProof/>
                 <w:webHidden/>
               </w:rPr>
-              <w:instrText xml:space="preserve"> PAGEREF _Toc57214167 \h </w:instrText>
+              <w:instrText xml:space="preserve"> PAGEREF _Toc77240959 \h </w:instrText>
             </w:r>
             <w:r>
               <w:rPr>
@@ -1097,7 +1097,7 @@
               <w:noProof/>
             </w:rPr>
           </w:pPr>
-          <w:hyperlink w:anchor="_Toc57214168" w:history="1">
+          <w:hyperlink w:anchor="_Toc77240960" w:history="1">
             <w:r>
               <w:rPr>
                 <w:rStyle w:val="Hyperlink"/>
@@ -1124,7 +1124,7 @@
                 <w:noProof/>
                 <w:webHidden/>
               </w:rPr>
-              <w:instrText xml:space="preserve"> PAGEREF _Toc57214168 \h </w:instrText>
+              <w:instrText xml:space="preserve"> PAGEREF _Toc77240960 \h </w:instrText>
             </w:r>
             <w:r>
               <w:rPr>
@@ -1166,7 +1166,7 @@
               <w:noProof/>
             </w:rPr>
           </w:pPr>
-          <w:hyperlink w:anchor="_Toc57214169" w:history="1">
+          <w:hyperlink w:anchor="_Toc77240961" w:history="1">
             <w:r>
               <w:rPr>
                 <w:rStyle w:val="Hyperlink"/>
@@ -1193,7 +1193,7 @@
                 <w:noProof/>
                 <w:webHidden/>
               </w:rPr>
-              <w:instrText xml:space="preserve"> PAGEREF _Toc57214169 \h </w:instrText>
+              <w:instrText xml:space="preserve"> PAGEREF _Toc77240961 \h </w:instrText>
             </w:r>
             <w:r>
               <w:rPr>
@@ -1235,7 +1235,7 @@
               <w:noProof/>
             </w:rPr>
           </w:pPr>
-          <w:hyperlink w:anchor="_Toc57214170" w:history="1">
+          <w:hyperlink w:anchor="_Toc77240962" w:history="1">
             <w:r>
               <w:rPr>
                 <w:rStyle w:val="Hyperlink"/>
@@ -1262,7 +1262,7 @@
                 <w:noProof/>
                 <w:webHidden/>
               </w:rPr>
-              <w:instrText xml:space="preserve"> PAGEREF _Toc57214170 \h </w:instrText>
+              <w:instrText xml:space="preserve"> PAGEREF _Toc77240962 \h </w:instrText>
             </w:r>
             <w:r>
               <w:rPr>
@@ -1304,7 +1304,7 @@
               <w:noProof/>
             </w:rPr>
           </w:pPr>
-          <w:hyperlink w:anchor="_Toc57214171" w:history="1">
+          <w:hyperlink w:anchor="_Toc77240963" w:history="1">
             <w:r>
               <w:rPr>
                 <w:rStyle w:val="Hyperlink"/>
@@ -1331,7 +1331,7 @@
                 <w:noProof/>
                 <w:webHidden/>
               </w:rPr>
-              <w:instrText xml:space="preserve"> PAGEREF _Toc57214171 \h </w:instrText>
+              <w:instrText xml:space="preserve"> PAGEREF _Toc77240963 \h </w:instrText>
             </w:r>
             <w:r>
               <w:rPr>
@@ -1373,13 +1373,13 @@
               <w:noProof/>
             </w:rPr>
           </w:pPr>
-          <w:hyperlink w:anchor="_Toc57214172" w:history="1">
+          <w:hyperlink w:anchor="_Toc77240964" w:history="1">
             <w:r>
               <w:rPr>
                 <w:rStyle w:val="Hyperlink"/>
                 <w:noProof/>
               </w:rPr>
-              <w:t>Wetland state descriptions with example transitions</w:t>
+              <w:t>Transitions for the state-and-transition model</w:t>
             </w:r>
             <w:r>
               <w:rPr>
@@ -1400,7 +1400,7 @@
                 <w:noProof/>
                 <w:webHidden/>
               </w:rPr>
-              <w:instrText xml:space="preserve"> PAGEREF _Toc57214172 \h </w:instrText>
+              <w:instrText xml:space="preserve"> PAGEREF _Toc77240964 \h </w:instrText>
             </w:r>
             <w:r>
               <w:rPr>
@@ -1420,7 +1420,7 @@
                 <w:noProof/>
                 <w:webHidden/>
               </w:rPr>
-              <w:t>12</w:t>
+              <w:t>13</w:t>
             </w:r>
             <w:r>
               <w:rPr>
@@ -1442,7 +1442,7 @@
               <w:noProof/>
             </w:rPr>
           </w:pPr>
-          <w:hyperlink w:anchor="_Toc57214173" w:history="1">
+          <w:hyperlink w:anchor="_Toc77240965" w:history="1">
             <w:r>
               <w:rPr>
                 <w:rStyle w:val="Hyperlink"/>
@@ -1469,7 +1469,7 @@
                 <w:noProof/>
                 <w:webHidden/>
               </w:rPr>
-              <w:instrText xml:space="preserve"> PAGEREF _Toc57214173 \h </w:instrText>
+              <w:instrText xml:space="preserve"> PAGEREF _Toc77240965 \h </w:instrText>
             </w:r>
             <w:r>
               <w:rPr>
@@ -1669,7 +1669,7 @@
       <w:pPr>
         <w:pStyle w:val="Heading1"/>
       </w:pPr>
-      <w:bookmarkStart w:id="0" w:name="_Toc57214154"/>
+      <w:bookmarkStart w:id="0" w:name="_Toc77240946"/>
       <w:r>
         <w:lastRenderedPageBreak/>
         <w:t>Context</w:t>
@@ -1991,7 +1991,7 @@
         <w:pStyle w:val="Heading1"/>
       </w:pPr>
       <w:bookmarkStart w:id="1" w:name="_Toc56412544"/>
-      <w:bookmarkStart w:id="2" w:name="_Toc57214155"/>
+      <w:bookmarkStart w:id="2" w:name="_Toc77240947"/>
       <w:r>
         <w:t>Model and Simulation Overview</w:t>
       </w:r>
@@ -2105,7 +2105,7 @@
         <w:pStyle w:val="Heading1"/>
       </w:pPr>
       <w:bookmarkStart w:id="3" w:name="_Toc56412545"/>
-      <w:bookmarkStart w:id="4" w:name="_Toc57214156"/>
+      <w:bookmarkStart w:id="4" w:name="_Toc77240948"/>
       <w:r>
         <w:t>McKenzie wetlands in the initial versions of the IDU, HRU, and Reach data layers</w:t>
       </w:r>
@@ -2124,7 +2124,7 @@
       </w:pPr>
       <w:bookmarkStart w:id="5" w:name="_Toc49175988"/>
       <w:bookmarkStart w:id="6" w:name="_Toc56412546"/>
-      <w:bookmarkStart w:id="7" w:name="_Toc57214157"/>
+      <w:bookmarkStart w:id="7" w:name="_Toc77240949"/>
       <w:r>
         <w:t>Data changes for better representation of wetlands</w:t>
       </w:r>
@@ -2223,7 +2223,7 @@
         <w:pStyle w:val="Heading1"/>
       </w:pPr>
       <w:bookmarkStart w:id="8" w:name="_Toc56412548"/>
-      <w:bookmarkStart w:id="9" w:name="_Toc57214158"/>
+      <w:bookmarkStart w:id="9" w:name="_Toc77240950"/>
       <w:r>
         <w:t>Simulation of changes in wetlands over time</w:t>
       </w:r>
@@ -2326,7 +2326,7 @@
         <w:pStyle w:val="Heading1"/>
       </w:pPr>
       <w:bookmarkStart w:id="11" w:name="_Toc56412549"/>
-      <w:bookmarkStart w:id="12" w:name="_Toc57214159"/>
+      <w:bookmarkStart w:id="12" w:name="_Toc77240951"/>
       <w:r>
         <w:t xml:space="preserve">How wetlands </w:t>
       </w:r>
@@ -2454,7 +2454,7 @@
         <w:pStyle w:val="Heading1"/>
       </w:pPr>
       <w:bookmarkStart w:id="13" w:name="_Toc56412550"/>
-      <w:bookmarkStart w:id="14" w:name="_Toc57214160"/>
+      <w:bookmarkStart w:id="14" w:name="_Toc77240952"/>
       <w:r>
         <w:t>Attributes of interest in the wetlands study</w:t>
       </w:r>
@@ -2530,7 +2530,7 @@
         <w:pStyle w:val="Heading1"/>
       </w:pPr>
       <w:bookmarkStart w:id="15" w:name="_Toc56412551"/>
-      <w:bookmarkStart w:id="16" w:name="_Toc57214161"/>
+      <w:bookmarkStart w:id="16" w:name="_Toc77240953"/>
       <w:r>
         <w:t>A WETNESS attribute</w:t>
       </w:r>
@@ -2646,7 +2646,7 @@
         <w:pStyle w:val="Heading1"/>
       </w:pPr>
       <w:bookmarkStart w:id="17" w:name="_Toc56412552"/>
-      <w:bookmarkStart w:id="18" w:name="_Toc57214162"/>
+      <w:bookmarkStart w:id="18" w:name="_Toc77240954"/>
       <w:r>
         <w:t>Calculating the exchange of water between the wetland and the reach</w:t>
       </w:r>
@@ -2658,7 +2658,7 @@
         <w:pStyle w:val="Heading3"/>
       </w:pPr>
       <w:bookmarkStart w:id="19" w:name="_Toc56412553"/>
-      <w:bookmarkStart w:id="20" w:name="_Toc57214163"/>
+      <w:bookmarkStart w:id="20" w:name="_Toc77240955"/>
       <w:r>
         <w:t>Wetland IDU parameters</w:t>
       </w:r>
@@ -2737,7 +2737,7 @@
         <w:pStyle w:val="Heading3"/>
       </w:pPr>
       <w:bookmarkStart w:id="22" w:name="_Toc56412554"/>
-      <w:bookmarkStart w:id="23" w:name="_Toc57214164"/>
+      <w:bookmarkStart w:id="23" w:name="_Toc77240956"/>
       <w:r>
         <w:t>Reach parameters</w:t>
       </w:r>
@@ -2853,7 +2853,13 @@
         <w:t>When Q &lt; Q_CAP and WETNESS &gt; WETL_CAP, then WETL2Q is &gt; 0 and Q2WETL = 0.</w:t>
       </w:r>
       <w:r>
-        <w:t xml:space="preserve">  WETL2Q is calculated in HBV::HBV_IrrigatedSoil().  </w:t>
+        <w:t xml:space="preserve">  WETL2Q is calculated in HBV::HBV_</w:t>
+      </w:r>
+      <w:r>
+        <w:t>DailyProcess</w:t>
+      </w:r>
+      <w:r>
+        <w:t xml:space="preserve">().  </w:t>
       </w:r>
     </w:p>
     <w:p>
@@ -2901,7 +2907,7 @@
       <w:pPr>
         <w:pStyle w:val="Heading1"/>
       </w:pPr>
-      <w:bookmarkStart w:id="25" w:name="_Toc57214165"/>
+      <w:bookmarkStart w:id="25" w:name="_Toc77240957"/>
       <w:r>
         <w:t>Evolution of wetlands</w:t>
       </w:r>
@@ -2990,7 +2996,7 @@
         <w:pStyle w:val="Heading1"/>
       </w:pPr>
       <w:bookmarkStart w:id="28" w:name="_Toc56412555"/>
-      <w:bookmarkStart w:id="29" w:name="_Toc57214166"/>
+      <w:bookmarkStart w:id="29" w:name="_Toc77240958"/>
       <w:r>
         <w:t>Loss (or gain) of wetlands</w:t>
       </w:r>
@@ -3019,7 +3025,7 @@
         <w:pStyle w:val="Heading1"/>
       </w:pPr>
       <w:bookmarkStart w:id="31" w:name="_Toc56412556"/>
-      <w:bookmarkStart w:id="32" w:name="_Toc57214167"/>
+      <w:bookmarkStart w:id="32" w:name="_Toc77240959"/>
       <w:r>
         <w:t>Reality check</w:t>
       </w:r>
@@ -3122,7 +3128,7 @@
       <w:pPr>
         <w:pStyle w:val="Heading1"/>
       </w:pPr>
-      <w:bookmarkStart w:id="33" w:name="_Toc57214168"/>
+      <w:bookmarkStart w:id="33" w:name="_Toc77240960"/>
       <w:r>
         <w:t xml:space="preserve">Summary of </w:t>
       </w:r>
@@ -3447,7 +3453,7 @@
       <w:pPr>
         <w:pStyle w:val="Heading1"/>
       </w:pPr>
-      <w:bookmarkStart w:id="36" w:name="_Toc57214169"/>
+      <w:bookmarkStart w:id="36" w:name="_Toc77240961"/>
       <w:r>
         <w:t>Placeholder data</w:t>
       </w:r>
@@ -3462,7 +3468,7 @@
       <w:pPr>
         <w:pStyle w:val="Heading2"/>
       </w:pPr>
-      <w:bookmarkStart w:id="37" w:name="_Toc57214170"/>
+      <w:bookmarkStart w:id="37" w:name="_Toc77240962"/>
       <w:r>
         <w:t>Original wetland land use/land cover categories at the beginning of the project</w:t>
       </w:r>
@@ -3616,1271 +3622,206 @@
       <w:pPr>
         <w:pStyle w:val="Heading2"/>
       </w:pPr>
-      <w:bookmarkStart w:id="38" w:name="_Toc57214171"/>
+      <w:bookmarkStart w:id="38" w:name="_Toc77240963"/>
       <w:r>
         <w:lastRenderedPageBreak/>
         <w:t>Wetland land use/land cover categories to be used for code development</w:t>
       </w:r>
       <w:bookmarkEnd w:id="38"/>
     </w:p>
-    <w:tbl>
-      <w:tblPr>
-        <w:tblStyle w:val="TableGrid"/>
-        <w:tblW w:w="0" w:type="auto"/>
-        <w:tblLook w:val="04A0" w:firstRow="1" w:lastRow="0" w:firstColumn="1" w:lastColumn="0" w:noHBand="0" w:noVBand="1"/>
-      </w:tblPr>
-      <w:tblGrid>
-        <w:gridCol w:w="1807"/>
-        <w:gridCol w:w="4374"/>
-        <w:gridCol w:w="3169"/>
-      </w:tblGrid>
-      <w:tr>
-        <w:tc>
-          <w:tcPr>
-            <w:tcW w:w="0" w:type="auto"/>
-          </w:tcPr>
-          <w:p>
-            <w:r>
-              <w:t>LULC_A</w:t>
-            </w:r>
-          </w:p>
-        </w:tc>
-        <w:tc>
-          <w:tcPr>
-            <w:tcW w:w="0" w:type="auto"/>
-          </w:tcPr>
-          <w:p>
-            <w:r>
-              <w:t>LULC_B</w:t>
-            </w:r>
-          </w:p>
-        </w:tc>
-        <w:tc>
-          <w:tcPr>
-            <w:tcW w:w="0" w:type="auto"/>
-          </w:tcPr>
-          <w:p>
-            <w:r>
-              <w:t>VEGCLASS</w:t>
-            </w:r>
-          </w:p>
-        </w:tc>
-      </w:tr>
-      <w:tr>
-        <w:tc>
-          <w:tcPr>
-            <w:tcW w:w="0" w:type="auto"/>
-          </w:tcPr>
-          <w:p>
-            <w:r>
-              <w:t>62 Palustrine wetlands</w:t>
-            </w:r>
-          </w:p>
-        </w:tc>
-        <w:tc>
-          <w:tcPr>
-            <w:tcW w:w="0" w:type="auto"/>
-          </w:tcPr>
-          <w:p>
-            <w:r>
-              <w:t xml:space="preserve">621 Perennially flooded unconsolidated bed </w:t>
-            </w:r>
-            <w:commentRangeStart w:id="39"/>
-            <w:r>
-              <w:t xml:space="preserve">palustrine </w:t>
-            </w:r>
-            <w:commentRangeEnd w:id="39"/>
-            <w:r>
-              <w:rPr>
-                <w:rStyle w:val="CommentReference"/>
-              </w:rPr>
-              <w:commentReference w:id="39"/>
-            </w:r>
-            <w:r>
-              <w:t xml:space="preserve">wetland </w:t>
-            </w:r>
-            <w:r>
-              <w:rPr>
-                <w:rFonts w:cs="Times New Roman"/>
-                <w:szCs w:val="24"/>
-              </w:rPr>
-              <w:t xml:space="preserve"> </w:t>
-            </w:r>
-          </w:p>
-        </w:tc>
-        <w:tc>
-          <w:tcPr>
-            <w:tcW w:w="0" w:type="auto"/>
-          </w:tcPr>
-          <w:p>
-            <w:r>
-              <w:rPr>
-                <w:rFonts w:cs="Times New Roman"/>
-                <w:szCs w:val="24"/>
-              </w:rPr>
-              <w:t>6211 Unvegetated open water</w:t>
-            </w:r>
-          </w:p>
-        </w:tc>
-      </w:tr>
-      <w:tr>
-        <w:tc>
-          <w:tcPr>
-            <w:tcW w:w="0" w:type="auto"/>
-          </w:tcPr>
-          <w:p/>
-        </w:tc>
-        <w:tc>
-          <w:tcPr>
-            <w:tcW w:w="0" w:type="auto"/>
-          </w:tcPr>
-          <w:p>
-            <w:r>
-              <w:t>622 Seasonally flooded unconsolidated bed palustrine wetland</w:t>
-            </w:r>
-          </w:p>
-        </w:tc>
-        <w:tc>
-          <w:tcPr>
-            <w:tcW w:w="0" w:type="auto"/>
-          </w:tcPr>
-          <w:p>
-            <w:pPr>
-              <w:rPr>
-                <w:rFonts w:cs="Times New Roman"/>
-                <w:szCs w:val="24"/>
-              </w:rPr>
-            </w:pPr>
-            <w:r>
-              <w:rPr>
-                <w:rFonts w:cs="Times New Roman"/>
-                <w:szCs w:val="24"/>
-              </w:rPr>
-              <w:t>6221 mudflat</w:t>
-            </w:r>
-          </w:p>
-        </w:tc>
-      </w:tr>
-      <w:tr>
-        <w:tc>
-          <w:tcPr>
-            <w:tcW w:w="0" w:type="auto"/>
-          </w:tcPr>
-          <w:p/>
-        </w:tc>
-        <w:tc>
-          <w:tcPr>
-            <w:tcW w:w="0" w:type="auto"/>
-          </w:tcPr>
-          <w:p>
-            <w:r>
-              <w:t xml:space="preserve">623 Aquatic bed palustrine wetland </w:t>
-            </w:r>
-          </w:p>
-        </w:tc>
-        <w:tc>
-          <w:tcPr>
-            <w:tcW w:w="0" w:type="auto"/>
-          </w:tcPr>
-          <w:p>
-            <w:pPr>
-              <w:rPr>
-                <w:rFonts w:cs="Times New Roman"/>
-                <w:szCs w:val="24"/>
-              </w:rPr>
-            </w:pPr>
-            <w:r>
-              <w:t>6231 submerged or floating aquatic vegetation</w:t>
-            </w:r>
-          </w:p>
-        </w:tc>
-      </w:tr>
-      <w:tr>
-        <w:tc>
-          <w:tcPr>
-            <w:tcW w:w="0" w:type="auto"/>
-          </w:tcPr>
-          <w:p/>
-        </w:tc>
-        <w:tc>
-          <w:tcPr>
-            <w:tcW w:w="0" w:type="auto"/>
-          </w:tcPr>
-          <w:p>
-            <w:r>
-              <w:t xml:space="preserve">624 Seasonally flooded emergent wetland </w:t>
-            </w:r>
-          </w:p>
-        </w:tc>
-        <w:tc>
-          <w:tcPr>
-            <w:tcW w:w="0" w:type="auto"/>
-          </w:tcPr>
-          <w:p>
-            <w:r>
-              <w:t>6241 seasonal marsh</w:t>
-            </w:r>
-          </w:p>
-        </w:tc>
-      </w:tr>
-      <w:tr>
-        <w:tc>
-          <w:tcPr>
-            <w:tcW w:w="0" w:type="auto"/>
-          </w:tcPr>
-          <w:p/>
-        </w:tc>
-        <w:tc>
-          <w:tcPr>
-            <w:tcW w:w="0" w:type="auto"/>
-          </w:tcPr>
-          <w:p/>
-        </w:tc>
-        <w:tc>
-          <w:tcPr>
-            <w:tcW w:w="0" w:type="auto"/>
-          </w:tcPr>
-          <w:p>
-            <w:r>
-              <w:t>6242 seasonal wet meadow</w:t>
-            </w:r>
-          </w:p>
-        </w:tc>
-      </w:tr>
-      <w:tr>
-        <w:tc>
-          <w:tcPr>
-            <w:tcW w:w="0" w:type="auto"/>
-          </w:tcPr>
-          <w:p/>
-        </w:tc>
-        <w:tc>
-          <w:tcPr>
-            <w:tcW w:w="0" w:type="auto"/>
-          </w:tcPr>
-          <w:p>
-            <w:r>
-              <w:t>625 Semi-permanently flooded wetland</w:t>
-            </w:r>
-          </w:p>
-        </w:tc>
-        <w:tc>
-          <w:tcPr>
-            <w:tcW w:w="0" w:type="auto"/>
-          </w:tcPr>
-          <w:p>
-            <w:r>
-              <w:t>6251 perennial marsh</w:t>
-            </w:r>
-          </w:p>
-        </w:tc>
-      </w:tr>
-      <w:tr>
-        <w:tc>
-          <w:tcPr>
-            <w:tcW w:w="0" w:type="auto"/>
-          </w:tcPr>
-          <w:p/>
-        </w:tc>
-        <w:tc>
-          <w:tcPr>
-            <w:tcW w:w="0" w:type="auto"/>
-          </w:tcPr>
-          <w:p>
-            <w:r>
-              <w:t>626 Continuously saturated wetland</w:t>
-            </w:r>
-          </w:p>
-        </w:tc>
-        <w:tc>
-          <w:tcPr>
-            <w:tcW w:w="0" w:type="auto"/>
-          </w:tcPr>
-          <w:p>
-            <w:r>
-              <w:t>6261 fen</w:t>
-            </w:r>
-          </w:p>
-        </w:tc>
-      </w:tr>
-      <w:tr>
-        <w:tc>
-          <w:tcPr>
-            <w:tcW w:w="0" w:type="auto"/>
-          </w:tcPr>
-          <w:p/>
-        </w:tc>
-        <w:tc>
-          <w:tcPr>
-            <w:tcW w:w="0" w:type="auto"/>
-          </w:tcPr>
-          <w:p>
-            <w:r>
-              <w:t xml:space="preserve">627 Seasonally flooded forested wetland </w:t>
-            </w:r>
-          </w:p>
-        </w:tc>
-        <w:tc>
-          <w:tcPr>
-            <w:tcW w:w="0" w:type="auto"/>
-          </w:tcPr>
-          <w:p>
-            <w:r>
-              <w:t>6271 wet woodland</w:t>
-            </w:r>
-          </w:p>
-        </w:tc>
-      </w:tr>
-      <w:tr>
-        <w:tc>
-          <w:tcPr>
-            <w:tcW w:w="0" w:type="auto"/>
-          </w:tcPr>
-          <w:p/>
-        </w:tc>
-        <w:tc>
-          <w:tcPr>
-            <w:tcW w:w="0" w:type="auto"/>
-          </w:tcPr>
-          <w:p/>
-        </w:tc>
-        <w:tc>
-          <w:tcPr>
-            <w:tcW w:w="0" w:type="auto"/>
-          </w:tcPr>
-          <w:p>
-            <w:r>
-              <w:t>6272 wet forest</w:t>
-            </w:r>
-          </w:p>
-        </w:tc>
-      </w:tr>
-      <w:tr>
-        <w:tc>
-          <w:tcPr>
-            <w:tcW w:w="0" w:type="auto"/>
-          </w:tcPr>
-          <w:p/>
-        </w:tc>
-        <w:tc>
-          <w:tcPr>
-            <w:tcW w:w="0" w:type="auto"/>
-          </w:tcPr>
-          <w:p>
-            <w:r>
-              <w:t xml:space="preserve">628 Semi-permanently flooded forested wetland </w:t>
-            </w:r>
-          </w:p>
-        </w:tc>
-        <w:tc>
-          <w:tcPr>
-            <w:tcW w:w="0" w:type="auto"/>
-          </w:tcPr>
-          <w:p>
-            <w:r>
-              <w:t>6281 swamp</w:t>
-            </w:r>
-          </w:p>
-        </w:tc>
-      </w:tr>
-      <w:tr>
-        <w:tc>
-          <w:tcPr>
-            <w:tcW w:w="0" w:type="auto"/>
-          </w:tcPr>
-          <w:p>
-            <w:r>
-              <w:t>63 Isolated wetlands</w:t>
-            </w:r>
-          </w:p>
-        </w:tc>
-        <w:tc>
-          <w:tcPr>
-            <w:tcW w:w="0" w:type="auto"/>
-          </w:tcPr>
-          <w:p>
-            <w:r>
-              <w:t>631 Vernal pools</w:t>
-            </w:r>
-          </w:p>
-        </w:tc>
-        <w:tc>
-          <w:tcPr>
-            <w:tcW w:w="0" w:type="auto"/>
-          </w:tcPr>
-          <w:p>
-            <w:r>
-              <w:t>6311 vernal pool</w:t>
-            </w:r>
-          </w:p>
-        </w:tc>
-      </w:tr>
-      <w:tr>
-        <w:tc>
-          <w:tcPr>
-            <w:tcW w:w="0" w:type="auto"/>
-          </w:tcPr>
-          <w:p/>
-        </w:tc>
-        <w:tc>
-          <w:tcPr>
-            <w:tcW w:w="0" w:type="auto"/>
-          </w:tcPr>
-          <w:p>
-            <w:r>
-              <w:t>632 Perennial pond</w:t>
-            </w:r>
-          </w:p>
-        </w:tc>
-        <w:tc>
-          <w:tcPr>
-            <w:tcW w:w="0" w:type="auto"/>
-          </w:tcPr>
-          <w:p>
-            <w:r>
-              <w:t>6321 perennial pond</w:t>
-            </w:r>
-          </w:p>
-        </w:tc>
-      </w:tr>
-      <w:tr>
-        <w:trPr>
-          <w:trHeight w:val="341"/>
-        </w:trPr>
-        <w:tc>
-          <w:tcPr>
-            <w:tcW w:w="0" w:type="auto"/>
-          </w:tcPr>
-          <w:p>
-            <w:r>
-              <w:t>64 Lacustrine wetlands</w:t>
-            </w:r>
-          </w:p>
-        </w:tc>
-        <w:tc>
-          <w:tcPr>
-            <w:tcW w:w="0" w:type="auto"/>
-          </w:tcPr>
-          <w:p>
-            <w:r>
-              <w:t>641 Lacustrine wetland</w:t>
-            </w:r>
-          </w:p>
-        </w:tc>
-        <w:tc>
-          <w:tcPr>
-            <w:tcW w:w="0" w:type="auto"/>
-          </w:tcPr>
-          <w:p>
-            <w:r>
-              <w:t>6411 lacustrine wetland</w:t>
-            </w:r>
-          </w:p>
-        </w:tc>
-      </w:tr>
-      <w:tr>
-        <w:trPr>
-          <w:trHeight w:val="341"/>
-        </w:trPr>
-        <w:tc>
-          <w:tcPr>
-            <w:tcW w:w="0" w:type="auto"/>
-          </w:tcPr>
-          <w:p>
-            <w:r>
-              <w:t>65 Riparian wetlands</w:t>
-            </w:r>
-          </w:p>
-        </w:tc>
-        <w:tc>
-          <w:tcPr>
-            <w:tcW w:w="0" w:type="auto"/>
-          </w:tcPr>
-          <w:p>
-            <w:r>
-              <w:t>642 Riparian wetland</w:t>
-            </w:r>
-          </w:p>
-        </w:tc>
-        <w:tc>
-          <w:tcPr>
-            <w:tcW w:w="0" w:type="auto"/>
-          </w:tcPr>
-          <w:p>
-            <w:r>
-              <w:t>6421 riparian wetland</w:t>
-            </w:r>
-          </w:p>
-        </w:tc>
-      </w:tr>
-    </w:tbl>
+    <w:p>
+      <w:r>
+        <w:rPr>
+          <w:noProof/>
+        </w:rPr>
+        <w:drawing>
+          <wp:inline distT="0" distB="0" distL="0" distR="0" wp14:anchorId="47BD7D35" wp14:editId="4B79396A">
+            <wp:extent cx="5943600" cy="3829722"/>
+            <wp:effectExtent l="0" t="0" r="0" b="0"/>
+            <wp:docPr id="9" name="Picture 9" descr="Table&#10;&#10;Description automatically generated with medium confidence"/>
+            <wp:cNvGraphicFramePr>
+              <a:graphicFrameLocks xmlns:a="http://schemas.openxmlformats.org/drawingml/2006/main" noChangeAspect="1"/>
+            </wp:cNvGraphicFramePr>
+            <a:graphic xmlns:a="http://schemas.openxmlformats.org/drawingml/2006/main">
+              <a:graphicData uri="http://schemas.openxmlformats.org/drawingml/2006/picture">
+                <pic:pic xmlns:pic="http://schemas.openxmlformats.org/drawingml/2006/picture">
+                  <pic:nvPicPr>
+                    <pic:cNvPr id="5" name="Picture 5" descr="Table&#10;&#10;Description automatically generated with medium confidence"/>
+                    <pic:cNvPicPr/>
+                  </pic:nvPicPr>
+                  <pic:blipFill>
+                    <a:blip r:embed="rId17"/>
+                    <a:stretch>
+                      <a:fillRect/>
+                    </a:stretch>
+                  </pic:blipFill>
+                  <pic:spPr>
+                    <a:xfrm>
+                      <a:off x="0" y="0"/>
+                      <a:ext cx="5945231" cy="3830773"/>
+                    </a:xfrm>
+                    <a:prstGeom prst="rect">
+                      <a:avLst/>
+                    </a:prstGeom>
+                  </pic:spPr>
+                </pic:pic>
+              </a:graphicData>
+            </a:graphic>
+          </wp:inline>
+        </w:drawing>
+      </w:r>
+      <w:r>
+        <w:rPr>
+          <w:noProof/>
+        </w:rPr>
+        <w:drawing>
+          <wp:inline distT="0" distB="0" distL="0" distR="0" wp14:anchorId="049C6536" wp14:editId="7EE389F3">
+            <wp:extent cx="5943600" cy="3964305"/>
+            <wp:effectExtent l="0" t="0" r="0" b="0"/>
+            <wp:docPr id="10" name="Picture 10" descr="Graphical user interface, text, application&#10;&#10;Description automatically generated"/>
+            <wp:cNvGraphicFramePr>
+              <a:graphicFrameLocks xmlns:a="http://schemas.openxmlformats.org/drawingml/2006/main" noChangeAspect="1"/>
+            </wp:cNvGraphicFramePr>
+            <a:graphic xmlns:a="http://schemas.openxmlformats.org/drawingml/2006/main">
+              <a:graphicData uri="http://schemas.openxmlformats.org/drawingml/2006/picture">
+                <pic:pic xmlns:pic="http://schemas.openxmlformats.org/drawingml/2006/picture">
+                  <pic:nvPicPr>
+                    <pic:cNvPr id="6" name="Picture 6" descr="Graphical user interface, text, application&#10;&#10;Description automatically generated"/>
+                    <pic:cNvPicPr/>
+                  </pic:nvPicPr>
+                  <pic:blipFill>
+                    <a:blip r:embed="rId18"/>
+                    <a:stretch>
+                      <a:fillRect/>
+                    </a:stretch>
+                  </pic:blipFill>
+                  <pic:spPr>
+                    <a:xfrm>
+                      <a:off x="0" y="0"/>
+                      <a:ext cx="5943600" cy="3964305"/>
+                    </a:xfrm>
+                    <a:prstGeom prst="rect">
+                      <a:avLst/>
+                    </a:prstGeom>
+                  </pic:spPr>
+                </pic:pic>
+              </a:graphicData>
+            </a:graphic>
+          </wp:inline>
+        </w:drawing>
+      </w:r>
+      <w:r>
+        <w:rPr>
+          <w:noProof/>
+        </w:rPr>
+        <w:lastRenderedPageBreak/>
+        <w:drawing>
+          <wp:inline distT="0" distB="0" distL="0" distR="0" wp14:anchorId="7A303E76" wp14:editId="27D93991">
+            <wp:extent cx="5943600" cy="4031615"/>
+            <wp:effectExtent l="0" t="0" r="0" b="6985"/>
+            <wp:docPr id="11" name="Picture 11" descr="Table&#10;&#10;Description automatically generated with low confidence"/>
+            <wp:cNvGraphicFramePr>
+              <a:graphicFrameLocks xmlns:a="http://schemas.openxmlformats.org/drawingml/2006/main" noChangeAspect="1"/>
+            </wp:cNvGraphicFramePr>
+            <a:graphic xmlns:a="http://schemas.openxmlformats.org/drawingml/2006/main">
+              <a:graphicData uri="http://schemas.openxmlformats.org/drawingml/2006/picture">
+                <pic:pic xmlns:pic="http://schemas.openxmlformats.org/drawingml/2006/picture">
+                  <pic:nvPicPr>
+                    <pic:cNvPr id="7" name="Picture 7" descr="Table&#10;&#10;Description automatically generated with low confidence"/>
+                    <pic:cNvPicPr/>
+                  </pic:nvPicPr>
+                  <pic:blipFill>
+                    <a:blip r:embed="rId19"/>
+                    <a:stretch>
+                      <a:fillRect/>
+                    </a:stretch>
+                  </pic:blipFill>
+                  <pic:spPr>
+                    <a:xfrm>
+                      <a:off x="0" y="0"/>
+                      <a:ext cx="5943600" cy="4031615"/>
+                    </a:xfrm>
+                    <a:prstGeom prst="rect">
+                      <a:avLst/>
+                    </a:prstGeom>
+                  </pic:spPr>
+                </pic:pic>
+              </a:graphicData>
+            </a:graphic>
+          </wp:inline>
+        </w:drawing>
+      </w:r>
+      <w:r>
+        <w:rPr>
+          <w:noProof/>
+        </w:rPr>
+        <w:drawing>
+          <wp:inline distT="0" distB="0" distL="0" distR="0" wp14:anchorId="53823D87" wp14:editId="467F3351">
+            <wp:extent cx="5943600" cy="1240155"/>
+            <wp:effectExtent l="0" t="0" r="0" b="0"/>
+            <wp:docPr id="12" name="Picture 12" descr="A picture containing icon&#10;&#10;Description automatically generated"/>
+            <wp:cNvGraphicFramePr>
+              <a:graphicFrameLocks xmlns:a="http://schemas.openxmlformats.org/drawingml/2006/main" noChangeAspect="1"/>
+            </wp:cNvGraphicFramePr>
+            <a:graphic xmlns:a="http://schemas.openxmlformats.org/drawingml/2006/main">
+              <a:graphicData uri="http://schemas.openxmlformats.org/drawingml/2006/picture">
+                <pic:pic xmlns:pic="http://schemas.openxmlformats.org/drawingml/2006/picture">
+                  <pic:nvPicPr>
+                    <pic:cNvPr id="8" name="Picture 8" descr="A picture containing icon&#10;&#10;Description automatically generated"/>
+                    <pic:cNvPicPr/>
+                  </pic:nvPicPr>
+                  <pic:blipFill>
+                    <a:blip r:embed="rId20"/>
+                    <a:stretch>
+                      <a:fillRect/>
+                    </a:stretch>
+                  </pic:blipFill>
+                  <pic:spPr>
+                    <a:xfrm>
+                      <a:off x="0" y="0"/>
+                      <a:ext cx="5943600" cy="1240155"/>
+                    </a:xfrm>
+                    <a:prstGeom prst="rect">
+                      <a:avLst/>
+                    </a:prstGeom>
+                  </pic:spPr>
+                </pic:pic>
+              </a:graphicData>
+            </a:graphic>
+          </wp:inline>
+        </w:drawing>
+      </w:r>
+    </w:p>
     <w:p/>
     <w:p>
       <w:pPr>
         <w:pStyle w:val="Heading2"/>
       </w:pPr>
-    </w:p>
-    <w:tbl>
-      <w:tblPr>
-        <w:tblStyle w:val="TableGrid"/>
-        <w:tblW w:w="0" w:type="auto"/>
-        <w:tblLook w:val="04A0" w:firstRow="1" w:lastRow="0" w:firstColumn="1" w:lastColumn="0" w:noHBand="0" w:noVBand="1"/>
-      </w:tblPr>
-      <w:tblGrid>
-        <w:gridCol w:w="2481"/>
-        <w:gridCol w:w="3265"/>
-        <w:gridCol w:w="2731"/>
-        <w:gridCol w:w="873"/>
-      </w:tblGrid>
-      <w:tr>
-        <w:tc>
-          <w:tcPr>
-            <w:tcW w:w="0" w:type="auto"/>
-          </w:tcPr>
-          <w:p>
-            <w:r>
-              <w:t>LULC_A</w:t>
-            </w:r>
-          </w:p>
-        </w:tc>
-        <w:tc>
-          <w:tcPr>
-            <w:tcW w:w="0" w:type="auto"/>
-          </w:tcPr>
-          <w:p>
-            <w:r>
-              <w:t>LULC_B</w:t>
-            </w:r>
-          </w:p>
-        </w:tc>
-        <w:tc>
-          <w:tcPr>
-            <w:tcW w:w="0" w:type="auto"/>
-          </w:tcPr>
-          <w:p>
-            <w:r>
-              <w:t>VEGCLASS</w:t>
-            </w:r>
-          </w:p>
-        </w:tc>
-        <w:tc>
-          <w:tcPr>
-            <w:tcW w:w="0" w:type="auto"/>
-          </w:tcPr>
-          <w:p>
-            <w:r>
-              <w:t>NWI code</w:t>
-            </w:r>
-          </w:p>
-        </w:tc>
-      </w:tr>
-      <w:tr>
-        <w:tc>
-          <w:tcPr>
-            <w:tcW w:w="0" w:type="auto"/>
-          </w:tcPr>
-          <w:p>
-            <w:r>
-              <w:t xml:space="preserve">62 </w:t>
-            </w:r>
-            <w:r>
-              <w:t xml:space="preserve">PU </w:t>
-            </w:r>
-            <w:r>
-              <w:t xml:space="preserve">Palustrine </w:t>
-            </w:r>
-            <w:r>
-              <w:t>unconsolidated bottom</w:t>
-            </w:r>
-          </w:p>
-        </w:tc>
-        <w:tc>
-          <w:tcPr>
-            <w:tcW w:w="0" w:type="auto"/>
-          </w:tcPr>
-          <w:p>
-            <w:r>
-              <w:t xml:space="preserve">621 Perennially flooded </w:t>
-            </w:r>
-          </w:p>
-        </w:tc>
-        <w:tc>
-          <w:tcPr>
-            <w:tcW w:w="0" w:type="auto"/>
-          </w:tcPr>
-          <w:p>
-            <w:r>
-              <w:rPr>
-                <w:rFonts w:cs="Times New Roman"/>
-                <w:szCs w:val="24"/>
-              </w:rPr>
-              <w:t>6211 Unvegetated open water</w:t>
-            </w:r>
-          </w:p>
-        </w:tc>
-        <w:tc>
-          <w:tcPr>
-            <w:tcW w:w="0" w:type="auto"/>
-          </w:tcPr>
-          <w:p>
-            <w:pPr>
-              <w:rPr>
-                <w:rFonts w:cs="Times New Roman"/>
-                <w:szCs w:val="24"/>
-              </w:rPr>
-            </w:pPr>
-            <w:r>
-              <w:rPr>
-                <w:rFonts w:cs="Times New Roman"/>
-                <w:szCs w:val="24"/>
-              </w:rPr>
-              <w:t>PUBF</w:t>
-            </w:r>
-          </w:p>
-        </w:tc>
-      </w:tr>
-      <w:tr>
-        <w:tc>
-          <w:tcPr>
-            <w:tcW w:w="0" w:type="auto"/>
-          </w:tcPr>
-          <w:p/>
-        </w:tc>
-        <w:tc>
-          <w:tcPr>
-            <w:tcW w:w="0" w:type="auto"/>
-          </w:tcPr>
-          <w:p>
-            <w:r>
-              <w:t>622 Seasonally flooded unconsolidated bed palustrine wetland</w:t>
-            </w:r>
-          </w:p>
-        </w:tc>
-        <w:tc>
-          <w:tcPr>
-            <w:tcW w:w="0" w:type="auto"/>
-          </w:tcPr>
-          <w:p>
-            <w:pPr>
-              <w:rPr>
-                <w:rFonts w:cs="Times New Roman"/>
-                <w:szCs w:val="24"/>
-              </w:rPr>
-            </w:pPr>
-            <w:r>
-              <w:rPr>
-                <w:rFonts w:cs="Times New Roman"/>
-                <w:szCs w:val="24"/>
-              </w:rPr>
-              <w:t>6221 mudflat</w:t>
-            </w:r>
-          </w:p>
-        </w:tc>
-        <w:tc>
-          <w:tcPr>
-            <w:tcW w:w="0" w:type="auto"/>
-          </w:tcPr>
-          <w:p>
-            <w:pPr>
-              <w:rPr>
-                <w:rFonts w:cs="Times New Roman"/>
-                <w:szCs w:val="24"/>
-              </w:rPr>
-            </w:pPr>
-            <w:r>
-              <w:rPr>
-                <w:rFonts w:cs="Times New Roman"/>
-                <w:szCs w:val="24"/>
-              </w:rPr>
-              <w:t>PUBG</w:t>
-            </w:r>
-          </w:p>
-        </w:tc>
-      </w:tr>
-      <w:tr>
-        <w:tc>
-          <w:tcPr>
-            <w:tcW w:w="0" w:type="auto"/>
-          </w:tcPr>
-          <w:p/>
-        </w:tc>
-        <w:tc>
-          <w:tcPr>
-            <w:tcW w:w="0" w:type="auto"/>
-          </w:tcPr>
-          <w:p>
-            <w:r>
-              <w:t xml:space="preserve">623 Aquatic bed palustrine wetland </w:t>
-            </w:r>
-          </w:p>
-        </w:tc>
-        <w:tc>
-          <w:tcPr>
-            <w:tcW w:w="0" w:type="auto"/>
-          </w:tcPr>
-          <w:p>
-            <w:pPr>
-              <w:rPr>
-                <w:rFonts w:cs="Times New Roman"/>
-                <w:szCs w:val="24"/>
-              </w:rPr>
-            </w:pPr>
-            <w:r>
-              <w:t>6231 submerged or floating aquatic vegetation</w:t>
-            </w:r>
-          </w:p>
-        </w:tc>
-        <w:tc>
-          <w:tcPr>
-            <w:tcW w:w="0" w:type="auto"/>
-          </w:tcPr>
-          <w:p>
-            <w:r>
-              <w:t>PABF</w:t>
-            </w:r>
-          </w:p>
-        </w:tc>
-      </w:tr>
-      <w:tr>
-        <w:tc>
-          <w:tcPr>
-            <w:tcW w:w="0" w:type="auto"/>
-          </w:tcPr>
-          <w:p/>
-        </w:tc>
-        <w:tc>
-          <w:tcPr>
-            <w:tcW w:w="0" w:type="auto"/>
-          </w:tcPr>
-          <w:p/>
-        </w:tc>
-        <w:tc>
-          <w:tcPr>
-            <w:tcW w:w="0" w:type="auto"/>
-          </w:tcPr>
-          <w:p/>
-        </w:tc>
-        <w:tc>
-          <w:tcPr>
-            <w:tcW w:w="0" w:type="auto"/>
-          </w:tcPr>
-          <w:p>
-            <w:r>
-              <w:t>PABH</w:t>
-            </w:r>
-          </w:p>
-        </w:tc>
-      </w:tr>
-      <w:tr>
-        <w:tc>
-          <w:tcPr>
-            <w:tcW w:w="0" w:type="auto"/>
-          </w:tcPr>
-          <w:p/>
-        </w:tc>
-        <w:tc>
-          <w:tcPr>
-            <w:tcW w:w="0" w:type="auto"/>
-          </w:tcPr>
-          <w:p>
-            <w:r>
-              <w:t xml:space="preserve">624 Seasonally flooded emergent wetland </w:t>
-            </w:r>
-          </w:p>
-        </w:tc>
-        <w:tc>
-          <w:tcPr>
-            <w:tcW w:w="0" w:type="auto"/>
-          </w:tcPr>
-          <w:p>
-            <w:r>
-              <w:t>6241 seasonal marsh</w:t>
-            </w:r>
-          </w:p>
-        </w:tc>
-        <w:tc>
-          <w:tcPr>
-            <w:tcW w:w="0" w:type="auto"/>
-          </w:tcPr>
-          <w:p>
-            <w:r>
-              <w:t>PABH</w:t>
-            </w:r>
-          </w:p>
-        </w:tc>
-      </w:tr>
-      <w:tr>
-        <w:tc>
-          <w:tcPr>
-            <w:tcW w:w="0" w:type="auto"/>
-          </w:tcPr>
-          <w:p/>
-        </w:tc>
-        <w:tc>
-          <w:tcPr>
-            <w:tcW w:w="0" w:type="auto"/>
-          </w:tcPr>
-          <w:p/>
-        </w:tc>
-        <w:tc>
-          <w:tcPr>
-            <w:tcW w:w="0" w:type="auto"/>
-          </w:tcPr>
-          <w:p>
-            <w:r>
-              <w:t>6242 seasonal wet meadow</w:t>
-            </w:r>
-          </w:p>
-        </w:tc>
-        <w:tc>
-          <w:tcPr>
-            <w:tcW w:w="0" w:type="auto"/>
-          </w:tcPr>
-          <w:p/>
-        </w:tc>
-      </w:tr>
-      <w:tr>
-        <w:tc>
-          <w:tcPr>
-            <w:tcW w:w="0" w:type="auto"/>
-          </w:tcPr>
-          <w:p/>
-        </w:tc>
-        <w:tc>
-          <w:tcPr>
-            <w:tcW w:w="0" w:type="auto"/>
-          </w:tcPr>
-          <w:p>
-            <w:r>
-              <w:t>625 Semi-permanently flooded wetland</w:t>
-            </w:r>
-          </w:p>
-        </w:tc>
-        <w:tc>
-          <w:tcPr>
-            <w:tcW w:w="0" w:type="auto"/>
-          </w:tcPr>
-          <w:p>
-            <w:r>
-              <w:t>6251 perennial marsh</w:t>
-            </w:r>
-          </w:p>
-        </w:tc>
-        <w:tc>
-          <w:tcPr>
-            <w:tcW w:w="0" w:type="auto"/>
-          </w:tcPr>
-          <w:p/>
-        </w:tc>
-      </w:tr>
-      <w:tr>
-        <w:tc>
-          <w:tcPr>
-            <w:tcW w:w="0" w:type="auto"/>
-          </w:tcPr>
-          <w:p/>
-        </w:tc>
-        <w:tc>
-          <w:tcPr>
-            <w:tcW w:w="0" w:type="auto"/>
-          </w:tcPr>
-          <w:p>
-            <w:r>
-              <w:t>626 Continuously saturated wetland</w:t>
-            </w:r>
-          </w:p>
-        </w:tc>
-        <w:tc>
-          <w:tcPr>
-            <w:tcW w:w="0" w:type="auto"/>
-          </w:tcPr>
-          <w:p>
-            <w:r>
-              <w:t>6261 fen</w:t>
-            </w:r>
-          </w:p>
-        </w:tc>
-        <w:tc>
-          <w:tcPr>
-            <w:tcW w:w="0" w:type="auto"/>
-          </w:tcPr>
-          <w:p/>
-        </w:tc>
-      </w:tr>
-      <w:tr>
-        <w:tc>
-          <w:tcPr>
-            <w:tcW w:w="0" w:type="auto"/>
-          </w:tcPr>
-          <w:p/>
-        </w:tc>
-        <w:tc>
-          <w:tcPr>
-            <w:tcW w:w="0" w:type="auto"/>
-          </w:tcPr>
-          <w:p>
-            <w:r>
-              <w:t xml:space="preserve">627 Seasonally flooded forested wetland </w:t>
-            </w:r>
-          </w:p>
-        </w:tc>
-        <w:tc>
-          <w:tcPr>
-            <w:tcW w:w="0" w:type="auto"/>
-          </w:tcPr>
-          <w:p>
-            <w:r>
-              <w:t>6271 wet woodland</w:t>
-            </w:r>
-          </w:p>
-        </w:tc>
-        <w:tc>
-          <w:tcPr>
-            <w:tcW w:w="0" w:type="auto"/>
-          </w:tcPr>
-          <w:p/>
-        </w:tc>
-      </w:tr>
-      <w:tr>
-        <w:tc>
-          <w:tcPr>
-            <w:tcW w:w="0" w:type="auto"/>
-          </w:tcPr>
-          <w:p/>
-        </w:tc>
-        <w:tc>
-          <w:tcPr>
-            <w:tcW w:w="0" w:type="auto"/>
-          </w:tcPr>
-          <w:p/>
-        </w:tc>
-        <w:tc>
-          <w:tcPr>
-            <w:tcW w:w="0" w:type="auto"/>
-          </w:tcPr>
-          <w:p>
-            <w:r>
-              <w:t>6272 wet forest</w:t>
-            </w:r>
-          </w:p>
-        </w:tc>
-        <w:tc>
-          <w:tcPr>
-            <w:tcW w:w="0" w:type="auto"/>
-          </w:tcPr>
-          <w:p/>
-        </w:tc>
-      </w:tr>
-      <w:tr>
-        <w:tc>
-          <w:tcPr>
-            <w:tcW w:w="0" w:type="auto"/>
-          </w:tcPr>
-          <w:p/>
-        </w:tc>
-        <w:tc>
-          <w:tcPr>
-            <w:tcW w:w="0" w:type="auto"/>
-          </w:tcPr>
-          <w:p>
-            <w:r>
-              <w:t xml:space="preserve">628 Semi-permanently flooded forested wetland </w:t>
-            </w:r>
-          </w:p>
-        </w:tc>
-        <w:tc>
-          <w:tcPr>
-            <w:tcW w:w="0" w:type="auto"/>
-          </w:tcPr>
-          <w:p>
-            <w:r>
-              <w:t>6281 swamp</w:t>
-            </w:r>
-          </w:p>
-        </w:tc>
-        <w:tc>
-          <w:tcPr>
-            <w:tcW w:w="0" w:type="auto"/>
-          </w:tcPr>
-          <w:p/>
-        </w:tc>
-      </w:tr>
-      <w:tr>
-        <w:tc>
-          <w:tcPr>
-            <w:tcW w:w="0" w:type="auto"/>
-          </w:tcPr>
-          <w:p>
-            <w:r>
-              <w:t>63 Palustrine depression wetland</w:t>
-            </w:r>
-          </w:p>
-        </w:tc>
-        <w:tc>
-          <w:tcPr>
-            <w:tcW w:w="0" w:type="auto"/>
-          </w:tcPr>
-          <w:p/>
-        </w:tc>
-        <w:tc>
-          <w:tcPr>
-            <w:tcW w:w="0" w:type="auto"/>
-          </w:tcPr>
-          <w:p/>
-        </w:tc>
-        <w:tc>
-          <w:tcPr>
-            <w:tcW w:w="0" w:type="auto"/>
-          </w:tcPr>
-          <w:p/>
-        </w:tc>
-      </w:tr>
-      <w:tr>
-        <w:tc>
-          <w:tcPr>
-            <w:tcW w:w="0" w:type="auto"/>
-          </w:tcPr>
-          <w:p>
-            <w:r>
-              <w:t>64 Palustrine toeslope wetland</w:t>
-            </w:r>
-          </w:p>
-        </w:tc>
-        <w:tc>
-          <w:tcPr>
-            <w:tcW w:w="0" w:type="auto"/>
-          </w:tcPr>
-          <w:p/>
-        </w:tc>
-        <w:tc>
-          <w:tcPr>
-            <w:tcW w:w="0" w:type="auto"/>
-          </w:tcPr>
-          <w:p/>
-        </w:tc>
-        <w:tc>
-          <w:tcPr>
-            <w:tcW w:w="0" w:type="auto"/>
-          </w:tcPr>
-          <w:p/>
-        </w:tc>
-      </w:tr>
-      <w:tr>
-        <w:tc>
-          <w:tcPr>
-            <w:tcW w:w="0" w:type="auto"/>
-          </w:tcPr>
-          <w:p>
-            <w:r>
-              <w:t>65 Palustrine floodplain wetland</w:t>
-            </w:r>
-          </w:p>
-        </w:tc>
-        <w:tc>
-          <w:tcPr>
-            <w:tcW w:w="0" w:type="auto"/>
-          </w:tcPr>
-          <w:p>
-            <w:r>
-              <w:t>6241 ... unconsolidated bottom</w:t>
-            </w:r>
-          </w:p>
-        </w:tc>
-        <w:tc>
-          <w:tcPr>
-            <w:tcW w:w="0" w:type="auto"/>
-          </w:tcPr>
-          <w:p>
-            <w:r>
-              <w:t>6241 open water pond (semi-permanently flooded)</w:t>
-            </w:r>
-          </w:p>
-        </w:tc>
-        <w:tc>
-          <w:tcPr>
-            <w:tcW w:w="0" w:type="auto"/>
-          </w:tcPr>
-          <w:p/>
-        </w:tc>
-      </w:tr>
-      <w:tr>
-        <w:tc>
-          <w:tcPr>
-            <w:tcW w:w="0" w:type="auto"/>
-          </w:tcPr>
-          <w:p>
-            <w:r>
-              <w:t>66 Lacustrine stream channel wetland</w:t>
-            </w:r>
-          </w:p>
-        </w:tc>
-        <w:tc>
-          <w:tcPr>
-            <w:tcW w:w="0" w:type="auto"/>
-          </w:tcPr>
-          <w:p/>
-        </w:tc>
-        <w:tc>
-          <w:tcPr>
-            <w:tcW w:w="0" w:type="auto"/>
-          </w:tcPr>
-          <w:p/>
-        </w:tc>
-        <w:tc>
-          <w:tcPr>
-            <w:tcW w:w="0" w:type="auto"/>
-          </w:tcPr>
-          <w:p/>
-        </w:tc>
-      </w:tr>
-    </w:tbl>
-    <w:p/>
-    <w:p/>
-    <w:p>
-      <w:pPr>
-        <w:pStyle w:val="Heading2"/>
-      </w:pPr>
-      <w:bookmarkStart w:id="40" w:name="_Toc57214172"/>
-      <w:r>
-        <w:t>Wetland state descriptions with example transitions</w:t>
+      <w:bookmarkStart w:id="39" w:name="_Toc77240964"/>
+      <w:r>
+        <w:t>Transitions for the state-and-transition model</w:t>
+      </w:r>
+      <w:bookmarkEnd w:id="39"/>
+    </w:p>
+    <w:p>
+      <w:r>
+        <w:t>Placeholder transitions remain to be developed as of 7/15/21.  Final definitions of land use/land cover categories and transitions for the STM remain to be worked out by other project collaborators outside Oregon Freshwater.</w:t>
+      </w:r>
+    </w:p>
+    <w:p>
+      <w:pPr>
+        <w:pStyle w:val="Body"/>
+      </w:pPr>
+    </w:p>
+    <w:p>
+      <w:pPr>
+        <w:pStyle w:val="Heading1"/>
+      </w:pPr>
+      <w:bookmarkStart w:id="40" w:name="_Toc77240965"/>
+      <w:r>
+        <w:t>References</w:t>
       </w:r>
       <w:bookmarkEnd w:id="40"/>
-    </w:p>
-    <w:p>
-      <w:r>
-        <w:t>VEGCLASS</w:t>
-      </w:r>
-    </w:p>
-    <w:p>
-      <w:r>
-        <w:t>6211 Unvegetated open water – persistently flooded bare ground, with water too deep or too recently flooded for emergent vegetation</w:t>
-      </w:r>
-      <w:r>
-        <w:t>.  T</w:t>
-      </w:r>
-      <w:r>
-        <w:t>ransitions to non-wetland LULC_A 7 Water/snow/ice if the condition persists interannually.</w:t>
-      </w:r>
-    </w:p>
-    <w:p>
-      <w:r>
-        <w:t>622</w:t>
-      </w:r>
-      <w:r>
-        <w:t>1</w:t>
-      </w:r>
-      <w:r>
-        <w:t xml:space="preserve"> Mudflat – Seasonally flooded bare ground</w:t>
-      </w:r>
-      <w:r>
-        <w:t>.  Transitions to 6211 unvegetated open water if the hydroperiod lengthen; transitions to a vegetated state as enough time passes for vegetation to establish.</w:t>
-      </w:r>
-    </w:p>
-    <w:p>
-      <w:r>
-        <w:t>6231 Submerged or floating vegetation</w:t>
-      </w:r>
-      <w:r>
-        <w:t xml:space="preserve"> - </w:t>
-      </w:r>
-      <w:r>
-        <w:t xml:space="preserve">Remains in this state if the depth of water is shallow and reasonably stable.  Transitions to 6211 unvegetated open water as the depth increases interannually.  </w:t>
-      </w:r>
-    </w:p>
-    <w:p>
-      <w:r>
-        <w:t>6241 Seasonal marsh</w:t>
-      </w:r>
-      <w:r>
-        <w:t xml:space="preserve"> - </w:t>
-      </w:r>
-      <w:r>
-        <w:t>Transitions to 6251 Perennial marsh as the hydroperiod lengthens interannually.</w:t>
-      </w:r>
-    </w:p>
-    <w:p>
-      <w:r>
-        <w:t>6242 Seasonal wet meadow</w:t>
-      </w:r>
-      <w:r>
-        <w:t xml:space="preserve"> -</w:t>
-      </w:r>
-      <w:r>
-        <w:t xml:space="preserve">  Shorter seasonal periods of inundation than seasonal marshes.  As more water becomes available, can transition to 6241 </w:t>
-      </w:r>
-      <w:r>
-        <w:t>S</w:t>
-      </w:r>
-      <w:r>
-        <w:t xml:space="preserve">easonal marsh.  For stable hydroperiods, can transition to </w:t>
-      </w:r>
-      <w:r>
-        <w:t>6271 wet woodland over time as vegetation establishes.</w:t>
-      </w:r>
-    </w:p>
-    <w:p>
-      <w:r>
-        <w:t>6251 Perennial marsh - Can be stable given consistently suitable water availability and reasonably stable climate.  Can transition to seasonal states with declining water supply.</w:t>
-      </w:r>
-    </w:p>
-    <w:p>
-      <w:r>
-        <w:t>6261 Fen - Continuously saturated soil without persistent standing water.  Can transition to marsh states with increasing periods of inundation.</w:t>
-      </w:r>
-    </w:p>
-    <w:p>
-      <w:r>
-        <w:t xml:space="preserve">6271 Wet woodland – A potential successional state from wet meadows, under conditions stable enough for woody vegetation to </w:t>
-      </w:r>
-      <w:r>
-        <w:t>become well-established.</w:t>
-      </w:r>
-    </w:p>
-    <w:p>
-      <w:r>
-        <w:t>6272 Wet forest – Wet woodlands may grow into wet forests, given enough time.</w:t>
-      </w:r>
-    </w:p>
-    <w:p>
-      <w:r>
-        <w:t>6281 Swamp – A potentially stable successional end state.  Can transition to drier states if the climate becomes drier and/or warmer.</w:t>
-      </w:r>
-    </w:p>
-    <w:p>
-      <w:r>
-        <w:t>6311 Vernal pool -  Can transition to wet meadow if water sources become inadequate to provide seasonal inundation.</w:t>
-      </w:r>
-    </w:p>
-    <w:p>
-      <w:r>
-        <w:lastRenderedPageBreak/>
-        <w:t>6321 Perennial pond – Can transition to 6311 Vernal pool if the climate becomes drier.</w:t>
-      </w:r>
-    </w:p>
-    <w:p>
-      <w:r>
-        <w:t>6411 Lacustrine wetland – An undifferentiated placeholder state, to be refined later.</w:t>
-      </w:r>
-    </w:p>
-    <w:p>
-      <w:r>
-        <w:t>6421 Riparian wetland – An undifferentiated placeholder state, to be refined later.</w:t>
-      </w:r>
-    </w:p>
-    <w:p>
-      <w:pPr>
-        <w:pStyle w:val="Body"/>
-      </w:pPr>
-    </w:p>
-    <w:p>
-      <w:pPr>
-        <w:pStyle w:val="Heading1"/>
-      </w:pPr>
-      <w:bookmarkStart w:id="41" w:name="_Toc57214173"/>
-      <w:r>
-        <w:t>References</w:t>
-      </w:r>
-      <w:bookmarkEnd w:id="41"/>
     </w:p>
     <w:p>
       <w:pPr>
@@ -4900,7 +3841,7 @@
         </w:rPr>
         <w:t xml:space="preserve">Poiani KA and Johnson WC (1993). A Spatial Simulation Model of Hydrology and Vegetation Dynamics in Semi-Permanent Prairie Wetlands. Ecological Applications 3(2): 279-293 (May 1993). </w:t>
       </w:r>
-      <w:hyperlink r:id="rId18" w:history="1">
+      <w:hyperlink r:id="rId21" w:history="1">
         <w:r>
           <w:rPr>
             <w:rStyle w:val="Hyperlink"/>
@@ -4923,7 +3864,7 @@
       <w:r>
         <w:t xml:space="preserve">VDDT – Vegetation Dynamics Development Tool.  </w:t>
       </w:r>
-      <w:hyperlink r:id="rId19" w:history="1">
+      <w:hyperlink r:id="rId22" w:history="1">
         <w:r>
           <w:rPr>
             <w:rStyle w:val="Hyperlink"/>
@@ -4942,7 +3883,7 @@
       </w:r>
     </w:p>
     <w:sectPr>
-      <w:footerReference w:type="default" r:id="rId20"/>
+      <w:footerReference w:type="default" r:id="rId23"/>
       <w:pgSz w:w="12240" w:h="15840"/>
       <w:pgMar w:top="1440" w:right="1440" w:bottom="1440" w:left="1440" w:header="720" w:footer="720" w:gutter="0"/>
       <w:cols w:space="720"/>
@@ -5061,46 +4002,6 @@
       </w:r>
     </w:p>
   </w:comment>
-  <w:comment w:id="39" w:author="Kyla Zaret" w:date="2020-11-25T09:50:00Z" w:initials="KSZ">
-    <w:p>
-      <w:pPr>
-        <w:pStyle w:val="CommentText"/>
-      </w:pPr>
-      <w:r>
-        <w:rPr>
-          <w:rStyle w:val="CommentReference"/>
-        </w:rPr>
-        <w:annotationRef/>
-      </w:r>
-      <w:r>
-        <w:rPr>
-          <w:rStyle w:val="CommentReference"/>
-        </w:rPr>
-        <w:annotationRef/>
-      </w:r>
-      <w:r>
-        <w:t>I would categorize all of the wetlands as ‘palustrine’ for now, but we should think about whether we’re also really interested in ‘riparian’ systems (which are generally less wet than wetlands but more wet than upland woodlands/forests).</w:t>
-      </w:r>
-    </w:p>
-    <w:p>
-      <w:pPr>
-        <w:pStyle w:val="CommentText"/>
-      </w:pPr>
-    </w:p>
-    <w:p>
-      <w:pPr>
-        <w:pStyle w:val="CommentText"/>
-      </w:pPr>
-      <w:r>
-        <w:t>I’ve converted the VEGCLASS types to language used in the national wetland inventory.  I’ve also broken out wetland types by water regime (a coarse classification of hydroperiod, which will probably govern many of the transitions between state).</w:t>
-      </w:r>
-    </w:p>
-    <w:p>
-      <w:pPr>
-        <w:pStyle w:val="CommentText"/>
-      </w:pPr>
-    </w:p>
-  </w:comment>
 </w:comments>
 </file>
 
@@ -5112,14 +4013,7 @@
   <w15:commentEx w15:paraId="1610DB43" w15:done="0"/>
   <w15:commentEx w15:paraId="36660C38" w15:done="0"/>
   <w15:commentEx w15:paraId="7A4FE700" w15:done="0"/>
-  <w15:commentEx w15:paraId="2529123B" w15:done="0"/>
 </w15:commentsEx>
-</file>
-
-<file path=word/commentsExtensible.xml><?xml version="1.0" encoding="utf-8"?>
-<w16cex:commentsExtensible xmlns:wpc="http://schemas.microsoft.com/office/word/2010/wordprocessingCanvas" xmlns:cx="http://schemas.microsoft.com/office/drawing/2014/chartex" xmlns:cx1="http://schemas.microsoft.com/office/drawing/2015/9/8/chartex" xmlns:cx2="http://schemas.microsoft.com/office/drawing/2015/10/21/chartex" xmlns:cx3="http://schemas.microsoft.com/office/drawing/2016/5/9/chartex" xmlns:cx4="http://schemas.microsoft.com/office/drawing/2016/5/10/chartex" xmlns:cx5="http://schemas.microsoft.com/office/drawing/2016/5/11/chartex" xmlns:cx6="http://schemas.microsoft.com/office/drawing/2016/5/12/chartex" xmlns:cx7="http://schemas.microsoft.com/office/drawing/2016/5/13/chartex" xmlns:cx8="http://schemas.microsoft.com/office/drawing/2016/5/14/chartex" xmlns:mc="http://schemas.openxmlformats.org/markup-compatibility/2006" xmlns:aink="http://schemas.microsoft.com/office/drawing/2016/ink" xmlns:am3d="http://schemas.microsoft.com/office/drawing/2017/model3d" xmlns:o="urn:schemas-microsoft-com:office:office" xmlns:r="http://schemas.openxmlformats.org/officeDocument/2006/relationships" xmlns:m="http://schemas.openxmlformats.org/officeDocument/2006/math" xmlns:v="urn:schemas-microsoft-com:vml" xmlns:wp14="http://schemas.microsoft.com/office/word/2010/wordprocessingDrawing" xmlns:wp="http://schemas.openxmlformats.org/drawingml/2006/wordprocessingDrawing" xmlns:w10="urn:schemas-microsoft-com:office:word" xmlns:w="http://schemas.openxmlformats.org/wordprocessingml/2006/main" xmlns:w14="http://schemas.microsoft.com/office/word/2010/wordml" xmlns:w15="http://schemas.microsoft.com/office/word/2012/wordml" xmlns:w16cex="http://schemas.microsoft.com/office/word/2018/wordml/cex" xmlns:w16cid="http://schemas.microsoft.com/office/word/2016/wordml/cid" xmlns:w16="http://schemas.microsoft.com/office/word/2018/wordml" xmlns:w16se="http://schemas.microsoft.com/office/word/2015/wordml/symex" xmlns:wpg="http://schemas.microsoft.com/office/word/2010/wordprocessingGroup" xmlns:wpi="http://schemas.microsoft.com/office/word/2010/wordprocessingInk" xmlns:wne="http://schemas.microsoft.com/office/word/2006/wordml" xmlns:wps="http://schemas.microsoft.com/office/word/2010/wordprocessingShape" mc:Ignorable="w14 w15 w16se w16cid w16 w16cex wp14">
-  <w16cex:commentExtensible w16cex:durableId="2368F1DA" w16cex:dateUtc="2020-11-25T22:32:00Z"/>
-</w16cex:commentsExtensible>
 </file>
 
 <file path=word/commentsIds.xml><?xml version="1.0" encoding="utf-8"?>
@@ -5130,7 +4024,6 @@
   <w16cid:commentId w16cid:paraId="1610DB43" w16cid:durableId="23678538"/>
   <w16cid:commentId w16cid:paraId="36660C38" w16cid:durableId="2367853A"/>
   <w16cid:commentId w16cid:paraId="7A4FE700" w16cid:durableId="2367853B"/>
-  <w16cid:commentId w16cid:paraId="2529123B" w16cid:durableId="2368F1DA"/>
 </w16cid:commentsIds>
 </file>
 

</xml_diff>

<commit_message>
Commit latest changes related to the Wetland Persistence Model specification.
</commit_message>
<xml_diff>
--- a/DataCW3M/CW3MdigitalHandbook/Specification for Wetland Persistence Model.docx
+++ b/DataCW3M/CW3MdigitalHandbook/Specification for Wetland Persistence Model.docx
@@ -1,6 +1,6 @@
 
 <file path=word/document.xml><?xml version="1.0" encoding="utf-8"?>
-<w:document xmlns:wpc="http://schemas.microsoft.com/office/word/2010/wordprocessingCanvas" xmlns:cx="http://schemas.microsoft.com/office/drawing/2014/chartex" xmlns:cx1="http://schemas.microsoft.com/office/drawing/2015/9/8/chartex" xmlns:cx2="http://schemas.microsoft.com/office/drawing/2015/10/21/chartex" xmlns:cx3="http://schemas.microsoft.com/office/drawing/2016/5/9/chartex" xmlns:cx4="http://schemas.microsoft.com/office/drawing/2016/5/10/chartex" xmlns:cx5="http://schemas.microsoft.com/office/drawing/2016/5/11/chartex" xmlns:cx6="http://schemas.microsoft.com/office/drawing/2016/5/12/chartex" xmlns:cx7="http://schemas.microsoft.com/office/drawing/2016/5/13/chartex" xmlns:cx8="http://schemas.microsoft.com/office/drawing/2016/5/14/chartex" xmlns:mc="http://schemas.openxmlformats.org/markup-compatibility/2006" xmlns:aink="http://schemas.microsoft.com/office/drawing/2016/ink" xmlns:am3d="http://schemas.microsoft.com/office/drawing/2017/model3d" xmlns:o="urn:schemas-microsoft-com:office:office" xmlns:r="http://schemas.openxmlformats.org/officeDocument/2006/relationships" xmlns:m="http://schemas.openxmlformats.org/officeDocument/2006/math" xmlns:v="urn:schemas-microsoft-com:vml" xmlns:wp14="http://schemas.microsoft.com/office/word/2010/wordprocessingDrawing" xmlns:wp="http://schemas.openxmlformats.org/drawingml/2006/wordprocessingDrawing" xmlns:w10="urn:schemas-microsoft-com:office:word" xmlns:w="http://schemas.openxmlformats.org/wordprocessingml/2006/main" xmlns:w14="http://schemas.microsoft.com/office/word/2010/wordml" xmlns:w15="http://schemas.microsoft.com/office/word/2012/wordml" xmlns:w16cex="http://schemas.microsoft.com/office/word/2018/wordml/cex" xmlns:w16cid="http://schemas.microsoft.com/office/word/2016/wordml/cid" xmlns:w16="http://schemas.microsoft.com/office/word/2018/wordml" xmlns:w16se="http://schemas.microsoft.com/office/word/2015/wordml/symex" xmlns:wpg="http://schemas.microsoft.com/office/word/2010/wordprocessingGroup" xmlns:wpi="http://schemas.microsoft.com/office/word/2010/wordprocessingInk" xmlns:wne="http://schemas.microsoft.com/office/word/2006/wordml" xmlns:wps="http://schemas.microsoft.com/office/word/2010/wordprocessingShape" mc:Ignorable="w14 w15 w16se w16cid w16 w16cex wp14">
+<w:document xmlns:wpc="http://schemas.microsoft.com/office/word/2010/wordprocessingCanvas" xmlns:cx="http://schemas.microsoft.com/office/drawing/2014/chartex" xmlns:cx1="http://schemas.microsoft.com/office/drawing/2015/9/8/chartex" xmlns:cx2="http://schemas.microsoft.com/office/drawing/2015/10/21/chartex" xmlns:cx3="http://schemas.microsoft.com/office/drawing/2016/5/9/chartex" xmlns:cx4="http://schemas.microsoft.com/office/drawing/2016/5/10/chartex" xmlns:cx5="http://schemas.microsoft.com/office/drawing/2016/5/11/chartex" xmlns:cx6="http://schemas.microsoft.com/office/drawing/2016/5/12/chartex" xmlns:cx7="http://schemas.microsoft.com/office/drawing/2016/5/13/chartex" xmlns:cx8="http://schemas.microsoft.com/office/drawing/2016/5/14/chartex" xmlns:mc="http://schemas.openxmlformats.org/markup-compatibility/2006" xmlns:aink="http://schemas.microsoft.com/office/drawing/2016/ink" xmlns:am3d="http://schemas.microsoft.com/office/drawing/2017/model3d" xmlns:o="urn:schemas-microsoft-com:office:office" xmlns:r="http://schemas.openxmlformats.org/officeDocument/2006/relationships" xmlns:m="http://schemas.openxmlformats.org/officeDocument/2006/math" xmlns:v="urn:schemas-microsoft-com:vml" xmlns:wp14="http://schemas.microsoft.com/office/word/2010/wordprocessingDrawing" xmlns:wp="http://schemas.openxmlformats.org/drawingml/2006/wordprocessingDrawing" xmlns:w10="urn:schemas-microsoft-com:office:word" xmlns:w="http://schemas.openxmlformats.org/wordprocessingml/2006/main" xmlns:w14="http://schemas.microsoft.com/office/word/2010/wordml" xmlns:w15="http://schemas.microsoft.com/office/word/2012/wordml" xmlns:w16cex="http://schemas.microsoft.com/office/word/2018/wordml/cex" xmlns:w16cid="http://schemas.microsoft.com/office/word/2016/wordml/cid" xmlns:w16="http://schemas.microsoft.com/office/word/2018/wordml" xmlns:w16sdtdh="http://schemas.microsoft.com/office/word/2020/wordml/sdtdatahash" xmlns:w16se="http://schemas.microsoft.com/office/word/2015/wordml/symex" xmlns:wpg="http://schemas.microsoft.com/office/word/2010/wordprocessingGroup" xmlns:wpi="http://schemas.microsoft.com/office/word/2010/wordprocessingInk" xmlns:wne="http://schemas.microsoft.com/office/word/2006/wordml" xmlns:wps="http://schemas.microsoft.com/office/word/2010/wordprocessingShape" mc:Ignorable="w14 w15 w16se w16cid w16 w16cex w16sdtdh wp14">
   <w:body>
     <w:p>
       <w:pPr>
@@ -70,10 +70,13 @@
         <w:spacing w:after="0"/>
       </w:pPr>
       <w:r>
-        <w:t>Revised to reflect as-built code, David Conklin, 7/1</w:t>
-      </w:r>
-      <w:r>
-        <w:t>5</w:t>
+        <w:t>Revised to reflect as-built code, David Conklin, 7/</w:t>
+      </w:r>
+      <w:r>
+        <w:t>2</w:t>
+      </w:r>
+      <w:r>
+        <w:t>9</w:t>
       </w:r>
       <w:r>
         <w:t>/21</w:t>
@@ -131,7 +134,7 @@
           <w:r>
             <w:fldChar w:fldCharType="separate"/>
           </w:r>
-          <w:hyperlink w:anchor="_Toc77240946" w:history="1">
+          <w:hyperlink w:anchor="_Toc78444768" w:history="1">
             <w:r>
               <w:rPr>
                 <w:rStyle w:val="Hyperlink"/>
@@ -158,7 +161,7 @@
                 <w:noProof/>
                 <w:webHidden/>
               </w:rPr>
-              <w:instrText xml:space="preserve"> PAGEREF _Toc77240946 \h </w:instrText>
+              <w:instrText xml:space="preserve"> PAGEREF _Toc78444768 \h </w:instrText>
             </w:r>
             <w:r>
               <w:rPr>
@@ -200,7 +203,7 @@
               <w:noProof/>
             </w:rPr>
           </w:pPr>
-          <w:hyperlink w:anchor="_Toc77240947" w:history="1">
+          <w:hyperlink w:anchor="_Toc78444769" w:history="1">
             <w:r>
               <w:rPr>
                 <w:rStyle w:val="Hyperlink"/>
@@ -227,7 +230,7 @@
                 <w:noProof/>
                 <w:webHidden/>
               </w:rPr>
-              <w:instrText xml:space="preserve"> PAGEREF _Toc77240947 \h </w:instrText>
+              <w:instrText xml:space="preserve"> PAGEREF _Toc78444769 \h </w:instrText>
             </w:r>
             <w:r>
               <w:rPr>
@@ -269,7 +272,7 @@
               <w:noProof/>
             </w:rPr>
           </w:pPr>
-          <w:hyperlink w:anchor="_Toc77240948" w:history="1">
+          <w:hyperlink w:anchor="_Toc78444770" w:history="1">
             <w:r>
               <w:rPr>
                 <w:rStyle w:val="Hyperlink"/>
@@ -296,7 +299,7 @@
                 <w:noProof/>
                 <w:webHidden/>
               </w:rPr>
-              <w:instrText xml:space="preserve"> PAGEREF _Toc77240948 \h </w:instrText>
+              <w:instrText xml:space="preserve"> PAGEREF _Toc78444770 \h </w:instrText>
             </w:r>
             <w:r>
               <w:rPr>
@@ -338,7 +341,7 @@
               <w:noProof/>
             </w:rPr>
           </w:pPr>
-          <w:hyperlink w:anchor="_Toc77240949" w:history="1">
+          <w:hyperlink w:anchor="_Toc78444771" w:history="1">
             <w:r>
               <w:rPr>
                 <w:rStyle w:val="Hyperlink"/>
@@ -365,7 +368,7 @@
                 <w:noProof/>
                 <w:webHidden/>
               </w:rPr>
-              <w:instrText xml:space="preserve"> PAGEREF _Toc77240949 \h </w:instrText>
+              <w:instrText xml:space="preserve"> PAGEREF _Toc78444771 \h </w:instrText>
             </w:r>
             <w:r>
               <w:rPr>
@@ -407,7 +410,7 @@
               <w:noProof/>
             </w:rPr>
           </w:pPr>
-          <w:hyperlink w:anchor="_Toc77240950" w:history="1">
+          <w:hyperlink w:anchor="_Toc78444772" w:history="1">
             <w:r>
               <w:rPr>
                 <w:rStyle w:val="Hyperlink"/>
@@ -434,7 +437,7 @@
                 <w:noProof/>
                 <w:webHidden/>
               </w:rPr>
-              <w:instrText xml:space="preserve"> PAGEREF _Toc77240950 \h </w:instrText>
+              <w:instrText xml:space="preserve"> PAGEREF _Toc78444772 \h </w:instrText>
             </w:r>
             <w:r>
               <w:rPr>
@@ -476,7 +479,7 @@
               <w:noProof/>
             </w:rPr>
           </w:pPr>
-          <w:hyperlink w:anchor="_Toc77240951" w:history="1">
+          <w:hyperlink w:anchor="_Toc78444773" w:history="1">
             <w:r>
               <w:rPr>
                 <w:rStyle w:val="Hyperlink"/>
@@ -503,7 +506,7 @@
                 <w:noProof/>
                 <w:webHidden/>
               </w:rPr>
-              <w:instrText xml:space="preserve"> PAGEREF _Toc77240951 \h </w:instrText>
+              <w:instrText xml:space="preserve"> PAGEREF _Toc78444773 \h </w:instrText>
             </w:r>
             <w:r>
               <w:rPr>
@@ -523,7 +526,7 @@
                 <w:noProof/>
                 <w:webHidden/>
               </w:rPr>
-              <w:t>4</w:t>
+              <w:t>5</w:t>
             </w:r>
             <w:r>
               <w:rPr>
@@ -545,7 +548,7 @@
               <w:noProof/>
             </w:rPr>
           </w:pPr>
-          <w:hyperlink w:anchor="_Toc77240952" w:history="1">
+          <w:hyperlink w:anchor="_Toc78444774" w:history="1">
             <w:r>
               <w:rPr>
                 <w:rStyle w:val="Hyperlink"/>
@@ -572,7 +575,7 @@
                 <w:noProof/>
                 <w:webHidden/>
               </w:rPr>
-              <w:instrText xml:space="preserve"> PAGEREF _Toc77240952 \h </w:instrText>
+              <w:instrText xml:space="preserve"> PAGEREF _Toc78444774 \h </w:instrText>
             </w:r>
             <w:r>
               <w:rPr>
@@ -614,7 +617,7 @@
               <w:noProof/>
             </w:rPr>
           </w:pPr>
-          <w:hyperlink w:anchor="_Toc77240953" w:history="1">
+          <w:hyperlink w:anchor="_Toc78444775" w:history="1">
             <w:r>
               <w:rPr>
                 <w:rStyle w:val="Hyperlink"/>
@@ -641,7 +644,7 @@
                 <w:noProof/>
                 <w:webHidden/>
               </w:rPr>
-              <w:instrText xml:space="preserve"> PAGEREF _Toc77240953 \h </w:instrText>
+              <w:instrText xml:space="preserve"> PAGEREF _Toc78444775 \h </w:instrText>
             </w:r>
             <w:r>
               <w:rPr>
@@ -661,7 +664,7 @@
                 <w:noProof/>
                 <w:webHidden/>
               </w:rPr>
-              <w:t>6</w:t>
+              <w:t>7</w:t>
             </w:r>
             <w:r>
               <w:rPr>
@@ -683,7 +686,7 @@
               <w:noProof/>
             </w:rPr>
           </w:pPr>
-          <w:hyperlink w:anchor="_Toc77240954" w:history="1">
+          <w:hyperlink w:anchor="_Toc78444776" w:history="1">
             <w:r>
               <w:rPr>
                 <w:rStyle w:val="Hyperlink"/>
@@ -710,7 +713,7 @@
                 <w:noProof/>
                 <w:webHidden/>
               </w:rPr>
-              <w:instrText xml:space="preserve"> PAGEREF _Toc77240954 \h </w:instrText>
+              <w:instrText xml:space="preserve"> PAGEREF _Toc78444776 \h </w:instrText>
             </w:r>
             <w:r>
               <w:rPr>
@@ -730,7 +733,7 @@
                 <w:noProof/>
                 <w:webHidden/>
               </w:rPr>
-              <w:t>7</w:t>
+              <w:t>8</w:t>
             </w:r>
             <w:r>
               <w:rPr>
@@ -752,7 +755,7 @@
               <w:noProof/>
             </w:rPr>
           </w:pPr>
-          <w:hyperlink w:anchor="_Toc77240955" w:history="1">
+          <w:hyperlink w:anchor="_Toc78444777" w:history="1">
             <w:r>
               <w:rPr>
                 <w:rStyle w:val="Hyperlink"/>
@@ -779,7 +782,7 @@
                 <w:noProof/>
                 <w:webHidden/>
               </w:rPr>
-              <w:instrText xml:space="preserve"> PAGEREF _Toc77240955 \h </w:instrText>
+              <w:instrText xml:space="preserve"> PAGEREF _Toc78444777 \h </w:instrText>
             </w:r>
             <w:r>
               <w:rPr>
@@ -799,7 +802,7 @@
                 <w:noProof/>
                 <w:webHidden/>
               </w:rPr>
-              <w:t>7</w:t>
+              <w:t>8</w:t>
             </w:r>
             <w:r>
               <w:rPr>
@@ -821,7 +824,7 @@
               <w:noProof/>
             </w:rPr>
           </w:pPr>
-          <w:hyperlink w:anchor="_Toc77240956" w:history="1">
+          <w:hyperlink w:anchor="_Toc78444778" w:history="1">
             <w:r>
               <w:rPr>
                 <w:rStyle w:val="Hyperlink"/>
@@ -848,7 +851,7 @@
                 <w:noProof/>
                 <w:webHidden/>
               </w:rPr>
-              <w:instrText xml:space="preserve"> PAGEREF _Toc77240956 \h </w:instrText>
+              <w:instrText xml:space="preserve"> PAGEREF _Toc78444778 \h </w:instrText>
             </w:r>
             <w:r>
               <w:rPr>
@@ -868,7 +871,7 @@
                 <w:noProof/>
                 <w:webHidden/>
               </w:rPr>
-              <w:t>7</w:t>
+              <w:t>8</w:t>
             </w:r>
             <w:r>
               <w:rPr>
@@ -890,13 +893,13 @@
               <w:noProof/>
             </w:rPr>
           </w:pPr>
-          <w:hyperlink w:anchor="_Toc77240957" w:history="1">
+          <w:hyperlink w:anchor="_Toc78444779" w:history="1">
             <w:r>
               <w:rPr>
                 <w:rStyle w:val="Hyperlink"/>
                 <w:noProof/>
               </w:rPr>
-              <w:t>Evolution of wetlands</w:t>
+              <w:t>Evapotranspiration from wetlands</w:t>
             </w:r>
             <w:r>
               <w:rPr>
@@ -917,7 +920,7 @@
                 <w:noProof/>
                 <w:webHidden/>
               </w:rPr>
-              <w:instrText xml:space="preserve"> PAGEREF _Toc77240957 \h </w:instrText>
+              <w:instrText xml:space="preserve"> PAGEREF _Toc78444779 \h </w:instrText>
             </w:r>
             <w:r>
               <w:rPr>
@@ -937,7 +940,7 @@
                 <w:noProof/>
                 <w:webHidden/>
               </w:rPr>
-              <w:t>8</w:t>
+              <w:t>9</w:t>
             </w:r>
             <w:r>
               <w:rPr>
@@ -959,13 +962,13 @@
               <w:noProof/>
             </w:rPr>
           </w:pPr>
-          <w:hyperlink w:anchor="_Toc77240958" w:history="1">
+          <w:hyperlink w:anchor="_Toc78444780" w:history="1">
             <w:r>
               <w:rPr>
                 <w:rStyle w:val="Hyperlink"/>
                 <w:noProof/>
               </w:rPr>
-              <w:t>Loss (or gain) of wetlands</w:t>
+              <w:t>Evolution of wetlands</w:t>
             </w:r>
             <w:r>
               <w:rPr>
@@ -986,7 +989,7 @@
                 <w:noProof/>
                 <w:webHidden/>
               </w:rPr>
-              <w:instrText xml:space="preserve"> PAGEREF _Toc77240958 \h </w:instrText>
+              <w:instrText xml:space="preserve"> PAGEREF _Toc78444780 \h </w:instrText>
             </w:r>
             <w:r>
               <w:rPr>
@@ -1028,13 +1031,13 @@
               <w:noProof/>
             </w:rPr>
           </w:pPr>
-          <w:hyperlink w:anchor="_Toc77240959" w:history="1">
+          <w:hyperlink w:anchor="_Toc78444781" w:history="1">
             <w:r>
               <w:rPr>
                 <w:rStyle w:val="Hyperlink"/>
                 <w:noProof/>
               </w:rPr>
-              <w:t>Reality check</w:t>
+              <w:t>Loss (or gain) of wetlands</w:t>
             </w:r>
             <w:r>
               <w:rPr>
@@ -1055,7 +1058,7 @@
                 <w:noProof/>
                 <w:webHidden/>
               </w:rPr>
-              <w:instrText xml:space="preserve"> PAGEREF _Toc77240959 \h </w:instrText>
+              <w:instrText xml:space="preserve"> PAGEREF _Toc78444781 \h </w:instrText>
             </w:r>
             <w:r>
               <w:rPr>
@@ -1097,13 +1100,13 @@
               <w:noProof/>
             </w:rPr>
           </w:pPr>
-          <w:hyperlink w:anchor="_Toc77240960" w:history="1">
+          <w:hyperlink w:anchor="_Toc78444782" w:history="1">
             <w:r>
               <w:rPr>
                 <w:rStyle w:val="Hyperlink"/>
                 <w:noProof/>
               </w:rPr>
-              <w:t>Summary of additional data needed</w:t>
+              <w:t>Reality check</w:t>
             </w:r>
             <w:r>
               <w:rPr>
@@ -1124,7 +1127,7 @@
                 <w:noProof/>
                 <w:webHidden/>
               </w:rPr>
-              <w:instrText xml:space="preserve"> PAGEREF _Toc77240960 \h </w:instrText>
+              <w:instrText xml:space="preserve"> PAGEREF _Toc78444782 \h </w:instrText>
             </w:r>
             <w:r>
               <w:rPr>
@@ -1144,7 +1147,7 @@
                 <w:noProof/>
                 <w:webHidden/>
               </w:rPr>
-              <w:t>9</w:t>
+              <w:t>10</w:t>
             </w:r>
             <w:r>
               <w:rPr>
@@ -1166,12 +1169,81 @@
               <w:noProof/>
             </w:rPr>
           </w:pPr>
-          <w:hyperlink w:anchor="_Toc77240961" w:history="1">
+          <w:hyperlink w:anchor="_Toc78444783" w:history="1">
             <w:r>
               <w:rPr>
                 <w:rStyle w:val="Hyperlink"/>
                 <w:noProof/>
               </w:rPr>
+              <w:t>Summary of additional data needed</w:t>
+            </w:r>
+            <w:r>
+              <w:rPr>
+                <w:noProof/>
+                <w:webHidden/>
+              </w:rPr>
+              <w:tab/>
+            </w:r>
+            <w:r>
+              <w:rPr>
+                <w:noProof/>
+                <w:webHidden/>
+              </w:rPr>
+              <w:fldChar w:fldCharType="begin"/>
+            </w:r>
+            <w:r>
+              <w:rPr>
+                <w:noProof/>
+                <w:webHidden/>
+              </w:rPr>
+              <w:instrText xml:space="preserve"> PAGEREF _Toc78444783 \h </w:instrText>
+            </w:r>
+            <w:r>
+              <w:rPr>
+                <w:noProof/>
+                <w:webHidden/>
+              </w:rPr>
+            </w:r>
+            <w:r>
+              <w:rPr>
+                <w:noProof/>
+                <w:webHidden/>
+              </w:rPr>
+              <w:fldChar w:fldCharType="separate"/>
+            </w:r>
+            <w:r>
+              <w:rPr>
+                <w:noProof/>
+                <w:webHidden/>
+              </w:rPr>
+              <w:t>10</w:t>
+            </w:r>
+            <w:r>
+              <w:rPr>
+                <w:noProof/>
+                <w:webHidden/>
+              </w:rPr>
+              <w:fldChar w:fldCharType="end"/>
+            </w:r>
+          </w:hyperlink>
+        </w:p>
+        <w:p>
+          <w:pPr>
+            <w:pStyle w:val="TOC1"/>
+            <w:tabs>
+              <w:tab w:val="right" w:leader="dot" w:pos="9350"/>
+            </w:tabs>
+            <w:rPr>
+              <w:rFonts w:eastAsiaTheme="minorEastAsia"/>
+              <w:noProof/>
+            </w:rPr>
+          </w:pPr>
+          <w:hyperlink w:anchor="_Toc78444784" w:history="1">
+            <w:r>
+              <w:rPr>
+                <w:rStyle w:val="Hyperlink"/>
+                <w:noProof/>
+              </w:rPr>
               <w:t>Placeholder data</w:t>
             </w:r>
             <w:r>
@@ -1193,7 +1265,7 @@
                 <w:noProof/>
                 <w:webHidden/>
               </w:rPr>
-              <w:instrText xml:space="preserve"> PAGEREF _Toc77240961 \h </w:instrText>
+              <w:instrText xml:space="preserve"> PAGEREF _Toc78444784 \h </w:instrText>
             </w:r>
             <w:r>
               <w:rPr>
@@ -1213,7 +1285,7 @@
                 <w:noProof/>
                 <w:webHidden/>
               </w:rPr>
-              <w:t>11</w:t>
+              <w:t>12</w:t>
             </w:r>
             <w:r>
               <w:rPr>
@@ -1235,7 +1307,7 @@
               <w:noProof/>
             </w:rPr>
           </w:pPr>
-          <w:hyperlink w:anchor="_Toc77240962" w:history="1">
+          <w:hyperlink w:anchor="_Toc78444785" w:history="1">
             <w:r>
               <w:rPr>
                 <w:rStyle w:val="Hyperlink"/>
@@ -1262,7 +1334,7 @@
                 <w:noProof/>
                 <w:webHidden/>
               </w:rPr>
-              <w:instrText xml:space="preserve"> PAGEREF _Toc77240962 \h </w:instrText>
+              <w:instrText xml:space="preserve"> PAGEREF _Toc78444785 \h </w:instrText>
             </w:r>
             <w:r>
               <w:rPr>
@@ -1282,7 +1354,7 @@
                 <w:noProof/>
                 <w:webHidden/>
               </w:rPr>
-              <w:t>11</w:t>
+              <w:t>12</w:t>
             </w:r>
             <w:r>
               <w:rPr>
@@ -1304,7 +1376,7 @@
               <w:noProof/>
             </w:rPr>
           </w:pPr>
-          <w:hyperlink w:anchor="_Toc77240963" w:history="1">
+          <w:hyperlink w:anchor="_Toc78444786" w:history="1">
             <w:r>
               <w:rPr>
                 <w:rStyle w:val="Hyperlink"/>
@@ -1331,7 +1403,7 @@
                 <w:noProof/>
                 <w:webHidden/>
               </w:rPr>
-              <w:instrText xml:space="preserve"> PAGEREF _Toc77240963 \h </w:instrText>
+              <w:instrText xml:space="preserve"> PAGEREF _Toc78444786 \h </w:instrText>
             </w:r>
             <w:r>
               <w:rPr>
@@ -1351,7 +1423,7 @@
                 <w:noProof/>
                 <w:webHidden/>
               </w:rPr>
-              <w:t>12</w:t>
+              <w:t>13</w:t>
             </w:r>
             <w:r>
               <w:rPr>
@@ -1373,7 +1445,7 @@
               <w:noProof/>
             </w:rPr>
           </w:pPr>
-          <w:hyperlink w:anchor="_Toc77240964" w:history="1">
+          <w:hyperlink w:anchor="_Toc78444787" w:history="1">
             <w:r>
               <w:rPr>
                 <w:rStyle w:val="Hyperlink"/>
@@ -1400,7 +1472,7 @@
                 <w:noProof/>
                 <w:webHidden/>
               </w:rPr>
-              <w:instrText xml:space="preserve"> PAGEREF _Toc77240964 \h </w:instrText>
+              <w:instrText xml:space="preserve"> PAGEREF _Toc78444787 \h </w:instrText>
             </w:r>
             <w:r>
               <w:rPr>
@@ -1420,7 +1492,7 @@
                 <w:noProof/>
                 <w:webHidden/>
               </w:rPr>
-              <w:t>13</w:t>
+              <w:t>14</w:t>
             </w:r>
             <w:r>
               <w:rPr>
@@ -1442,7 +1514,7 @@
               <w:noProof/>
             </w:rPr>
           </w:pPr>
-          <w:hyperlink w:anchor="_Toc77240965" w:history="1">
+          <w:hyperlink w:anchor="_Toc78444788" w:history="1">
             <w:r>
               <w:rPr>
                 <w:rStyle w:val="Hyperlink"/>
@@ -1469,7 +1541,7 @@
                 <w:noProof/>
                 <w:webHidden/>
               </w:rPr>
-              <w:instrText xml:space="preserve"> PAGEREF _Toc77240965 \h </w:instrText>
+              <w:instrText xml:space="preserve"> PAGEREF _Toc78444788 \h </w:instrText>
             </w:r>
             <w:r>
               <w:rPr>
@@ -1489,7 +1561,7 @@
                 <w:noProof/>
                 <w:webHidden/>
               </w:rPr>
-              <w:t>13</w:t>
+              <w:t>14</w:t>
             </w:r>
             <w:r>
               <w:rPr>
@@ -1579,7 +1651,7 @@
             <w:noProof/>
             <w:webHidden/>
           </w:rPr>
-          <w:t>10</w:t>
+          <w:t>11</w:t>
         </w:r>
         <w:r>
           <w:rPr>
@@ -1648,7 +1720,7 @@
             <w:noProof/>
             <w:webHidden/>
           </w:rPr>
-          <w:t>11</w:t>
+          <w:t>12</w:t>
         </w:r>
         <w:r>
           <w:rPr>
@@ -1669,7 +1741,7 @@
       <w:pPr>
         <w:pStyle w:val="Heading1"/>
       </w:pPr>
-      <w:bookmarkStart w:id="0" w:name="_Toc77240946"/>
+      <w:bookmarkStart w:id="0" w:name="_Toc78444768"/>
       <w:r>
         <w:lastRenderedPageBreak/>
         <w:t>Context</w:t>
@@ -1931,41 +2003,69 @@
           <w:rFonts w:ascii="Calibri" w:hAnsi="Calibri" w:cs="Calibri"/>
           <w:color w:val="000000"/>
         </w:rPr>
-        <w:t xml:space="preserve">In early 2021, Freshwater began implementation of the wetland persistence model.  The Freshwater-Land Craft contract was terminated by Freshwater in spring 2021.  As of 7/12/21, a new </w:t>
+        <w:t xml:space="preserve">In early 2021, Freshwater began implementation of the wetland persistence model.  The Freshwater-Land Craft contract was terminated by Freshwater in spring 2021.  </w:t>
       </w:r>
       <w:r>
         <w:rPr>
           <w:rFonts w:ascii="Calibri" w:hAnsi="Calibri" w:cs="Calibri"/>
           <w:color w:val="000000"/>
         </w:rPr>
-        <w:t xml:space="preserve">Freshwater </w:t>
+        <w:t>In July 2021</w:t>
       </w:r>
       <w:r>
         <w:rPr>
           <w:rFonts w:ascii="Calibri" w:hAnsi="Calibri" w:cs="Calibri"/>
           <w:color w:val="000000"/>
         </w:rPr>
-        <w:t>contract is being set up</w:t>
+        <w:t xml:space="preserve"> a new </w:t>
       </w:r>
       <w:r>
         <w:rPr>
           <w:rFonts w:ascii="Calibri" w:hAnsi="Calibri" w:cs="Calibri"/>
           <w:color w:val="000000"/>
         </w:rPr>
-        <w:t xml:space="preserve"> directly with the Lane Council of Governments</w:t>
+        <w:t xml:space="preserve">Freshwater </w:t>
       </w:r>
       <w:r>
         <w:rPr>
           <w:rFonts w:ascii="Calibri" w:hAnsi="Calibri" w:cs="Calibri"/>
           <w:color w:val="000000"/>
         </w:rPr>
-        <w:t xml:space="preserve"> (LCOG)</w:t>
+        <w:t xml:space="preserve">contract </w:t>
       </w:r>
       <w:r>
         <w:rPr>
           <w:rFonts w:ascii="Calibri" w:hAnsi="Calibri" w:cs="Calibri"/>
           <w:color w:val="000000"/>
         </w:rPr>
+        <w:t xml:space="preserve">was </w:t>
+      </w:r>
+      <w:r>
+        <w:rPr>
+          <w:rFonts w:ascii="Calibri" w:hAnsi="Calibri" w:cs="Calibri"/>
+          <w:color w:val="000000"/>
+        </w:rPr>
+        <w:t>set up</w:t>
+      </w:r>
+      <w:r>
+        <w:rPr>
+          <w:rFonts w:ascii="Calibri" w:hAnsi="Calibri" w:cs="Calibri"/>
+          <w:color w:val="000000"/>
+        </w:rPr>
+        <w:t xml:space="preserve"> directly with the Lane Council of Governments</w:t>
+      </w:r>
+      <w:r>
+        <w:rPr>
+          <w:rFonts w:ascii="Calibri" w:hAnsi="Calibri" w:cs="Calibri"/>
+          <w:color w:val="000000"/>
+        </w:rPr>
+        <w:t xml:space="preserve"> (LCOG)</w:t>
+      </w:r>
+      <w:r>
+        <w:rPr>
+          <w:rFonts w:ascii="Calibri" w:hAnsi="Calibri" w:cs="Calibri"/>
+          <w:color w:val="000000"/>
+        </w:rPr>
         <w:t>.  The first item in the scope of work in the new contract is to update the wetland persistence spec to reflect design decisions made during the implementation work to date.</w:t>
       </w:r>
     </w:p>
@@ -1991,7 +2091,7 @@
         <w:pStyle w:val="Heading1"/>
       </w:pPr>
       <w:bookmarkStart w:id="1" w:name="_Toc56412544"/>
-      <w:bookmarkStart w:id="2" w:name="_Toc77240947"/>
+      <w:bookmarkStart w:id="2" w:name="_Toc78444769"/>
       <w:r>
         <w:t>Model and Simulation Overview</w:t>
       </w:r>
@@ -2035,13 +2135,40 @@
       <w:r>
         <w:t xml:space="preserve">-2060.  </w:t>
       </w:r>
+      <w:r>
+        <w:t>Climate data for the future simulations remains to be selected as of 7/28/21.</w:t>
+      </w:r>
     </w:p>
     <w:p>
       <w:r>
         <w:t xml:space="preserve">CW3M’s IDU layer for the McKenzie basin currently has 16,883 polygons with a total area of 330,708 hectares.  Its reach layer has 1047 reaches.  There are 954 HRUs, representing contiguous smaller areas which drain to a single reach or to several adjacent contiguous reaches.  HRUs are made up of IDUs; HRU boundaries are coincident with IDU boundaries.  </w:t>
       </w:r>
       <w:r>
-        <w:t>CW3M’s spatial data files use the NAD_1983_UTM_Zone_10N projected coordinate system.</w:t>
+        <w:t>CW3M’s spatial data files use the NAD</w:t>
+      </w:r>
+      <w:r>
+        <w:t xml:space="preserve"> </w:t>
+      </w:r>
+      <w:r>
+        <w:t>1983</w:t>
+      </w:r>
+      <w:r>
+        <w:t xml:space="preserve"> </w:t>
+      </w:r>
+      <w:r>
+        <w:t>UTM</w:t>
+      </w:r>
+      <w:r>
+        <w:t xml:space="preserve"> </w:t>
+      </w:r>
+      <w:r>
+        <w:t>Zone</w:t>
+      </w:r>
+      <w:r>
+        <w:t xml:space="preserve"> </w:t>
+      </w:r>
+      <w:r>
+        <w:t>10N projected coordinate system.</w:t>
       </w:r>
     </w:p>
     <w:p>
@@ -2052,7 +2179,19 @@
         <w:t xml:space="preserve">generally </w:t>
       </w:r>
       <w:r>
-        <w:t>presented in square meters and hectares, depths in meters, volumes in cubic meters, flows in cubic meters per second (cms), temperatures in Celsius, and precipitation in millimeters of water.</w:t>
+        <w:t xml:space="preserve">presented in square meters and hectares, </w:t>
+      </w:r>
+      <w:r>
+        <w:t xml:space="preserve">water </w:t>
+      </w:r>
+      <w:r>
+        <w:t>depths in meters</w:t>
+      </w:r>
+      <w:r>
+        <w:t xml:space="preserve"> or millimeters</w:t>
+      </w:r>
+      <w:r>
+        <w:t>, volumes in cubic meters, flows in cubic meters per second (cms), temperatures in Celsius, and precipitation in millimeters of water.</w:t>
       </w:r>
       <w:r>
         <w:t xml:space="preserve">  However, some reports use acre-feet and cubic feet per second.  By convention, units are identified in the title of the report and/or in the individual column headers.</w:t>
@@ -2060,17 +2199,116 @@
     </w:p>
     <w:p>
       <w:r>
-        <w:t xml:space="preserve">CW3M has a 3-layer land use/land cover (LULC) hierarchy.  The top level has just 8 categories (Unknown/Developed/Agriculture/Other veg./Forest/Barren/Wetlands/Water snow ice).  As of </w:t>
-      </w:r>
-      <w:r>
-        <w:t>the beginning of the project</w:t>
-      </w:r>
-      <w:r>
-        <w:t xml:space="preserve">, the top and middle levels in the hierarchy each have only a single Wetlands category (LULC_A = 6 and LULC_B = 61), and the bottom level has just two, Woody Wetlands (VEGCLASS </w:t>
+        <w:t>CW3M has a 3-layer land use/land cover (LULC) hierarchy.</w:t>
+      </w:r>
+      <w:r>
+        <w:t xml:space="preserve">  IDU attributes LULC_A, LULC_B, and VEGCLASS contain the current class codes for each IDU.  For wetland IDUs, “VEGCLASS”</w:t>
+      </w:r>
+      <w:r>
+        <w:t xml:space="preserve"> for the third level</w:t>
+      </w:r>
+      <w:r>
+        <w:t xml:space="preserve"> is a misnomer</w:t>
+      </w:r>
+      <w:r>
+        <w:t xml:space="preserve">: wetland vegetation types are actually encoded in LULC_B, and the hydroperiod is </w:t>
       </w:r>
       <w:r>
         <w:lastRenderedPageBreak/>
-        <w:t>= 190) and Herbaceous Wetlands (VEGCLASS = 195).  Sixty-five IDUs totaling 519 hectares are classified as wetlands.  All but four of the wetland IDUs are classified as woody wetlands; those total 500 hectares.  The other four IDUs, classified as herbaceous wetlands, are near the point where the McKenzie flows into the Willamette.</w:t>
+        <w:t>encoded in the third layer.  To reduce confusion, in this document the IDU attribute for the third layer of the LULC hierarchy will usually be called LULC_C, rather than VEGCLASS.</w:t>
+      </w:r>
+      <w:r>
+        <w:t xml:space="preserve">  </w:t>
+      </w:r>
+      <w:r>
+        <w:t xml:space="preserve"> As of the beginning of this project in 2020 there were only 8 LULC_A categories: </w:t>
+      </w:r>
+      <w:r>
+        <w:t>Unknown</w:t>
+      </w:r>
+      <w:r>
+        <w:t xml:space="preserve">, </w:t>
+      </w:r>
+      <w:r>
+        <w:t>Developed</w:t>
+      </w:r>
+      <w:r>
+        <w:t xml:space="preserve">, </w:t>
+      </w:r>
+      <w:r>
+        <w:t>Agriculture</w:t>
+      </w:r>
+      <w:r>
+        <w:t xml:space="preserve">, </w:t>
+      </w:r>
+      <w:r>
+        <w:t>Other veg.</w:t>
+      </w:r>
+      <w:r>
+        <w:t xml:space="preserve">, </w:t>
+      </w:r>
+      <w:r>
+        <w:t>Forest</w:t>
+      </w:r>
+      <w:r>
+        <w:t xml:space="preserve">, </w:t>
+      </w:r>
+      <w:r>
+        <w:t>Barren</w:t>
+      </w:r>
+      <w:r>
+        <w:t xml:space="preserve">, </w:t>
+      </w:r>
+      <w:r>
+        <w:t>Wetlands</w:t>
+      </w:r>
+      <w:r>
+        <w:t xml:space="preserve">, and </w:t>
+      </w:r>
+      <w:r>
+        <w:t>Water</w:t>
+      </w:r>
+      <w:r>
+        <w:t>-</w:t>
+      </w:r>
+      <w:r>
+        <w:t>snow</w:t>
+      </w:r>
+      <w:r>
+        <w:t>-</w:t>
+      </w:r>
+      <w:r>
+        <w:t xml:space="preserve">ice.  </w:t>
+      </w:r>
+      <w:r>
+        <w:t>At that time</w:t>
+      </w:r>
+      <w:r>
+        <w:t xml:space="preserve"> the top and middle levels in the hierarchy each ha</w:t>
+      </w:r>
+      <w:r>
+        <w:t>d</w:t>
+      </w:r>
+      <w:r>
+        <w:t xml:space="preserve"> only a single Wetlands category (LULC_A = 6 and LULC_B = 61), and the bottom level ha</w:t>
+      </w:r>
+      <w:r>
+        <w:t>d</w:t>
+      </w:r>
+      <w:r>
+        <w:t xml:space="preserve"> just two, Woody Wetlands (VEGCLASS = 190) and Herbaceous Wetlands (VEGCLASS = 195).  Sixty-five IDUs totaling 519 hectares </w:t>
+      </w:r>
+      <w:r>
+        <w:t>were</w:t>
+      </w:r>
+      <w:r>
+        <w:t xml:space="preserve"> classified as wetlands.  All but four of the wetland IDUs </w:t>
+      </w:r>
+      <w:r>
+        <w:t>were</w:t>
+      </w:r>
+      <w:r>
+        <w:t xml:space="preserve"> classified as woody wetlands; those total 500 hectares.  The other four IDUs, classified as herbaceous wetlands, are near the point where the McKenzie flows into the Willamette.</w:t>
       </w:r>
     </w:p>
     <w:p>
@@ -2081,13 +2319,25 @@
         <w:t xml:space="preserve">  For the current project, we need to improve the wetland representation.  </w:t>
       </w:r>
       <w:r>
-        <w:t>We expect to add more (</w:t>
-      </w:r>
-      <w:r>
-        <w:t>a dozen or more)</w:t>
-      </w:r>
-      <w:r>
-        <w:t xml:space="preserve"> wetland categories to the bottom level of the LULC hierarchy and possibly some to the middle level as well</w:t>
+        <w:t>We</w:t>
+      </w:r>
+      <w:r>
+        <w:t xml:space="preserve"> will add many </w:t>
+      </w:r>
+      <w:r>
+        <w:t xml:space="preserve">more wetland categories to the </w:t>
+      </w:r>
+      <w:r>
+        <w:t xml:space="preserve">middle and </w:t>
+      </w:r>
+      <w:r>
+        <w:t>bottom level</w:t>
+      </w:r>
+      <w:r>
+        <w:t>s</w:t>
+      </w:r>
+      <w:r>
+        <w:t xml:space="preserve"> of the LULC hierarchy</w:t>
       </w:r>
       <w:r>
         <w:t>.</w:t>
@@ -2098,6 +2348,12 @@
       <w:r>
         <w:t xml:space="preserve">  In fall 2020, Kyla Zaret, a wetlands researcher, helped Freshwater draft a revision to the wetlands portion of the LULC hierarchy, which is described below in the section titled “Placeholder data”.</w:t>
       </w:r>
+      <w:r>
+        <w:t xml:space="preserve">  The new LULC hierarchy reflects categories used </w:t>
+      </w:r>
+      <w:r>
+        <w:t>in the National Wetlands Inventory.  The old LULC_A = 6 code for “Wetlands” is being replaced by LULC_A = 62 for Palustrine non-isolated wetland.  Wetland LULC_B codes will represent wetland vegetation types, and wetland LULC_C codes will represent hydroperiod.</w:t>
+      </w:r>
     </w:p>
     <w:p/>
     <w:p>
@@ -2105,7 +2361,7 @@
         <w:pStyle w:val="Heading1"/>
       </w:pPr>
       <w:bookmarkStart w:id="3" w:name="_Toc56412545"/>
-      <w:bookmarkStart w:id="4" w:name="_Toc77240948"/>
+      <w:bookmarkStart w:id="4" w:name="_Toc78444770"/>
       <w:r>
         <w:t>McKenzie wetlands in the initial versions of the IDU, HRU, and Reach data layers</w:t>
       </w:r>
@@ -2124,7 +2380,7 @@
       </w:pPr>
       <w:bookmarkStart w:id="5" w:name="_Toc49175988"/>
       <w:bookmarkStart w:id="6" w:name="_Toc56412546"/>
-      <w:bookmarkStart w:id="7" w:name="_Toc77240949"/>
+      <w:bookmarkStart w:id="7" w:name="_Toc78444771"/>
       <w:r>
         <w:t>Data changes for better representation of wetlands</w:t>
       </w:r>
@@ -2157,22 +2413,37 @@
         <w:t xml:space="preserve">1. Use the LULC_A attributes of wetland IDUs to represent things that rarely if ever change, such as landscape position and soils.  </w:t>
       </w:r>
       <w:r>
-        <w:t xml:space="preserve">Use the second level LULC attribute (LULC_B) for categories related to the characteristic hydroperiod (i.e. seasonal, persistent, etc.) and general vegetation type (i.e. meadow, shrubby, woodland, etc.), characteristics which may change over multiyear time periods.  </w:t>
-      </w:r>
-      <w:r>
-        <w:t xml:space="preserve">Use the third level LULC attribute (VEGCLASS) to represent </w:t>
-      </w:r>
-      <w:r>
-        <w:t xml:space="preserve">more detailed </w:t>
-      </w:r>
-      <w:r>
-        <w:t xml:space="preserve">vegetation classifications, for example to differentiate </w:t>
-      </w:r>
-      <w:r>
-        <w:t>a marsh dominated by cattails from a marsh dominated by some other kind of vegetatio</w:t>
-      </w:r>
-      <w:r>
-        <w:t>n.  Use other</w:t>
+        <w:t xml:space="preserve">Use the second level LULC attribute (LULC_B) for </w:t>
+      </w:r>
+      <w:r>
+        <w:t>wetland</w:t>
+      </w:r>
+      <w:r>
+        <w:t xml:space="preserve"> vegetation type (i.e. meadow, shrubby, woodland, etc.), which may change over multiyear time periods.  </w:t>
+      </w:r>
+      <w:r>
+        <w:t>Use the third level LULC attribute (</w:t>
+      </w:r>
+      <w:r>
+        <w:t>LULC_C</w:t>
+      </w:r>
+      <w:r>
+        <w:t xml:space="preserve">) to represent </w:t>
+      </w:r>
+      <w:r>
+        <w:t>categories related to the characteristic hydroperiod (i.e. seasonal, persistent, etc.)</w:t>
+      </w:r>
+      <w:r>
+        <w:t>.</w:t>
+      </w:r>
+      <w:r>
+        <w:t xml:space="preserve"> </w:t>
+      </w:r>
+      <w:r>
+        <w:t xml:space="preserve"> </w:t>
+      </w:r>
+      <w:r>
+        <w:t>Use other</w:t>
       </w:r>
       <w:r>
         <w:t xml:space="preserve"> IDU</w:t>
@@ -2181,7 +2452,14 @@
         <w:t xml:space="preserve"> attributes</w:t>
       </w:r>
       <w:r>
-        <w:t xml:space="preserve"> which are not part of the LULC_A hierarchy</w:t>
+        <w:t xml:space="preserve"> which are not part of the LULC</w:t>
+      </w:r>
+      <w:r>
+        <w:t xml:space="preserve"> </w:t>
+      </w:r>
+      <w:r>
+        <w:lastRenderedPageBreak/>
+        <w:t>hierarchy</w:t>
       </w:r>
       <w:r>
         <w:t xml:space="preserve"> to represent things which change seasonally or daily, for example a WETNESS attribute for inundation depth and soil moisture.</w:t>
@@ -2195,11 +2473,16 @@
         <w:t>Recommendation #</w:t>
       </w:r>
       <w:r>
-        <w:t xml:space="preserve">2. Develop a shapefile which represents historic, current, and potential future wetlands, divided into polygons by LULC_B values.  Intersect that shapefile with the existing IDU shapefile to produce a new IDU shapefile with more IDUs, where the boundaries of the IDUs in the </w:t>
-      </w:r>
-      <w:r>
-        <w:lastRenderedPageBreak/>
-        <w:t>original IDU shapefile are coincident with the outer boundaries of contiguous sets of 1 or more IDUs in the new IDU shapefile.</w:t>
+        <w:t>2. Develop a shapefile which represents historic, current, and potential future wetlands, divided into polygons by LULC_</w:t>
+      </w:r>
+      <w:r>
+        <w:t>C</w:t>
+      </w:r>
+      <w:r>
+        <w:t xml:space="preserve"> values.  Intersect that shapefile with the existing IDU shapefile to produce a new IDU shapefile with more IDUs, where the boundaries of the IDUs in the original IDU shapefile are coincident with the outer boundaries of contiguous sets of 1 or more IDUs in the new IDU shapefile.</w:t>
+      </w:r>
+      <w:r>
+        <w:t xml:space="preserve">  Remove tiny IDUs created as artifacts of the intersection by merging them into adjacent IDU, while preserving the property that the boundaries of the original IDUs are coincident with the boundaries of contiguous sets of new IDUs.</w:t>
       </w:r>
     </w:p>
     <w:p>
@@ -2210,7 +2493,13 @@
         <w:t>Recommendation #</w:t>
       </w:r>
       <w:r>
-        <w:t>3. Populate initial condition data attributes in the new IDU layer with data for those attributes in the original IDU layer, except assign LULC_A, LULC_B, and VEGCLASS attribute values for wetland IDUs using the new classes developed in the first step.</w:t>
+        <w:t xml:space="preserve">3. Populate initial condition data attributes in the new IDU layer with data for those attributes in the original IDU layer, except assign LULC_A, LULC_B, and </w:t>
+      </w:r>
+      <w:r>
+        <w:t xml:space="preserve">LULC_C </w:t>
+      </w:r>
+      <w:r>
+        <w:t>attribute values for wetland IDUs using the new classes developed in the first step.</w:t>
       </w:r>
     </w:p>
     <w:p>
@@ -2223,7 +2512,7 @@
         <w:pStyle w:val="Heading1"/>
       </w:pPr>
       <w:bookmarkStart w:id="8" w:name="_Toc56412548"/>
-      <w:bookmarkStart w:id="9" w:name="_Toc77240950"/>
+      <w:bookmarkStart w:id="9" w:name="_Toc78444772"/>
       <w:r>
         <w:t>Simulation of changes in wetlands over time</w:t>
       </w:r>
@@ -2264,19 +2553,8 @@
       <w:r>
         <w:t>to the quantity of water available, as precipitation and from upstream.  And we will need new logic to tie the temperature and volume of the water flowing out to the temperature and volume of the water flowing in</w:t>
       </w:r>
-      <w:commentRangeStart w:id="10"/>
-      <w:r>
-        <w:t>.</w:t>
-      </w:r>
-      <w:commentRangeEnd w:id="10"/>
-      <w:r>
-        <w:rPr>
-          <w:rStyle w:val="CommentReference"/>
-        </w:rPr>
-        <w:commentReference w:id="10"/>
-      </w:r>
-      <w:r>
-        <w:t xml:space="preserve"> </w:t>
+      <w:r>
+        <w:t xml:space="preserve"> and to the type of wetland.  We will adapt CW3M’s state-and-transition model (STM) for simulating transitions from one wetland type to another.</w:t>
       </w:r>
     </w:p>
     <w:p>
@@ -2325,9 +2603,10 @@
       <w:pPr>
         <w:pStyle w:val="Heading1"/>
       </w:pPr>
-      <w:bookmarkStart w:id="11" w:name="_Toc56412549"/>
-      <w:bookmarkStart w:id="12" w:name="_Toc77240951"/>
-      <w:r>
+      <w:bookmarkStart w:id="10" w:name="_Toc56412549"/>
+      <w:bookmarkStart w:id="11" w:name="_Toc78444773"/>
+      <w:r>
+        <w:lastRenderedPageBreak/>
         <w:t xml:space="preserve">How wetlands </w:t>
       </w:r>
       <w:r>
@@ -2336,130 +2615,135 @@
       <w:r>
         <w:t xml:space="preserve"> represented in the model</w:t>
       </w:r>
+      <w:bookmarkEnd w:id="10"/>
       <w:bookmarkEnd w:id="11"/>
+    </w:p>
+    <w:p>
+      <w:r>
+        <w:t>In CW3M, the areas and shapes of IDUs are fixed in the model’s initial data and do not change during the simulation.  This has the consequence that, in a given simulation year, an IDU may be classified (the LULC_A attribute) as a wetland in its entirety or as not-a-wetland (e.g. agricultural or forested) in its entirety, but not as a combination of wetland and not-a-wetland.  From one simulation year to the next, the classification of an IDU can be changed, for example from wetland to agricultural or vice versa.  As noted previously, as of the beginning of this project, in CW3M wetlands are static; there is no logic to change an IDU’s LULC_A attribute from wetland (LULC_A=6) to anything else, nor any logic to change from something else to the wetland value.  New logic to do so is discussed later in the section titled “Loss (or gain) of wetlands”.</w:t>
+      </w:r>
+    </w:p>
+    <w:p>
+      <w:r>
+        <w:t xml:space="preserve">The condition of a real wetland changes both seasonally and interannually.  </w:t>
+      </w:r>
+      <w:r>
+        <w:t>A</w:t>
+      </w:r>
+      <w:r>
+        <w:t xml:space="preserve"> WETNESS attribute </w:t>
+      </w:r>
+      <w:r>
+        <w:t xml:space="preserve">has been added </w:t>
+      </w:r>
+      <w:r>
+        <w:t xml:space="preserve">to represent how wet a wetland IDU is on a given day.  The value of the WETNESS attribute </w:t>
+      </w:r>
+      <w:r>
+        <w:t>is</w:t>
+      </w:r>
+      <w:r>
+        <w:t xml:space="preserve"> set in the daily simulation loop.  The WETNESS attribute is discussed below in the section titled “A WETNESS attribute”.</w:t>
+      </w:r>
+    </w:p>
+    <w:p>
+      <w:r>
+        <w:t xml:space="preserve">CW3M represents </w:t>
+      </w:r>
+      <w:r>
+        <w:t>a wetland IDU as a flat-bottomed pool with soil at the bottom and vertical sides of uniform height.  The vegetation type and water depth are taken as uniform across the area of the IDU.  This representation support</w:t>
+      </w:r>
+      <w:r>
+        <w:t>s</w:t>
+      </w:r>
+      <w:r>
+        <w:t xml:space="preserve"> outputs for water temperature and water depth whenever the wetland is inundated, and the degree to which the soil is saturated when it is not inundated.  </w:t>
+      </w:r>
+    </w:p>
+    <w:p>
+      <w:r>
+        <w:t>Conceptually, each wetland IDU adjacent to a reach may be visualized as a pool adjacent to a channel.  When the wetland is wet and flow in the channel is low, water moves out of the pool into the channel by overflowing the side of the pool, and it can also move through the soil to the channel.  When the wetland is dry and flow in the channel is higher, water can move from the channel into the pool, over the banks of the channel.  CW3M does not have a mechanism for moving water laterally out of the channel directly into the soil of the adjacent IDU.</w:t>
+      </w:r>
+      <w:r>
+        <w:t xml:space="preserve">  CW3M does not distinguish generally between rheic and hyporheic flow, but does account for the volume and temperature of water entering the stream laterally from runoff.</w:t>
+      </w:r>
+    </w:p>
+    <w:p>
+      <w:r>
+        <w:t>The pool has a capacity (</w:t>
+      </w:r>
+      <w:r>
+        <w:t>IDU attribute</w:t>
+      </w:r>
+      <w:r>
+        <w:t xml:space="preserve"> WETL_CAP, in units of depth).  In this simple wetland model, we parameterize the reach with two values, a threshold flow (reach Q_CAP, in cms), and a fraction (reach QSPILL_FRC).  Water always flows longitudinally down the channel, but </w:t>
+      </w:r>
+      <w:r>
+        <w:t>at</w:t>
+      </w:r>
+      <w:r>
+        <w:t xml:space="preserve"> flow rates above Q_CAP, the portion of the flow above Q_CAP is divided between flow down channel and flow laterally over the sides of the channel into the adjacent pool. </w:t>
+      </w:r>
+      <w:r>
+        <w:t xml:space="preserve"> The flow rate from the reach to the pool is a fraction (QSPILL_FRC) of the total flow amount in excess of Q_CAP.</w:t>
+      </w:r>
+    </w:p>
+    <w:p>
+      <w:r>
+        <w:t xml:space="preserve">A wetland IDU separated from a stream by another wetland IDU may be visualized as a second pool adjacent to the first but on the other side from the channel.  The rim of the second pool is at the same height as the first pool, but the bottom of the second pool may be higher than the bottom of the first pool, so that the capacity per unit area of the second pool </w:t>
+      </w:r>
+      <w:r>
+        <w:t>may be</w:t>
+      </w:r>
+      <w:r>
+        <w:t xml:space="preserve"> smaller than the capacity per unit area of the first pool.  The two pools are connected at the level of the bottom of the second pool, so the water level is the same in the two pools, as long as it is high enough in the first pool to reach the level of the bottom of the second pool.  </w:t>
+      </w:r>
+    </w:p>
+    <w:p>
+      <w:r>
+        <w:t xml:space="preserve">The conceptualization described so far allows for nourishment of the wetland idus from a nearby reach, but it does not account for lateral flow into the wetlands from the soil of adjacent non-wetland IDUs.  </w:t>
+      </w:r>
+      <w:r>
+        <w:lastRenderedPageBreak/>
+        <w:t>Nor does it account directly for a wetland slowing the runoff from upland precipitation.  CW3M uses a version of the HBV precipitation-runoff model.  HBV, at least as in CW3M, represents only lateral flow from the land into the stream, not from one parcel of land to an adjacent parcel.  Even with these omissions, the conceptualization described so far may result in reducing the hydrograph peaks, since some of the water will detour into the adjacent pools on its way downstream.</w:t>
+      </w:r>
+    </w:p>
+    <w:p>
+      <w:r>
+        <w:t>Elaboration of CW3M’s precipitation-runoff submodel to include a representation of lateral runoff or subsurface flow between adjacent IDUs would entail changing the principal unit of computation from HRUs to the IDUs of which the HRUS are composed.  This would amount to a major extension (or replacement) of the HBV submodel, and is outside the scope of the current project.</w:t>
+      </w:r>
+    </w:p>
+    <w:p>
+      <w:r>
+        <w:t xml:space="preserve">Another consequence of the current conceptualization is the inability to represent wetlands which are not adjacent to a reach.  A single real wetland may be represented by multiple wetland IDUs forming a contiguous area, so long as at least one IDU is adjacent to a reach.  </w:t>
+      </w:r>
+      <w:r>
+        <w:t>In the data layers inherited from the WW2100 project, w</w:t>
+      </w:r>
+      <w:r>
+        <w:t>etland #18, consisting of a single IDU (IDU_ID=149851) in an HRU (HRU_ID=2344) which drains to a reach of McGowan Creek (COMID=23773619), is an example of a wetland IDU not adjacent to a reach nor connected by adjacency to other wetland IDUs.</w:t>
+      </w:r>
+    </w:p>
+    <w:p>
+      <w:r>
+        <w:t>The inability to represent isolated wetlands, while not addressable within the scope of this work, may be a serious limitation on the usefulness of the study.  If it turns out that a significant number of isolated wetlands are identified in the new IDU layer</w:t>
+      </w:r>
+      <w:r>
+        <w:t xml:space="preserve"> produced for the project, then it would be advisable to revisit the question of how to extend the precipitation-runoff model to include the dynamics of isolated wetlands.  Even if actually implementing such an extension isn’t feasible in the current project, it may be possible to produce a specification for use in future work. </w:t>
+      </w:r>
+    </w:p>
+    <w:p/>
+    <w:p>
+      <w:pPr>
+        <w:pStyle w:val="Heading1"/>
+      </w:pPr>
+      <w:bookmarkStart w:id="12" w:name="_Toc56412550"/>
+      <w:bookmarkStart w:id="13" w:name="_Toc78444774"/>
+      <w:r>
+        <w:t>Attributes of interest in the wetlands study</w:t>
+      </w:r>
       <w:bookmarkEnd w:id="12"/>
-    </w:p>
-    <w:p>
-      <w:r>
-        <w:t>In CW3M, the areas and shapes of IDUs are fixed in the model’s initial data and do not change during the simulation.  This has the consequence that, in a given simulation year, an IDU may be classified (the LULC_A attribute) as a wetland in its entirety or as not-a-wetland (e.g. agricultural or forested) in its entirety, but not as a combination of wetland and not-a-wetland.  From one simulation year to the next, the classification of an IDU can be changed, for example from wetland to agricultural or vice versa.  As noted previously, as of the beginning of this project, in CW3M wetlands are static; there is no logic to change an IDU’s LULC_A attribute from wetland (LULC_A=6) to anything else, nor any logic to change from something else to the wetland value.  New logic to do so is discussed later in the section titled “Loss (or gain) of wetlands”.</w:t>
-      </w:r>
-    </w:p>
-    <w:p>
-      <w:r>
-        <w:lastRenderedPageBreak/>
-        <w:t xml:space="preserve">The condition of a real wetland changes both seasonally and interannually.  </w:t>
-      </w:r>
-      <w:r>
-        <w:t>A</w:t>
-      </w:r>
-      <w:r>
-        <w:t xml:space="preserve"> WETNESS attribute </w:t>
-      </w:r>
-      <w:r>
-        <w:t xml:space="preserve">has been added </w:t>
-      </w:r>
-      <w:r>
-        <w:t xml:space="preserve">to represent how wet a wetland IDU is on a given day.  The value of the WETNESS attribute </w:t>
-      </w:r>
-      <w:r>
-        <w:t>is</w:t>
-      </w:r>
-      <w:r>
-        <w:t xml:space="preserve"> set in the daily simulation loop.  The WETNESS attribute is discussed below in the section titled “A WETNESS attribute”.</w:t>
-      </w:r>
-    </w:p>
-    <w:p>
-      <w:r>
-        <w:t xml:space="preserve">CW3M represents </w:t>
-      </w:r>
-      <w:r>
-        <w:t>a wetland IDU as a flat-bottomed pool with soil at the bottom and vertical sides of uniform height.  The vegetation type and water depth are taken as uniform across the area of the IDU.  This representation support</w:t>
-      </w:r>
-      <w:r>
-        <w:t>s</w:t>
-      </w:r>
-      <w:r>
-        <w:t xml:space="preserve"> outputs for water temperature and water depth whenever the wetland is inundated, and the degree to which the soil is saturated when it is not inundated.  </w:t>
-      </w:r>
-    </w:p>
-    <w:p>
-      <w:r>
-        <w:t>Conceptually, each wetland IDU adjacent to a reach may be visualized as a pool adjacent to a channel.  When the wetland is wet and flow in the channel is low, water moves out of the pool into the channel by overflowing the side of the pool, and it can also move through the soil to the channel.  When the wetland is dry and flow in the channel is higher, water can move from the channel into the pool, over the banks of the channel.  CW3M does not have a mechanism for moving water laterally out of the channel directly into the soil of the adjacent IDU.</w:t>
-      </w:r>
-    </w:p>
-    <w:p>
-      <w:r>
-        <w:t>The pool has a capacity (</w:t>
-      </w:r>
-      <w:r>
-        <w:t>IDU attribute</w:t>
-      </w:r>
-      <w:r>
-        <w:t xml:space="preserve"> WETL_CAP, in units of depth).  In this simple wetland model, we parameterize the reach with two values, a threshold flow (reach Q_CAP, in cms), and a fraction (reach QSPILL_FRC).  Water always flows longitudinally down the channel, but </w:t>
-      </w:r>
-      <w:r>
-        <w:t>at</w:t>
-      </w:r>
-      <w:r>
-        <w:t xml:space="preserve"> flow rates above Q_CAP, the portion of the flow above Q_CAP is divided between flow down channel and flow laterally over the sides of the channel into the adjacent pool. </w:t>
-      </w:r>
-    </w:p>
-    <w:p>
-      <w:r>
-        <w:t xml:space="preserve">A wetland IDU separated from a stream by another wetland IDU may be visualized as a second pool adjacent to the first but on the other side from the channel.  The rim of the second pool is at the same height as the first pool, but the bottom of the second pool may be higher than the bottom of the first pool, so that the capacity per unit area of the second pool </w:t>
-      </w:r>
-      <w:r>
-        <w:t>may be</w:t>
-      </w:r>
-      <w:r>
-        <w:t xml:space="preserve"> smaller than the capacity per unit area of the first pool.  The two pools are connected at the level of the bottom of the second pool, so the water level is the same in the two pools, as long as it is high enough in the first pool to reach the level of the bottom of the second pool.  </w:t>
-      </w:r>
-    </w:p>
-    <w:p>
-      <w:r>
-        <w:t>The conceptualization described so far allows for nourishment of the wetland idus from a nearby reach, but it does not account for lateral flow into the wetlands from the soil of adjacent non-wetland IDUs.  Nor does it account directly for a wetland slowing the runoff from upland precipitation.  CW3M uses a version of the HBV precipitation-runoff model.  HBV, at least as in CW3M, represents only lateral flow from the land into the stream, not from one parcel of land to an adjacent parcel.  Even with these omissions, the conceptualization described so far may result in reducing the hydrograph peaks, since some of the water will detour into the adjacent pools on its way downstream.</w:t>
-      </w:r>
-    </w:p>
-    <w:p>
-      <w:r>
-        <w:t>Elaboration of CW3M’s precipitation-runoff submodel to include a representation of lateral runoff or subsurface flow between adjacent IDUs would entail changing the principal unit of computation from HRUs to the IDUs of which the HRUS are composed.  This would amount to a major extension (or replacement) of the HBV submodel, and is outside the scope of the current project.</w:t>
-      </w:r>
-    </w:p>
-    <w:p>
-      <w:r>
-        <w:t xml:space="preserve">Another consequence of the current conceptualization is the inability to represent wetlands which are not adjacent to a reach.  A single real wetland may be represented by multiple wetland IDUs forming a contiguous area, so long as at least one IDU is adjacent to a reach.  </w:t>
-      </w:r>
-      <w:r>
-        <w:t xml:space="preserve">In the data layers inherited from the </w:t>
-      </w:r>
-      <w:r>
-        <w:lastRenderedPageBreak/>
-        <w:t>WW2100 project, w</w:t>
-      </w:r>
-      <w:r>
-        <w:t>etland #18, consisting of a single IDU (IDU_ID=149851) in an HRU (HRU_ID=2344) which drains to a reach of McGowan Creek (COMID=23773619), is an example of a wetland IDU not adjacent to a reach nor connected by adjacency to other wetland IDUs.</w:t>
-      </w:r>
-    </w:p>
-    <w:p>
-      <w:r>
-        <w:t>The inability to represent isolated wetlands, while not addressable within the scope of this work, may be a serious limitation on the usefulness of the study.  If it turns out that a significant number of isolated wetlands are identified in the new IDU layer</w:t>
-      </w:r>
-      <w:r>
-        <w:t xml:space="preserve"> produced for the project, then it would be advisable to revisit the question of how to extend the precipitation-runoff model to include the dynamics of isolated wetlands.  Even if actually implementing such an extension isn’t feasible in the current project, it may be possible to produce a specification for use in future work. </w:t>
-      </w:r>
-    </w:p>
-    <w:p/>
-    <w:p>
-      <w:pPr>
-        <w:pStyle w:val="Heading1"/>
-      </w:pPr>
-      <w:bookmarkStart w:id="13" w:name="_Toc56412550"/>
-      <w:bookmarkStart w:id="14" w:name="_Toc77240952"/>
-      <w:r>
-        <w:t>Attributes of interest in the wetlands study</w:t>
-      </w:r>
       <w:bookmarkEnd w:id="13"/>
-      <w:bookmarkEnd w:id="14"/>
     </w:p>
     <w:p>
       <w:r>
@@ -2493,7 +2777,7 @@
         <w:t xml:space="preserve">downstream out of </w:t>
       </w:r>
       <w:r>
-        <w:t xml:space="preserve"> the outlet reach of the wetland</w:t>
+        <w:t>the outlet reach of the wetland</w:t>
       </w:r>
     </w:p>
     <w:p>
@@ -2529,13 +2813,14 @@
       <w:pPr>
         <w:pStyle w:val="Heading1"/>
       </w:pPr>
-      <w:bookmarkStart w:id="15" w:name="_Toc56412551"/>
-      <w:bookmarkStart w:id="16" w:name="_Toc77240953"/>
-      <w:r>
+      <w:bookmarkStart w:id="14" w:name="_Toc56412551"/>
+      <w:bookmarkStart w:id="15" w:name="_Toc78444775"/>
+      <w:r>
+        <w:lastRenderedPageBreak/>
         <w:t>A WETNESS attribute</w:t>
       </w:r>
+      <w:bookmarkEnd w:id="14"/>
       <w:bookmarkEnd w:id="15"/>
-      <w:bookmarkEnd w:id="16"/>
     </w:p>
     <w:p>
       <w:r>
@@ -2573,7 +2858,6 @@
     </w:p>
     <w:p>
       <w:r>
-        <w:lastRenderedPageBreak/>
         <w:t xml:space="preserve">The WETNESS attribute is the same as water depth for positive values, but differs from Poiani’s negative water depth in value.  Poiani’s negative water depth is referenced to the elevation of groundwater, which is presumably the elevation of the water level in the nearest portion of their study area that has standing water.  Negative values of the WETNESS attribute </w:t>
       </w:r>
       <w:r>
@@ -2645,104 +2929,108 @@
       <w:pPr>
         <w:pStyle w:val="Heading1"/>
       </w:pPr>
-      <w:bookmarkStart w:id="17" w:name="_Toc56412552"/>
-      <w:bookmarkStart w:id="18" w:name="_Toc77240954"/>
-      <w:r>
+      <w:bookmarkStart w:id="16" w:name="_Toc56412552"/>
+      <w:bookmarkStart w:id="17" w:name="_Toc78444776"/>
+      <w:r>
+        <w:lastRenderedPageBreak/>
         <w:t>Calculating the exchange of water between the wetland and the reach</w:t>
       </w:r>
+      <w:bookmarkEnd w:id="16"/>
       <w:bookmarkEnd w:id="17"/>
+    </w:p>
+    <w:p>
+      <w:pPr>
+        <w:pStyle w:val="Heading3"/>
+      </w:pPr>
+      <w:bookmarkStart w:id="18" w:name="_Toc56412553"/>
+      <w:bookmarkStart w:id="19" w:name="_Toc78444777"/>
+      <w:r>
+        <w:t>Wetland IDU parameters</w:t>
+      </w:r>
       <w:bookmarkEnd w:id="18"/>
+      <w:bookmarkEnd w:id="19"/>
+    </w:p>
+    <w:p>
+      <w:pPr>
+        <w:ind w:left="1440" w:hanging="720"/>
+      </w:pPr>
+      <w:r>
+        <w:t xml:space="preserve">WETNESS – a variable representing how wet the wetland </w:t>
+      </w:r>
+      <w:r>
+        <w:t xml:space="preserve">is </w:t>
+      </w:r>
+      <w:r>
+        <w:t>(mmH</w:t>
+      </w:r>
+      <w:r>
+        <w:rPr>
+          <w:vertAlign w:val="subscript"/>
+        </w:rPr>
+        <w:t>2</w:t>
+      </w:r>
+      <w:r>
+        <w:t>O</w:t>
+      </w:r>
+      <w:commentRangeStart w:id="20"/>
+      <w:r>
+        <w:t>)</w:t>
+      </w:r>
+      <w:commentRangeEnd w:id="20"/>
+      <w:r>
+        <w:rPr>
+          <w:rStyle w:val="CommentReference"/>
+        </w:rPr>
+        <w:commentReference w:id="20"/>
+      </w:r>
+    </w:p>
+    <w:p>
+      <w:pPr>
+        <w:ind w:left="1440" w:hanging="720"/>
+      </w:pPr>
+      <w:r>
+        <w:t>WETL_CAP – a parameter representing the depth of water (mmH</w:t>
+      </w:r>
+      <w:r>
+        <w:rPr>
+          <w:vertAlign w:val="subscript"/>
+        </w:rPr>
+        <w:t>2</w:t>
+      </w:r>
+      <w:r>
+        <w:t>O) at which the water overflows back to the associated reach, assuming Q &lt; Q_CAP</w:t>
+      </w:r>
+    </w:p>
+    <w:p>
+      <w:pPr>
+        <w:ind w:left="1440" w:hanging="720"/>
+      </w:pPr>
+      <w:r>
+        <w:t>WETL2Q – a variable representing the overflow from the wetland back to the reach</w:t>
+      </w:r>
+      <w:r>
+        <w:t xml:space="preserve"> (cms)</w:t>
+      </w:r>
+    </w:p>
+    <w:p>
+      <w:pPr>
+        <w:ind w:left="1440" w:hanging="720"/>
+      </w:pPr>
+      <w:r>
+        <w:t>ELEV_MEAN – the elevation above sea level of the bottom of the wetland conceptual tank</w:t>
+      </w:r>
     </w:p>
     <w:p>
       <w:pPr>
         <w:pStyle w:val="Heading3"/>
       </w:pPr>
-      <w:bookmarkStart w:id="19" w:name="_Toc56412553"/>
-      <w:bookmarkStart w:id="20" w:name="_Toc77240955"/>
-      <w:r>
-        <w:t>Wetland IDU parameters</w:t>
-      </w:r>
-      <w:bookmarkEnd w:id="19"/>
-      <w:bookmarkEnd w:id="20"/>
-    </w:p>
-    <w:p>
-      <w:pPr>
-        <w:ind w:left="1440" w:hanging="720"/>
-      </w:pPr>
-      <w:r>
-        <w:t xml:space="preserve">WETNESS – a variable representing how wet the wetland </w:t>
-      </w:r>
-      <w:r>
-        <w:t xml:space="preserve">is </w:t>
-      </w:r>
-      <w:r>
-        <w:t>(mmH</w:t>
-      </w:r>
-      <w:r>
-        <w:rPr>
-          <w:vertAlign w:val="subscript"/>
-        </w:rPr>
-        <w:t>2</w:t>
-      </w:r>
-      <w:r>
-        <w:t>O</w:t>
-      </w:r>
-      <w:commentRangeStart w:id="21"/>
-      <w:r>
-        <w:t>)</w:t>
-      </w:r>
-      <w:commentRangeEnd w:id="21"/>
-      <w:r>
-        <w:rPr>
-          <w:rStyle w:val="CommentReference"/>
-        </w:rPr>
-        <w:commentReference w:id="21"/>
-      </w:r>
-    </w:p>
-    <w:p>
-      <w:pPr>
-        <w:ind w:left="1440" w:hanging="720"/>
-      </w:pPr>
-      <w:r>
-        <w:t>WETL_CAP – a parameter representing the depth of water (mmH</w:t>
-      </w:r>
-      <w:r>
-        <w:rPr>
-          <w:vertAlign w:val="subscript"/>
-        </w:rPr>
-        <w:t>2</w:t>
-      </w:r>
-      <w:r>
-        <w:t>O) at which the water overflows back to the associated reach, assuming Q &lt; Q_CAP</w:t>
-      </w:r>
-    </w:p>
-    <w:p>
-      <w:pPr>
-        <w:ind w:left="1440" w:hanging="720"/>
-      </w:pPr>
-      <w:r>
-        <w:t>WETL2Q – a variable representing the overflow from the wetland back to the reach</w:t>
-      </w:r>
-    </w:p>
-    <w:p>
-      <w:pPr>
-        <w:ind w:left="1440" w:hanging="720"/>
-      </w:pPr>
-      <w:r>
-        <w:t>ELEV_MEAN – the elevation above sea level of the bottom of the wetland conceptual tank</w:t>
-      </w:r>
-    </w:p>
-    <w:p>
-      <w:pPr>
-        <w:pStyle w:val="Heading3"/>
-      </w:pPr>
-      <w:bookmarkStart w:id="22" w:name="_Toc56412554"/>
-      <w:bookmarkStart w:id="23" w:name="_Toc77240956"/>
+      <w:bookmarkStart w:id="21" w:name="_Toc56412554"/>
+      <w:bookmarkStart w:id="22" w:name="_Toc78444778"/>
       <w:r>
         <w:t>Reach parameters</w:t>
       </w:r>
+      <w:bookmarkEnd w:id="21"/>
       <w:bookmarkEnd w:id="22"/>
-      <w:bookmarkEnd w:id="23"/>
     </w:p>
     <w:p>
       <w:r>
@@ -2772,7 +3060,13 @@
         <w:ind w:left="1440" w:hanging="720"/>
       </w:pPr>
       <w:r>
-        <w:t>Q_CAP – below this flow rate, all the water exits downstream; above this rate, a fraction spills into the adjacent wetland (cms)</w:t>
+        <w:t xml:space="preserve">Q_CAP – below this flow rate, all the water exits downstream; above this rate, a fraction </w:t>
+      </w:r>
+      <w:r>
+        <w:t xml:space="preserve">(QSPILL_FRC) </w:t>
+      </w:r>
+      <w:r>
+        <w:t>spills into the adjacent wetland (cms)</w:t>
       </w:r>
     </w:p>
     <w:p>
@@ -2780,159 +3074,176 @@
         <w:ind w:left="1440" w:hanging="720"/>
       </w:pPr>
       <w:r>
+        <w:t>QSPILL_FRC – the fraction of Q above Q_CAP which spills into the adjacent wetland</w:t>
+      </w:r>
+    </w:p>
+    <w:p>
+      <w:pPr>
+        <w:ind w:left="1440" w:hanging="720"/>
+      </w:pPr>
+      <w:r>
+        <w:t>Q2WETL –</w:t>
+      </w:r>
+      <w:r>
+        <w:t xml:space="preserve"> </w:t>
+      </w:r>
+      <w:r>
+        <w:t>flow over the banks of the reach into the wetland</w:t>
+      </w:r>
+      <w:r>
+        <w:t xml:space="preserve"> (cms)</w:t>
+      </w:r>
+    </w:p>
+    <w:p/>
+    <w:p>
+      <w:r>
+        <w:t xml:space="preserve">When Q &gt; Q_CAP and WETNESS &lt; WETL_CAP, then </w:t>
+      </w:r>
+    </w:p>
+    <w:p>
+      <w:pPr>
+        <w:ind w:firstLine="720"/>
+      </w:pPr>
+      <w:r>
+        <w:t xml:space="preserve">WETL2Q = 0 and </w:t>
+      </w:r>
+    </w:p>
+    <w:p>
+      <w:pPr>
+        <w:ind w:firstLine="720"/>
+      </w:pPr>
+      <w:r>
+        <w:t>Q2WETL = (Q – Q_CAP) * QSPILL_FRC</w:t>
+      </w:r>
+      <w:r>
+        <w:t xml:space="preserve">    calculated in ReachRouting::SolveReachKinematicWave()</w:t>
+      </w:r>
+    </w:p>
+    <w:p>
+      <w:pPr>
+        <w:ind w:firstLine="720"/>
+      </w:pPr>
+      <w:r>
+        <w:t>Q_DISCHARG = Q – Q2WETL</w:t>
+      </w:r>
+    </w:p>
+    <w:p>
+      <w:pPr>
+        <w:ind w:left="720" w:hanging="720"/>
+      </w:pPr>
+      <w:r>
+        <w:t xml:space="preserve">When both Q &gt; Q_CAP and WETNESS&gt;WETL_CAP, a flood condition exists. How to set the values of Q2WETL and WETL2Q remains to be specified as of </w:t>
+      </w:r>
+      <w:r>
+        <w:t>7/</w:t>
+      </w:r>
+      <w:r>
+        <w:t>28</w:t>
+      </w:r>
+      <w:r>
+        <w:t>/21</w:t>
+      </w:r>
+      <w:r>
+        <w:t>.</w:t>
+      </w:r>
+    </w:p>
+    <w:p>
+      <w:r>
+        <w:t>When Q &lt; Q_CAP and WETNESS &gt; WETL_CAP, then WETL2Q is &gt; 0 and Q2WETL = 0.</w:t>
+      </w:r>
+      <w:r>
+        <w:t xml:space="preserve">  WETL2Q is calculated in HBV::HBV_</w:t>
+      </w:r>
+      <w:r>
+        <w:t>DailyProcess</w:t>
+      </w:r>
+      <w:r>
+        <w:t xml:space="preserve">().  </w:t>
+      </w:r>
+    </w:p>
+    <w:p>
+      <w:r>
+        <w:t>When WETNESS &gt;= 0, SOILH2OEST =</w:t>
+      </w:r>
+      <w:r>
+        <w:t xml:space="preserve"> field capacity</w:t>
+      </w:r>
+    </w:p>
+    <w:p>
+      <w:r>
+        <w:t xml:space="preserve">When WETNESS &lt; 0, SOILH2OEST = </w:t>
+      </w:r>
+      <w:r>
+        <w:t xml:space="preserve">field capacity </w:t>
+      </w:r>
+      <w:r>
+        <w:t>+ WETNESS</w:t>
+      </w:r>
+    </w:p>
+    <w:p>
+      <w:r>
+        <w:t>It will be necessary to add logic to HBV::HBV</w:t>
+      </w:r>
+      <w:r>
+        <w:t>_IrrigatedSoil</w:t>
+      </w:r>
+      <w:r>
+        <w:t>() to use SOILH2OEST for wetland IDUs when calculating the flow through the soil from the wetland into the reach.  We will make the assumption that flow in the other direction, through the soil from the reach to the wetland soil, is negligible.  In effect, the wetland gets its water only from precipitation and from overflow of the banks of the reach, and it loses water through overflow back to the reach and from flow through the soil back to the reach as calculated in the HBV submodel</w:t>
+      </w:r>
+      <w:r>
+        <w:t>.</w:t>
+      </w:r>
+    </w:p>
+    <w:p>
+      <w:pPr>
+        <w:pStyle w:val="Heading1"/>
+      </w:pPr>
+      <w:bookmarkStart w:id="23" w:name="_Toc78444779"/>
+      <w:r>
         <w:lastRenderedPageBreak/>
-        <w:t>QSPILL_FRC – the fraction of Q above Q_CAP which spills into the adjacent wetland</w:t>
-      </w:r>
-    </w:p>
-    <w:p>
-      <w:pPr>
-        <w:ind w:left="1440" w:hanging="720"/>
-      </w:pPr>
-      <w:r>
-        <w:t>Q2WETL –</w:t>
-      </w:r>
-      <w:r>
+        <w:t>Evapotranspiration from wetlands</w:t>
+      </w:r>
+      <w:bookmarkEnd w:id="23"/>
+    </w:p>
+    <w:p>
+      <w:r>
+        <w:t>Transpiration from wetland vegetation will be simulated as a function of leaf area, as is already being done for forests.  Evaporation from inundated wetlands will be simulated as is already being done for bodies of water, excepting that insolation will be adjusted downward to reflect the leaf area of any wetland vegetation.</w:t>
+      </w:r>
+    </w:p>
+    <w:p/>
+    <w:p>
+      <w:pPr>
+        <w:pStyle w:val="Heading1"/>
+      </w:pPr>
+      <w:bookmarkStart w:id="24" w:name="_Toc78444780"/>
+      <w:r>
+        <w:t>Evolution of wetlands</w:t>
+      </w:r>
+      <w:bookmarkEnd w:id="24"/>
+    </w:p>
+    <w:p>
+      <w:r>
+        <w:t>Natural changes to wetlands occur in response to seasonal weather patterns and in response to climate change.  The convention of our CW3M wetland model will be to allow for the wetland type (VEGCLASS) to change from year to year, and to represent seasonal changes by the values of associated IDU attributes as noted in an earlier section.  We will make use of the state-and-transition model (STM) engine already used in CW3M for interannual changes in forested upland IDUs.</w:t>
+      </w:r>
+      <w:r>
+        <w:t xml:space="preserve">  Doing so will require the identification of the wetland states of interest</w:t>
+      </w:r>
+      <w:r>
+        <w:rPr>
+          <w:rStyle w:val="CommentReference"/>
+        </w:rPr>
         <w:t xml:space="preserve"> </w:t>
       </w:r>
       <w:r>
-        <w:t>flow over the banks of the reach into the wetland</w:t>
-      </w:r>
-      <w:r>
-        <w:t xml:space="preserve"> (cms)</w:t>
-      </w:r>
-    </w:p>
-    <w:p/>
-    <w:p>
-      <w:r>
-        <w:t xml:space="preserve">When Q &gt; Q_CAP and WETNESS &lt; WETL_CAP, then </w:t>
-      </w:r>
-    </w:p>
-    <w:p>
-      <w:pPr>
-        <w:ind w:firstLine="720"/>
-      </w:pPr>
-      <w:r>
-        <w:t xml:space="preserve">WETL2Q = 0 and </w:t>
-      </w:r>
-    </w:p>
-    <w:p>
-      <w:pPr>
-        <w:ind w:firstLine="720"/>
-      </w:pPr>
-      <w:r>
-        <w:t>Q2WETL = (Q – Q_CAP) * QSPILL_FRC</w:t>
-      </w:r>
-      <w:r>
-        <w:t xml:space="preserve">    calculated in ReachRouting::SolveReachKinematicWave()</w:t>
-      </w:r>
-    </w:p>
-    <w:p>
-      <w:pPr>
-        <w:ind w:firstLine="720"/>
-      </w:pPr>
-      <w:r>
-        <w:t>Q_DISCHARG = Q – Q2WETL</w:t>
-      </w:r>
-    </w:p>
-    <w:p>
-      <w:pPr>
-        <w:ind w:left="720" w:hanging="720"/>
-      </w:pPr>
-      <w:r>
-        <w:t xml:space="preserve">When both Q &gt; Q_CAP and WETNESS&gt;WETL_CAP, a flood condition exists. How to set the values of Q2WETL and WETL2Q remains to be specified as of </w:t>
-      </w:r>
-      <w:r>
-        <w:t>7/13/21</w:t>
-      </w:r>
-      <w:r>
-        <w:t>.</w:t>
-      </w:r>
-    </w:p>
-    <w:p>
-      <w:r>
-        <w:t>When Q &lt; Q_CAP and WETNESS &gt; WETL_CAP, then WETL2Q is &gt; 0 and Q2WETL = 0.</w:t>
-      </w:r>
-      <w:r>
-        <w:t xml:space="preserve">  WETL2Q is calculated in HBV::HBV_</w:t>
-      </w:r>
-      <w:r>
-        <w:t>DailyProcess</w:t>
-      </w:r>
-      <w:r>
-        <w:t xml:space="preserve">().  </w:t>
-      </w:r>
-    </w:p>
-    <w:p>
-      <w:r>
-        <w:t>When WETNESS &gt;= 0, SOILH2OEST =</w:t>
-      </w:r>
-      <w:r>
-        <w:t xml:space="preserve"> field capacity</w:t>
-      </w:r>
-    </w:p>
-    <w:p>
-      <w:r>
-        <w:t xml:space="preserve">When WETNESS &lt; 0, SOILH2OEST = </w:t>
-      </w:r>
-      <w:r>
-        <w:t xml:space="preserve">field capacity </w:t>
-      </w:r>
-      <w:r>
-        <w:t>+ WETNESS</w:t>
-      </w:r>
-    </w:p>
-    <w:p>
-      <w:r>
-        <w:t>It will be necessary to add logic to HBV::HBV</w:t>
-      </w:r>
-      <w:r>
-        <w:t>_IrrigatedSoil</w:t>
-      </w:r>
-      <w:r>
-        <w:t>() to use SOILH2OEST for wetland IDUs when calculating the flow through the soil from the wetland into the reach.  We will make the assumption that flow in the other direction, through the soil from the reach to the wetland soil, is negligible.  In effect, the wetland gets its water only from precipitation and from overflow of the banks of the reach, and it loses water through overflow back to the reach and from flow through the soil back to the reach as calculated in the HBV submodel</w:t>
-      </w:r>
-      <w:commentRangeStart w:id="24"/>
-      <w:r>
-        <w:t>.</w:t>
-      </w:r>
-      <w:commentRangeEnd w:id="24"/>
-      <w:r>
         <w:rPr>
           <w:rStyle w:val="CommentReference"/>
-        </w:rPr>
-        <w:commentReference w:id="24"/>
-      </w:r>
-    </w:p>
-    <w:p>
-      <w:pPr>
-        <w:pStyle w:val="Heading1"/>
-      </w:pPr>
-      <w:bookmarkStart w:id="25" w:name="_Toc77240957"/>
-      <w:r>
-        <w:t>Evolution of wetlands</w:t>
-      </w:r>
-      <w:bookmarkEnd w:id="25"/>
-    </w:p>
-    <w:p>
-      <w:r>
-        <w:t>Natural changes to wetlands occur in response to seasonal weather patterns and in response to climate change.  The convention of our CW3M wetland model will be to allow for the wetland type (VEGCLASS) to change from year to year, and to represent seasonal changes by the values of associated IDU attributes as noted in an earlier section.  We will make use of the state-and-transition model (STM) engine already used in CW3M for interannual changes in forested upland IDUs.</w:t>
-      </w:r>
-      <w:r>
-        <w:t xml:space="preserve">  Doing so will require the </w:t>
-      </w:r>
-      <w:commentRangeStart w:id="26"/>
-      <w:r>
-        <w:t xml:space="preserve">identification of the wetland states of interest </w:t>
-      </w:r>
-      <w:commentRangeEnd w:id="26"/>
-      <w:r>
-        <w:rPr>
-          <w:rStyle w:val="CommentReference"/>
-        </w:rPr>
-        <w:commentReference w:id="26"/>
-      </w:r>
-      <w:r>
-        <w:t>and of the conditions under which wetlands transition between states.  For example, as a multiyear period of lower-than-average precipitation extends longer and longer, a formerly perennial marsh may begin to lose its standing water in some seasons.  The transition of the wetland from some VEGCLASS for a perennial marsh to a different VEGCLASS</w:t>
+          <w:sz w:val="22"/>
+          <w:szCs w:val="22"/>
+        </w:rPr>
+        <w:t>a</w:t>
+      </w:r>
+      <w:r>
+        <w:t>nd of the conditions under which wetlands transition between states.  For example, as a multiyear period of lower-than-average precipitation extends longer and longer, a formerly perennial marsh may begin to lose its standing water in some seasons.  The transition of the wetland from some VEGCLASS for a perennial marsh to a different VEGCLASS</w:t>
       </w:r>
       <w:r>
         <w:t xml:space="preserve"> for a seasonally inundated wetland </w:t>
@@ -2942,6 +3253,50 @@
       </w:r>
       <w:r>
         <w:t>transition rule in the STM, perhaps based on the WETNESS attribute staying less than zero for some number of days each year.</w:t>
+      </w:r>
+    </w:p>
+    <w:p>
+      <w:r>
+        <w:t xml:space="preserve">The selection of wetland states of interest </w:t>
+      </w:r>
+      <w:r>
+        <w:t>should be based on 1) the properties of wetlands that drive their persistence and that we can represent in the model</w:t>
+      </w:r>
+      <w:r>
+        <w:t xml:space="preserve">, </w:t>
+      </w:r>
+      <w:r>
+        <w:t>and 2) the properties of wetlands that pertain to the function of water temperature amelioration</w:t>
+      </w:r>
+      <w:r>
+        <w:t>.  In addition to the LULC_A, LULC_B, and LULC_C hierarchical land cover codes which encode landscape position, vegetation type, and hydroperiod, other wetland properties represented in the model are the WETNESS attribute, the temperature of standing water</w:t>
+      </w:r>
+      <w:r>
+        <w:t xml:space="preserve"> (TEMP_WETL)</w:t>
+      </w:r>
+      <w:r>
+        <w:t>, air temperature</w:t>
+      </w:r>
+      <w:r>
+        <w:t xml:space="preserve"> (TEMP)</w:t>
+      </w:r>
+      <w:r>
+        <w:t>, precipitation</w:t>
+      </w:r>
+      <w:r>
+        <w:t xml:space="preserve"> (PRECIP)</w:t>
+      </w:r>
+      <w:r>
+        <w:t xml:space="preserve">, </w:t>
+      </w:r>
+      <w:r>
+        <w:t xml:space="preserve">and </w:t>
+      </w:r>
+      <w:r>
+        <w:t>leaf area index (LAI)</w:t>
+      </w:r>
+      <w:r>
+        <w:t>.  Existing attributes of forested IDUs for height (TREE_HT) and stand age (AGECLASS) may be adapted for use with wetland IDUs.</w:t>
       </w:r>
     </w:p>
     <w:p>
@@ -2966,28 +3321,56 @@
         </w:r>
       </w:hyperlink>
       <w:r>
-        <w:t xml:space="preserve">).  A practical way to approach the construction of the table of wetland states and their transition rules would be for a wetland domain expert to build the model in the </w:t>
-      </w:r>
-      <w:commentRangeStart w:id="27"/>
-      <w:r>
-        <w:t>VDDT app on Windows</w:t>
-      </w:r>
-      <w:commentRangeEnd w:id="27"/>
-      <w:r>
-        <w:rPr>
-          <w:rStyle w:val="CommentReference"/>
-        </w:rPr>
-        <w:commentReference w:id="27"/>
-      </w:r>
-      <w:r>
-        <w:t xml:space="preserve">.  Freshwater could then port the tables to CW3M and update CW3M’s STM engine as necessary to make use of them.  Such an </w:t>
+        <w:t>).  A practical way to approach the construction of the table of wetland states and their transition rules would be for a wetland domain expert to build the model in the VDDT app on Window</w:t>
+      </w:r>
+      <w:r>
+        <w:t>s.</w:t>
+      </w:r>
+      <w:r>
+        <w:t xml:space="preserve">  Freshwater could then port the tables to CW3M and update CW3M’s STM engine as necessary to make use of them.  Such an approach would also streamline the process of verifying that the wetland STM</w:t>
+      </w:r>
+      <w:r>
+        <w:t xml:space="preserve"> is running correctly in CW3M, by allowing for direct comparison of simulation results obtained from the same input data on CW3M and VDDT.</w:t>
+      </w:r>
+    </w:p>
+    <w:p/>
+    <w:p>
+      <w:pPr>
+        <w:pStyle w:val="Heading1"/>
+      </w:pPr>
+      <w:bookmarkStart w:id="25" w:name="_Toc56412555"/>
+      <w:bookmarkStart w:id="26" w:name="_Toc78444781"/>
+      <w:r>
+        <w:t>Loss (or gain) of wetlands</w:t>
+      </w:r>
+      <w:bookmarkEnd w:id="25"/>
+      <w:bookmarkEnd w:id="26"/>
+    </w:p>
+    <w:p>
+      <w:r>
+        <w:t xml:space="preserve">In the real world, a wetland which dries up and remains dry for a decade or so can transition to a dryland vegetation type.  Wetlands may also be lost through conversion to agricultural use or developed use.  Less frequently, wetlands are sometimes restored; the wetland at the junction of Chicken Creek </w:t>
       </w:r>
       <w:r>
         <w:lastRenderedPageBreak/>
-        <w:t>approach would also streamline the process of verifying that the wetland STM</w:t>
-      </w:r>
-      <w:r>
-        <w:t xml:space="preserve"> is running correctly in CW3M, by allowing for direct comparison of simulation results obtained from the same input data on CW3M and VDDT.</w:t>
+        <w:t>with the Tualatin River is an example.  We will need to add a process which runs at an annual timestep to implement land use changes involving IDUs changing into or out of wetland land cover (LULC_A changing from 6</w:t>
+      </w:r>
+      <w:r>
+        <w:t>2</w:t>
+      </w:r>
+      <w:r>
+        <w:t xml:space="preserve"> to something else, or changing from something else back to 6</w:t>
+      </w:r>
+      <w:r>
+        <w:t>2</w:t>
+      </w:r>
+      <w:r>
+        <w:t>)</w:t>
+      </w:r>
+      <w:r>
+        <w:t>.</w:t>
+      </w:r>
+      <w:r>
+        <w:t xml:space="preserve"> </w:t>
       </w:r>
     </w:p>
     <w:p/>
@@ -2995,42 +3378,13 @@
       <w:pPr>
         <w:pStyle w:val="Heading1"/>
       </w:pPr>
-      <w:bookmarkStart w:id="28" w:name="_Toc56412555"/>
-      <w:bookmarkStart w:id="29" w:name="_Toc77240958"/>
-      <w:r>
-        <w:t>Loss (or gain) of wetlands</w:t>
-      </w:r>
+      <w:bookmarkStart w:id="27" w:name="_Toc56412556"/>
+      <w:bookmarkStart w:id="28" w:name="_Toc78444782"/>
+      <w:r>
+        <w:t>Reality check</w:t>
+      </w:r>
+      <w:bookmarkEnd w:id="27"/>
       <w:bookmarkEnd w:id="28"/>
-      <w:bookmarkEnd w:id="29"/>
-    </w:p>
-    <w:p>
-      <w:r>
-        <w:t>In the real world, a wetland which dries up and remains dry for a decade or so can transition to a dryland vegetation type.  Wetlands may also be lost through conversion to agricultural use or developed use.  Less frequently, wetlands are sometimes restored; the wetland at the junction of Chicken Creek with the Tualatin River is an example.  We will need to add a process which runs at an annual timestep to implement land use changes involving IDUs changing into or out of wetland land cover (LULC_A changing from 6 to something else, or changing from something else back to 6)</w:t>
-      </w:r>
-      <w:commentRangeStart w:id="30"/>
-      <w:r>
-        <w:t>.</w:t>
-      </w:r>
-      <w:commentRangeEnd w:id="30"/>
-      <w:r>
-        <w:rPr>
-          <w:rStyle w:val="CommentReference"/>
-        </w:rPr>
-        <w:commentReference w:id="30"/>
-      </w:r>
-    </w:p>
-    <w:p/>
-    <w:p>
-      <w:pPr>
-        <w:pStyle w:val="Heading1"/>
-      </w:pPr>
-      <w:bookmarkStart w:id="31" w:name="_Toc56412556"/>
-      <w:bookmarkStart w:id="32" w:name="_Toc77240959"/>
-      <w:r>
-        <w:t>Reality check</w:t>
-      </w:r>
-      <w:bookmarkEnd w:id="31"/>
-      <w:bookmarkEnd w:id="32"/>
     </w:p>
     <w:p>
       <w:r>
@@ -3043,7 +3397,13 @@
         <w:t xml:space="preserve">As of </w:t>
       </w:r>
       <w:r>
-        <w:t>7/14/21</w:t>
+        <w:t>7/</w:t>
+      </w:r>
+      <w:r>
+        <w:t>29</w:t>
+      </w:r>
+      <w:r>
+        <w:t>/21</w:t>
       </w:r>
       <w:r>
         <w:t xml:space="preserve">, </w:t>
@@ -3128,7 +3488,7 @@
       <w:pPr>
         <w:pStyle w:val="Heading1"/>
       </w:pPr>
-      <w:bookmarkStart w:id="33" w:name="_Toc77240960"/>
+      <w:bookmarkStart w:id="29" w:name="_Toc78444783"/>
       <w:r>
         <w:t xml:space="preserve">Summary of </w:t>
       </w:r>
@@ -3144,7 +3504,7 @@
       <w:r>
         <w:t xml:space="preserve"> needed</w:t>
       </w:r>
-      <w:bookmarkEnd w:id="33"/>
+      <w:bookmarkEnd w:id="29"/>
     </w:p>
     <w:p>
       <w:pPr>
@@ -3155,7 +3515,13 @@
         </w:numPr>
       </w:pPr>
       <w:r>
-        <w:t>An expanded set of  LULC_A, LULC_B, and VEGCLASS categories representing the wetland types of interest for this study.</w:t>
+        <w:t xml:space="preserve">An expanded set of  LULC_A, LULC_B, and </w:t>
+      </w:r>
+      <w:r>
+        <w:t xml:space="preserve">LULC_C </w:t>
+      </w:r>
+      <w:r>
+        <w:t>categories representing the wetland types of interest for this study.</w:t>
       </w:r>
     </w:p>
     <w:p>
@@ -3179,7 +3545,6 @@
         </w:numPr>
       </w:pPr>
       <w:r>
-        <w:lastRenderedPageBreak/>
         <w:t>A revised Reach layer (as described in the earlier Thermal Loading Estimator spec)</w:t>
       </w:r>
       <w:r>
@@ -3210,40 +3575,37 @@
         <w:t>Historical McKenzie wetland data which can be used to assess the hindcasting skill of the model.</w:t>
       </w:r>
     </w:p>
+    <w:p>
+      <w:r>
+        <w:br w:type="page"/>
+      </w:r>
+    </w:p>
+    <w:p>
+      <w:pPr>
+        <w:pStyle w:val="ListParagraph"/>
+      </w:pPr>
+    </w:p>
     <w:p/>
     <w:p>
       <w:pPr>
         <w:pStyle w:val="Caption"/>
       </w:pPr>
-      <w:bookmarkStart w:id="34" w:name="_Toc57125945"/>
+      <w:bookmarkStart w:id="30" w:name="_Toc57125945"/>
       <w:r>
         <w:t xml:space="preserve">Figure </w:t>
       </w:r>
-      <w:r>
-        <w:fldChar w:fldCharType="begin"/>
-      </w:r>
-      <w:r>
-        <w:instrText xml:space="preserve"> SEQ Figure \* ARABIC </w:instrText>
-      </w:r>
-      <w:r>
-        <w:fldChar w:fldCharType="separate"/>
-      </w:r>
-      <w:r>
-        <w:rPr>
-          <w:noProof/>
-        </w:rPr>
-        <w:t>1</w:t>
-      </w:r>
-      <w:r>
-        <w:rPr>
-          <w:noProof/>
-        </w:rPr>
-        <w:fldChar w:fldCharType="end"/>
-      </w:r>
+      <w:fldSimple w:instr=" SEQ Figure \* ARABIC ">
+        <w:r>
+          <w:rPr>
+            <w:noProof/>
+          </w:rPr>
+          <w:t>1</w:t>
+        </w:r>
+      </w:fldSimple>
       <w:r>
         <w:t>. CW3M: Wetland Persistence; other wetland attributes</w:t>
       </w:r>
-      <w:bookmarkEnd w:id="34"/>
+      <w:bookmarkEnd w:id="30"/>
     </w:p>
     <w:p>
       <w:r>
@@ -3334,7 +3696,6 @@
         <w:rPr>
           <w:noProof/>
         </w:rPr>
-        <w:lastRenderedPageBreak/>
         <w:drawing>
           <wp:inline distT="0" distB="0" distL="0" distR="0" wp14:anchorId="339969D0" wp14:editId="2AC29555">
             <wp:extent cx="2517289" cy="1270961"/>
@@ -3377,35 +3738,23 @@
       <w:pPr>
         <w:pStyle w:val="Caption"/>
       </w:pPr>
-      <w:bookmarkStart w:id="35" w:name="_Toc57125946"/>
-      <w:r>
+      <w:bookmarkStart w:id="31" w:name="_Toc57125946"/>
+      <w:r>
+        <w:lastRenderedPageBreak/>
         <w:t xml:space="preserve">Figure </w:t>
       </w:r>
-      <w:r>
-        <w:fldChar w:fldCharType="begin"/>
-      </w:r>
-      <w:r>
-        <w:instrText xml:space="preserve"> SEQ Figure \* ARABIC </w:instrText>
-      </w:r>
-      <w:r>
-        <w:fldChar w:fldCharType="separate"/>
-      </w:r>
-      <w:r>
-        <w:rPr>
-          <w:noProof/>
-        </w:rPr>
-        <w:t>2</w:t>
-      </w:r>
-      <w:r>
-        <w:rPr>
-          <w:noProof/>
-        </w:rPr>
-        <w:fldChar w:fldCharType="end"/>
-      </w:r>
+      <w:fldSimple w:instr=" SEQ Figure \* ARABIC ">
+        <w:r>
+          <w:rPr>
+            <w:noProof/>
+          </w:rPr>
+          <w:t>2</w:t>
+        </w:r>
+      </w:fldSimple>
       <w:r>
         <w:t>. CW3M: Wetland Persistence; linking attributes to processes</w:t>
       </w:r>
-      <w:bookmarkEnd w:id="35"/>
+      <w:bookmarkEnd w:id="31"/>
     </w:p>
     <w:p>
       <w:r>
@@ -3453,11 +3802,26 @@
       <w:pPr>
         <w:pStyle w:val="Heading1"/>
       </w:pPr>
-      <w:bookmarkStart w:id="36" w:name="_Toc77240961"/>
+    </w:p>
+    <w:p>
+      <w:pPr>
+        <w:rPr>
+          <w:rFonts w:asciiTheme="majorHAnsi" w:eastAsiaTheme="majorEastAsia" w:hAnsiTheme="majorHAnsi" w:cstheme="majorBidi"/>
+          <w:color w:val="2F5496" w:themeColor="accent1" w:themeShade="BF"/>
+          <w:sz w:val="32"/>
+          <w:szCs w:val="32"/>
+        </w:rPr>
+      </w:pPr>
+    </w:p>
+    <w:p>
+      <w:pPr>
+        <w:pStyle w:val="Heading1"/>
+      </w:pPr>
+      <w:bookmarkStart w:id="32" w:name="_Toc78444784"/>
       <w:r>
         <w:t>Placeholder data</w:t>
       </w:r>
-      <w:bookmarkEnd w:id="36"/>
+      <w:bookmarkEnd w:id="32"/>
     </w:p>
     <w:p>
       <w:r>
@@ -3468,11 +3832,11 @@
       <w:pPr>
         <w:pStyle w:val="Heading2"/>
       </w:pPr>
-      <w:bookmarkStart w:id="37" w:name="_Toc77240962"/>
+      <w:bookmarkStart w:id="33" w:name="_Toc78444785"/>
       <w:r>
         <w:t>Original wetland land use/land cover categories at the beginning of the project</w:t>
       </w:r>
-      <w:bookmarkEnd w:id="37"/>
+      <w:bookmarkEnd w:id="33"/>
     </w:p>
     <w:tbl>
       <w:tblPr>
@@ -3622,23 +3986,29 @@
       <w:pPr>
         <w:pStyle w:val="Heading2"/>
       </w:pPr>
-      <w:bookmarkStart w:id="38" w:name="_Toc77240963"/>
+      <w:bookmarkStart w:id="34" w:name="_Toc78444786"/>
       <w:r>
         <w:lastRenderedPageBreak/>
         <w:t>Wetland land use/land cover categories to be used for code development</w:t>
       </w:r>
-      <w:bookmarkEnd w:id="38"/>
-    </w:p>
-    <w:p>
-      <w:r>
+      <w:bookmarkEnd w:id="34"/>
+    </w:p>
+    <w:p/>
+    <w:p>
+      <w:pPr>
         <w:rPr>
           <w:noProof/>
         </w:rPr>
+      </w:pPr>
+      <w:r>
+        <w:rPr>
+          <w:noProof/>
+        </w:rPr>
         <w:drawing>
-          <wp:inline distT="0" distB="0" distL="0" distR="0" wp14:anchorId="47BD7D35" wp14:editId="4B79396A">
-            <wp:extent cx="5943600" cy="3829722"/>
-            <wp:effectExtent l="0" t="0" r="0" b="0"/>
-            <wp:docPr id="9" name="Picture 9" descr="Table&#10;&#10;Description automatically generated with medium confidence"/>
+          <wp:inline distT="0" distB="0" distL="0" distR="0" wp14:anchorId="032C5AEE" wp14:editId="57A908D1">
+            <wp:extent cx="5943600" cy="6200775"/>
+            <wp:effectExtent l="0" t="0" r="0" b="9525"/>
+            <wp:docPr id="6" name="Picture 6" descr="Table&#10;&#10;Description automatically generated"/>
             <wp:cNvGraphicFramePr>
               <a:graphicFrameLocks xmlns:a="http://schemas.openxmlformats.org/drawingml/2006/main" noChangeAspect="1"/>
             </wp:cNvGraphicFramePr>
@@ -3646,7 +4016,7 @@
               <a:graphicData uri="http://schemas.openxmlformats.org/drawingml/2006/picture">
                 <pic:pic xmlns:pic="http://schemas.openxmlformats.org/drawingml/2006/picture">
                   <pic:nvPicPr>
-                    <pic:cNvPr id="5" name="Picture 5" descr="Table&#10;&#10;Description automatically generated with medium confidence"/>
+                    <pic:cNvPr id="6" name="Picture 6" descr="Table&#10;&#10;Description automatically generated"/>
                     <pic:cNvPicPr/>
                   </pic:nvPicPr>
                   <pic:blipFill>
@@ -3658,7 +4028,7 @@
                   <pic:spPr>
                     <a:xfrm>
                       <a:off x="0" y="0"/>
-                      <a:ext cx="5945231" cy="3830773"/>
+                      <a:ext cx="5943600" cy="6200775"/>
                     </a:xfrm>
                     <a:prstGeom prst="rect">
                       <a:avLst/>
@@ -3674,11 +4044,33 @@
         <w:rPr>
           <w:noProof/>
         </w:rPr>
+        <w:t xml:space="preserve"> </w:t>
+      </w:r>
+    </w:p>
+    <w:p>
+      <w:pPr>
+        <w:rPr>
+          <w:noProof/>
+        </w:rPr>
+      </w:pPr>
+      <w:r>
+        <w:rPr>
+          <w:noProof/>
+        </w:rPr>
+        <w:br w:type="page"/>
+      </w:r>
+    </w:p>
+    <w:p/>
+    <w:p>
+      <w:r>
+        <w:rPr>
+          <w:noProof/>
+        </w:rPr>
         <w:drawing>
-          <wp:inline distT="0" distB="0" distL="0" distR="0" wp14:anchorId="049C6536" wp14:editId="7EE389F3">
-            <wp:extent cx="5943600" cy="3964305"/>
-            <wp:effectExtent l="0" t="0" r="0" b="0"/>
-            <wp:docPr id="10" name="Picture 10" descr="Graphical user interface, text, application&#10;&#10;Description automatically generated"/>
+          <wp:inline distT="0" distB="0" distL="0" distR="0" wp14:anchorId="117EBD7B" wp14:editId="1D612593">
+            <wp:extent cx="5943600" cy="6792595"/>
+            <wp:effectExtent l="0" t="0" r="0" b="8255"/>
+            <wp:docPr id="7" name="Picture 7" descr="Table&#10;&#10;Description automatically generated"/>
             <wp:cNvGraphicFramePr>
               <a:graphicFrameLocks xmlns:a="http://schemas.openxmlformats.org/drawingml/2006/main" noChangeAspect="1"/>
             </wp:cNvGraphicFramePr>
@@ -3686,7 +4078,7 @@
               <a:graphicData uri="http://schemas.openxmlformats.org/drawingml/2006/picture">
                 <pic:pic xmlns:pic="http://schemas.openxmlformats.org/drawingml/2006/picture">
                   <pic:nvPicPr>
-                    <pic:cNvPr id="6" name="Picture 6" descr="Graphical user interface, text, application&#10;&#10;Description automatically generated"/>
+                    <pic:cNvPr id="7" name="Picture 7" descr="Table&#10;&#10;Description automatically generated"/>
                     <pic:cNvPicPr/>
                   </pic:nvPicPr>
                   <pic:blipFill>
@@ -3698,7 +4090,7 @@
                   <pic:spPr>
                     <a:xfrm>
                       <a:off x="0" y="0"/>
-                      <a:ext cx="5943600" cy="3964305"/>
+                      <a:ext cx="5943600" cy="6792595"/>
                     </a:xfrm>
                     <a:prstGeom prst="rect">
                       <a:avLst/>
@@ -3710,98 +4102,19 @@
           </wp:inline>
         </w:drawing>
       </w:r>
-      <w:r>
-        <w:rPr>
-          <w:noProof/>
-        </w:rPr>
+    </w:p>
+    <w:p/>
+    <w:p/>
+    <w:p>
+      <w:pPr>
+        <w:pStyle w:val="Heading2"/>
+      </w:pPr>
+      <w:bookmarkStart w:id="35" w:name="_Toc78444787"/>
+      <w:r>
         <w:lastRenderedPageBreak/>
-        <w:drawing>
-          <wp:inline distT="0" distB="0" distL="0" distR="0" wp14:anchorId="7A303E76" wp14:editId="27D93991">
-            <wp:extent cx="5943600" cy="4031615"/>
-            <wp:effectExtent l="0" t="0" r="0" b="6985"/>
-            <wp:docPr id="11" name="Picture 11" descr="Table&#10;&#10;Description automatically generated with low confidence"/>
-            <wp:cNvGraphicFramePr>
-              <a:graphicFrameLocks xmlns:a="http://schemas.openxmlformats.org/drawingml/2006/main" noChangeAspect="1"/>
-            </wp:cNvGraphicFramePr>
-            <a:graphic xmlns:a="http://schemas.openxmlformats.org/drawingml/2006/main">
-              <a:graphicData uri="http://schemas.openxmlformats.org/drawingml/2006/picture">
-                <pic:pic xmlns:pic="http://schemas.openxmlformats.org/drawingml/2006/picture">
-                  <pic:nvPicPr>
-                    <pic:cNvPr id="7" name="Picture 7" descr="Table&#10;&#10;Description automatically generated with low confidence"/>
-                    <pic:cNvPicPr/>
-                  </pic:nvPicPr>
-                  <pic:blipFill>
-                    <a:blip r:embed="rId19"/>
-                    <a:stretch>
-                      <a:fillRect/>
-                    </a:stretch>
-                  </pic:blipFill>
-                  <pic:spPr>
-                    <a:xfrm>
-                      <a:off x="0" y="0"/>
-                      <a:ext cx="5943600" cy="4031615"/>
-                    </a:xfrm>
-                    <a:prstGeom prst="rect">
-                      <a:avLst/>
-                    </a:prstGeom>
-                  </pic:spPr>
-                </pic:pic>
-              </a:graphicData>
-            </a:graphic>
-          </wp:inline>
-        </w:drawing>
-      </w:r>
-      <w:r>
-        <w:rPr>
-          <w:noProof/>
-        </w:rPr>
-        <w:drawing>
-          <wp:inline distT="0" distB="0" distL="0" distR="0" wp14:anchorId="53823D87" wp14:editId="467F3351">
-            <wp:extent cx="5943600" cy="1240155"/>
-            <wp:effectExtent l="0" t="0" r="0" b="0"/>
-            <wp:docPr id="12" name="Picture 12" descr="A picture containing icon&#10;&#10;Description automatically generated"/>
-            <wp:cNvGraphicFramePr>
-              <a:graphicFrameLocks xmlns:a="http://schemas.openxmlformats.org/drawingml/2006/main" noChangeAspect="1"/>
-            </wp:cNvGraphicFramePr>
-            <a:graphic xmlns:a="http://schemas.openxmlformats.org/drawingml/2006/main">
-              <a:graphicData uri="http://schemas.openxmlformats.org/drawingml/2006/picture">
-                <pic:pic xmlns:pic="http://schemas.openxmlformats.org/drawingml/2006/picture">
-                  <pic:nvPicPr>
-                    <pic:cNvPr id="8" name="Picture 8" descr="A picture containing icon&#10;&#10;Description automatically generated"/>
-                    <pic:cNvPicPr/>
-                  </pic:nvPicPr>
-                  <pic:blipFill>
-                    <a:blip r:embed="rId20"/>
-                    <a:stretch>
-                      <a:fillRect/>
-                    </a:stretch>
-                  </pic:blipFill>
-                  <pic:spPr>
-                    <a:xfrm>
-                      <a:off x="0" y="0"/>
-                      <a:ext cx="5943600" cy="1240155"/>
-                    </a:xfrm>
-                    <a:prstGeom prst="rect">
-                      <a:avLst/>
-                    </a:prstGeom>
-                  </pic:spPr>
-                </pic:pic>
-              </a:graphicData>
-            </a:graphic>
-          </wp:inline>
-        </w:drawing>
-      </w:r>
-    </w:p>
-    <w:p/>
-    <w:p>
-      <w:pPr>
-        <w:pStyle w:val="Heading2"/>
-      </w:pPr>
-      <w:bookmarkStart w:id="39" w:name="_Toc77240964"/>
-      <w:r>
         <w:t>Transitions for the state-and-transition model</w:t>
       </w:r>
-      <w:bookmarkEnd w:id="39"/>
+      <w:bookmarkEnd w:id="35"/>
     </w:p>
     <w:p>
       <w:r>
@@ -3817,11 +4130,11 @@
       <w:pPr>
         <w:pStyle w:val="Heading1"/>
       </w:pPr>
-      <w:bookmarkStart w:id="40" w:name="_Toc77240965"/>
+      <w:bookmarkStart w:id="36" w:name="_Toc78444788"/>
       <w:r>
         <w:t>References</w:t>
       </w:r>
-      <w:bookmarkEnd w:id="40"/>
+      <w:bookmarkEnd w:id="36"/>
     </w:p>
     <w:p>
       <w:pPr>
@@ -3841,7 +4154,7 @@
         </w:rPr>
         <w:t xml:space="preserve">Poiani KA and Johnson WC (1993). A Spatial Simulation Model of Hydrology and Vegetation Dynamics in Semi-Permanent Prairie Wetlands. Ecological Applications 3(2): 279-293 (May 1993). </w:t>
       </w:r>
-      <w:hyperlink r:id="rId21" w:history="1">
+      <w:hyperlink r:id="rId19" w:history="1">
         <w:r>
           <w:rPr>
             <w:rStyle w:val="Hyperlink"/>
@@ -3864,7 +4177,7 @@
       <w:r>
         <w:t xml:space="preserve">VDDT – Vegetation Dynamics Development Tool.  </w:t>
       </w:r>
-      <w:hyperlink r:id="rId22" w:history="1">
+      <w:hyperlink r:id="rId20" w:history="1">
         <w:r>
           <w:rPr>
             <w:rStyle w:val="Hyperlink"/>
@@ -3883,7 +4196,7 @@
       </w:r>
     </w:p>
     <w:sectPr>
-      <w:footerReference w:type="default" r:id="rId23"/>
+      <w:footerReference w:type="default" r:id="rId21"/>
       <w:pgSz w:w="12240" w:h="15840"/>
       <w:pgMar w:top="1440" w:right="1440" w:bottom="1440" w:left="1440" w:header="720" w:footer="720" w:gutter="0"/>
       <w:cols w:space="720"/>
@@ -3894,14 +4207,11 @@
 </file>
 
 <file path=word/comments.xml><?xml version="1.0" encoding="utf-8"?>
-<w:comments xmlns:wpc="http://schemas.microsoft.com/office/word/2010/wordprocessingCanvas" xmlns:cx="http://schemas.microsoft.com/office/drawing/2014/chartex" xmlns:cx1="http://schemas.microsoft.com/office/drawing/2015/9/8/chartex" xmlns:cx2="http://schemas.microsoft.com/office/drawing/2015/10/21/chartex" xmlns:cx3="http://schemas.microsoft.com/office/drawing/2016/5/9/chartex" xmlns:cx4="http://schemas.microsoft.com/office/drawing/2016/5/10/chartex" xmlns:cx5="http://schemas.microsoft.com/office/drawing/2016/5/11/chartex" xmlns:cx6="http://schemas.microsoft.com/office/drawing/2016/5/12/chartex" xmlns:cx7="http://schemas.microsoft.com/office/drawing/2016/5/13/chartex" xmlns:cx8="http://schemas.microsoft.com/office/drawing/2016/5/14/chartex" xmlns:mc="http://schemas.openxmlformats.org/markup-compatibility/2006" xmlns:aink="http://schemas.microsoft.com/office/drawing/2016/ink" xmlns:am3d="http://schemas.microsoft.com/office/drawing/2017/model3d" xmlns:o="urn:schemas-microsoft-com:office:office" xmlns:r="http://schemas.openxmlformats.org/officeDocument/2006/relationships" xmlns:m="http://schemas.openxmlformats.org/officeDocument/2006/math" xmlns:v="urn:schemas-microsoft-com:vml" xmlns:wp14="http://schemas.microsoft.com/office/word/2010/wordprocessingDrawing" xmlns:wp="http://schemas.openxmlformats.org/drawingml/2006/wordprocessingDrawing" xmlns:w10="urn:schemas-microsoft-com:office:word" xmlns:w="http://schemas.openxmlformats.org/wordprocessingml/2006/main" xmlns:w14="http://schemas.microsoft.com/office/word/2010/wordml" xmlns:w15="http://schemas.microsoft.com/office/word/2012/wordml" xmlns:w16cex="http://schemas.microsoft.com/office/word/2018/wordml/cex" xmlns:w16cid="http://schemas.microsoft.com/office/word/2016/wordml/cid" xmlns:w16="http://schemas.microsoft.com/office/word/2018/wordml" xmlns:w16se="http://schemas.microsoft.com/office/word/2015/wordml/symex" xmlns:wpg="http://schemas.microsoft.com/office/word/2010/wordprocessingGroup" xmlns:wpi="http://schemas.microsoft.com/office/word/2010/wordprocessingInk" xmlns:wne="http://schemas.microsoft.com/office/word/2006/wordml" xmlns:wps="http://schemas.microsoft.com/office/word/2010/wordprocessingShape" mc:Ignorable="w14 w15 w16se w16cid w16 w16cex wp14">
-  <w:comment w:id="10" w:author="Kyla Zaret" w:date="2020-11-20T16:11:00Z" w:initials="KSZ">
+<w:comments xmlns:wpc="http://schemas.microsoft.com/office/word/2010/wordprocessingCanvas" xmlns:cx="http://schemas.microsoft.com/office/drawing/2014/chartex" xmlns:cx1="http://schemas.microsoft.com/office/drawing/2015/9/8/chartex" xmlns:cx2="http://schemas.microsoft.com/office/drawing/2015/10/21/chartex" xmlns:cx3="http://schemas.microsoft.com/office/drawing/2016/5/9/chartex" xmlns:cx4="http://schemas.microsoft.com/office/drawing/2016/5/10/chartex" xmlns:cx5="http://schemas.microsoft.com/office/drawing/2016/5/11/chartex" xmlns:cx6="http://schemas.microsoft.com/office/drawing/2016/5/12/chartex" xmlns:cx7="http://schemas.microsoft.com/office/drawing/2016/5/13/chartex" xmlns:cx8="http://schemas.microsoft.com/office/drawing/2016/5/14/chartex" xmlns:mc="http://schemas.openxmlformats.org/markup-compatibility/2006" xmlns:aink="http://schemas.microsoft.com/office/drawing/2016/ink" xmlns:am3d="http://schemas.microsoft.com/office/drawing/2017/model3d" xmlns:o="urn:schemas-microsoft-com:office:office" xmlns:r="http://schemas.openxmlformats.org/officeDocument/2006/relationships" xmlns:m="http://schemas.openxmlformats.org/officeDocument/2006/math" xmlns:v="urn:schemas-microsoft-com:vml" xmlns:wp14="http://schemas.microsoft.com/office/word/2010/wordprocessingDrawing" xmlns:wp="http://schemas.openxmlformats.org/drawingml/2006/wordprocessingDrawing" xmlns:w10="urn:schemas-microsoft-com:office:word" xmlns:w="http://schemas.openxmlformats.org/wordprocessingml/2006/main" xmlns:w14="http://schemas.microsoft.com/office/word/2010/wordml" xmlns:w15="http://schemas.microsoft.com/office/word/2012/wordml" xmlns:w16cex="http://schemas.microsoft.com/office/word/2018/wordml/cex" xmlns:w16cid="http://schemas.microsoft.com/office/word/2016/wordml/cid" xmlns:w16="http://schemas.microsoft.com/office/word/2018/wordml" xmlns:w16sdtdh="http://schemas.microsoft.com/office/word/2020/wordml/sdtdatahash" xmlns:w16se="http://schemas.microsoft.com/office/word/2015/wordml/symex" xmlns:wpg="http://schemas.microsoft.com/office/word/2010/wordprocessingGroup" xmlns:wpi="http://schemas.microsoft.com/office/word/2010/wordprocessingInk" xmlns:wne="http://schemas.microsoft.com/office/word/2006/wordml" xmlns:wps="http://schemas.microsoft.com/office/word/2010/wordprocessingShape" mc:Ignorable="w14 w15 w16se w16cid w16 w16cex w16sdtdh wp14">
+  <w:comment w:id="20" w:author="Kyla Zaret" w:date="2020-11-20T18:14:00Z" w:initials="KSZ">
     <w:p>
       <w:pPr>
         <w:pStyle w:val="CommentText"/>
-        <w:rPr>
-          <w:noProof/>
-        </w:rPr>
       </w:pPr>
       <w:r>
         <w:rPr>
@@ -3909,96 +4219,8 @@
         </w:rPr>
         <w:annotationRef/>
       </w:r>
-    </w:p>
-    <w:p>
-      <w:pPr>
-        <w:pStyle w:val="CommentText"/>
-      </w:pPr>
-      <w:r>
-        <w:rPr>
-          <w:noProof/>
-        </w:rPr>
-        <w:t>Wetland area and depth need to also be tied to the type of wetland to get at wetland fate?  Cattail marshes need more water to persist as cattail marshes than a wet meadow needs to persist as such.</w:t>
-      </w:r>
-    </w:p>
-  </w:comment>
-  <w:comment w:id="21" w:author="Kyla Zaret" w:date="2020-11-20T18:14:00Z" w:initials="KSZ">
-    <w:p>
-      <w:pPr>
-        <w:pStyle w:val="CommentText"/>
-      </w:pPr>
-      <w:r>
-        <w:rPr>
-          <w:rStyle w:val="CommentReference"/>
-        </w:rPr>
-        <w:annotationRef/>
-      </w:r>
       <w:r>
         <w:t>So far, I think I’ve just read about how AWS, SM_DAY and/or SOILH2OEST are used to calculate WETNESS, but how do (or, can) VEGCLASS, PRECIP and TEMP come into play?</w:t>
-      </w:r>
-    </w:p>
-  </w:comment>
-  <w:comment w:id="24" w:author="Kyla Zaret" w:date="2020-11-20T17:24:00Z" w:initials="KSZ">
-    <w:p>
-      <w:pPr>
-        <w:pStyle w:val="CommentText"/>
-      </w:pPr>
-      <w:r>
-        <w:rPr>
-          <w:rStyle w:val="CommentReference"/>
-        </w:rPr>
-        <w:annotationRef/>
-      </w:r>
-      <w:r>
-        <w:t>It will be important to explain in the documentation that the model does include water exchange in the hyporheic zone.</w:t>
-      </w:r>
-    </w:p>
-  </w:comment>
-  <w:comment w:id="26" w:author="Kyla Zaret" w:date="2020-11-20T17:40:00Z" w:initials="KSZ">
-    <w:p>
-      <w:pPr>
-        <w:pStyle w:val="CommentText"/>
-      </w:pPr>
-      <w:r>
-        <w:rPr>
-          <w:rStyle w:val="CommentReference"/>
-        </w:rPr>
-        <w:annotationRef/>
-      </w:r>
-      <w:r>
-        <w:t>These should be based on 1) the properties of wetlands that drive their persistence and that we can represent in the model (which I think you’ve broken down nicely in terms of water volumes and water movement), and 2) the properties of wetlands that pertain to the function of water temperature amelioration, right?  Here, ‘wetland state’ is equivalent to VEGCLASS X, or LULC_A 6 vs. LULC_A something else.</w:t>
-      </w:r>
-    </w:p>
-  </w:comment>
-  <w:comment w:id="27" w:author="Kyla Zaret" w:date="2020-11-20T17:52:00Z" w:initials="KSZ">
-    <w:p>
-      <w:pPr>
-        <w:pStyle w:val="CommentText"/>
-      </w:pPr>
-      <w:r>
-        <w:rPr>
-          <w:rStyle w:val="CommentReference"/>
-        </w:rPr>
-        <w:annotationRef/>
-      </w:r>
-      <w:r>
-        <w:t>I will take a look at this, but I’m not committing to being the model builder.</w:t>
-      </w:r>
-    </w:p>
-  </w:comment>
-  <w:comment w:id="30" w:author="Kyla Zaret" w:date="2020-11-20T17:45:00Z" w:initials="KSZ">
-    <w:p>
-      <w:pPr>
-        <w:pStyle w:val="CommentText"/>
-      </w:pPr>
-      <w:r>
-        <w:rPr>
-          <w:rStyle w:val="CommentReference"/>
-        </w:rPr>
-        <w:annotationRef/>
-      </w:r>
-      <w:r>
-        <w:t xml:space="preserve">But there will also be </w:t>
       </w:r>
     </w:p>
   </w:comment>
@@ -4006,29 +4228,19 @@
 </file>
 
 <file path=word/commentsExtended.xml><?xml version="1.0" encoding="utf-8"?>
-<w15:commentsEx xmlns:wpc="http://schemas.microsoft.com/office/word/2010/wordprocessingCanvas" xmlns:cx="http://schemas.microsoft.com/office/drawing/2014/chartex" xmlns:cx1="http://schemas.microsoft.com/office/drawing/2015/9/8/chartex" xmlns:cx2="http://schemas.microsoft.com/office/drawing/2015/10/21/chartex" xmlns:cx3="http://schemas.microsoft.com/office/drawing/2016/5/9/chartex" xmlns:cx4="http://schemas.microsoft.com/office/drawing/2016/5/10/chartex" xmlns:cx5="http://schemas.microsoft.com/office/drawing/2016/5/11/chartex" xmlns:cx6="http://schemas.microsoft.com/office/drawing/2016/5/12/chartex" xmlns:cx7="http://schemas.microsoft.com/office/drawing/2016/5/13/chartex" xmlns:cx8="http://schemas.microsoft.com/office/drawing/2016/5/14/chartex" xmlns:mc="http://schemas.openxmlformats.org/markup-compatibility/2006" xmlns:aink="http://schemas.microsoft.com/office/drawing/2016/ink" xmlns:am3d="http://schemas.microsoft.com/office/drawing/2017/model3d" xmlns:o="urn:schemas-microsoft-com:office:office" xmlns:r="http://schemas.openxmlformats.org/officeDocument/2006/relationships" xmlns:m="http://schemas.openxmlformats.org/officeDocument/2006/math" xmlns:v="urn:schemas-microsoft-com:vml" xmlns:wp14="http://schemas.microsoft.com/office/word/2010/wordprocessingDrawing" xmlns:wp="http://schemas.openxmlformats.org/drawingml/2006/wordprocessingDrawing" xmlns:w10="urn:schemas-microsoft-com:office:word" xmlns:w="http://schemas.openxmlformats.org/wordprocessingml/2006/main" xmlns:w14="http://schemas.microsoft.com/office/word/2010/wordml" xmlns:w15="http://schemas.microsoft.com/office/word/2012/wordml" xmlns:w16cex="http://schemas.microsoft.com/office/word/2018/wordml/cex" xmlns:w16cid="http://schemas.microsoft.com/office/word/2016/wordml/cid" xmlns:w16="http://schemas.microsoft.com/office/word/2018/wordml" xmlns:w16se="http://schemas.microsoft.com/office/word/2015/wordml/symex" xmlns:wpg="http://schemas.microsoft.com/office/word/2010/wordprocessingGroup" xmlns:wpi="http://schemas.microsoft.com/office/word/2010/wordprocessingInk" xmlns:wne="http://schemas.microsoft.com/office/word/2006/wordml" xmlns:wps="http://schemas.microsoft.com/office/word/2010/wordprocessingShape" mc:Ignorable="w14 w15 w16se w16cid w16 w16cex wp14">
-  <w15:commentEx w15:paraId="43EDD7A2" w15:done="0"/>
+<w15:commentsEx xmlns:wpc="http://schemas.microsoft.com/office/word/2010/wordprocessingCanvas" xmlns:cx="http://schemas.microsoft.com/office/drawing/2014/chartex" xmlns:cx1="http://schemas.microsoft.com/office/drawing/2015/9/8/chartex" xmlns:cx2="http://schemas.microsoft.com/office/drawing/2015/10/21/chartex" xmlns:cx3="http://schemas.microsoft.com/office/drawing/2016/5/9/chartex" xmlns:cx4="http://schemas.microsoft.com/office/drawing/2016/5/10/chartex" xmlns:cx5="http://schemas.microsoft.com/office/drawing/2016/5/11/chartex" xmlns:cx6="http://schemas.microsoft.com/office/drawing/2016/5/12/chartex" xmlns:cx7="http://schemas.microsoft.com/office/drawing/2016/5/13/chartex" xmlns:cx8="http://schemas.microsoft.com/office/drawing/2016/5/14/chartex" xmlns:mc="http://schemas.openxmlformats.org/markup-compatibility/2006" xmlns:aink="http://schemas.microsoft.com/office/drawing/2016/ink" xmlns:am3d="http://schemas.microsoft.com/office/drawing/2017/model3d" xmlns:o="urn:schemas-microsoft-com:office:office" xmlns:r="http://schemas.openxmlformats.org/officeDocument/2006/relationships" xmlns:m="http://schemas.openxmlformats.org/officeDocument/2006/math" xmlns:v="urn:schemas-microsoft-com:vml" xmlns:wp14="http://schemas.microsoft.com/office/word/2010/wordprocessingDrawing" xmlns:wp="http://schemas.openxmlformats.org/drawingml/2006/wordprocessingDrawing" xmlns:w10="urn:schemas-microsoft-com:office:word" xmlns:w="http://schemas.openxmlformats.org/wordprocessingml/2006/main" xmlns:w14="http://schemas.microsoft.com/office/word/2010/wordml" xmlns:w15="http://schemas.microsoft.com/office/word/2012/wordml" xmlns:w16cex="http://schemas.microsoft.com/office/word/2018/wordml/cex" xmlns:w16cid="http://schemas.microsoft.com/office/word/2016/wordml/cid" xmlns:w16="http://schemas.microsoft.com/office/word/2018/wordml" xmlns:w16sdtdh="http://schemas.microsoft.com/office/word/2020/wordml/sdtdatahash" xmlns:w16se="http://schemas.microsoft.com/office/word/2015/wordml/symex" xmlns:wpg="http://schemas.microsoft.com/office/word/2010/wordprocessingGroup" xmlns:wpi="http://schemas.microsoft.com/office/word/2010/wordprocessingInk" xmlns:wne="http://schemas.microsoft.com/office/word/2006/wordml" xmlns:wps="http://schemas.microsoft.com/office/word/2010/wordprocessingShape" mc:Ignorable="w14 w15 w16se w16cid w16 w16cex w16sdtdh wp14">
   <w15:commentEx w15:paraId="4BFEF4EB" w15:done="0"/>
-  <w15:commentEx w15:paraId="4B7A176E" w15:done="0"/>
-  <w15:commentEx w15:paraId="1610DB43" w15:done="0"/>
-  <w15:commentEx w15:paraId="36660C38" w15:done="0"/>
-  <w15:commentEx w15:paraId="7A4FE700" w15:done="0"/>
 </w15:commentsEx>
 </file>
 
 <file path=word/commentsIds.xml><?xml version="1.0" encoding="utf-8"?>
-<w16cid:commentsIds xmlns:wpc="http://schemas.microsoft.com/office/word/2010/wordprocessingCanvas" xmlns:cx="http://schemas.microsoft.com/office/drawing/2014/chartex" xmlns:cx1="http://schemas.microsoft.com/office/drawing/2015/9/8/chartex" xmlns:cx2="http://schemas.microsoft.com/office/drawing/2015/10/21/chartex" xmlns:cx3="http://schemas.microsoft.com/office/drawing/2016/5/9/chartex" xmlns:cx4="http://schemas.microsoft.com/office/drawing/2016/5/10/chartex" xmlns:cx5="http://schemas.microsoft.com/office/drawing/2016/5/11/chartex" xmlns:cx6="http://schemas.microsoft.com/office/drawing/2016/5/12/chartex" xmlns:cx7="http://schemas.microsoft.com/office/drawing/2016/5/13/chartex" xmlns:cx8="http://schemas.microsoft.com/office/drawing/2016/5/14/chartex" xmlns:mc="http://schemas.openxmlformats.org/markup-compatibility/2006" xmlns:aink="http://schemas.microsoft.com/office/drawing/2016/ink" xmlns:am3d="http://schemas.microsoft.com/office/drawing/2017/model3d" xmlns:o="urn:schemas-microsoft-com:office:office" xmlns:r="http://schemas.openxmlformats.org/officeDocument/2006/relationships" xmlns:m="http://schemas.openxmlformats.org/officeDocument/2006/math" xmlns:v="urn:schemas-microsoft-com:vml" xmlns:wp14="http://schemas.microsoft.com/office/word/2010/wordprocessingDrawing" xmlns:wp="http://schemas.openxmlformats.org/drawingml/2006/wordprocessingDrawing" xmlns:w10="urn:schemas-microsoft-com:office:word" xmlns:w="http://schemas.openxmlformats.org/wordprocessingml/2006/main" xmlns:w14="http://schemas.microsoft.com/office/word/2010/wordml" xmlns:w15="http://schemas.microsoft.com/office/word/2012/wordml" xmlns:w16cex="http://schemas.microsoft.com/office/word/2018/wordml/cex" xmlns:w16cid="http://schemas.microsoft.com/office/word/2016/wordml/cid" xmlns:w16="http://schemas.microsoft.com/office/word/2018/wordml" xmlns:w16se="http://schemas.microsoft.com/office/word/2015/wordml/symex" xmlns:wpg="http://schemas.microsoft.com/office/word/2010/wordprocessingGroup" xmlns:wpi="http://schemas.microsoft.com/office/word/2010/wordprocessingInk" xmlns:wne="http://schemas.microsoft.com/office/word/2006/wordml" xmlns:wps="http://schemas.microsoft.com/office/word/2010/wordprocessingShape" mc:Ignorable="w14 w15 w16se w16cid w16 w16cex wp14">
-  <w16cid:commentId w16cid:paraId="43EDD7A2" w16cid:durableId="23678533"/>
+<w16cid:commentsIds xmlns:wpc="http://schemas.microsoft.com/office/word/2010/wordprocessingCanvas" xmlns:cx="http://schemas.microsoft.com/office/drawing/2014/chartex" xmlns:cx1="http://schemas.microsoft.com/office/drawing/2015/9/8/chartex" xmlns:cx2="http://schemas.microsoft.com/office/drawing/2015/10/21/chartex" xmlns:cx3="http://schemas.microsoft.com/office/drawing/2016/5/9/chartex" xmlns:cx4="http://schemas.microsoft.com/office/drawing/2016/5/10/chartex" xmlns:cx5="http://schemas.microsoft.com/office/drawing/2016/5/11/chartex" xmlns:cx6="http://schemas.microsoft.com/office/drawing/2016/5/12/chartex" xmlns:cx7="http://schemas.microsoft.com/office/drawing/2016/5/13/chartex" xmlns:cx8="http://schemas.microsoft.com/office/drawing/2016/5/14/chartex" xmlns:mc="http://schemas.openxmlformats.org/markup-compatibility/2006" xmlns:aink="http://schemas.microsoft.com/office/drawing/2016/ink" xmlns:am3d="http://schemas.microsoft.com/office/drawing/2017/model3d" xmlns:o="urn:schemas-microsoft-com:office:office" xmlns:r="http://schemas.openxmlformats.org/officeDocument/2006/relationships" xmlns:m="http://schemas.openxmlformats.org/officeDocument/2006/math" xmlns:v="urn:schemas-microsoft-com:vml" xmlns:wp14="http://schemas.microsoft.com/office/word/2010/wordprocessingDrawing" xmlns:wp="http://schemas.openxmlformats.org/drawingml/2006/wordprocessingDrawing" xmlns:w10="urn:schemas-microsoft-com:office:word" xmlns:w="http://schemas.openxmlformats.org/wordprocessingml/2006/main" xmlns:w14="http://schemas.microsoft.com/office/word/2010/wordml" xmlns:w15="http://schemas.microsoft.com/office/word/2012/wordml" xmlns:w16cex="http://schemas.microsoft.com/office/word/2018/wordml/cex" xmlns:w16cid="http://schemas.microsoft.com/office/word/2016/wordml/cid" xmlns:w16="http://schemas.microsoft.com/office/word/2018/wordml" xmlns:w16sdtdh="http://schemas.microsoft.com/office/word/2020/wordml/sdtdatahash" xmlns:w16se="http://schemas.microsoft.com/office/word/2015/wordml/symex" xmlns:wpg="http://schemas.microsoft.com/office/word/2010/wordprocessingGroup" xmlns:wpi="http://schemas.microsoft.com/office/word/2010/wordprocessingInk" xmlns:wne="http://schemas.microsoft.com/office/word/2006/wordml" xmlns:wps="http://schemas.microsoft.com/office/word/2010/wordprocessingShape" mc:Ignorable="w14 w15 w16se w16cid w16 w16cex w16sdtdh wp14">
   <w16cid:commentId w16cid:paraId="4BFEF4EB" w16cid:durableId="23678536"/>
-  <w16cid:commentId w16cid:paraId="4B7A176E" w16cid:durableId="23678537"/>
-  <w16cid:commentId w16cid:paraId="1610DB43" w16cid:durableId="23678538"/>
-  <w16cid:commentId w16cid:paraId="36660C38" w16cid:durableId="2367853A"/>
-  <w16cid:commentId w16cid:paraId="7A4FE700" w16cid:durableId="2367853B"/>
 </w16cid:commentsIds>
 </file>
 
 <file path=word/endnotes.xml><?xml version="1.0" encoding="utf-8"?>
-<w:endnotes xmlns:wpc="http://schemas.microsoft.com/office/word/2010/wordprocessingCanvas" xmlns:cx="http://schemas.microsoft.com/office/drawing/2014/chartex" xmlns:cx1="http://schemas.microsoft.com/office/drawing/2015/9/8/chartex" xmlns:cx2="http://schemas.microsoft.com/office/drawing/2015/10/21/chartex" xmlns:cx3="http://schemas.microsoft.com/office/drawing/2016/5/9/chartex" xmlns:cx4="http://schemas.microsoft.com/office/drawing/2016/5/10/chartex" xmlns:cx5="http://schemas.microsoft.com/office/drawing/2016/5/11/chartex" xmlns:cx6="http://schemas.microsoft.com/office/drawing/2016/5/12/chartex" xmlns:cx7="http://schemas.microsoft.com/office/drawing/2016/5/13/chartex" xmlns:cx8="http://schemas.microsoft.com/office/drawing/2016/5/14/chartex" xmlns:mc="http://schemas.openxmlformats.org/markup-compatibility/2006" xmlns:aink="http://schemas.microsoft.com/office/drawing/2016/ink" xmlns:am3d="http://schemas.microsoft.com/office/drawing/2017/model3d" xmlns:o="urn:schemas-microsoft-com:office:office" xmlns:r="http://schemas.openxmlformats.org/officeDocument/2006/relationships" xmlns:m="http://schemas.openxmlformats.org/officeDocument/2006/math" xmlns:v="urn:schemas-microsoft-com:vml" xmlns:wp14="http://schemas.microsoft.com/office/word/2010/wordprocessingDrawing" xmlns:wp="http://schemas.openxmlformats.org/drawingml/2006/wordprocessingDrawing" xmlns:w10="urn:schemas-microsoft-com:office:word" xmlns:w="http://schemas.openxmlformats.org/wordprocessingml/2006/main" xmlns:w14="http://schemas.microsoft.com/office/word/2010/wordml" xmlns:w15="http://schemas.microsoft.com/office/word/2012/wordml" xmlns:w16cex="http://schemas.microsoft.com/office/word/2018/wordml/cex" xmlns:w16cid="http://schemas.microsoft.com/office/word/2016/wordml/cid" xmlns:w16="http://schemas.microsoft.com/office/word/2018/wordml" xmlns:w16se="http://schemas.microsoft.com/office/word/2015/wordml/symex" xmlns:wpg="http://schemas.microsoft.com/office/word/2010/wordprocessingGroup" xmlns:wpi="http://schemas.microsoft.com/office/word/2010/wordprocessingInk" xmlns:wne="http://schemas.microsoft.com/office/word/2006/wordml" xmlns:wps="http://schemas.microsoft.com/office/word/2010/wordprocessingShape" mc:Ignorable="w14 w15 w16se w16cid w16 w16cex wp14">
+<w:endnotes xmlns:wpc="http://schemas.microsoft.com/office/word/2010/wordprocessingCanvas" xmlns:cx="http://schemas.microsoft.com/office/drawing/2014/chartex" xmlns:cx1="http://schemas.microsoft.com/office/drawing/2015/9/8/chartex" xmlns:cx2="http://schemas.microsoft.com/office/drawing/2015/10/21/chartex" xmlns:cx3="http://schemas.microsoft.com/office/drawing/2016/5/9/chartex" xmlns:cx4="http://schemas.microsoft.com/office/drawing/2016/5/10/chartex" xmlns:cx5="http://schemas.microsoft.com/office/drawing/2016/5/11/chartex" xmlns:cx6="http://schemas.microsoft.com/office/drawing/2016/5/12/chartex" xmlns:cx7="http://schemas.microsoft.com/office/drawing/2016/5/13/chartex" xmlns:cx8="http://schemas.microsoft.com/office/drawing/2016/5/14/chartex" xmlns:mc="http://schemas.openxmlformats.org/markup-compatibility/2006" xmlns:aink="http://schemas.microsoft.com/office/drawing/2016/ink" xmlns:am3d="http://schemas.microsoft.com/office/drawing/2017/model3d" xmlns:o="urn:schemas-microsoft-com:office:office" xmlns:r="http://schemas.openxmlformats.org/officeDocument/2006/relationships" xmlns:m="http://schemas.openxmlformats.org/officeDocument/2006/math" xmlns:v="urn:schemas-microsoft-com:vml" xmlns:wp14="http://schemas.microsoft.com/office/word/2010/wordprocessingDrawing" xmlns:wp="http://schemas.openxmlformats.org/drawingml/2006/wordprocessingDrawing" xmlns:w10="urn:schemas-microsoft-com:office:word" xmlns:w="http://schemas.openxmlformats.org/wordprocessingml/2006/main" xmlns:w14="http://schemas.microsoft.com/office/word/2010/wordml" xmlns:w15="http://schemas.microsoft.com/office/word/2012/wordml" xmlns:w16cex="http://schemas.microsoft.com/office/word/2018/wordml/cex" xmlns:w16cid="http://schemas.microsoft.com/office/word/2016/wordml/cid" xmlns:w16="http://schemas.microsoft.com/office/word/2018/wordml" xmlns:w16sdtdh="http://schemas.microsoft.com/office/word/2020/wordml/sdtdatahash" xmlns:w16se="http://schemas.microsoft.com/office/word/2015/wordml/symex" xmlns:wpg="http://schemas.microsoft.com/office/word/2010/wordprocessingGroup" xmlns:wpi="http://schemas.microsoft.com/office/word/2010/wordprocessingInk" xmlns:wne="http://schemas.microsoft.com/office/word/2006/wordml" xmlns:wps="http://schemas.microsoft.com/office/word/2010/wordprocessingShape" mc:Ignorable="w14 w15 w16se w16cid w16 w16cex w16sdtdh wp14">
   <w:endnote w:type="separator" w:id="-1">
     <w:p>
       <w:pPr>
@@ -4053,7 +4265,7 @@
 </file>
 
 <file path=word/footer1.xml><?xml version="1.0" encoding="utf-8"?>
-<w:ftr xmlns:wpc="http://schemas.microsoft.com/office/word/2010/wordprocessingCanvas" xmlns:cx="http://schemas.microsoft.com/office/drawing/2014/chartex" xmlns:cx1="http://schemas.microsoft.com/office/drawing/2015/9/8/chartex" xmlns:cx2="http://schemas.microsoft.com/office/drawing/2015/10/21/chartex" xmlns:cx3="http://schemas.microsoft.com/office/drawing/2016/5/9/chartex" xmlns:cx4="http://schemas.microsoft.com/office/drawing/2016/5/10/chartex" xmlns:cx5="http://schemas.microsoft.com/office/drawing/2016/5/11/chartex" xmlns:cx6="http://schemas.microsoft.com/office/drawing/2016/5/12/chartex" xmlns:cx7="http://schemas.microsoft.com/office/drawing/2016/5/13/chartex" xmlns:cx8="http://schemas.microsoft.com/office/drawing/2016/5/14/chartex" xmlns:mc="http://schemas.openxmlformats.org/markup-compatibility/2006" xmlns:aink="http://schemas.microsoft.com/office/drawing/2016/ink" xmlns:am3d="http://schemas.microsoft.com/office/drawing/2017/model3d" xmlns:o="urn:schemas-microsoft-com:office:office" xmlns:r="http://schemas.openxmlformats.org/officeDocument/2006/relationships" xmlns:m="http://schemas.openxmlformats.org/officeDocument/2006/math" xmlns:v="urn:schemas-microsoft-com:vml" xmlns:wp14="http://schemas.microsoft.com/office/word/2010/wordprocessingDrawing" xmlns:wp="http://schemas.openxmlformats.org/drawingml/2006/wordprocessingDrawing" xmlns:w10="urn:schemas-microsoft-com:office:word" xmlns:w="http://schemas.openxmlformats.org/wordprocessingml/2006/main" xmlns:w14="http://schemas.microsoft.com/office/word/2010/wordml" xmlns:w15="http://schemas.microsoft.com/office/word/2012/wordml" xmlns:w16cex="http://schemas.microsoft.com/office/word/2018/wordml/cex" xmlns:w16cid="http://schemas.microsoft.com/office/word/2016/wordml/cid" xmlns:w16="http://schemas.microsoft.com/office/word/2018/wordml" xmlns:w16se="http://schemas.microsoft.com/office/word/2015/wordml/symex" xmlns:wpg="http://schemas.microsoft.com/office/word/2010/wordprocessingGroup" xmlns:wpi="http://schemas.microsoft.com/office/word/2010/wordprocessingInk" xmlns:wne="http://schemas.microsoft.com/office/word/2006/wordml" xmlns:wps="http://schemas.microsoft.com/office/word/2010/wordprocessingShape" mc:Ignorable="w14 w15 w16se w16cid w16 w16cex wp14">
+<w:ftr xmlns:wpc="http://schemas.microsoft.com/office/word/2010/wordprocessingCanvas" xmlns:cx="http://schemas.microsoft.com/office/drawing/2014/chartex" xmlns:cx1="http://schemas.microsoft.com/office/drawing/2015/9/8/chartex" xmlns:cx2="http://schemas.microsoft.com/office/drawing/2015/10/21/chartex" xmlns:cx3="http://schemas.microsoft.com/office/drawing/2016/5/9/chartex" xmlns:cx4="http://schemas.microsoft.com/office/drawing/2016/5/10/chartex" xmlns:cx5="http://schemas.microsoft.com/office/drawing/2016/5/11/chartex" xmlns:cx6="http://schemas.microsoft.com/office/drawing/2016/5/12/chartex" xmlns:cx7="http://schemas.microsoft.com/office/drawing/2016/5/13/chartex" xmlns:cx8="http://schemas.microsoft.com/office/drawing/2016/5/14/chartex" xmlns:mc="http://schemas.openxmlformats.org/markup-compatibility/2006" xmlns:aink="http://schemas.microsoft.com/office/drawing/2016/ink" xmlns:am3d="http://schemas.microsoft.com/office/drawing/2017/model3d" xmlns:o="urn:schemas-microsoft-com:office:office" xmlns:r="http://schemas.openxmlformats.org/officeDocument/2006/relationships" xmlns:m="http://schemas.openxmlformats.org/officeDocument/2006/math" xmlns:v="urn:schemas-microsoft-com:vml" xmlns:wp14="http://schemas.microsoft.com/office/word/2010/wordprocessingDrawing" xmlns:wp="http://schemas.openxmlformats.org/drawingml/2006/wordprocessingDrawing" xmlns:w10="urn:schemas-microsoft-com:office:word" xmlns:w="http://schemas.openxmlformats.org/wordprocessingml/2006/main" xmlns:w14="http://schemas.microsoft.com/office/word/2010/wordml" xmlns:w15="http://schemas.microsoft.com/office/word/2012/wordml" xmlns:w16cex="http://schemas.microsoft.com/office/word/2018/wordml/cex" xmlns:w16cid="http://schemas.microsoft.com/office/word/2016/wordml/cid" xmlns:w16="http://schemas.microsoft.com/office/word/2018/wordml" xmlns:w16sdtdh="http://schemas.microsoft.com/office/word/2020/wordml/sdtdatahash" xmlns:w16se="http://schemas.microsoft.com/office/word/2015/wordml/symex" xmlns:wpg="http://schemas.microsoft.com/office/word/2010/wordprocessingGroup" xmlns:wpi="http://schemas.microsoft.com/office/word/2010/wordprocessingInk" xmlns:wne="http://schemas.microsoft.com/office/word/2006/wordml" xmlns:wps="http://schemas.microsoft.com/office/word/2010/wordprocessingShape" mc:Ignorable="w14 w15 w16se w16cid w16 w16cex w16sdtdh wp14">
   <w:sdt>
     <w:sdtPr>
       <w:id w:val="1686786521"/>
@@ -4142,7 +4354,7 @@
 </file>
 
 <file path=word/footnotes.xml><?xml version="1.0" encoding="utf-8"?>
-<w:footnotes xmlns:wpc="http://schemas.microsoft.com/office/word/2010/wordprocessingCanvas" xmlns:cx="http://schemas.microsoft.com/office/drawing/2014/chartex" xmlns:cx1="http://schemas.microsoft.com/office/drawing/2015/9/8/chartex" xmlns:cx2="http://schemas.microsoft.com/office/drawing/2015/10/21/chartex" xmlns:cx3="http://schemas.microsoft.com/office/drawing/2016/5/9/chartex" xmlns:cx4="http://schemas.microsoft.com/office/drawing/2016/5/10/chartex" xmlns:cx5="http://schemas.microsoft.com/office/drawing/2016/5/11/chartex" xmlns:cx6="http://schemas.microsoft.com/office/drawing/2016/5/12/chartex" xmlns:cx7="http://schemas.microsoft.com/office/drawing/2016/5/13/chartex" xmlns:cx8="http://schemas.microsoft.com/office/drawing/2016/5/14/chartex" xmlns:mc="http://schemas.openxmlformats.org/markup-compatibility/2006" xmlns:aink="http://schemas.microsoft.com/office/drawing/2016/ink" xmlns:am3d="http://schemas.microsoft.com/office/drawing/2017/model3d" xmlns:o="urn:schemas-microsoft-com:office:office" xmlns:r="http://schemas.openxmlformats.org/officeDocument/2006/relationships" xmlns:m="http://schemas.openxmlformats.org/officeDocument/2006/math" xmlns:v="urn:schemas-microsoft-com:vml" xmlns:wp14="http://schemas.microsoft.com/office/word/2010/wordprocessingDrawing" xmlns:wp="http://schemas.openxmlformats.org/drawingml/2006/wordprocessingDrawing" xmlns:w10="urn:schemas-microsoft-com:office:word" xmlns:w="http://schemas.openxmlformats.org/wordprocessingml/2006/main" xmlns:w14="http://schemas.microsoft.com/office/word/2010/wordml" xmlns:w15="http://schemas.microsoft.com/office/word/2012/wordml" xmlns:w16cex="http://schemas.microsoft.com/office/word/2018/wordml/cex" xmlns:w16cid="http://schemas.microsoft.com/office/word/2016/wordml/cid" xmlns:w16="http://schemas.microsoft.com/office/word/2018/wordml" xmlns:w16se="http://schemas.microsoft.com/office/word/2015/wordml/symex" xmlns:wpg="http://schemas.microsoft.com/office/word/2010/wordprocessingGroup" xmlns:wpi="http://schemas.microsoft.com/office/word/2010/wordprocessingInk" xmlns:wne="http://schemas.microsoft.com/office/word/2006/wordml" xmlns:wps="http://schemas.microsoft.com/office/word/2010/wordprocessingShape" mc:Ignorable="w14 w15 w16se w16cid w16 w16cex wp14">
+<w:footnotes xmlns:wpc="http://schemas.microsoft.com/office/word/2010/wordprocessingCanvas" xmlns:cx="http://schemas.microsoft.com/office/drawing/2014/chartex" xmlns:cx1="http://schemas.microsoft.com/office/drawing/2015/9/8/chartex" xmlns:cx2="http://schemas.microsoft.com/office/drawing/2015/10/21/chartex" xmlns:cx3="http://schemas.microsoft.com/office/drawing/2016/5/9/chartex" xmlns:cx4="http://schemas.microsoft.com/office/drawing/2016/5/10/chartex" xmlns:cx5="http://schemas.microsoft.com/office/drawing/2016/5/11/chartex" xmlns:cx6="http://schemas.microsoft.com/office/drawing/2016/5/12/chartex" xmlns:cx7="http://schemas.microsoft.com/office/drawing/2016/5/13/chartex" xmlns:cx8="http://schemas.microsoft.com/office/drawing/2016/5/14/chartex" xmlns:mc="http://schemas.openxmlformats.org/markup-compatibility/2006" xmlns:aink="http://schemas.microsoft.com/office/drawing/2016/ink" xmlns:am3d="http://schemas.microsoft.com/office/drawing/2017/model3d" xmlns:o="urn:schemas-microsoft-com:office:office" xmlns:r="http://schemas.openxmlformats.org/officeDocument/2006/relationships" xmlns:m="http://schemas.openxmlformats.org/officeDocument/2006/math" xmlns:v="urn:schemas-microsoft-com:vml" xmlns:wp14="http://schemas.microsoft.com/office/word/2010/wordprocessingDrawing" xmlns:wp="http://schemas.openxmlformats.org/drawingml/2006/wordprocessingDrawing" xmlns:w10="urn:schemas-microsoft-com:office:word" xmlns:w="http://schemas.openxmlformats.org/wordprocessingml/2006/main" xmlns:w14="http://schemas.microsoft.com/office/word/2010/wordml" xmlns:w15="http://schemas.microsoft.com/office/word/2012/wordml" xmlns:w16cex="http://schemas.microsoft.com/office/word/2018/wordml/cex" xmlns:w16cid="http://schemas.microsoft.com/office/word/2016/wordml/cid" xmlns:w16="http://schemas.microsoft.com/office/word/2018/wordml" xmlns:w16sdtdh="http://schemas.microsoft.com/office/word/2020/wordml/sdtdatahash" xmlns:w16se="http://schemas.microsoft.com/office/word/2015/wordml/symex" xmlns:wpg="http://schemas.microsoft.com/office/word/2010/wordprocessingGroup" xmlns:wpi="http://schemas.microsoft.com/office/word/2010/wordprocessingInk" xmlns:wne="http://schemas.microsoft.com/office/word/2006/wordml" xmlns:wps="http://schemas.microsoft.com/office/word/2010/wordprocessingShape" mc:Ignorable="w14 w15 w16se w16cid w16 w16cex w16sdtdh wp14">
   <w:footnote w:type="separator" w:id="-1">
     <w:p>
       <w:pPr>
@@ -4167,7 +4379,7 @@
 </file>
 
 <file path=word/numbering.xml><?xml version="1.0" encoding="utf-8"?>
-<w:numbering xmlns:wpc="http://schemas.microsoft.com/office/word/2010/wordprocessingCanvas" xmlns:cx="http://schemas.microsoft.com/office/drawing/2014/chartex" xmlns:cx1="http://schemas.microsoft.com/office/drawing/2015/9/8/chartex" xmlns:cx2="http://schemas.microsoft.com/office/drawing/2015/10/21/chartex" xmlns:cx3="http://schemas.microsoft.com/office/drawing/2016/5/9/chartex" xmlns:cx4="http://schemas.microsoft.com/office/drawing/2016/5/10/chartex" xmlns:cx5="http://schemas.microsoft.com/office/drawing/2016/5/11/chartex" xmlns:cx6="http://schemas.microsoft.com/office/drawing/2016/5/12/chartex" xmlns:cx7="http://schemas.microsoft.com/office/drawing/2016/5/13/chartex" xmlns:cx8="http://schemas.microsoft.com/office/drawing/2016/5/14/chartex" xmlns:mc="http://schemas.openxmlformats.org/markup-compatibility/2006" xmlns:aink="http://schemas.microsoft.com/office/drawing/2016/ink" xmlns:am3d="http://schemas.microsoft.com/office/drawing/2017/model3d" xmlns:o="urn:schemas-microsoft-com:office:office" xmlns:r="http://schemas.openxmlformats.org/officeDocument/2006/relationships" xmlns:m="http://schemas.openxmlformats.org/officeDocument/2006/math" xmlns:v="urn:schemas-microsoft-com:vml" xmlns:wp14="http://schemas.microsoft.com/office/word/2010/wordprocessingDrawing" xmlns:wp="http://schemas.openxmlformats.org/drawingml/2006/wordprocessingDrawing" xmlns:w10="urn:schemas-microsoft-com:office:word" xmlns:w="http://schemas.openxmlformats.org/wordprocessingml/2006/main" xmlns:w14="http://schemas.microsoft.com/office/word/2010/wordml" xmlns:w15="http://schemas.microsoft.com/office/word/2012/wordml" xmlns:w16cex="http://schemas.microsoft.com/office/word/2018/wordml/cex" xmlns:w16cid="http://schemas.microsoft.com/office/word/2016/wordml/cid" xmlns:w16="http://schemas.microsoft.com/office/word/2018/wordml" xmlns:w16se="http://schemas.microsoft.com/office/word/2015/wordml/symex" xmlns:wpg="http://schemas.microsoft.com/office/word/2010/wordprocessingGroup" xmlns:wpi="http://schemas.microsoft.com/office/word/2010/wordprocessingInk" xmlns:wne="http://schemas.microsoft.com/office/word/2006/wordml" xmlns:wps="http://schemas.microsoft.com/office/word/2010/wordprocessingShape" mc:Ignorable="w14 w15 w16se w16cid w16 w16cex wp14">
+<w:numbering xmlns:wpc="http://schemas.microsoft.com/office/word/2010/wordprocessingCanvas" xmlns:cx="http://schemas.microsoft.com/office/drawing/2014/chartex" xmlns:cx1="http://schemas.microsoft.com/office/drawing/2015/9/8/chartex" xmlns:cx2="http://schemas.microsoft.com/office/drawing/2015/10/21/chartex" xmlns:cx3="http://schemas.microsoft.com/office/drawing/2016/5/9/chartex" xmlns:cx4="http://schemas.microsoft.com/office/drawing/2016/5/10/chartex" xmlns:cx5="http://schemas.microsoft.com/office/drawing/2016/5/11/chartex" xmlns:cx6="http://schemas.microsoft.com/office/drawing/2016/5/12/chartex" xmlns:cx7="http://schemas.microsoft.com/office/drawing/2016/5/13/chartex" xmlns:cx8="http://schemas.microsoft.com/office/drawing/2016/5/14/chartex" xmlns:mc="http://schemas.openxmlformats.org/markup-compatibility/2006" xmlns:aink="http://schemas.microsoft.com/office/drawing/2016/ink" xmlns:am3d="http://schemas.microsoft.com/office/drawing/2017/model3d" xmlns:o="urn:schemas-microsoft-com:office:office" xmlns:r="http://schemas.openxmlformats.org/officeDocument/2006/relationships" xmlns:m="http://schemas.openxmlformats.org/officeDocument/2006/math" xmlns:v="urn:schemas-microsoft-com:vml" xmlns:wp14="http://schemas.microsoft.com/office/word/2010/wordprocessingDrawing" xmlns:wp="http://schemas.openxmlformats.org/drawingml/2006/wordprocessingDrawing" xmlns:w10="urn:schemas-microsoft-com:office:word" xmlns:w="http://schemas.openxmlformats.org/wordprocessingml/2006/main" xmlns:w14="http://schemas.microsoft.com/office/word/2010/wordml" xmlns:w15="http://schemas.microsoft.com/office/word/2012/wordml" xmlns:w16cex="http://schemas.microsoft.com/office/word/2018/wordml/cex" xmlns:w16cid="http://schemas.microsoft.com/office/word/2016/wordml/cid" xmlns:w16="http://schemas.microsoft.com/office/word/2018/wordml" xmlns:w16sdtdh="http://schemas.microsoft.com/office/word/2020/wordml/sdtdatahash" xmlns:w16se="http://schemas.microsoft.com/office/word/2015/wordml/symex" xmlns:wpg="http://schemas.microsoft.com/office/word/2010/wordprocessingGroup" xmlns:wpi="http://schemas.microsoft.com/office/word/2010/wordprocessingInk" xmlns:wne="http://schemas.microsoft.com/office/word/2006/wordml" xmlns:wps="http://schemas.microsoft.com/office/word/2010/wordprocessingShape" mc:Ignorable="w14 w15 w16se w16cid w16 w16cex w16sdtdh wp14">
   <w:abstractNum w:abstractNumId="0" w15:restartNumberingAfterBreak="0">
     <w:nsid w:val="05B47B53"/>
     <w:multiLevelType w:val="hybridMultilevel"/>
@@ -4845,7 +5057,7 @@
 </file>
 
 <file path=word/people.xml><?xml version="1.0" encoding="utf-8"?>
-<w15:people xmlns:wpc="http://schemas.microsoft.com/office/word/2010/wordprocessingCanvas" xmlns:cx="http://schemas.microsoft.com/office/drawing/2014/chartex" xmlns:cx1="http://schemas.microsoft.com/office/drawing/2015/9/8/chartex" xmlns:cx2="http://schemas.microsoft.com/office/drawing/2015/10/21/chartex" xmlns:cx3="http://schemas.microsoft.com/office/drawing/2016/5/9/chartex" xmlns:cx4="http://schemas.microsoft.com/office/drawing/2016/5/10/chartex" xmlns:cx5="http://schemas.microsoft.com/office/drawing/2016/5/11/chartex" xmlns:cx6="http://schemas.microsoft.com/office/drawing/2016/5/12/chartex" xmlns:cx7="http://schemas.microsoft.com/office/drawing/2016/5/13/chartex" xmlns:cx8="http://schemas.microsoft.com/office/drawing/2016/5/14/chartex" xmlns:mc="http://schemas.openxmlformats.org/markup-compatibility/2006" xmlns:aink="http://schemas.microsoft.com/office/drawing/2016/ink" xmlns:am3d="http://schemas.microsoft.com/office/drawing/2017/model3d" xmlns:o="urn:schemas-microsoft-com:office:office" xmlns:r="http://schemas.openxmlformats.org/officeDocument/2006/relationships" xmlns:m="http://schemas.openxmlformats.org/officeDocument/2006/math" xmlns:v="urn:schemas-microsoft-com:vml" xmlns:wp14="http://schemas.microsoft.com/office/word/2010/wordprocessingDrawing" xmlns:wp="http://schemas.openxmlformats.org/drawingml/2006/wordprocessingDrawing" xmlns:w10="urn:schemas-microsoft-com:office:word" xmlns:w="http://schemas.openxmlformats.org/wordprocessingml/2006/main" xmlns:w14="http://schemas.microsoft.com/office/word/2010/wordml" xmlns:w15="http://schemas.microsoft.com/office/word/2012/wordml" xmlns:w16cex="http://schemas.microsoft.com/office/word/2018/wordml/cex" xmlns:w16cid="http://schemas.microsoft.com/office/word/2016/wordml/cid" xmlns:w16="http://schemas.microsoft.com/office/word/2018/wordml" xmlns:w16se="http://schemas.microsoft.com/office/word/2015/wordml/symex" xmlns:wpg="http://schemas.microsoft.com/office/word/2010/wordprocessingGroup" xmlns:wpi="http://schemas.microsoft.com/office/word/2010/wordprocessingInk" xmlns:wne="http://schemas.microsoft.com/office/word/2006/wordml" xmlns:wps="http://schemas.microsoft.com/office/word/2010/wordprocessingShape" mc:Ignorable="w14 w15 w16se w16cid w16 w16cex wp14">
+<w15:people xmlns:wpc="http://schemas.microsoft.com/office/word/2010/wordprocessingCanvas" xmlns:cx="http://schemas.microsoft.com/office/drawing/2014/chartex" xmlns:cx1="http://schemas.microsoft.com/office/drawing/2015/9/8/chartex" xmlns:cx2="http://schemas.microsoft.com/office/drawing/2015/10/21/chartex" xmlns:cx3="http://schemas.microsoft.com/office/drawing/2016/5/9/chartex" xmlns:cx4="http://schemas.microsoft.com/office/drawing/2016/5/10/chartex" xmlns:cx5="http://schemas.microsoft.com/office/drawing/2016/5/11/chartex" xmlns:cx6="http://schemas.microsoft.com/office/drawing/2016/5/12/chartex" xmlns:cx7="http://schemas.microsoft.com/office/drawing/2016/5/13/chartex" xmlns:cx8="http://schemas.microsoft.com/office/drawing/2016/5/14/chartex" xmlns:mc="http://schemas.openxmlformats.org/markup-compatibility/2006" xmlns:aink="http://schemas.microsoft.com/office/drawing/2016/ink" xmlns:am3d="http://schemas.microsoft.com/office/drawing/2017/model3d" xmlns:o="urn:schemas-microsoft-com:office:office" xmlns:r="http://schemas.openxmlformats.org/officeDocument/2006/relationships" xmlns:m="http://schemas.openxmlformats.org/officeDocument/2006/math" xmlns:v="urn:schemas-microsoft-com:vml" xmlns:wp14="http://schemas.microsoft.com/office/word/2010/wordprocessingDrawing" xmlns:wp="http://schemas.openxmlformats.org/drawingml/2006/wordprocessingDrawing" xmlns:w10="urn:schemas-microsoft-com:office:word" xmlns:w="http://schemas.openxmlformats.org/wordprocessingml/2006/main" xmlns:w14="http://schemas.microsoft.com/office/word/2010/wordml" xmlns:w15="http://schemas.microsoft.com/office/word/2012/wordml" xmlns:w16cex="http://schemas.microsoft.com/office/word/2018/wordml/cex" xmlns:w16cid="http://schemas.microsoft.com/office/word/2016/wordml/cid" xmlns:w16="http://schemas.microsoft.com/office/word/2018/wordml" xmlns:w16sdtdh="http://schemas.microsoft.com/office/word/2020/wordml/sdtdatahash" xmlns:w16se="http://schemas.microsoft.com/office/word/2015/wordml/symex" xmlns:wpg="http://schemas.microsoft.com/office/word/2010/wordprocessingGroup" xmlns:wpi="http://schemas.microsoft.com/office/word/2010/wordprocessingInk" xmlns:wne="http://schemas.microsoft.com/office/word/2006/wordml" xmlns:wps="http://schemas.microsoft.com/office/word/2010/wordprocessingShape" mc:Ignorable="w14 w15 w16se w16cid w16 w16cex w16sdtdh wp14">
   <w15:person w15:author="Kyla Zaret">
     <w15:presenceInfo w15:providerId="None" w15:userId="Kyla Zaret"/>
   </w15:person>
@@ -4853,7 +5065,7 @@
 </file>
 
 <file path=word/styles.xml><?xml version="1.0" encoding="utf-8"?>
-<w:styles xmlns:mc="http://schemas.openxmlformats.org/markup-compatibility/2006" xmlns:r="http://schemas.openxmlformats.org/officeDocument/2006/relationships" xmlns:w="http://schemas.openxmlformats.org/wordprocessingml/2006/main" xmlns:w14="http://schemas.microsoft.com/office/word/2010/wordml" xmlns:w15="http://schemas.microsoft.com/office/word/2012/wordml" xmlns:w16cex="http://schemas.microsoft.com/office/word/2018/wordml/cex" xmlns:w16cid="http://schemas.microsoft.com/office/word/2016/wordml/cid" xmlns:w16="http://schemas.microsoft.com/office/word/2018/wordml" xmlns:w16se="http://schemas.microsoft.com/office/word/2015/wordml/symex" mc:Ignorable="w14 w15 w16se w16cid w16 w16cex">
+<w:styles xmlns:mc="http://schemas.openxmlformats.org/markup-compatibility/2006" xmlns:r="http://schemas.openxmlformats.org/officeDocument/2006/relationships" xmlns:w="http://schemas.openxmlformats.org/wordprocessingml/2006/main" xmlns:w14="http://schemas.microsoft.com/office/word/2010/wordml" xmlns:w15="http://schemas.microsoft.com/office/word/2012/wordml" xmlns:w16cex="http://schemas.microsoft.com/office/word/2018/wordml/cex" xmlns:w16cid="http://schemas.microsoft.com/office/word/2016/wordml/cid" xmlns:w16="http://schemas.microsoft.com/office/word/2018/wordml" xmlns:w16sdtdh="http://schemas.microsoft.com/office/word/2020/wordml/sdtdatahash" xmlns:w16se="http://schemas.microsoft.com/office/word/2015/wordml/symex" mc:Ignorable="w14 w15 w16se w16cid w16 w16cex w16sdtdh">
   <w:docDefaults>
     <w:rPrDefault>
       <w:rPr>

</xml_diff>

<commit_message>
Save revisions to Specification for Wetland Persistence Model.docx
</commit_message>
<xml_diff>
--- a/DataCW3M/CW3MdigitalHandbook/Specification for Wetland Persistence Model.docx
+++ b/DataCW3M/CW3MdigitalHandbook/Specification for Wetland Persistence Model.docx
@@ -73,10 +73,7 @@
         <w:t>Revised to reflect as-built code, David Conklin, 7/</w:t>
       </w:r>
       <w:r>
-        <w:t>2</w:t>
-      </w:r>
-      <w:r>
-        <w:t>9</w:t>
+        <w:t>30</w:t>
       </w:r>
       <w:r>
         <w:t>/21</w:t>
@@ -1492,7 +1489,7 @@
                 <w:noProof/>
                 <w:webHidden/>
               </w:rPr>
-              <w:t>14</w:t>
+              <w:t>15</w:t>
             </w:r>
             <w:r>
               <w:rPr>
@@ -1561,7 +1558,7 @@
                 <w:noProof/>
                 <w:webHidden/>
               </w:rPr>
-              <w:t>14</w:t>
+              <w:t>15</w:t>
             </w:r>
             <w:r>
               <w:rPr>
@@ -2970,18 +2967,7 @@
         <w:t>2</w:t>
       </w:r>
       <w:r>
-        <w:t>O</w:t>
-      </w:r>
-      <w:commentRangeStart w:id="20"/>
-      <w:r>
-        <w:t>)</w:t>
-      </w:r>
-      <w:commentRangeEnd w:id="20"/>
-      <w:r>
-        <w:rPr>
-          <w:rStyle w:val="CommentReference"/>
-        </w:rPr>
-        <w:commentReference w:id="20"/>
+        <w:t>O)</w:t>
       </w:r>
     </w:p>
     <w:p>
@@ -3024,13 +3010,13 @@
       <w:pPr>
         <w:pStyle w:val="Heading3"/>
       </w:pPr>
-      <w:bookmarkStart w:id="21" w:name="_Toc56412554"/>
-      <w:bookmarkStart w:id="22" w:name="_Toc78444778"/>
+      <w:bookmarkStart w:id="20" w:name="_Toc56412554"/>
+      <w:bookmarkStart w:id="21" w:name="_Toc78444778"/>
       <w:r>
         <w:t>Reach parameters</w:t>
       </w:r>
+      <w:bookmarkEnd w:id="20"/>
       <w:bookmarkEnd w:id="21"/>
-      <w:bookmarkEnd w:id="22"/>
     </w:p>
     <w:p>
       <w:r>
@@ -3188,38 +3174,50 @@
         <w:t>_IrrigatedSoil</w:t>
       </w:r>
       <w:r>
-        <w:t>() to use SOILH2OEST for wetland IDUs when calculating the flow through the soil from the wetland into the reach.  We will make the assumption that flow in the other direction, through the soil from the reach to the wetland soil, is negligible.  In effect, the wetland gets its water only from precipitation and from overflow of the banks of the reach, and it loses water through overflow back to the reach and from flow through the soil back to the reach as calculated in the HBV submodel</w:t>
-      </w:r>
-      <w:r>
-        <w:t>.</w:t>
+        <w:t xml:space="preserve">() to use SOILH2OEST for wetland IDUs when calculating the flow through the soil from the wetland into the reach.  We will make the assumption that flow in the other direction, through the soil from the reach to the wetland soil, is negligible.  In effect, the </w:t>
+      </w:r>
+      <w:r>
+        <w:t xml:space="preserve">simulated </w:t>
+      </w:r>
+      <w:r>
+        <w:t>wetland gets its water only from precipitation and from overflow of the banks of the reach, and it loses water through overflow back to the reach</w:t>
+      </w:r>
+      <w:r>
+        <w:t>,</w:t>
+      </w:r>
+      <w:r>
+        <w:t xml:space="preserve"> from flow through the soil back to the reach as calculated in the HBV submodel</w:t>
+      </w:r>
+      <w:r>
+        <w:t>, and from evapotranspiration.</w:t>
       </w:r>
     </w:p>
     <w:p>
       <w:pPr>
         <w:pStyle w:val="Heading1"/>
       </w:pPr>
-      <w:bookmarkStart w:id="23" w:name="_Toc78444779"/>
+      <w:bookmarkStart w:id="22" w:name="_Toc78444779"/>
       <w:r>
         <w:lastRenderedPageBreak/>
         <w:t>Evapotranspiration from wetlands</w:t>
       </w:r>
+      <w:bookmarkEnd w:id="22"/>
+    </w:p>
+    <w:p>
+      <w:r>
+        <w:t>Transpiration from wetland vegetation will be simulated as a function of leaf area, as is already being done for forests.  Evaporation from inundated wetlands will be simulated as is already being done for bodies of water, excepting that insolation will be adjusted downward to reflect the leaf area of any wetland vegetation.</w:t>
+      </w:r>
+    </w:p>
+    <w:p/>
+    <w:p>
+      <w:pPr>
+        <w:pStyle w:val="Heading1"/>
+      </w:pPr>
+      <w:bookmarkStart w:id="23" w:name="_Toc78444780"/>
+      <w:r>
+        <w:t>Evolution of wetlands</w:t>
+      </w:r>
       <w:bookmarkEnd w:id="23"/>
-    </w:p>
-    <w:p>
-      <w:r>
-        <w:t>Transpiration from wetland vegetation will be simulated as a function of leaf area, as is already being done for forests.  Evaporation from inundated wetlands will be simulated as is already being done for bodies of water, excepting that insolation will be adjusted downward to reflect the leaf area of any wetland vegetation.</w:t>
-      </w:r>
-    </w:p>
-    <w:p/>
-    <w:p>
-      <w:pPr>
-        <w:pStyle w:val="Heading1"/>
-      </w:pPr>
-      <w:bookmarkStart w:id="24" w:name="_Toc78444780"/>
-      <w:r>
-        <w:t>Evolution of wetlands</w:t>
-      </w:r>
-      <w:bookmarkEnd w:id="24"/>
     </w:p>
     <w:p>
       <w:r>
@@ -3312,7 +3310,7 @@
       <w:r>
         <w:t>the Vegetation Development Dynamics Tool (VDDT) from ESSA (</w:t>
       </w:r>
-      <w:hyperlink r:id="rId11" w:history="1">
+      <w:hyperlink r:id="rId8" w:history="1">
         <w:r>
           <w:rPr>
             <w:rStyle w:val="Hyperlink"/>
@@ -3338,13 +3336,13 @@
       <w:pPr>
         <w:pStyle w:val="Heading1"/>
       </w:pPr>
-      <w:bookmarkStart w:id="25" w:name="_Toc56412555"/>
-      <w:bookmarkStart w:id="26" w:name="_Toc78444781"/>
+      <w:bookmarkStart w:id="24" w:name="_Toc56412555"/>
+      <w:bookmarkStart w:id="25" w:name="_Toc78444781"/>
       <w:r>
         <w:t>Loss (or gain) of wetlands</w:t>
       </w:r>
+      <w:bookmarkEnd w:id="24"/>
       <w:bookmarkEnd w:id="25"/>
-      <w:bookmarkEnd w:id="26"/>
     </w:p>
     <w:p>
       <w:r>
@@ -3378,13 +3376,13 @@
       <w:pPr>
         <w:pStyle w:val="Heading1"/>
       </w:pPr>
-      <w:bookmarkStart w:id="27" w:name="_Toc56412556"/>
-      <w:bookmarkStart w:id="28" w:name="_Toc78444782"/>
+      <w:bookmarkStart w:id="26" w:name="_Toc56412556"/>
+      <w:bookmarkStart w:id="27" w:name="_Toc78444782"/>
       <w:r>
         <w:t>Reality check</w:t>
       </w:r>
+      <w:bookmarkEnd w:id="26"/>
       <w:bookmarkEnd w:id="27"/>
-      <w:bookmarkEnd w:id="28"/>
     </w:p>
     <w:p>
       <w:r>
@@ -3438,7 +3436,7 @@
       <w:r>
         <w:t xml:space="preserve">The </w:t>
       </w:r>
-      <w:hyperlink r:id="rId12" w:history="1">
+      <w:hyperlink r:id="rId9" w:history="1">
         <w:r>
           <w:t xml:space="preserve">National Wetland Condition Assessment </w:t>
         </w:r>
@@ -3488,7 +3486,7 @@
       <w:pPr>
         <w:pStyle w:val="Heading1"/>
       </w:pPr>
-      <w:bookmarkStart w:id="29" w:name="_Toc78444783"/>
+      <w:bookmarkStart w:id="28" w:name="_Toc78444783"/>
       <w:r>
         <w:t xml:space="preserve">Summary of </w:t>
       </w:r>
@@ -3504,7 +3502,7 @@
       <w:r>
         <w:t xml:space="preserve"> needed</w:t>
       </w:r>
-      <w:bookmarkEnd w:id="29"/>
+      <w:bookmarkEnd w:id="28"/>
     </w:p>
     <w:p>
       <w:pPr>
@@ -3590,7 +3588,7 @@
       <w:pPr>
         <w:pStyle w:val="Caption"/>
       </w:pPr>
-      <w:bookmarkStart w:id="30" w:name="_Toc57125945"/>
+      <w:bookmarkStart w:id="29" w:name="_Toc57125945"/>
       <w:r>
         <w:t xml:space="preserve">Figure </w:t>
       </w:r>
@@ -3605,6 +3603,154 @@
       <w:r>
         <w:t>. CW3M: Wetland Persistence; other wetland attributes</w:t>
       </w:r>
+      <w:bookmarkEnd w:id="29"/>
+    </w:p>
+    <w:p>
+      <w:r>
+        <w:rPr>
+          <w:noProof/>
+        </w:rPr>
+        <w:drawing>
+          <wp:inline distT="0" distB="0" distL="0" distR="0" wp14:anchorId="3349F772" wp14:editId="3C3372C2">
+            <wp:extent cx="5943600" cy="2727325"/>
+            <wp:effectExtent l="0" t="0" r="0" b="0"/>
+            <wp:docPr id="1" name="Picture 1" descr="Graphical user interface, text, application&#10;&#10;Description automatically generated"/>
+            <wp:cNvGraphicFramePr>
+              <a:graphicFrameLocks xmlns:a="http://schemas.openxmlformats.org/drawingml/2006/main" noChangeAspect="1"/>
+            </wp:cNvGraphicFramePr>
+            <a:graphic xmlns:a="http://schemas.openxmlformats.org/drawingml/2006/main">
+              <a:graphicData uri="http://schemas.openxmlformats.org/drawingml/2006/picture">
+                <pic:pic xmlns:pic="http://schemas.openxmlformats.org/drawingml/2006/picture">
+                  <pic:nvPicPr>
+                    <pic:cNvPr id="1" name="Picture 1" descr="Graphical user interface, text, application&#10;&#10;Description automatically generated"/>
+                    <pic:cNvPicPr/>
+                  </pic:nvPicPr>
+                  <pic:blipFill>
+                    <a:blip r:embed="rId10"/>
+                    <a:stretch>
+                      <a:fillRect/>
+                    </a:stretch>
+                  </pic:blipFill>
+                  <pic:spPr>
+                    <a:xfrm>
+                      <a:off x="0" y="0"/>
+                      <a:ext cx="5943600" cy="2727325"/>
+                    </a:xfrm>
+                    <a:prstGeom prst="rect">
+                      <a:avLst/>
+                    </a:prstGeom>
+                  </pic:spPr>
+                </pic:pic>
+              </a:graphicData>
+            </a:graphic>
+          </wp:inline>
+        </w:drawing>
+      </w:r>
+    </w:p>
+    <w:p>
+      <w:r>
+        <w:rPr>
+          <w:noProof/>
+        </w:rPr>
+        <w:drawing>
+          <wp:inline distT="0" distB="0" distL="0" distR="0" wp14:anchorId="0CDA6F13" wp14:editId="32E3DF9B">
+            <wp:extent cx="5943600" cy="2140585"/>
+            <wp:effectExtent l="0" t="0" r="0" b="0"/>
+            <wp:docPr id="2" name="Picture 2"/>
+            <wp:cNvGraphicFramePr>
+              <a:graphicFrameLocks xmlns:a="http://schemas.openxmlformats.org/drawingml/2006/main" noChangeAspect="1"/>
+            </wp:cNvGraphicFramePr>
+            <a:graphic xmlns:a="http://schemas.openxmlformats.org/drawingml/2006/main">
+              <a:graphicData uri="http://schemas.openxmlformats.org/drawingml/2006/picture">
+                <pic:pic xmlns:pic="http://schemas.openxmlformats.org/drawingml/2006/picture">
+                  <pic:nvPicPr>
+                    <pic:cNvPr id="1" name=""/>
+                    <pic:cNvPicPr/>
+                  </pic:nvPicPr>
+                  <pic:blipFill>
+                    <a:blip r:embed="rId11"/>
+                    <a:stretch>
+                      <a:fillRect/>
+                    </a:stretch>
+                  </pic:blipFill>
+                  <pic:spPr>
+                    <a:xfrm>
+                      <a:off x="0" y="0"/>
+                      <a:ext cx="5943600" cy="2140585"/>
+                    </a:xfrm>
+                    <a:prstGeom prst="rect">
+                      <a:avLst/>
+                    </a:prstGeom>
+                  </pic:spPr>
+                </pic:pic>
+              </a:graphicData>
+            </a:graphic>
+          </wp:inline>
+        </w:drawing>
+      </w:r>
+    </w:p>
+    <w:p>
+      <w:r>
+        <w:rPr>
+          <w:noProof/>
+        </w:rPr>
+        <w:drawing>
+          <wp:inline distT="0" distB="0" distL="0" distR="0" wp14:anchorId="339969D0" wp14:editId="2AC29555">
+            <wp:extent cx="2517289" cy="1270961"/>
+            <wp:effectExtent l="0" t="0" r="0" b="5715"/>
+            <wp:docPr id="3" name="Picture 3"/>
+            <wp:cNvGraphicFramePr>
+              <a:graphicFrameLocks xmlns:a="http://schemas.openxmlformats.org/drawingml/2006/main" noChangeAspect="1"/>
+            </wp:cNvGraphicFramePr>
+            <a:graphic xmlns:a="http://schemas.openxmlformats.org/drawingml/2006/main">
+              <a:graphicData uri="http://schemas.openxmlformats.org/drawingml/2006/picture">
+                <pic:pic xmlns:pic="http://schemas.openxmlformats.org/drawingml/2006/picture">
+                  <pic:nvPicPr>
+                    <pic:cNvPr id="1" name=""/>
+                    <pic:cNvPicPr/>
+                  </pic:nvPicPr>
+                  <pic:blipFill>
+                    <a:blip r:embed="rId12"/>
+                    <a:stretch>
+                      <a:fillRect/>
+                    </a:stretch>
+                  </pic:blipFill>
+                  <pic:spPr>
+                    <a:xfrm>
+                      <a:off x="0" y="0"/>
+                      <a:ext cx="2570742" cy="1297949"/>
+                    </a:xfrm>
+                    <a:prstGeom prst="rect">
+                      <a:avLst/>
+                    </a:prstGeom>
+                  </pic:spPr>
+                </pic:pic>
+              </a:graphicData>
+            </a:graphic>
+          </wp:inline>
+        </w:drawing>
+      </w:r>
+    </w:p>
+    <w:p/>
+    <w:p>
+      <w:pPr>
+        <w:pStyle w:val="Caption"/>
+      </w:pPr>
+      <w:bookmarkStart w:id="30" w:name="_Toc57125946"/>
+      <w:r>
+        <w:t xml:space="preserve">Figure </w:t>
+      </w:r>
+      <w:fldSimple w:instr=" SEQ Figure \* ARABIC ">
+        <w:r>
+          <w:rPr>
+            <w:noProof/>
+          </w:rPr>
+          <w:t>2</w:t>
+        </w:r>
+      </w:fldSimple>
+      <w:r>
+        <w:t>. CW3M: Wetland Persistence; linking attributes to processes</w:t>
+      </w:r>
       <w:bookmarkEnd w:id="30"/>
     </w:p>
     <w:p>
@@ -3612,11 +3758,12 @@
         <w:rPr>
           <w:noProof/>
         </w:rPr>
+        <w:lastRenderedPageBreak/>
         <w:drawing>
-          <wp:inline distT="0" distB="0" distL="0" distR="0" wp14:anchorId="52D3509B" wp14:editId="0FC82905">
-            <wp:extent cx="5943600" cy="3355340"/>
+          <wp:inline distT="0" distB="0" distL="0" distR="0" wp14:anchorId="1FE2B335" wp14:editId="51CFBB55">
+            <wp:extent cx="5943600" cy="3357245"/>
             <wp:effectExtent l="0" t="0" r="0" b="0"/>
-            <wp:docPr id="1" name="Picture 1"/>
+            <wp:docPr id="4" name="Picture 4"/>
             <wp:cNvGraphicFramePr>
               <a:graphicFrameLocks xmlns:a="http://schemas.openxmlformats.org/drawingml/2006/main" noChangeAspect="1"/>
             </wp:cNvGraphicFramePr>
@@ -3636,155 +3783,6 @@
                   <pic:spPr>
                     <a:xfrm>
                       <a:off x="0" y="0"/>
-                      <a:ext cx="5943600" cy="3355340"/>
-                    </a:xfrm>
-                    <a:prstGeom prst="rect">
-                      <a:avLst/>
-                    </a:prstGeom>
-                  </pic:spPr>
-                </pic:pic>
-              </a:graphicData>
-            </a:graphic>
-          </wp:inline>
-        </w:drawing>
-      </w:r>
-    </w:p>
-    <w:p>
-      <w:r>
-        <w:rPr>
-          <w:noProof/>
-        </w:rPr>
-        <w:drawing>
-          <wp:inline distT="0" distB="0" distL="0" distR="0" wp14:anchorId="0CDA6F13" wp14:editId="32E3DF9B">
-            <wp:extent cx="5943600" cy="2140585"/>
-            <wp:effectExtent l="0" t="0" r="0" b="0"/>
-            <wp:docPr id="2" name="Picture 2"/>
-            <wp:cNvGraphicFramePr>
-              <a:graphicFrameLocks xmlns:a="http://schemas.openxmlformats.org/drawingml/2006/main" noChangeAspect="1"/>
-            </wp:cNvGraphicFramePr>
-            <a:graphic xmlns:a="http://schemas.openxmlformats.org/drawingml/2006/main">
-              <a:graphicData uri="http://schemas.openxmlformats.org/drawingml/2006/picture">
-                <pic:pic xmlns:pic="http://schemas.openxmlformats.org/drawingml/2006/picture">
-                  <pic:nvPicPr>
-                    <pic:cNvPr id="1" name=""/>
-                    <pic:cNvPicPr/>
-                  </pic:nvPicPr>
-                  <pic:blipFill>
-                    <a:blip r:embed="rId14"/>
-                    <a:stretch>
-                      <a:fillRect/>
-                    </a:stretch>
-                  </pic:blipFill>
-                  <pic:spPr>
-                    <a:xfrm>
-                      <a:off x="0" y="0"/>
-                      <a:ext cx="5943600" cy="2140585"/>
-                    </a:xfrm>
-                    <a:prstGeom prst="rect">
-                      <a:avLst/>
-                    </a:prstGeom>
-                  </pic:spPr>
-                </pic:pic>
-              </a:graphicData>
-            </a:graphic>
-          </wp:inline>
-        </w:drawing>
-      </w:r>
-    </w:p>
-    <w:p>
-      <w:r>
-        <w:rPr>
-          <w:noProof/>
-        </w:rPr>
-        <w:drawing>
-          <wp:inline distT="0" distB="0" distL="0" distR="0" wp14:anchorId="339969D0" wp14:editId="2AC29555">
-            <wp:extent cx="2517289" cy="1270961"/>
-            <wp:effectExtent l="0" t="0" r="0" b="5715"/>
-            <wp:docPr id="3" name="Picture 3"/>
-            <wp:cNvGraphicFramePr>
-              <a:graphicFrameLocks xmlns:a="http://schemas.openxmlformats.org/drawingml/2006/main" noChangeAspect="1"/>
-            </wp:cNvGraphicFramePr>
-            <a:graphic xmlns:a="http://schemas.openxmlformats.org/drawingml/2006/main">
-              <a:graphicData uri="http://schemas.openxmlformats.org/drawingml/2006/picture">
-                <pic:pic xmlns:pic="http://schemas.openxmlformats.org/drawingml/2006/picture">
-                  <pic:nvPicPr>
-                    <pic:cNvPr id="1" name=""/>
-                    <pic:cNvPicPr/>
-                  </pic:nvPicPr>
-                  <pic:blipFill>
-                    <a:blip r:embed="rId15"/>
-                    <a:stretch>
-                      <a:fillRect/>
-                    </a:stretch>
-                  </pic:blipFill>
-                  <pic:spPr>
-                    <a:xfrm>
-                      <a:off x="0" y="0"/>
-                      <a:ext cx="2570742" cy="1297949"/>
-                    </a:xfrm>
-                    <a:prstGeom prst="rect">
-                      <a:avLst/>
-                    </a:prstGeom>
-                  </pic:spPr>
-                </pic:pic>
-              </a:graphicData>
-            </a:graphic>
-          </wp:inline>
-        </w:drawing>
-      </w:r>
-    </w:p>
-    <w:p/>
-    <w:p>
-      <w:pPr>
-        <w:pStyle w:val="Caption"/>
-      </w:pPr>
-      <w:bookmarkStart w:id="31" w:name="_Toc57125946"/>
-      <w:r>
-        <w:lastRenderedPageBreak/>
-        <w:t xml:space="preserve">Figure </w:t>
-      </w:r>
-      <w:fldSimple w:instr=" SEQ Figure \* ARABIC ">
-        <w:r>
-          <w:rPr>
-            <w:noProof/>
-          </w:rPr>
-          <w:t>2</w:t>
-        </w:r>
-      </w:fldSimple>
-      <w:r>
-        <w:t>. CW3M: Wetland Persistence; linking attributes to processes</w:t>
-      </w:r>
-      <w:bookmarkEnd w:id="31"/>
-    </w:p>
-    <w:p>
-      <w:r>
-        <w:rPr>
-          <w:noProof/>
-        </w:rPr>
-        <w:drawing>
-          <wp:inline distT="0" distB="0" distL="0" distR="0" wp14:anchorId="1FE2B335" wp14:editId="51CFBB55">
-            <wp:extent cx="5943600" cy="3357245"/>
-            <wp:effectExtent l="0" t="0" r="0" b="0"/>
-            <wp:docPr id="4" name="Picture 4"/>
-            <wp:cNvGraphicFramePr>
-              <a:graphicFrameLocks xmlns:a="http://schemas.openxmlformats.org/drawingml/2006/main" noChangeAspect="1"/>
-            </wp:cNvGraphicFramePr>
-            <a:graphic xmlns:a="http://schemas.openxmlformats.org/drawingml/2006/main">
-              <a:graphicData uri="http://schemas.openxmlformats.org/drawingml/2006/picture">
-                <pic:pic xmlns:pic="http://schemas.openxmlformats.org/drawingml/2006/picture">
-                  <pic:nvPicPr>
-                    <pic:cNvPr id="1" name=""/>
-                    <pic:cNvPicPr/>
-                  </pic:nvPicPr>
-                  <pic:blipFill>
-                    <a:blip r:embed="rId16"/>
-                    <a:stretch>
-                      <a:fillRect/>
-                    </a:stretch>
-                  </pic:blipFill>
-                  <pic:spPr>
-                    <a:xfrm>
-                      <a:off x="0" y="0"/>
                       <a:ext cx="5943600" cy="3357245"/>
                     </a:xfrm>
                     <a:prstGeom prst="rect">
@@ -3817,41 +3815,43 @@
       <w:pPr>
         <w:pStyle w:val="Heading1"/>
       </w:pPr>
-      <w:bookmarkStart w:id="32" w:name="_Toc78444784"/>
+      <w:bookmarkStart w:id="31" w:name="_Toc78444784"/>
       <w:r>
         <w:t>Placeholder data</w:t>
       </w:r>
+      <w:bookmarkEnd w:id="31"/>
+    </w:p>
+    <w:p>
+      <w:r>
+        <w:t>Until better data is available, here are the wetland categories and other data which will be used for code development.</w:t>
+      </w:r>
+    </w:p>
+    <w:p>
+      <w:pPr>
+        <w:pStyle w:val="Heading2"/>
+      </w:pPr>
+      <w:bookmarkStart w:id="32" w:name="_Toc78444785"/>
+      <w:r>
+        <w:t>Original wetland land use/land cover categories at the beginning of the project</w:t>
+      </w:r>
       <w:bookmarkEnd w:id="32"/>
-    </w:p>
-    <w:p>
-      <w:r>
-        <w:t>Until better data is available, here are the wetland categories and other data which will be used for code development.</w:t>
-      </w:r>
-    </w:p>
-    <w:p>
-      <w:pPr>
-        <w:pStyle w:val="Heading2"/>
-      </w:pPr>
-      <w:bookmarkStart w:id="33" w:name="_Toc78444785"/>
-      <w:r>
-        <w:t>Original wetland land use/land cover categories at the beginning of the project</w:t>
-      </w:r>
-      <w:bookmarkEnd w:id="33"/>
     </w:p>
     <w:tbl>
       <w:tblPr>
         <w:tblStyle w:val="TableGrid"/>
         <w:tblW w:w="0" w:type="auto"/>
+        <w:jc w:val="center"/>
         <w:tblLook w:val="04A0" w:firstRow="1" w:lastRow="0" w:firstColumn="1" w:lastColumn="0" w:noHBand="0" w:noVBand="1"/>
       </w:tblPr>
       <w:tblGrid>
         <w:gridCol w:w="1230"/>
         <w:gridCol w:w="1341"/>
         <w:gridCol w:w="2567"/>
-        <w:gridCol w:w="222"/>
-        <w:gridCol w:w="222"/>
       </w:tblGrid>
       <w:tr>
+        <w:trPr>
+          <w:jc w:val="center"/>
+        </w:trPr>
         <w:tc>
           <w:tcPr>
             <w:tcW w:w="0" w:type="auto"/>
@@ -3882,20 +3882,11 @@
             </w:r>
           </w:p>
         </w:tc>
-        <w:tc>
-          <w:tcPr>
-            <w:tcW w:w="0" w:type="auto"/>
-          </w:tcPr>
-          <w:p/>
-        </w:tc>
-        <w:tc>
-          <w:tcPr>
-            <w:tcW w:w="0" w:type="auto"/>
-          </w:tcPr>
-          <w:p/>
-        </w:tc>
       </w:tr>
       <w:tr>
+        <w:trPr>
+          <w:jc w:val="center"/>
+        </w:trPr>
         <w:tc>
           <w:tcPr>
             <w:tcW w:w="0" w:type="auto"/>
@@ -3926,20 +3917,11 @@
             </w:r>
           </w:p>
         </w:tc>
-        <w:tc>
-          <w:tcPr>
-            <w:tcW w:w="0" w:type="auto"/>
-          </w:tcPr>
-          <w:p/>
-        </w:tc>
-        <w:tc>
-          <w:tcPr>
-            <w:tcW w:w="0" w:type="auto"/>
-          </w:tcPr>
-          <w:p/>
-        </w:tc>
       </w:tr>
       <w:tr>
+        <w:trPr>
+          <w:jc w:val="center"/>
+        </w:trPr>
         <w:tc>
           <w:tcPr>
             <w:tcW w:w="0" w:type="auto"/>
@@ -3962,18 +3944,6 @@
             </w:r>
           </w:p>
         </w:tc>
-        <w:tc>
-          <w:tcPr>
-            <w:tcW w:w="0" w:type="auto"/>
-          </w:tcPr>
-          <w:p/>
-        </w:tc>
-        <w:tc>
-          <w:tcPr>
-            <w:tcW w:w="0" w:type="auto"/>
-          </w:tcPr>
-          <w:p/>
-        </w:tc>
       </w:tr>
     </w:tbl>
     <w:p/>
@@ -3986,12 +3956,12 @@
       <w:pPr>
         <w:pStyle w:val="Heading2"/>
       </w:pPr>
-      <w:bookmarkStart w:id="34" w:name="_Toc78444786"/>
+      <w:bookmarkStart w:id="33" w:name="_Toc78444786"/>
       <w:r>
         <w:lastRenderedPageBreak/>
         <w:t>Wetland land use/land cover categories to be used for code development</w:t>
       </w:r>
-      <w:bookmarkEnd w:id="34"/>
+      <w:bookmarkEnd w:id="33"/>
     </w:p>
     <w:p/>
     <w:p>
@@ -4020,7 +3990,7 @@
                     <pic:cNvPicPr/>
                   </pic:nvPicPr>
                   <pic:blipFill>
-                    <a:blip r:embed="rId17"/>
+                    <a:blip r:embed="rId14"/>
                     <a:stretch>
                       <a:fillRect/>
                     </a:stretch>
@@ -4082,7 +4052,7 @@
                     <pic:cNvPicPr/>
                   </pic:nvPicPr>
                   <pic:blipFill>
-                    <a:blip r:embed="rId18"/>
+                    <a:blip r:embed="rId15"/>
                     <a:stretch>
                       <a:fillRect/>
                     </a:stretch>
@@ -4109,32 +4079,32 @@
       <w:pPr>
         <w:pStyle w:val="Heading2"/>
       </w:pPr>
-      <w:bookmarkStart w:id="35" w:name="_Toc78444787"/>
+      <w:bookmarkStart w:id="34" w:name="_Toc78444787"/>
       <w:r>
         <w:lastRenderedPageBreak/>
         <w:t>Transitions for the state-and-transition model</w:t>
       </w:r>
+      <w:bookmarkEnd w:id="34"/>
+    </w:p>
+    <w:p>
+      <w:r>
+        <w:t>Placeholder transitions remain to be developed as of 7/15/21.  Final definitions of land use/land cover categories and transitions for the STM remain to be worked out by other project collaborators outside Oregon Freshwater.</w:t>
+      </w:r>
+    </w:p>
+    <w:p>
+      <w:pPr>
+        <w:pStyle w:val="Body"/>
+      </w:pPr>
+    </w:p>
+    <w:p>
+      <w:pPr>
+        <w:pStyle w:val="Heading1"/>
+      </w:pPr>
+      <w:bookmarkStart w:id="35" w:name="_Toc78444788"/>
+      <w:r>
+        <w:t>References</w:t>
+      </w:r>
       <w:bookmarkEnd w:id="35"/>
-    </w:p>
-    <w:p>
-      <w:r>
-        <w:t>Placeholder transitions remain to be developed as of 7/15/21.  Final definitions of land use/land cover categories and transitions for the STM remain to be worked out by other project collaborators outside Oregon Freshwater.</w:t>
-      </w:r>
-    </w:p>
-    <w:p>
-      <w:pPr>
-        <w:pStyle w:val="Body"/>
-      </w:pPr>
-    </w:p>
-    <w:p>
-      <w:pPr>
-        <w:pStyle w:val="Heading1"/>
-      </w:pPr>
-      <w:bookmarkStart w:id="36" w:name="_Toc78444788"/>
-      <w:r>
-        <w:t>References</w:t>
-      </w:r>
-      <w:bookmarkEnd w:id="36"/>
     </w:p>
     <w:p>
       <w:pPr>
@@ -4154,7 +4124,7 @@
         </w:rPr>
         <w:t xml:space="preserve">Poiani KA and Johnson WC (1993). A Spatial Simulation Model of Hydrology and Vegetation Dynamics in Semi-Permanent Prairie Wetlands. Ecological Applications 3(2): 279-293 (May 1993). </w:t>
       </w:r>
-      <w:hyperlink r:id="rId19" w:history="1">
+      <w:hyperlink r:id="rId16" w:history="1">
         <w:r>
           <w:rPr>
             <w:rStyle w:val="Hyperlink"/>
@@ -4177,7 +4147,7 @@
       <w:r>
         <w:t xml:space="preserve">VDDT – Vegetation Dynamics Development Tool.  </w:t>
       </w:r>
-      <w:hyperlink r:id="rId20" w:history="1">
+      <w:hyperlink r:id="rId17" w:history="1">
         <w:r>
           <w:rPr>
             <w:rStyle w:val="Hyperlink"/>
@@ -4196,7 +4166,7 @@
       </w:r>
     </w:p>
     <w:sectPr>
-      <w:footerReference w:type="default" r:id="rId21"/>
+      <w:footerReference w:type="default" r:id="rId18"/>
       <w:pgSz w:w="12240" w:h="15840"/>
       <w:pgMar w:top="1440" w:right="1440" w:bottom="1440" w:left="1440" w:header="720" w:footer="720" w:gutter="0"/>
       <w:cols w:space="720"/>
@@ -4204,39 +4174,6 @@
     </w:sectPr>
   </w:body>
 </w:document>
-</file>
-
-<file path=word/comments.xml><?xml version="1.0" encoding="utf-8"?>
-<w:comments xmlns:wpc="http://schemas.microsoft.com/office/word/2010/wordprocessingCanvas" xmlns:cx="http://schemas.microsoft.com/office/drawing/2014/chartex" xmlns:cx1="http://schemas.microsoft.com/office/drawing/2015/9/8/chartex" xmlns:cx2="http://schemas.microsoft.com/office/drawing/2015/10/21/chartex" xmlns:cx3="http://schemas.microsoft.com/office/drawing/2016/5/9/chartex" xmlns:cx4="http://schemas.microsoft.com/office/drawing/2016/5/10/chartex" xmlns:cx5="http://schemas.microsoft.com/office/drawing/2016/5/11/chartex" xmlns:cx6="http://schemas.microsoft.com/office/drawing/2016/5/12/chartex" xmlns:cx7="http://schemas.microsoft.com/office/drawing/2016/5/13/chartex" xmlns:cx8="http://schemas.microsoft.com/office/drawing/2016/5/14/chartex" xmlns:mc="http://schemas.openxmlformats.org/markup-compatibility/2006" xmlns:aink="http://schemas.microsoft.com/office/drawing/2016/ink" xmlns:am3d="http://schemas.microsoft.com/office/drawing/2017/model3d" xmlns:o="urn:schemas-microsoft-com:office:office" xmlns:r="http://schemas.openxmlformats.org/officeDocument/2006/relationships" xmlns:m="http://schemas.openxmlformats.org/officeDocument/2006/math" xmlns:v="urn:schemas-microsoft-com:vml" xmlns:wp14="http://schemas.microsoft.com/office/word/2010/wordprocessingDrawing" xmlns:wp="http://schemas.openxmlformats.org/drawingml/2006/wordprocessingDrawing" xmlns:w10="urn:schemas-microsoft-com:office:word" xmlns:w="http://schemas.openxmlformats.org/wordprocessingml/2006/main" xmlns:w14="http://schemas.microsoft.com/office/word/2010/wordml" xmlns:w15="http://schemas.microsoft.com/office/word/2012/wordml" xmlns:w16cex="http://schemas.microsoft.com/office/word/2018/wordml/cex" xmlns:w16cid="http://schemas.microsoft.com/office/word/2016/wordml/cid" xmlns:w16="http://schemas.microsoft.com/office/word/2018/wordml" xmlns:w16sdtdh="http://schemas.microsoft.com/office/word/2020/wordml/sdtdatahash" xmlns:w16se="http://schemas.microsoft.com/office/word/2015/wordml/symex" xmlns:wpg="http://schemas.microsoft.com/office/word/2010/wordprocessingGroup" xmlns:wpi="http://schemas.microsoft.com/office/word/2010/wordprocessingInk" xmlns:wne="http://schemas.microsoft.com/office/word/2006/wordml" xmlns:wps="http://schemas.microsoft.com/office/word/2010/wordprocessingShape" mc:Ignorable="w14 w15 w16se w16cid w16 w16cex w16sdtdh wp14">
-  <w:comment w:id="20" w:author="Kyla Zaret" w:date="2020-11-20T18:14:00Z" w:initials="KSZ">
-    <w:p>
-      <w:pPr>
-        <w:pStyle w:val="CommentText"/>
-      </w:pPr>
-      <w:r>
-        <w:rPr>
-          <w:rStyle w:val="CommentReference"/>
-        </w:rPr>
-        <w:annotationRef/>
-      </w:r>
-      <w:r>
-        <w:t>So far, I think I’ve just read about how AWS, SM_DAY and/or SOILH2OEST are used to calculate WETNESS, but how do (or, can) VEGCLASS, PRECIP and TEMP come into play?</w:t>
-      </w:r>
-    </w:p>
-  </w:comment>
-</w:comments>
-</file>
-
-<file path=word/commentsExtended.xml><?xml version="1.0" encoding="utf-8"?>
-<w15:commentsEx xmlns:wpc="http://schemas.microsoft.com/office/word/2010/wordprocessingCanvas" xmlns:cx="http://schemas.microsoft.com/office/drawing/2014/chartex" xmlns:cx1="http://schemas.microsoft.com/office/drawing/2015/9/8/chartex" xmlns:cx2="http://schemas.microsoft.com/office/drawing/2015/10/21/chartex" xmlns:cx3="http://schemas.microsoft.com/office/drawing/2016/5/9/chartex" xmlns:cx4="http://schemas.microsoft.com/office/drawing/2016/5/10/chartex" xmlns:cx5="http://schemas.microsoft.com/office/drawing/2016/5/11/chartex" xmlns:cx6="http://schemas.microsoft.com/office/drawing/2016/5/12/chartex" xmlns:cx7="http://schemas.microsoft.com/office/drawing/2016/5/13/chartex" xmlns:cx8="http://schemas.microsoft.com/office/drawing/2016/5/14/chartex" xmlns:mc="http://schemas.openxmlformats.org/markup-compatibility/2006" xmlns:aink="http://schemas.microsoft.com/office/drawing/2016/ink" xmlns:am3d="http://schemas.microsoft.com/office/drawing/2017/model3d" xmlns:o="urn:schemas-microsoft-com:office:office" xmlns:r="http://schemas.openxmlformats.org/officeDocument/2006/relationships" xmlns:m="http://schemas.openxmlformats.org/officeDocument/2006/math" xmlns:v="urn:schemas-microsoft-com:vml" xmlns:wp14="http://schemas.microsoft.com/office/word/2010/wordprocessingDrawing" xmlns:wp="http://schemas.openxmlformats.org/drawingml/2006/wordprocessingDrawing" xmlns:w10="urn:schemas-microsoft-com:office:word" xmlns:w="http://schemas.openxmlformats.org/wordprocessingml/2006/main" xmlns:w14="http://schemas.microsoft.com/office/word/2010/wordml" xmlns:w15="http://schemas.microsoft.com/office/word/2012/wordml" xmlns:w16cex="http://schemas.microsoft.com/office/word/2018/wordml/cex" xmlns:w16cid="http://schemas.microsoft.com/office/word/2016/wordml/cid" xmlns:w16="http://schemas.microsoft.com/office/word/2018/wordml" xmlns:w16sdtdh="http://schemas.microsoft.com/office/word/2020/wordml/sdtdatahash" xmlns:w16se="http://schemas.microsoft.com/office/word/2015/wordml/symex" xmlns:wpg="http://schemas.microsoft.com/office/word/2010/wordprocessingGroup" xmlns:wpi="http://schemas.microsoft.com/office/word/2010/wordprocessingInk" xmlns:wne="http://schemas.microsoft.com/office/word/2006/wordml" xmlns:wps="http://schemas.microsoft.com/office/word/2010/wordprocessingShape" mc:Ignorable="w14 w15 w16se w16cid w16 w16cex w16sdtdh wp14">
-  <w15:commentEx w15:paraId="4BFEF4EB" w15:done="0"/>
-</w15:commentsEx>
-</file>
-
-<file path=word/commentsIds.xml><?xml version="1.0" encoding="utf-8"?>
-<w16cid:commentsIds xmlns:wpc="http://schemas.microsoft.com/office/word/2010/wordprocessingCanvas" xmlns:cx="http://schemas.microsoft.com/office/drawing/2014/chartex" xmlns:cx1="http://schemas.microsoft.com/office/drawing/2015/9/8/chartex" xmlns:cx2="http://schemas.microsoft.com/office/drawing/2015/10/21/chartex" xmlns:cx3="http://schemas.microsoft.com/office/drawing/2016/5/9/chartex" xmlns:cx4="http://schemas.microsoft.com/office/drawing/2016/5/10/chartex" xmlns:cx5="http://schemas.microsoft.com/office/drawing/2016/5/11/chartex" xmlns:cx6="http://schemas.microsoft.com/office/drawing/2016/5/12/chartex" xmlns:cx7="http://schemas.microsoft.com/office/drawing/2016/5/13/chartex" xmlns:cx8="http://schemas.microsoft.com/office/drawing/2016/5/14/chartex" xmlns:mc="http://schemas.openxmlformats.org/markup-compatibility/2006" xmlns:aink="http://schemas.microsoft.com/office/drawing/2016/ink" xmlns:am3d="http://schemas.microsoft.com/office/drawing/2017/model3d" xmlns:o="urn:schemas-microsoft-com:office:office" xmlns:r="http://schemas.openxmlformats.org/officeDocument/2006/relationships" xmlns:m="http://schemas.openxmlformats.org/officeDocument/2006/math" xmlns:v="urn:schemas-microsoft-com:vml" xmlns:wp14="http://schemas.microsoft.com/office/word/2010/wordprocessingDrawing" xmlns:wp="http://schemas.openxmlformats.org/drawingml/2006/wordprocessingDrawing" xmlns:w10="urn:schemas-microsoft-com:office:word" xmlns:w="http://schemas.openxmlformats.org/wordprocessingml/2006/main" xmlns:w14="http://schemas.microsoft.com/office/word/2010/wordml" xmlns:w15="http://schemas.microsoft.com/office/word/2012/wordml" xmlns:w16cex="http://schemas.microsoft.com/office/word/2018/wordml/cex" xmlns:w16cid="http://schemas.microsoft.com/office/word/2016/wordml/cid" xmlns:w16="http://schemas.microsoft.com/office/word/2018/wordml" xmlns:w16sdtdh="http://schemas.microsoft.com/office/word/2020/wordml/sdtdatahash" xmlns:w16se="http://schemas.microsoft.com/office/word/2015/wordml/symex" xmlns:wpg="http://schemas.microsoft.com/office/word/2010/wordprocessingGroup" xmlns:wpi="http://schemas.microsoft.com/office/word/2010/wordprocessingInk" xmlns:wne="http://schemas.microsoft.com/office/word/2006/wordml" xmlns:wps="http://schemas.microsoft.com/office/word/2010/wordprocessingShape" mc:Ignorable="w14 w15 w16se w16cid w16 w16cex w16sdtdh wp14">
-  <w16cid:commentId w16cid:paraId="4BFEF4EB" w16cid:durableId="23678536"/>
-</w16cid:commentsIds>
 </file>
 
 <file path=word/endnotes.xml><?xml version="1.0" encoding="utf-8"?>
@@ -5054,14 +4991,6 @@
     <w:abstractNumId w:val="1"/>
   </w:num>
 </w:numbering>
-</file>
-
-<file path=word/people.xml><?xml version="1.0" encoding="utf-8"?>
-<w15:people xmlns:wpc="http://schemas.microsoft.com/office/word/2010/wordprocessingCanvas" xmlns:cx="http://schemas.microsoft.com/office/drawing/2014/chartex" xmlns:cx1="http://schemas.microsoft.com/office/drawing/2015/9/8/chartex" xmlns:cx2="http://schemas.microsoft.com/office/drawing/2015/10/21/chartex" xmlns:cx3="http://schemas.microsoft.com/office/drawing/2016/5/9/chartex" xmlns:cx4="http://schemas.microsoft.com/office/drawing/2016/5/10/chartex" xmlns:cx5="http://schemas.microsoft.com/office/drawing/2016/5/11/chartex" xmlns:cx6="http://schemas.microsoft.com/office/drawing/2016/5/12/chartex" xmlns:cx7="http://schemas.microsoft.com/office/drawing/2016/5/13/chartex" xmlns:cx8="http://schemas.microsoft.com/office/drawing/2016/5/14/chartex" xmlns:mc="http://schemas.openxmlformats.org/markup-compatibility/2006" xmlns:aink="http://schemas.microsoft.com/office/drawing/2016/ink" xmlns:am3d="http://schemas.microsoft.com/office/drawing/2017/model3d" xmlns:o="urn:schemas-microsoft-com:office:office" xmlns:r="http://schemas.openxmlformats.org/officeDocument/2006/relationships" xmlns:m="http://schemas.openxmlformats.org/officeDocument/2006/math" xmlns:v="urn:schemas-microsoft-com:vml" xmlns:wp14="http://schemas.microsoft.com/office/word/2010/wordprocessingDrawing" xmlns:wp="http://schemas.openxmlformats.org/drawingml/2006/wordprocessingDrawing" xmlns:w10="urn:schemas-microsoft-com:office:word" xmlns:w="http://schemas.openxmlformats.org/wordprocessingml/2006/main" xmlns:w14="http://schemas.microsoft.com/office/word/2010/wordml" xmlns:w15="http://schemas.microsoft.com/office/word/2012/wordml" xmlns:w16cex="http://schemas.microsoft.com/office/word/2018/wordml/cex" xmlns:w16cid="http://schemas.microsoft.com/office/word/2016/wordml/cid" xmlns:w16="http://schemas.microsoft.com/office/word/2018/wordml" xmlns:w16sdtdh="http://schemas.microsoft.com/office/word/2020/wordml/sdtdatahash" xmlns:w16se="http://schemas.microsoft.com/office/word/2015/wordml/symex" xmlns:wpg="http://schemas.microsoft.com/office/word/2010/wordprocessingGroup" xmlns:wpi="http://schemas.microsoft.com/office/word/2010/wordprocessingInk" xmlns:wne="http://schemas.microsoft.com/office/word/2006/wordml" xmlns:wps="http://schemas.microsoft.com/office/word/2010/wordprocessingShape" mc:Ignorable="w14 w15 w16se w16cid w16 w16cex w16sdtdh wp14">
-  <w15:person w15:author="Kyla Zaret">
-    <w15:presenceInfo w15:providerId="None" w15:userId="Kyla Zaret"/>
-  </w15:person>
-</w15:people>
 </file>
 
 <file path=word/styles.xml><?xml version="1.0" encoding="utf-8"?>

</xml_diff>